<commit_message>
SRS added section 2.1, 2.2, 2.3, 2.4
</commit_message>
<xml_diff>
--- a/Software Requirements Specification.docx
+++ b/Software Requirements Specification.docx
@@ -182,7 +182,13 @@
         <w:rPr>
           <w:sz w:val="32"/>
         </w:rPr>
-        <w:t xml:space="preserve"> Kevin Black</w:t>
+        <w:t xml:space="preserve"> Kevin B</w:t>
+      </w:r>
+      <w:r>
+        <w:rPr>
+          <w:sz w:val="32"/>
+        </w:rPr>
+        <w:t>lack, Alex Sloan, Shane Bellika</w:t>
       </w:r>
       <w:r>
         <w:rPr>
@@ -203,19 +209,7 @@
         <w:t xml:space="preserve">Group Name: </w:t>
       </w:r>
       <w:r>
-        <w:t>te</w:t>
-      </w:r>
-      <w:r>
-        <w:t>e</w:t>
-      </w:r>
-      <w:r>
-        <w:t>mMa</w:t>
-      </w:r>
-      <w:r>
-        <w:t>et</w:t>
-      </w:r>
-      <w:r>
-        <w:t xml:space="preserve"> Inc.</w:t>
+        <w:t>BSB teemMaets</w:t>
       </w:r>
     </w:p>
     <w:tbl>
@@ -465,6 +459,76 @@
               </w:rPr>
             </w:pPr>
           </w:p>
+          <w:p>
+            <w:pPr>
+              <w:pStyle w:val="ByLine"/>
+              <w:spacing w:before="0" w:after="0"/>
+              <w:jc w:val="center"/>
+              <w:rPr>
+                <w:sz w:val="22"/>
+              </w:rPr>
+            </w:pPr>
+          </w:p>
+          <w:p>
+            <w:pPr>
+              <w:pStyle w:val="ByLine"/>
+              <w:spacing w:before="0" w:after="0"/>
+              <w:jc w:val="center"/>
+              <w:rPr>
+                <w:sz w:val="22"/>
+              </w:rPr>
+            </w:pPr>
+          </w:p>
+          <w:p>
+            <w:pPr>
+              <w:pStyle w:val="ByLine"/>
+              <w:spacing w:before="0" w:after="0"/>
+              <w:jc w:val="center"/>
+              <w:rPr>
+                <w:sz w:val="22"/>
+              </w:rPr>
+            </w:pPr>
+          </w:p>
+          <w:p>
+            <w:pPr>
+              <w:pStyle w:val="ByLine"/>
+              <w:spacing w:before="0" w:after="0"/>
+              <w:jc w:val="center"/>
+              <w:rPr>
+                <w:sz w:val="22"/>
+              </w:rPr>
+            </w:pPr>
+          </w:p>
+          <w:p>
+            <w:pPr>
+              <w:pStyle w:val="ByLine"/>
+              <w:spacing w:before="0" w:after="0"/>
+              <w:jc w:val="left"/>
+              <w:rPr>
+                <w:sz w:val="22"/>
+              </w:rPr>
+            </w:pPr>
+          </w:p>
+          <w:p>
+            <w:pPr>
+              <w:pStyle w:val="ByLine"/>
+              <w:spacing w:before="0" w:after="0"/>
+              <w:jc w:val="left"/>
+              <w:rPr>
+                <w:sz w:val="22"/>
+              </w:rPr>
+            </w:pPr>
+          </w:p>
+          <w:p>
+            <w:pPr>
+              <w:pStyle w:val="ByLine"/>
+              <w:spacing w:before="0" w:after="0"/>
+              <w:jc w:val="left"/>
+              <w:rPr>
+                <w:sz w:val="22"/>
+              </w:rPr>
+            </w:pPr>
+          </w:p>
         </w:tc>
         <w:tc>
           <w:tcPr>
@@ -537,188 +601,18 @@
       <w:pPr>
         <w:pStyle w:val="ByLine"/>
         <w:spacing w:before="120" w:after="0"/>
+        <w:jc w:val="center"/>
         <w:rPr>
           <w:sz w:val="22"/>
         </w:rPr>
       </w:pPr>
-    </w:p>
-    <w:tbl>
-      <w:tblPr>
-        <w:tblW w:w="7767" w:type="dxa"/>
-        <w:tblInd w:w="1809" w:type="dxa"/>
-        <w:tblLook w:val="01E0" w:firstRow="1" w:lastRow="1" w:firstColumn="1" w:lastColumn="1" w:noHBand="0" w:noVBand="0"/>
-      </w:tblPr>
-      <w:tblGrid>
-        <w:gridCol w:w="2977"/>
-        <w:gridCol w:w="4790"/>
-      </w:tblGrid>
-      <w:tr>
-        <w:tc>
-          <w:tcPr>
-            <w:tcW w:w="2977" w:type="dxa"/>
-          </w:tcPr>
-          <w:p>
-            <w:pPr>
-              <w:pStyle w:val="ByLine"/>
-              <w:spacing w:before="120" w:after="0"/>
-              <w:rPr>
-                <w:sz w:val="22"/>
-              </w:rPr>
-            </w:pPr>
-            <w:r>
-              <w:t xml:space="preserve">  </w:t>
-            </w:r>
-          </w:p>
-        </w:tc>
-        <w:tc>
-          <w:tcPr>
-            <w:tcW w:w="4790" w:type="dxa"/>
-          </w:tcPr>
-          <w:p>
-            <w:pPr>
-              <w:pStyle w:val="ByLine"/>
-              <w:spacing w:before="120" w:after="0"/>
-              <w:jc w:val="left"/>
-              <w:rPr>
-                <w:i/>
-                <w:sz w:val="22"/>
-              </w:rPr>
-            </w:pPr>
-          </w:p>
-        </w:tc>
-      </w:tr>
-      <w:tr>
-        <w:tc>
-          <w:tcPr>
-            <w:tcW w:w="2977" w:type="dxa"/>
-          </w:tcPr>
-          <w:p>
-            <w:pPr>
-              <w:pStyle w:val="ByLine"/>
-              <w:spacing w:before="120" w:after="0"/>
-            </w:pPr>
-            <w:r>
-              <w:t>Date:</w:t>
-            </w:r>
-          </w:p>
-        </w:tc>
-        <w:tc>
-          <w:tcPr>
-            <w:tcW w:w="4790" w:type="dxa"/>
-          </w:tcPr>
-          <w:p>
-            <w:pPr>
-              <w:pStyle w:val="ByLine"/>
-              <w:spacing w:before="120" w:after="0"/>
-              <w:jc w:val="left"/>
-              <w:rPr>
-                <w:sz w:val="22"/>
-              </w:rPr>
-            </w:pPr>
-            <w:r>
-              <w:rPr>
-                <w:sz w:val="22"/>
-              </w:rPr>
-              <w:t>10/07/2018</w:t>
-            </w:r>
-          </w:p>
-        </w:tc>
-      </w:tr>
-      <w:tr>
-        <w:tc>
-          <w:tcPr>
-            <w:tcW w:w="2977" w:type="dxa"/>
-          </w:tcPr>
-          <w:p>
-            <w:pPr>
-              <w:pStyle w:val="ByLine"/>
-              <w:spacing w:before="120" w:after="0"/>
-              <w:rPr>
-                <w:sz w:val="22"/>
-              </w:rPr>
-            </w:pPr>
-          </w:p>
-        </w:tc>
-        <w:tc>
-          <w:tcPr>
-            <w:tcW w:w="4790" w:type="dxa"/>
-          </w:tcPr>
-          <w:p>
-            <w:pPr>
-              <w:pStyle w:val="ByLine"/>
-              <w:spacing w:before="120" w:after="0"/>
-              <w:jc w:val="left"/>
-              <w:rPr>
-                <w:i/>
-                <w:sz w:val="22"/>
-              </w:rPr>
-            </w:pPr>
-          </w:p>
-        </w:tc>
-      </w:tr>
-      <w:tr>
-        <w:tc>
-          <w:tcPr>
-            <w:tcW w:w="2977" w:type="dxa"/>
-          </w:tcPr>
-          <w:p>
-            <w:pPr>
-              <w:pStyle w:val="ByLine"/>
-              <w:spacing w:before="120" w:after="0"/>
-              <w:rPr>
-                <w:sz w:val="22"/>
-              </w:rPr>
-            </w:pPr>
-          </w:p>
-        </w:tc>
-        <w:tc>
-          <w:tcPr>
-            <w:tcW w:w="4790" w:type="dxa"/>
-          </w:tcPr>
-          <w:p>
-            <w:pPr>
-              <w:pStyle w:val="ByLine"/>
-              <w:spacing w:before="120" w:after="0"/>
-              <w:jc w:val="left"/>
-              <w:rPr>
-                <w:sz w:val="22"/>
-              </w:rPr>
-            </w:pPr>
-          </w:p>
-        </w:tc>
-      </w:tr>
-      <w:tr>
-        <w:tc>
-          <w:tcPr>
-            <w:tcW w:w="2977" w:type="dxa"/>
-          </w:tcPr>
-          <w:p>
-            <w:pPr>
-              <w:pStyle w:val="ByLine"/>
-              <w:spacing w:before="120" w:after="0"/>
-              <w:rPr>
-                <w:sz w:val="22"/>
-              </w:rPr>
-            </w:pPr>
-          </w:p>
-        </w:tc>
-        <w:tc>
-          <w:tcPr>
-            <w:tcW w:w="4790" w:type="dxa"/>
-          </w:tcPr>
-          <w:p>
-            <w:pPr>
-              <w:pStyle w:val="ByLine"/>
-              <w:spacing w:before="120" w:after="0"/>
-              <w:jc w:val="left"/>
-              <w:rPr>
-                <w:sz w:val="22"/>
-              </w:rPr>
-            </w:pPr>
-          </w:p>
-        </w:tc>
-      </w:tr>
-    </w:tbl>
+      <w:r>
+        <w:rPr>
+          <w:sz w:val="22"/>
+        </w:rPr>
+        <w:t>October 7, 2018</w:t>
+      </w:r>
+    </w:p>
     <w:p>
       <w:pPr>
         <w:pStyle w:val="TOCEntry"/>
@@ -2311,6 +2205,9 @@
             <w:pPr>
               <w:pStyle w:val="Table-Text"/>
             </w:pPr>
+            <w:r>
+              <w:t>Kevin Black</w:t>
+            </w:r>
           </w:p>
         </w:tc>
         <w:tc>
@@ -2335,6 +2232,9 @@
               <w:pStyle w:val="Table-Text"/>
               <w:jc w:val="center"/>
             </w:pPr>
+            <w:r>
+              <w:t>09/29/2018</w:t>
+            </w:r>
           </w:p>
         </w:tc>
       </w:tr>
@@ -3485,12 +3385,6 @@
     </w:p>
     <w:p>
       <w:pPr>
-        <w:pStyle w:val="template"/>
-        <w:jc w:val="both"/>
-      </w:pPr>
-    </w:p>
-    <w:p>
-      <w:pPr>
         <w:pStyle w:val="Heading1"/>
         <w:pBdr>
           <w:top w:val="single" w:sz="4" w:space="1" w:color="auto"/>
@@ -3507,8 +3401,6 @@
       </w:pPr>
       <w:bookmarkStart w:id="25" w:name="_Toc439994673"/>
       <w:bookmarkStart w:id="26" w:name="_Toc113291696"/>
-      <w:bookmarkStart w:id="27" w:name="_GoBack"/>
-      <w:bookmarkEnd w:id="27"/>
       <w:r>
         <w:rPr>
           <w:rFonts w:ascii="Arial" w:hAnsi="Arial"/>
@@ -3527,21 +3419,1045 @@
           <w:rFonts w:ascii="Arial" w:hAnsi="Arial"/>
         </w:rPr>
       </w:pPr>
-      <w:bookmarkStart w:id="28" w:name="_Toc439994674"/>
-      <w:bookmarkStart w:id="29" w:name="_Toc113291697"/>
+      <w:bookmarkStart w:id="27" w:name="_Toc439994674"/>
+      <w:bookmarkStart w:id="28" w:name="_Toc113291697"/>
       <w:r>
         <w:rPr>
           <w:rFonts w:ascii="Arial" w:hAnsi="Arial"/>
         </w:rPr>
         <w:t>Product Perspective</w:t>
       </w:r>
+      <w:bookmarkEnd w:id="27"/>
       <w:bookmarkEnd w:id="28"/>
+    </w:p>
+    <w:p>
+      <w:pPr>
+        <w:pStyle w:val="template"/>
+        <w:jc w:val="both"/>
+        <w:rPr>
+          <w:i w:val="0"/>
+        </w:rPr>
+      </w:pPr>
+      <w:r>
+        <w:rPr>
+          <w:i w:val="0"/>
+        </w:rPr>
+        <w:t xml:space="preserve">As the name </w:t>
+      </w:r>
+      <w:r>
+        <w:rPr>
+          <w:i w:val="0"/>
+        </w:rPr>
+        <w:t xml:space="preserve">may </w:t>
+      </w:r>
+      <w:r>
+        <w:rPr>
+          <w:i w:val="0"/>
+        </w:rPr>
+        <w:t xml:space="preserve">entail, </w:t>
+      </w:r>
+      <w:r>
+        <w:rPr>
+          <w:b/>
+          <w:i w:val="0"/>
+        </w:rPr>
+        <w:t>SubScruple</w:t>
+      </w:r>
+      <w:r>
+        <w:rPr>
+          <w:i w:val="0"/>
+        </w:rPr>
+        <w:t xml:space="preserve"> was formed out of the idea of a subscription based business model </w:t>
+      </w:r>
+      <w:r>
+        <w:rPr>
+          <w:i w:val="0"/>
+        </w:rPr>
+        <w:t>that</w:t>
+      </w:r>
+      <w:r>
+        <w:rPr>
+          <w:i w:val="0"/>
+        </w:rPr>
+        <w:t xml:space="preserve"> concentrate</w:t>
+      </w:r>
+      <w:r>
+        <w:rPr>
+          <w:i w:val="0"/>
+        </w:rPr>
+        <w:t>s the</w:t>
+      </w:r>
+      <w:r>
+        <w:rPr>
+          <w:i w:val="0"/>
+        </w:rPr>
+        <w:t xml:space="preserve"> subscription </w:t>
+      </w:r>
+      <w:r>
+        <w:rPr>
+          <w:i w:val="0"/>
+        </w:rPr>
+        <w:t>purchase</w:t>
+      </w:r>
+      <w:r>
+        <w:rPr>
+          <w:i w:val="0"/>
+        </w:rPr>
+        <w:t xml:space="preserve">s </w:t>
+      </w:r>
+      <w:r>
+        <w:rPr>
+          <w:i w:val="0"/>
+        </w:rPr>
+        <w:t>of every user</w:t>
+      </w:r>
+      <w:r>
+        <w:rPr>
+          <w:i w:val="0"/>
+        </w:rPr>
+        <w:t xml:space="preserve"> in one place.</w:t>
+      </w:r>
+      <w:r>
+        <w:rPr>
+          <w:i w:val="0"/>
+        </w:rPr>
+        <w:t xml:space="preserve"> </w:t>
+      </w:r>
+      <w:r>
+        <w:rPr>
+          <w:i w:val="0"/>
+        </w:rPr>
+        <w:t xml:space="preserve">The aim of this product is to collect subscription data from the user and store it internally in such a way that reduces the time and complexity of managing subscription records. </w:t>
+      </w:r>
+      <w:r>
+        <w:rPr>
+          <w:i w:val="0"/>
+        </w:rPr>
+        <w:t>This product is simply not a follow-on member of a higher product family, but a new, self-contained product with inspiration drawn from current subscription based models/applications.</w:t>
+      </w:r>
+      <w:r>
+        <w:rPr>
+          <w:i w:val="0"/>
+        </w:rPr>
+        <w:t xml:space="preserve"> </w:t>
+      </w:r>
+      <w:r>
+        <w:rPr>
+          <w:i w:val="0"/>
+        </w:rPr>
+        <w:t xml:space="preserve">The following high level diagram </w:t>
+      </w:r>
+      <w:r>
+        <w:rPr>
+          <w:i w:val="0"/>
+        </w:rPr>
+        <w:t>showcases all of the features that are to be implemented for the system.</w:t>
+      </w:r>
+    </w:p>
+    <w:p>
+      <w:pPr>
+        <w:pStyle w:val="template"/>
+        <w:jc w:val="both"/>
+        <w:rPr>
+          <w:i w:val="0"/>
+        </w:rPr>
+      </w:pPr>
+      <w:r>
+        <w:drawing>
+          <wp:anchor distT="0" distB="0" distL="114300" distR="114300" simplePos="0" relativeHeight="251658240" behindDoc="1" locked="0" layoutInCell="1" allowOverlap="1" wp14:anchorId="5A3CF933" wp14:editId="5087963C">
+            <wp:simplePos x="0" y="0"/>
+            <wp:positionH relativeFrom="column">
+              <wp:posOffset>967740</wp:posOffset>
+            </wp:positionH>
+            <wp:positionV relativeFrom="paragraph">
+              <wp:posOffset>91440</wp:posOffset>
+            </wp:positionV>
+            <wp:extent cx="4295775" cy="3248025"/>
+            <wp:effectExtent l="0" t="0" r="9525" b="0"/>
+            <wp:wrapSquare wrapText="bothSides"/>
+            <wp:docPr id="2" name="Picture 2"/>
+            <wp:cNvGraphicFramePr>
+              <a:graphicFrameLocks xmlns:a="http://schemas.openxmlformats.org/drawingml/2006/main" noChangeAspect="1"/>
+            </wp:cNvGraphicFramePr>
+            <a:graphic xmlns:a="http://schemas.openxmlformats.org/drawingml/2006/main">
+              <a:graphicData uri="http://schemas.openxmlformats.org/drawingml/2006/picture">
+                <pic:pic xmlns:pic="http://schemas.openxmlformats.org/drawingml/2006/picture">
+                  <pic:nvPicPr>
+                    <pic:cNvPr id="0" name="Picture 1"/>
+                    <pic:cNvPicPr>
+                      <a:picLocks noChangeAspect="1" noChangeArrowheads="1"/>
+                    </pic:cNvPicPr>
+                  </pic:nvPicPr>
+                  <pic:blipFill>
+                    <a:blip r:embed="rId15">
+                      <a:extLst>
+                        <a:ext uri="{28A0092B-C50C-407E-A947-70E740481C1C}">
+                          <a14:useLocalDpi xmlns:a14="http://schemas.microsoft.com/office/drawing/2010/main" val="0"/>
+                        </a:ext>
+                      </a:extLst>
+                    </a:blip>
+                    <a:srcRect/>
+                    <a:stretch>
+                      <a:fillRect/>
+                    </a:stretch>
+                  </pic:blipFill>
+                  <pic:spPr bwMode="auto">
+                    <a:xfrm>
+                      <a:off x="0" y="0"/>
+                      <a:ext cx="4295775" cy="3248025"/>
+                    </a:xfrm>
+                    <a:prstGeom prst="rect">
+                      <a:avLst/>
+                    </a:prstGeom>
+                    <a:noFill/>
+                    <a:ln>
+                      <a:noFill/>
+                    </a:ln>
+                  </pic:spPr>
+                </pic:pic>
+              </a:graphicData>
+            </a:graphic>
+            <wp14:sizeRelH relativeFrom="margin">
+              <wp14:pctWidth>0</wp14:pctWidth>
+            </wp14:sizeRelH>
+            <wp14:sizeRelV relativeFrom="margin">
+              <wp14:pctHeight>0</wp14:pctHeight>
+            </wp14:sizeRelV>
+          </wp:anchor>
+        </w:drawing>
+      </w:r>
+    </w:p>
+    <w:p>
+      <w:pPr>
+        <w:pStyle w:val="template"/>
+        <w:jc w:val="both"/>
+        <w:rPr>
+          <w:i w:val="0"/>
+        </w:rPr>
+      </w:pPr>
+    </w:p>
+    <w:p>
+      <w:pPr>
+        <w:pStyle w:val="template"/>
+        <w:jc w:val="both"/>
+        <w:rPr>
+          <w:i w:val="0"/>
+        </w:rPr>
+      </w:pPr>
+    </w:p>
+    <w:p>
+      <w:pPr>
+        <w:pStyle w:val="template"/>
+        <w:jc w:val="both"/>
+        <w:rPr>
+          <w:i w:val="0"/>
+        </w:rPr>
+      </w:pPr>
+    </w:p>
+    <w:p>
+      <w:pPr>
+        <w:pStyle w:val="template"/>
+        <w:jc w:val="both"/>
+        <w:rPr>
+          <w:i w:val="0"/>
+        </w:rPr>
+      </w:pPr>
+    </w:p>
+    <w:p>
+      <w:pPr>
+        <w:pStyle w:val="template"/>
+        <w:jc w:val="both"/>
+        <w:rPr>
+          <w:i w:val="0"/>
+        </w:rPr>
+      </w:pPr>
+    </w:p>
+    <w:p>
+      <w:pPr>
+        <w:pStyle w:val="template"/>
+        <w:jc w:val="both"/>
+        <w:rPr>
+          <w:i w:val="0"/>
+        </w:rPr>
+      </w:pPr>
+    </w:p>
+    <w:p>
+      <w:pPr>
+        <w:pStyle w:val="template"/>
+        <w:jc w:val="both"/>
+        <w:rPr>
+          <w:i w:val="0"/>
+        </w:rPr>
+      </w:pPr>
+    </w:p>
+    <w:p>
+      <w:pPr>
+        <w:pStyle w:val="template"/>
+        <w:jc w:val="both"/>
+        <w:rPr>
+          <w:i w:val="0"/>
+        </w:rPr>
+      </w:pPr>
+    </w:p>
+    <w:p>
+      <w:pPr>
+        <w:pStyle w:val="template"/>
+        <w:jc w:val="both"/>
+        <w:rPr>
+          <w:i w:val="0"/>
+        </w:rPr>
+      </w:pPr>
+    </w:p>
+    <w:p>
+      <w:pPr>
+        <w:pStyle w:val="template"/>
+        <w:jc w:val="both"/>
+        <w:rPr>
+          <w:i w:val="0"/>
+        </w:rPr>
+      </w:pPr>
+    </w:p>
+    <w:p>
+      <w:pPr>
+        <w:pStyle w:val="template"/>
+        <w:jc w:val="both"/>
+        <w:rPr>
+          <w:i w:val="0"/>
+        </w:rPr>
+      </w:pPr>
+    </w:p>
+    <w:p>
+      <w:pPr>
+        <w:pStyle w:val="template"/>
+        <w:jc w:val="both"/>
+        <w:rPr>
+          <w:i w:val="0"/>
+        </w:rPr>
+      </w:pPr>
+    </w:p>
+    <w:p>
+      <w:pPr>
+        <w:pStyle w:val="template"/>
+        <w:jc w:val="both"/>
+        <w:rPr>
+          <w:i w:val="0"/>
+        </w:rPr>
+      </w:pPr>
+    </w:p>
+    <w:p>
+      <w:pPr>
+        <w:pStyle w:val="template"/>
+        <w:jc w:val="both"/>
+        <w:rPr>
+          <w:i w:val="0"/>
+        </w:rPr>
+      </w:pPr>
+    </w:p>
+    <w:p>
+      <w:pPr>
+        <w:pStyle w:val="template"/>
+        <w:jc w:val="both"/>
+        <w:rPr>
+          <w:i w:val="0"/>
+        </w:rPr>
+      </w:pPr>
+    </w:p>
+    <w:p>
+      <w:pPr>
+        <w:pStyle w:val="template"/>
+        <w:jc w:val="both"/>
+        <w:rPr>
+          <w:i w:val="0"/>
+        </w:rPr>
+      </w:pPr>
+    </w:p>
+    <w:p>
+      <w:pPr>
+        <w:pStyle w:val="template"/>
+        <w:jc w:val="both"/>
+        <w:rPr>
+          <w:i w:val="0"/>
+        </w:rPr>
+      </w:pPr>
+    </w:p>
+    <w:p>
+      <w:pPr>
+        <w:pStyle w:val="template"/>
+        <w:jc w:val="both"/>
+        <w:rPr>
+          <w:i w:val="0"/>
+        </w:rPr>
+      </w:pPr>
+    </w:p>
+    <w:p>
+      <w:pPr>
+        <w:pStyle w:val="template"/>
+        <w:jc w:val="both"/>
+        <w:rPr>
+          <w:i w:val="0"/>
+        </w:rPr>
+      </w:pPr>
+    </w:p>
+    <w:p>
+      <w:pPr>
+        <w:pStyle w:val="template"/>
+        <w:jc w:val="both"/>
+        <w:rPr>
+          <w:i w:val="0"/>
+        </w:rPr>
+      </w:pPr>
+    </w:p>
+    <w:p>
+      <w:pPr>
+        <w:pStyle w:val="Heading2"/>
+        <w:rPr>
+          <w:rFonts w:ascii="Arial" w:hAnsi="Arial"/>
+        </w:rPr>
+      </w:pPr>
+      <w:bookmarkStart w:id="29" w:name="_Toc439994675"/>
+      <w:bookmarkStart w:id="30" w:name="_Toc113291698"/>
+      <w:r>
+        <w:rPr>
+          <w:rFonts w:ascii="Arial" w:hAnsi="Arial"/>
+        </w:rPr>
+        <w:t xml:space="preserve">Product </w:t>
+      </w:r>
       <w:bookmarkEnd w:id="29"/>
-    </w:p>
-    <w:p>
-      <w:pPr>
-        <w:pStyle w:val="template"/>
-        <w:jc w:val="both"/>
+      <w:r>
+        <w:rPr>
+          <w:rFonts w:ascii="Arial" w:hAnsi="Arial"/>
+        </w:rPr>
+        <w:t>Functionality</w:t>
+      </w:r>
+      <w:bookmarkEnd w:id="30"/>
+      <w:r>
+        <w:rPr>
+          <w:rFonts w:ascii="Arial" w:hAnsi="Arial"/>
+          <w:strike/>
+        </w:rPr>
+        <w:t xml:space="preserve"> </w:t>
+      </w:r>
+    </w:p>
+    <w:p>
+      <w:pPr>
+        <w:pStyle w:val="template"/>
+        <w:jc w:val="both"/>
+        <w:rPr>
+          <w:i w:val="0"/>
+        </w:rPr>
+      </w:pPr>
+      <w:r>
+        <w:rPr>
+          <w:i w:val="0"/>
+        </w:rPr>
+        <w:t xml:space="preserve">The ideal goal of </w:t>
+      </w:r>
+      <w:r>
+        <w:rPr>
+          <w:b/>
+          <w:i w:val="0"/>
+        </w:rPr>
+        <w:t>SubScruple</w:t>
+      </w:r>
+      <w:r>
+        <w:rPr>
+          <w:i w:val="0"/>
+        </w:rPr>
+        <w:t xml:space="preserve"> is to make it easy for users to manage current subscriptions/purchase new subscriptions of various services. This will be done through a variety of functions that the user can perform, including but not limited to:</w:t>
+      </w:r>
+    </w:p>
+    <w:p>
+      <w:pPr>
+        <w:pStyle w:val="template"/>
+        <w:numPr>
+          <w:ilvl w:val="0"/>
+          <w:numId w:val="6"/>
+        </w:numPr>
+        <w:jc w:val="both"/>
+        <w:rPr>
+          <w:i w:val="0"/>
+        </w:rPr>
+      </w:pPr>
+      <w:r>
+        <w:rPr>
+          <w:i w:val="0"/>
+        </w:rPr>
+        <w:t>Returning to the website will prompt the user to log in or create an account.</w:t>
+      </w:r>
+    </w:p>
+    <w:p>
+      <w:pPr>
+        <w:pStyle w:val="template"/>
+        <w:numPr>
+          <w:ilvl w:val="0"/>
+          <w:numId w:val="6"/>
+        </w:numPr>
+        <w:jc w:val="both"/>
+        <w:rPr>
+          <w:i w:val="0"/>
+        </w:rPr>
+      </w:pPr>
+      <w:r>
+        <w:rPr>
+          <w:i w:val="0"/>
+        </w:rPr>
+        <w:t>If the user doesn’t not have a</w:t>
+      </w:r>
+      <w:r>
+        <w:rPr>
+          <w:i w:val="0"/>
+        </w:rPr>
+        <w:t>ny login information to provide</w:t>
+      </w:r>
+      <w:r>
+        <w:rPr>
+          <w:i w:val="0"/>
+        </w:rPr>
+        <w:t>, they can</w:t>
+      </w:r>
+      <w:r>
+        <w:rPr>
+          <w:i w:val="0"/>
+        </w:rPr>
+        <w:t xml:space="preserve"> create a free profile so as to actually have an account </w:t>
+      </w:r>
+      <w:r>
+        <w:rPr>
+          <w:i w:val="0"/>
+        </w:rPr>
+        <w:t>for</w:t>
+      </w:r>
+      <w:r>
+        <w:rPr>
+          <w:i w:val="0"/>
+        </w:rPr>
+        <w:t xml:space="preserve"> manag</w:t>
+      </w:r>
+      <w:r>
+        <w:rPr>
+          <w:i w:val="0"/>
+        </w:rPr>
+        <w:t>ing/purchasing</w:t>
+      </w:r>
+      <w:r>
+        <w:rPr>
+          <w:i w:val="0"/>
+        </w:rPr>
+        <w:t xml:space="preserve"> subscriptions.</w:t>
+      </w:r>
+    </w:p>
+    <w:p>
+      <w:pPr>
+        <w:pStyle w:val="template"/>
+        <w:numPr>
+          <w:ilvl w:val="0"/>
+          <w:numId w:val="6"/>
+        </w:numPr>
+        <w:jc w:val="both"/>
+        <w:rPr>
+          <w:i w:val="0"/>
+        </w:rPr>
+      </w:pPr>
+      <w:r>
+        <w:rPr>
+          <w:i w:val="0"/>
+        </w:rPr>
+        <w:t xml:space="preserve">Purchasing subscriptions from a variety of services, mainly from </w:t>
+      </w:r>
+      <w:r>
+        <w:rPr>
+          <w:i w:val="0"/>
+        </w:rPr>
+        <w:t xml:space="preserve">other </w:t>
+      </w:r>
+      <w:r>
+        <w:rPr>
+          <w:i w:val="0"/>
+        </w:rPr>
+        <w:t xml:space="preserve">websites that contain </w:t>
+      </w:r>
+      <w:r>
+        <w:rPr>
+          <w:i w:val="0"/>
+        </w:rPr>
+        <w:t>some</w:t>
+      </w:r>
+      <w:r>
+        <w:rPr>
+          <w:i w:val="0"/>
+        </w:rPr>
+        <w:t xml:space="preserve"> form of e</w:t>
+      </w:r>
+      <w:r>
+        <w:rPr>
+          <w:i w:val="0"/>
+        </w:rPr>
+        <w:t>-</w:t>
+      </w:r>
+      <w:r>
+        <w:rPr>
+          <w:i w:val="0"/>
+        </w:rPr>
+        <w:t>commerce</w:t>
+      </w:r>
+      <w:r>
+        <w:rPr>
+          <w:i w:val="0"/>
+        </w:rPr>
+        <w:t xml:space="preserve"> or </w:t>
+      </w:r>
+      <w:r>
+        <w:rPr>
+          <w:i w:val="0"/>
+        </w:rPr>
+        <w:t>digital entertainment.</w:t>
+      </w:r>
+      <w:r>
+        <w:rPr>
+          <w:i w:val="0"/>
+        </w:rPr>
+        <w:t xml:space="preserve"> The services will also contain URL’s to the websites if they wish to have a more indepth look at what kinds of additional benefits the specific service provides.</w:t>
+      </w:r>
+    </w:p>
+    <w:p>
+      <w:pPr>
+        <w:pStyle w:val="template"/>
+        <w:numPr>
+          <w:ilvl w:val="0"/>
+          <w:numId w:val="6"/>
+        </w:numPr>
+        <w:jc w:val="both"/>
+        <w:rPr>
+          <w:i w:val="0"/>
+        </w:rPr>
+      </w:pPr>
+      <w:r>
+        <w:rPr>
+          <w:i w:val="0"/>
+        </w:rPr>
+        <w:t xml:space="preserve">Able to view the application info, with information such as: the </w:t>
+      </w:r>
+      <w:r>
+        <w:rPr>
+          <w:i w:val="0"/>
+        </w:rPr>
+        <w:t xml:space="preserve">developers who created the application and their roles, the mission of the application, contact info and location of the developers, </w:t>
+      </w:r>
+      <w:r>
+        <w:rPr>
+          <w:i w:val="0"/>
+        </w:rPr>
+        <w:t>and so on.</w:t>
+      </w:r>
+    </w:p>
+    <w:p>
+      <w:pPr>
+        <w:pStyle w:val="template"/>
+        <w:numPr>
+          <w:ilvl w:val="0"/>
+          <w:numId w:val="6"/>
+        </w:numPr>
+        <w:jc w:val="both"/>
+        <w:rPr>
+          <w:i w:val="0"/>
+        </w:rPr>
+      </w:pPr>
+      <w:r>
+        <w:rPr>
+          <w:i w:val="0"/>
+        </w:rPr>
+        <w:lastRenderedPageBreak/>
+        <w:t xml:space="preserve">If a user logs in and they have administrative privleges, they have the additional benefits of being able to update available services offered by </w:t>
+      </w:r>
+      <w:r>
+        <w:rPr>
+          <w:b/>
+          <w:i w:val="0"/>
+        </w:rPr>
+        <w:t>SubScruple</w:t>
+      </w:r>
+      <w:r>
+        <w:rPr>
+          <w:i w:val="0"/>
+        </w:rPr>
+        <w:t xml:space="preserve"> or being able to manage</w:t>
+      </w:r>
+      <w:r>
+        <w:rPr>
+          <w:i w:val="0"/>
+        </w:rPr>
+        <w:t xml:space="preserve"> normal</w:t>
+      </w:r>
+      <w:r>
+        <w:rPr>
+          <w:i w:val="0"/>
+        </w:rPr>
+        <w:t xml:space="preserve"> user subscriptions</w:t>
+      </w:r>
+      <w:r>
+        <w:rPr>
+          <w:i w:val="0"/>
+        </w:rPr>
+        <w:t xml:space="preserve"> through the internal database.</w:t>
+      </w:r>
+    </w:p>
+    <w:p>
+      <w:pPr>
+        <w:pStyle w:val="Heading2"/>
+        <w:rPr>
+          <w:rFonts w:ascii="Arial" w:hAnsi="Arial"/>
+        </w:rPr>
+      </w:pPr>
+      <w:bookmarkStart w:id="31" w:name="_Toc439994676"/>
+      <w:bookmarkStart w:id="32" w:name="_Toc113291699"/>
+      <w:r>
+        <w:rPr>
+          <w:rFonts w:ascii="Arial" w:hAnsi="Arial"/>
+        </w:rPr>
+        <w:t>Users and Characteristics</w:t>
+      </w:r>
+      <w:bookmarkEnd w:id="31"/>
+      <w:bookmarkEnd w:id="32"/>
+    </w:p>
+    <w:p>
+      <w:pPr>
+        <w:pStyle w:val="template"/>
+        <w:jc w:val="both"/>
+        <w:rPr>
+          <w:i w:val="0"/>
+        </w:rPr>
+      </w:pPr>
+      <w:r>
+        <w:rPr>
+          <w:i w:val="0"/>
+        </w:rPr>
+        <w:t xml:space="preserve">Generally speaking, there will be </w:t>
+      </w:r>
+      <w:r>
+        <w:rPr>
+          <w:i w:val="0"/>
+        </w:rPr>
+        <w:t>a few</w:t>
+      </w:r>
+      <w:r>
+        <w:rPr>
+          <w:i w:val="0"/>
+        </w:rPr>
+        <w:t xml:space="preserve"> different, yet similar, </w:t>
+      </w:r>
+      <w:r>
+        <w:rPr>
+          <w:i w:val="0"/>
+        </w:rPr>
+        <w:t xml:space="preserve">classes of users who will operate </w:t>
+      </w:r>
+      <w:r>
+        <w:rPr>
+          <w:b/>
+          <w:i w:val="0"/>
+        </w:rPr>
+        <w:t>SubScruple</w:t>
+      </w:r>
+      <w:r>
+        <w:rPr>
+          <w:i w:val="0"/>
+        </w:rPr>
+        <w:t>: the user who uses this application to keep track of the various subscriptions they currently own, the user who uses this application to purchase subscriptions through different tiers so as to receive extra benefits of some sort, the user who is a combination of the previously mentioned ones, and an administrator who oversees the database</w:t>
+      </w:r>
+      <w:r>
+        <w:rPr>
+          <w:i w:val="0"/>
+        </w:rPr>
+        <w:t xml:space="preserve"> of </w:t>
+      </w:r>
+      <w:r>
+        <w:rPr>
+          <w:i w:val="0"/>
+        </w:rPr>
+        <w:t xml:space="preserve">user </w:t>
+      </w:r>
+      <w:r>
+        <w:rPr>
+          <w:i w:val="0"/>
+        </w:rPr>
+        <w:t>subscriptions</w:t>
+      </w:r>
+      <w:r>
+        <w:rPr>
+          <w:i w:val="0"/>
+        </w:rPr>
+        <w:t xml:space="preserve"> and makes sure the integrity of the application is not compromised. </w:t>
+      </w:r>
+      <w:r>
+        <w:rPr>
+          <w:i w:val="0"/>
+        </w:rPr>
+        <w:t>The</w:t>
+      </w:r>
+      <w:r>
+        <w:rPr>
+          <w:i w:val="0"/>
+        </w:rPr>
+        <w:t xml:space="preserve"> </w:t>
+      </w:r>
+      <w:r>
+        <w:rPr>
+          <w:i w:val="0"/>
+        </w:rPr>
+        <w:t xml:space="preserve">average user who comes across this application will more than likely have some knowledge when it comes to online purchases and managing digital subscriptions, so the user interface and functionalities are to be developed in such a way that it is to be assumed that the user doesn’t have to be </w:t>
+      </w:r>
+      <w:r>
+        <w:rPr>
+          <w:i w:val="0"/>
+        </w:rPr>
+        <w:t xml:space="preserve">initially </w:t>
+      </w:r>
+      <w:r>
+        <w:rPr>
+          <w:i w:val="0"/>
+        </w:rPr>
+        <w:t>guided through the process of how to use this application.</w:t>
+      </w:r>
+      <w:r>
+        <w:rPr>
+          <w:i w:val="0"/>
+        </w:rPr>
+        <w:t xml:space="preserve"> If the user wishes to know what they can do through this application, they have the option of consulting the ‘About’ section of the application.</w:t>
+      </w:r>
+      <w:r>
+        <w:rPr>
+          <w:i w:val="0"/>
+        </w:rPr>
+        <w:t xml:space="preserve"> Yet </w:t>
+      </w:r>
+      <w:r>
+        <w:rPr>
+          <w:i w:val="0"/>
+        </w:rPr>
+        <w:t>at the same time, t</w:t>
+      </w:r>
+      <w:r>
+        <w:rPr>
+          <w:i w:val="0"/>
+        </w:rPr>
+        <w:t xml:space="preserve">he characteristics of this application will not be so complicated that a new user will be overwhelmed </w:t>
+      </w:r>
+      <w:r>
+        <w:rPr>
+          <w:i w:val="0"/>
+        </w:rPr>
+        <w:t>as how to navigate the system, and will be given a simplistic, slightly modern style.</w:t>
+      </w:r>
+    </w:p>
+    <w:p>
+      <w:pPr>
+        <w:pStyle w:val="Heading2"/>
+        <w:rPr>
+          <w:rFonts w:ascii="Arial" w:hAnsi="Arial"/>
+        </w:rPr>
+      </w:pPr>
+      <w:bookmarkStart w:id="33" w:name="_Toc439994677"/>
+      <w:bookmarkStart w:id="34" w:name="_Toc113291700"/>
+      <w:r>
+        <w:rPr>
+          <w:rFonts w:ascii="Arial" w:hAnsi="Arial"/>
+        </w:rPr>
+        <w:t>Operating Environment</w:t>
+      </w:r>
+      <w:bookmarkEnd w:id="33"/>
+      <w:bookmarkEnd w:id="34"/>
+    </w:p>
+    <w:p>
+      <w:pPr>
+        <w:pStyle w:val="template"/>
+        <w:jc w:val="both"/>
+        <w:rPr>
+          <w:i w:val="0"/>
+        </w:rPr>
+      </w:pPr>
+      <w:r>
+        <w:rPr>
+          <w:i w:val="0"/>
+        </w:rPr>
+        <w:t>Running this application should not be too intensive of a workload for modern computers to handle, although the recommended system requirements are listed below.</w:t>
+      </w:r>
+    </w:p>
+    <w:p>
+      <w:pPr>
+        <w:pStyle w:val="template"/>
+        <w:jc w:val="both"/>
+        <w:rPr>
+          <w:b/>
+          <w:i w:val="0"/>
+        </w:rPr>
+      </w:pPr>
+      <w:r>
+        <w:rPr>
+          <w:b/>
+          <w:i w:val="0"/>
+        </w:rPr>
+        <w:tab/>
+        <w:t>User Requirements – Hardware:</w:t>
+      </w:r>
+    </w:p>
+    <w:p>
+      <w:pPr>
+        <w:pStyle w:val="template"/>
+        <w:numPr>
+          <w:ilvl w:val="0"/>
+          <w:numId w:val="7"/>
+        </w:numPr>
+        <w:jc w:val="both"/>
+        <w:rPr>
+          <w:i w:val="0"/>
+        </w:rPr>
+      </w:pPr>
+      <w:r>
+        <w:rPr>
+          <w:i w:val="0"/>
+        </w:rPr>
+        <w:t>Operating System: Windows 8</w:t>
+      </w:r>
+      <w:r>
+        <w:rPr>
+          <w:i w:val="0"/>
+        </w:rPr>
+        <w:t xml:space="preserve"> or higher/macOS 10.</w:t>
+      </w:r>
+      <w:r>
+        <w:rPr>
+          <w:i w:val="0"/>
+        </w:rPr>
+        <w:t>7</w:t>
+      </w:r>
+      <w:r>
+        <w:rPr>
+          <w:i w:val="0"/>
+        </w:rPr>
+        <w:t xml:space="preserve"> or higher</w:t>
+      </w:r>
+    </w:p>
+    <w:p>
+      <w:pPr>
+        <w:pStyle w:val="template"/>
+        <w:numPr>
+          <w:ilvl w:val="0"/>
+          <w:numId w:val="7"/>
+        </w:numPr>
+        <w:jc w:val="both"/>
+        <w:rPr>
+          <w:i w:val="0"/>
+        </w:rPr>
+      </w:pPr>
+      <w:r>
+        <w:rPr>
+          <w:i w:val="0"/>
+        </w:rPr>
+        <w:t xml:space="preserve">CPU: </w:t>
+      </w:r>
+      <w:r>
+        <w:rPr>
+          <w:i w:val="0"/>
+        </w:rPr>
+        <w:t>at least 400 MHz</w:t>
+      </w:r>
+    </w:p>
+    <w:p>
+      <w:pPr>
+        <w:pStyle w:val="template"/>
+        <w:numPr>
+          <w:ilvl w:val="0"/>
+          <w:numId w:val="7"/>
+        </w:numPr>
+        <w:jc w:val="both"/>
+        <w:rPr>
+          <w:b/>
+          <w:i w:val="0"/>
+        </w:rPr>
+      </w:pPr>
+      <w:r>
+        <w:rPr>
+          <w:i w:val="0"/>
+        </w:rPr>
+        <w:t>RAM:</w:t>
+      </w:r>
+      <w:r>
+        <w:rPr>
+          <w:b/>
+          <w:i w:val="0"/>
+        </w:rPr>
+        <w:t xml:space="preserve"> </w:t>
+      </w:r>
+      <w:r>
+        <w:rPr>
+          <w:i w:val="0"/>
+        </w:rPr>
+        <w:t>at least 512 MB</w:t>
+      </w:r>
+    </w:p>
+    <w:p>
+      <w:pPr>
+        <w:pStyle w:val="template"/>
+        <w:ind w:left="720"/>
+        <w:jc w:val="both"/>
+        <w:rPr>
+          <w:b/>
+          <w:i w:val="0"/>
+        </w:rPr>
+      </w:pPr>
+      <w:r>
+        <w:rPr>
+          <w:b/>
+          <w:i w:val="0"/>
+        </w:rPr>
+        <w:t>User Requirements – Software:</w:t>
+      </w:r>
+    </w:p>
+    <w:p>
+      <w:pPr>
+        <w:pStyle w:val="template"/>
+        <w:numPr>
+          <w:ilvl w:val="0"/>
+          <w:numId w:val="8"/>
+        </w:numPr>
+        <w:jc w:val="both"/>
+        <w:rPr>
+          <w:b/>
+          <w:i w:val="0"/>
+        </w:rPr>
+      </w:pPr>
+      <w:r>
+        <w:rPr>
+          <w:i w:val="0"/>
+        </w:rPr>
+        <w:t>Browser: Google Chrome, Mozzile Firefox, Microsoft Edge, or Apple Safari.</w:t>
+      </w:r>
+    </w:p>
+    <w:p>
+      <w:pPr>
+        <w:pStyle w:val="Heading2"/>
+        <w:rPr>
+          <w:rFonts w:ascii="Arial" w:hAnsi="Arial"/>
+        </w:rPr>
+      </w:pPr>
+      <w:bookmarkStart w:id="35" w:name="_Toc439994678"/>
+      <w:bookmarkStart w:id="36" w:name="_Toc113291701"/>
+      <w:r>
+        <w:rPr>
+          <w:rFonts w:ascii="Arial" w:hAnsi="Arial"/>
+        </w:rPr>
+        <w:t>Design and Implementation Constraints</w:t>
+      </w:r>
+      <w:bookmarkEnd w:id="35"/>
+      <w:bookmarkEnd w:id="36"/>
+    </w:p>
+    <w:p>
+      <w:pPr>
+        <w:pStyle w:val="template"/>
+        <w:jc w:val="both"/>
+        <w:rPr>
+          <w:color w:val="0000FF"/>
+        </w:rPr>
       </w:pPr>
       <w:r>
         <w:t>&lt;</w:t>
@@ -3550,292 +4466,31 @@
         <w:rPr>
           <w:color w:val="0000FF"/>
         </w:rPr>
-        <w:t>Describe the context and origin of the product being specified in this SRS. For example, state whether this product is a follow-on member of a product family, a replacement for certain existing systems, or a new, self-contained product. If the SRS defines a component of a larger system, relate the requirements of the larger system to the functionality of this software and identify interfaces between the two. In this part, make sure to include a simple diagram that shows the major components of the overall system, subsystem interconnections, and external interface</w:t>
-      </w:r>
-      <w:r>
-        <w:rPr>
-          <w:color w:val="0000FF"/>
-        </w:rPr>
-        <w:t xml:space="preserve">. In this section it is crucial that you will be creative and provide as much information as possible. </w:t>
-      </w:r>
-    </w:p>
-    <w:p>
-      <w:pPr>
-        <w:pStyle w:val="template"/>
-        <w:jc w:val="both"/>
-      </w:pPr>
-      <w:r>
-        <w:t>TO DO: Provide at least one paragraph describing product perspective. Provide a general diagram that will illustrate how your product interacts with the environment and i</w:t>
-      </w:r>
-      <w:r>
-        <w:t>n what conte</w:t>
-      </w:r>
-      <w:r>
-        <w:t>xt it is being used, i.e., conte</w:t>
-      </w:r>
-      <w:r>
-        <w:t>xt diagram.</w:t>
-      </w:r>
-      <w:r>
-        <w:t>&gt;</w:t>
-      </w:r>
-    </w:p>
-    <w:p>
-      <w:pPr>
-        <w:pStyle w:val="Heading2"/>
-        <w:rPr>
-          <w:rFonts w:ascii="Arial" w:hAnsi="Arial"/>
-        </w:rPr>
-      </w:pPr>
-      <w:bookmarkStart w:id="30" w:name="_Toc439994675"/>
-      <w:bookmarkStart w:id="31" w:name="_Toc113291698"/>
-      <w:r>
-        <w:rPr>
-          <w:rFonts w:ascii="Arial" w:hAnsi="Arial"/>
-        </w:rPr>
-        <w:t xml:space="preserve">Product </w:t>
-      </w:r>
-      <w:bookmarkEnd w:id="30"/>
-      <w:r>
-        <w:rPr>
-          <w:rFonts w:ascii="Arial" w:hAnsi="Arial"/>
-        </w:rPr>
-        <w:t>Functionality</w:t>
-      </w:r>
-      <w:bookmarkEnd w:id="31"/>
-      <w:r>
-        <w:rPr>
-          <w:rFonts w:ascii="Arial" w:hAnsi="Arial"/>
-          <w:strike/>
-        </w:rPr>
-        <w:t xml:space="preserve"> </w:t>
-      </w:r>
-    </w:p>
-    <w:p>
-      <w:pPr>
-        <w:pStyle w:val="template"/>
-        <w:jc w:val="both"/>
-        <w:rPr>
-          <w:color w:val="0000FF"/>
-        </w:rPr>
-      </w:pPr>
-      <w:r>
-        <w:t>&lt;</w:t>
-      </w:r>
-      <w:r>
-        <w:rPr>
-          <w:color w:val="0000FF"/>
-        </w:rPr>
-        <w:t>Summarize the major functions the product must perform or must let the user perform. Details will be provided in Section 3, so only a high level summary is needed here. Organize the functions to make them understandable to any reader of the SRS. A picture of the major groups of related requirements and how they relate, such as a top level data flow diagram or object class diagram, will be effective.</w:t>
-      </w:r>
-    </w:p>
-    <w:p>
-      <w:pPr>
-        <w:pStyle w:val="template"/>
-        <w:jc w:val="both"/>
-      </w:pPr>
-      <w:r>
-        <w:t xml:space="preserve">TO DO: </w:t>
-      </w:r>
-    </w:p>
-    <w:p>
-      <w:pPr>
-        <w:pStyle w:val="template"/>
-        <w:jc w:val="both"/>
-      </w:pPr>
-      <w:r>
-        <w:t>1. Provide a bulleted list of all the major functions of the system</w:t>
-      </w:r>
-    </w:p>
-    <w:p>
-      <w:pPr>
-        <w:pStyle w:val="template"/>
-        <w:jc w:val="both"/>
-      </w:pPr>
-      <w:r>
-        <w:t xml:space="preserve">2. </w:t>
-      </w:r>
-      <w:r>
-        <w:rPr>
-          <w:b/>
-        </w:rPr>
-        <w:t xml:space="preserve">(Optional) </w:t>
-      </w:r>
-      <w:r>
-        <w:t>Provide a Data Flow Diagram of the system to show how these functions relate to each other.</w:t>
-      </w:r>
-      <w:r>
-        <w:t xml:space="preserve"> This is useful wh</w:t>
-      </w:r>
-      <w:r>
-        <w:t>en there is a clear sequence for</w:t>
-      </w:r>
-      <w:r>
-        <w:t xml:space="preserve"> the functions being performed.</w:t>
-      </w:r>
-      <w:r>
-        <w:t>&gt;</w:t>
-      </w:r>
-    </w:p>
-    <w:p>
-      <w:pPr>
-        <w:pStyle w:val="Heading2"/>
-        <w:rPr>
-          <w:rFonts w:ascii="Arial" w:hAnsi="Arial"/>
-        </w:rPr>
-      </w:pPr>
-      <w:bookmarkStart w:id="32" w:name="_Toc439994676"/>
-      <w:bookmarkStart w:id="33" w:name="_Toc113291699"/>
-      <w:r>
-        <w:rPr>
-          <w:rFonts w:ascii="Arial" w:hAnsi="Arial"/>
-        </w:rPr>
-        <w:t>Users and Characteristics</w:t>
-      </w:r>
-      <w:bookmarkEnd w:id="32"/>
-      <w:bookmarkEnd w:id="33"/>
-    </w:p>
-    <w:p>
-      <w:pPr>
-        <w:pStyle w:val="template"/>
-        <w:jc w:val="both"/>
-        <w:rPr>
-          <w:color w:val="0000FF"/>
-        </w:rPr>
-      </w:pPr>
-      <w:r>
-        <w:t>&lt;</w:t>
-      </w:r>
-      <w:r>
-        <w:rPr>
-          <w:color w:val="0000FF"/>
-        </w:rPr>
-        <w:t xml:space="preserve">Identify the various users that you anticipate will use this product. Users may be differentiated based on frequency of use, subset of product functions used, technical expertise, security or privilege levels, educational level, or experience. </w:t>
-      </w:r>
-    </w:p>
-    <w:p>
-      <w:pPr>
-        <w:pStyle w:val="template"/>
-        <w:jc w:val="both"/>
-      </w:pPr>
-      <w:r>
-        <w:t xml:space="preserve">TO DO: </w:t>
-      </w:r>
-    </w:p>
-    <w:p>
-      <w:pPr>
-        <w:pStyle w:val="template"/>
-        <w:jc w:val="both"/>
-      </w:pPr>
-      <w:r>
-        <w:t xml:space="preserve">1. Describe the pertinent characteristics of each user. Certain requirements may pertain only to certain users. </w:t>
-      </w:r>
-    </w:p>
-    <w:p>
-      <w:pPr>
-        <w:pStyle w:val="template"/>
-        <w:jc w:val="both"/>
-      </w:pPr>
-      <w:r>
-        <w:t>3. Distinguish the most important users for this product from those who are less important to satisfy.&gt;</w:t>
-      </w:r>
-    </w:p>
-    <w:p>
-      <w:pPr>
-        <w:pStyle w:val="Heading2"/>
-        <w:rPr>
-          <w:rFonts w:ascii="Arial" w:hAnsi="Arial"/>
-        </w:rPr>
-      </w:pPr>
-      <w:bookmarkStart w:id="34" w:name="_Toc439994677"/>
-      <w:bookmarkStart w:id="35" w:name="_Toc113291700"/>
-      <w:r>
-        <w:rPr>
-          <w:rFonts w:ascii="Arial" w:hAnsi="Arial"/>
-        </w:rPr>
-        <w:t>Operating Environment</w:t>
-      </w:r>
-      <w:bookmarkEnd w:id="34"/>
-      <w:bookmarkEnd w:id="35"/>
-    </w:p>
-    <w:p>
-      <w:pPr>
-        <w:pStyle w:val="template"/>
-        <w:jc w:val="both"/>
-      </w:pPr>
-      <w:r>
-        <w:t>&lt;</w:t>
-      </w:r>
-      <w:r>
-        <w:rPr>
-          <w:color w:val="0000FF"/>
-        </w:rPr>
-        <w:t>Describe the environment in which the software will operate, including the hardware platform, operating system and versions, and any other software components or applications with which it must peacefully coexist. In this part, make sure to include a simple diagram that shows the major components of the overall system, subsystem interconnections, and external interface</w:t>
-      </w:r>
-    </w:p>
-    <w:p>
-      <w:pPr>
-        <w:pStyle w:val="template"/>
-        <w:jc w:val="both"/>
-        <w:rPr>
-          <w:color w:val="FF0000"/>
-        </w:rPr>
-      </w:pPr>
-      <w:r>
-        <w:t>TO DO: As stated above, in at least one paragraph, describe the environment your system will have to operate in. Make sure to include the minimum platform requirements for your system. &gt;</w:t>
-      </w:r>
-    </w:p>
-    <w:p>
-      <w:pPr>
-        <w:pStyle w:val="Heading2"/>
-        <w:rPr>
-          <w:rFonts w:ascii="Arial" w:hAnsi="Arial"/>
-        </w:rPr>
-      </w:pPr>
-      <w:bookmarkStart w:id="36" w:name="_Toc439994678"/>
-      <w:bookmarkStart w:id="37" w:name="_Toc113291701"/>
-      <w:r>
-        <w:rPr>
-          <w:rFonts w:ascii="Arial" w:hAnsi="Arial"/>
-        </w:rPr>
-        <w:lastRenderedPageBreak/>
-        <w:t>Design and Implementation Constraints</w:t>
-      </w:r>
-      <w:bookmarkEnd w:id="36"/>
+        <w:t>Describe any items or issues that will limit the options available to the developers. These might include: hardware limitations (timing requirements, memory requirements); interfaces to other applications; specific technologies, tools, and databases to be used; parallel operations; language requirements; communications protocols; security considerations; design conventions or programming standards (for example, if the customer’s organization will be responsible for maintaining the delivered software).</w:t>
+      </w:r>
+    </w:p>
+    <w:p>
+      <w:pPr>
+        <w:pStyle w:val="template"/>
+        <w:jc w:val="both"/>
+      </w:pPr>
+      <w:r>
+        <w:t xml:space="preserve">TO DO: In this section you need to consider all of the information you gathered so far, analyze it and correctly identify </w:t>
+      </w:r>
+      <w:r>
+        <w:t>relevant</w:t>
+      </w:r>
+      <w:r>
+        <w:t xml:space="preserve"> constraints.&gt;</w:t>
+      </w:r>
+    </w:p>
+    <w:p>
+      <w:pPr>
+        <w:pStyle w:val="template"/>
+        <w:jc w:val="both"/>
+      </w:pPr>
+      <w:bookmarkStart w:id="37" w:name="_GoBack"/>
       <w:bookmarkEnd w:id="37"/>
-    </w:p>
-    <w:p>
-      <w:pPr>
-        <w:pStyle w:val="template"/>
-        <w:jc w:val="both"/>
-        <w:rPr>
-          <w:color w:val="0000FF"/>
-        </w:rPr>
-      </w:pPr>
-      <w:r>
-        <w:t>&lt;</w:t>
-      </w:r>
-      <w:r>
-        <w:rPr>
-          <w:color w:val="0000FF"/>
-        </w:rPr>
-        <w:t>Describe any items or issues that will limit the options available to the developers. These might include: hardware limitations (timing requirements, memory requirements); interfaces to other applications; specific technologies, tools, and databases to be used; parallel operations; language requirements; communications protocols; security considerations; design conventions or programming standards (for example, if the customer’s organization will be responsible for maintaining the delivered software).</w:t>
-      </w:r>
-    </w:p>
-    <w:p>
-      <w:pPr>
-        <w:pStyle w:val="template"/>
-        <w:jc w:val="both"/>
-      </w:pPr>
-      <w:r>
-        <w:t xml:space="preserve">TO DO: In this section you need to consider all of the information you gathered so far, analyze it and correctly identify </w:t>
-      </w:r>
-      <w:r>
-        <w:t>relevant</w:t>
-      </w:r>
-      <w:r>
-        <w:t xml:space="preserve"> constraints.&gt;</w:t>
-      </w:r>
     </w:p>
     <w:p>
       <w:pPr>
@@ -3895,6 +4550,7 @@
         <w:rPr>
           <w:rFonts w:ascii="Arial" w:hAnsi="Arial"/>
         </w:rPr>
+        <w:lastRenderedPageBreak/>
         <w:t>Assumptions and Dependencies</w:t>
       </w:r>
       <w:bookmarkEnd w:id="40"/>
@@ -4055,7 +4711,6 @@
           <w:rFonts w:ascii="Arial" w:hAnsi="Arial"/>
           <w:color w:val="FFFFFF"/>
         </w:rPr>
-        <w:lastRenderedPageBreak/>
         <w:t>Specific Requirements</w:t>
       </w:r>
       <w:bookmarkEnd w:id="42"/>
@@ -4173,6 +4828,7 @@
         <w:jc w:val="both"/>
       </w:pPr>
       <w:r>
+        <w:lastRenderedPageBreak/>
         <w:t>&lt;</w:t>
       </w:r>
       <w:r>
@@ -4304,7 +4960,6 @@
         <w:rPr>
           <w:rFonts w:ascii="Arial" w:hAnsi="Arial"/>
         </w:rPr>
-        <w:lastRenderedPageBreak/>
         <w:t>Functional Requirements</w:t>
       </w:r>
       <w:bookmarkEnd w:id="48"/>
@@ -4414,6 +5069,7 @@
         <w:jc w:val="both"/>
       </w:pPr>
       <w:r>
+        <w:lastRenderedPageBreak/>
         <w:t>&lt;</w:t>
       </w:r>
       <w:r>
@@ -4495,7 +5151,6 @@
           <w:rFonts w:ascii="Arial" w:hAnsi="Arial"/>
           <w:color w:val="FFFFFF"/>
         </w:rPr>
-        <w:lastRenderedPageBreak/>
         <w:t>Other Non-functional Requirements</w:t>
       </w:r>
       <w:bookmarkEnd w:id="50"/>
@@ -4611,6 +5266,7 @@
         <w:jc w:val="both"/>
       </w:pPr>
       <w:r>
+        <w:lastRenderedPageBreak/>
         <w:t xml:space="preserve">Provide relevant </w:t>
       </w:r>
       <w:r>
@@ -4750,7 +5406,6 @@
           <w:rFonts w:ascii="Arial" w:hAnsi="Arial"/>
           <w:color w:val="FFFFFF"/>
         </w:rPr>
-        <w:lastRenderedPageBreak/>
         <w:t>Other Requirements</w:t>
       </w:r>
       <w:bookmarkEnd w:id="57"/>
@@ -5033,7 +5688,6 @@
           <w:rFonts w:ascii="Arial" w:hAnsi="Arial"/>
           <w:color w:val="FFFFFF"/>
         </w:rPr>
-        <w:lastRenderedPageBreak/>
         <w:t>Appendix A – Data Dictionary</w:t>
       </w:r>
       <w:bookmarkEnd w:id="61"/>
@@ -5132,7 +5786,6 @@
           <w:rFonts w:ascii="Arial" w:hAnsi="Arial"/>
           <w:color w:val="FFFFFF"/>
         </w:rPr>
-        <w:lastRenderedPageBreak/>
         <w:t>Appendix B</w:t>
       </w:r>
       <w:bookmarkEnd w:id="60"/>
@@ -5155,7 +5808,7 @@
       </w:r>
     </w:p>
     <w:sectPr>
-      <w:headerReference w:type="default" r:id="rId15"/>
+      <w:headerReference w:type="default" r:id="rId16"/>
       <w:pgSz w:w="12240" w:h="15840" w:code="1"/>
       <w:pgMar w:top="1440" w:right="1296" w:bottom="1440" w:left="1296" w:header="720" w:footer="720" w:gutter="0"/>
       <w:pgNumType w:start="1"/>
@@ -5235,10 +5888,7 @@
       <w:t xml:space="preserve"> </w:t>
     </w:r>
     <w:r>
-      <w:t xml:space="preserve">Requirements Specification for </w:t>
-    </w:r>
-    <w:r>
-      <w:t>SubScruple</w:t>
+      <w:t>Requirements Specification for SubScruple</w:t>
     </w:r>
     <w:r>
       <w:tab/>
@@ -5290,10 +5940,7 @@
       <w:t xml:space="preserve"> </w:t>
     </w:r>
     <w:r>
-      <w:t xml:space="preserve">Requirements Specification for </w:t>
-    </w:r>
-    <w:r>
-      <w:t>SubScruple</w:t>
+      <w:t>Requirements Specification for SubScruple</w:t>
     </w:r>
     <w:r>
       <w:tab/>
@@ -5594,6 +6241,119 @@
     </w:lvl>
   </w:abstractNum>
   <w:abstractNum w:abstractNumId="2" w15:restartNumberingAfterBreak="0">
+    <w:nsid w:val="2833743A"/>
+    <w:multiLevelType w:val="hybridMultilevel"/>
+    <w:tmpl w:val="6F92B7C8"/>
+    <w:lvl w:ilvl="0" w:tplc="04090001">
+      <w:start w:val="1"/>
+      <w:numFmt w:val="bullet"/>
+      <w:lvlText w:val=""/>
+      <w:lvlJc w:val="left"/>
+      <w:pPr>
+        <w:ind w:left="720" w:hanging="360"/>
+      </w:pPr>
+      <w:rPr>
+        <w:rFonts w:ascii="Symbol" w:hAnsi="Symbol" w:hint="default"/>
+      </w:rPr>
+    </w:lvl>
+    <w:lvl w:ilvl="1" w:tplc="04090003" w:tentative="1">
+      <w:start w:val="1"/>
+      <w:numFmt w:val="bullet"/>
+      <w:lvlText w:val="o"/>
+      <w:lvlJc w:val="left"/>
+      <w:pPr>
+        <w:ind w:left="1440" w:hanging="360"/>
+      </w:pPr>
+      <w:rPr>
+        <w:rFonts w:ascii="Courier New" w:hAnsi="Courier New" w:cs="Courier New" w:hint="default"/>
+      </w:rPr>
+    </w:lvl>
+    <w:lvl w:ilvl="2" w:tplc="04090005" w:tentative="1">
+      <w:start w:val="1"/>
+      <w:numFmt w:val="bullet"/>
+      <w:lvlText w:val=""/>
+      <w:lvlJc w:val="left"/>
+      <w:pPr>
+        <w:ind w:left="2160" w:hanging="360"/>
+      </w:pPr>
+      <w:rPr>
+        <w:rFonts w:ascii="Wingdings" w:hAnsi="Wingdings" w:hint="default"/>
+      </w:rPr>
+    </w:lvl>
+    <w:lvl w:ilvl="3" w:tplc="04090001" w:tentative="1">
+      <w:start w:val="1"/>
+      <w:numFmt w:val="bullet"/>
+      <w:lvlText w:val=""/>
+      <w:lvlJc w:val="left"/>
+      <w:pPr>
+        <w:ind w:left="2880" w:hanging="360"/>
+      </w:pPr>
+      <w:rPr>
+        <w:rFonts w:ascii="Symbol" w:hAnsi="Symbol" w:hint="default"/>
+      </w:rPr>
+    </w:lvl>
+    <w:lvl w:ilvl="4" w:tplc="04090003" w:tentative="1">
+      <w:start w:val="1"/>
+      <w:numFmt w:val="bullet"/>
+      <w:lvlText w:val="o"/>
+      <w:lvlJc w:val="left"/>
+      <w:pPr>
+        <w:ind w:left="3600" w:hanging="360"/>
+      </w:pPr>
+      <w:rPr>
+        <w:rFonts w:ascii="Courier New" w:hAnsi="Courier New" w:cs="Courier New" w:hint="default"/>
+      </w:rPr>
+    </w:lvl>
+    <w:lvl w:ilvl="5" w:tplc="04090005" w:tentative="1">
+      <w:start w:val="1"/>
+      <w:numFmt w:val="bullet"/>
+      <w:lvlText w:val=""/>
+      <w:lvlJc w:val="left"/>
+      <w:pPr>
+        <w:ind w:left="4320" w:hanging="360"/>
+      </w:pPr>
+      <w:rPr>
+        <w:rFonts w:ascii="Wingdings" w:hAnsi="Wingdings" w:hint="default"/>
+      </w:rPr>
+    </w:lvl>
+    <w:lvl w:ilvl="6" w:tplc="04090001" w:tentative="1">
+      <w:start w:val="1"/>
+      <w:numFmt w:val="bullet"/>
+      <w:lvlText w:val=""/>
+      <w:lvlJc w:val="left"/>
+      <w:pPr>
+        <w:ind w:left="5040" w:hanging="360"/>
+      </w:pPr>
+      <w:rPr>
+        <w:rFonts w:ascii="Symbol" w:hAnsi="Symbol" w:hint="default"/>
+      </w:rPr>
+    </w:lvl>
+    <w:lvl w:ilvl="7" w:tplc="04090003" w:tentative="1">
+      <w:start w:val="1"/>
+      <w:numFmt w:val="bullet"/>
+      <w:lvlText w:val="o"/>
+      <w:lvlJc w:val="left"/>
+      <w:pPr>
+        <w:ind w:left="5760" w:hanging="360"/>
+      </w:pPr>
+      <w:rPr>
+        <w:rFonts w:ascii="Courier New" w:hAnsi="Courier New" w:cs="Courier New" w:hint="default"/>
+      </w:rPr>
+    </w:lvl>
+    <w:lvl w:ilvl="8" w:tplc="04090005" w:tentative="1">
+      <w:start w:val="1"/>
+      <w:numFmt w:val="bullet"/>
+      <w:lvlText w:val=""/>
+      <w:lvlJc w:val="left"/>
+      <w:pPr>
+        <w:ind w:left="6480" w:hanging="360"/>
+      </w:pPr>
+      <w:rPr>
+        <w:rFonts w:ascii="Wingdings" w:hAnsi="Wingdings" w:hint="default"/>
+      </w:rPr>
+    </w:lvl>
+  </w:abstractNum>
+  <w:abstractNum w:abstractNumId="3" w15:restartNumberingAfterBreak="0">
     <w:nsid w:val="28754A74"/>
     <w:multiLevelType w:val="multilevel"/>
     <w:tmpl w:val="54BAE08E"/>
@@ -5709,7 +6469,7 @@
       </w:pPr>
     </w:lvl>
   </w:abstractNum>
-  <w:abstractNum w:abstractNumId="3" w15:restartNumberingAfterBreak="0">
+  <w:abstractNum w:abstractNumId="4" w15:restartNumberingAfterBreak="0">
     <w:nsid w:val="2DA71206"/>
     <w:multiLevelType w:val="multilevel"/>
     <w:tmpl w:val="D8BC5BE2"/>
@@ -5777,7 +6537,233 @@
       <w:lvlJc w:val="left"/>
     </w:lvl>
   </w:abstractNum>
-  <w:abstractNum w:abstractNumId="4" w15:restartNumberingAfterBreak="0">
+  <w:abstractNum w:abstractNumId="5" w15:restartNumberingAfterBreak="0">
+    <w:nsid w:val="6F8216EC"/>
+    <w:multiLevelType w:val="hybridMultilevel"/>
+    <w:tmpl w:val="3F1809FC"/>
+    <w:lvl w:ilvl="0" w:tplc="04090005">
+      <w:start w:val="1"/>
+      <w:numFmt w:val="bullet"/>
+      <w:lvlText w:val=""/>
+      <w:lvlJc w:val="left"/>
+      <w:pPr>
+        <w:ind w:left="1440" w:hanging="360"/>
+      </w:pPr>
+      <w:rPr>
+        <w:rFonts w:ascii="Wingdings" w:hAnsi="Wingdings" w:hint="default"/>
+      </w:rPr>
+    </w:lvl>
+    <w:lvl w:ilvl="1" w:tplc="04090003" w:tentative="1">
+      <w:start w:val="1"/>
+      <w:numFmt w:val="bullet"/>
+      <w:lvlText w:val="o"/>
+      <w:lvlJc w:val="left"/>
+      <w:pPr>
+        <w:ind w:left="2160" w:hanging="360"/>
+      </w:pPr>
+      <w:rPr>
+        <w:rFonts w:ascii="Courier New" w:hAnsi="Courier New" w:cs="Courier New" w:hint="default"/>
+      </w:rPr>
+    </w:lvl>
+    <w:lvl w:ilvl="2" w:tplc="04090005" w:tentative="1">
+      <w:start w:val="1"/>
+      <w:numFmt w:val="bullet"/>
+      <w:lvlText w:val=""/>
+      <w:lvlJc w:val="left"/>
+      <w:pPr>
+        <w:ind w:left="2880" w:hanging="360"/>
+      </w:pPr>
+      <w:rPr>
+        <w:rFonts w:ascii="Wingdings" w:hAnsi="Wingdings" w:hint="default"/>
+      </w:rPr>
+    </w:lvl>
+    <w:lvl w:ilvl="3" w:tplc="04090001" w:tentative="1">
+      <w:start w:val="1"/>
+      <w:numFmt w:val="bullet"/>
+      <w:lvlText w:val=""/>
+      <w:lvlJc w:val="left"/>
+      <w:pPr>
+        <w:ind w:left="3600" w:hanging="360"/>
+      </w:pPr>
+      <w:rPr>
+        <w:rFonts w:ascii="Symbol" w:hAnsi="Symbol" w:hint="default"/>
+      </w:rPr>
+    </w:lvl>
+    <w:lvl w:ilvl="4" w:tplc="04090003" w:tentative="1">
+      <w:start w:val="1"/>
+      <w:numFmt w:val="bullet"/>
+      <w:lvlText w:val="o"/>
+      <w:lvlJc w:val="left"/>
+      <w:pPr>
+        <w:ind w:left="4320" w:hanging="360"/>
+      </w:pPr>
+      <w:rPr>
+        <w:rFonts w:ascii="Courier New" w:hAnsi="Courier New" w:cs="Courier New" w:hint="default"/>
+      </w:rPr>
+    </w:lvl>
+    <w:lvl w:ilvl="5" w:tplc="04090005" w:tentative="1">
+      <w:start w:val="1"/>
+      <w:numFmt w:val="bullet"/>
+      <w:lvlText w:val=""/>
+      <w:lvlJc w:val="left"/>
+      <w:pPr>
+        <w:ind w:left="5040" w:hanging="360"/>
+      </w:pPr>
+      <w:rPr>
+        <w:rFonts w:ascii="Wingdings" w:hAnsi="Wingdings" w:hint="default"/>
+      </w:rPr>
+    </w:lvl>
+    <w:lvl w:ilvl="6" w:tplc="04090001" w:tentative="1">
+      <w:start w:val="1"/>
+      <w:numFmt w:val="bullet"/>
+      <w:lvlText w:val=""/>
+      <w:lvlJc w:val="left"/>
+      <w:pPr>
+        <w:ind w:left="5760" w:hanging="360"/>
+      </w:pPr>
+      <w:rPr>
+        <w:rFonts w:ascii="Symbol" w:hAnsi="Symbol" w:hint="default"/>
+      </w:rPr>
+    </w:lvl>
+    <w:lvl w:ilvl="7" w:tplc="04090003" w:tentative="1">
+      <w:start w:val="1"/>
+      <w:numFmt w:val="bullet"/>
+      <w:lvlText w:val="o"/>
+      <w:lvlJc w:val="left"/>
+      <w:pPr>
+        <w:ind w:left="6480" w:hanging="360"/>
+      </w:pPr>
+      <w:rPr>
+        <w:rFonts w:ascii="Courier New" w:hAnsi="Courier New" w:cs="Courier New" w:hint="default"/>
+      </w:rPr>
+    </w:lvl>
+    <w:lvl w:ilvl="8" w:tplc="04090005" w:tentative="1">
+      <w:start w:val="1"/>
+      <w:numFmt w:val="bullet"/>
+      <w:lvlText w:val=""/>
+      <w:lvlJc w:val="left"/>
+      <w:pPr>
+        <w:ind w:left="7200" w:hanging="360"/>
+      </w:pPr>
+      <w:rPr>
+        <w:rFonts w:ascii="Wingdings" w:hAnsi="Wingdings" w:hint="default"/>
+      </w:rPr>
+    </w:lvl>
+  </w:abstractNum>
+  <w:abstractNum w:abstractNumId="6" w15:restartNumberingAfterBreak="0">
+    <w:nsid w:val="7AA5675A"/>
+    <w:multiLevelType w:val="hybridMultilevel"/>
+    <w:tmpl w:val="8B68790C"/>
+    <w:lvl w:ilvl="0" w:tplc="04090005">
+      <w:start w:val="1"/>
+      <w:numFmt w:val="bullet"/>
+      <w:lvlText w:val=""/>
+      <w:lvlJc w:val="left"/>
+      <w:pPr>
+        <w:ind w:left="1440" w:hanging="360"/>
+      </w:pPr>
+      <w:rPr>
+        <w:rFonts w:ascii="Wingdings" w:hAnsi="Wingdings" w:hint="default"/>
+      </w:rPr>
+    </w:lvl>
+    <w:lvl w:ilvl="1" w:tplc="04090003" w:tentative="1">
+      <w:start w:val="1"/>
+      <w:numFmt w:val="bullet"/>
+      <w:lvlText w:val="o"/>
+      <w:lvlJc w:val="left"/>
+      <w:pPr>
+        <w:ind w:left="2160" w:hanging="360"/>
+      </w:pPr>
+      <w:rPr>
+        <w:rFonts w:ascii="Courier New" w:hAnsi="Courier New" w:cs="Courier New" w:hint="default"/>
+      </w:rPr>
+    </w:lvl>
+    <w:lvl w:ilvl="2" w:tplc="04090005" w:tentative="1">
+      <w:start w:val="1"/>
+      <w:numFmt w:val="bullet"/>
+      <w:lvlText w:val=""/>
+      <w:lvlJc w:val="left"/>
+      <w:pPr>
+        <w:ind w:left="2880" w:hanging="360"/>
+      </w:pPr>
+      <w:rPr>
+        <w:rFonts w:ascii="Wingdings" w:hAnsi="Wingdings" w:hint="default"/>
+      </w:rPr>
+    </w:lvl>
+    <w:lvl w:ilvl="3" w:tplc="04090001" w:tentative="1">
+      <w:start w:val="1"/>
+      <w:numFmt w:val="bullet"/>
+      <w:lvlText w:val=""/>
+      <w:lvlJc w:val="left"/>
+      <w:pPr>
+        <w:ind w:left="3600" w:hanging="360"/>
+      </w:pPr>
+      <w:rPr>
+        <w:rFonts w:ascii="Symbol" w:hAnsi="Symbol" w:hint="default"/>
+      </w:rPr>
+    </w:lvl>
+    <w:lvl w:ilvl="4" w:tplc="04090003" w:tentative="1">
+      <w:start w:val="1"/>
+      <w:numFmt w:val="bullet"/>
+      <w:lvlText w:val="o"/>
+      <w:lvlJc w:val="left"/>
+      <w:pPr>
+        <w:ind w:left="4320" w:hanging="360"/>
+      </w:pPr>
+      <w:rPr>
+        <w:rFonts w:ascii="Courier New" w:hAnsi="Courier New" w:cs="Courier New" w:hint="default"/>
+      </w:rPr>
+    </w:lvl>
+    <w:lvl w:ilvl="5" w:tplc="04090005" w:tentative="1">
+      <w:start w:val="1"/>
+      <w:numFmt w:val="bullet"/>
+      <w:lvlText w:val=""/>
+      <w:lvlJc w:val="left"/>
+      <w:pPr>
+        <w:ind w:left="5040" w:hanging="360"/>
+      </w:pPr>
+      <w:rPr>
+        <w:rFonts w:ascii="Wingdings" w:hAnsi="Wingdings" w:hint="default"/>
+      </w:rPr>
+    </w:lvl>
+    <w:lvl w:ilvl="6" w:tplc="04090001" w:tentative="1">
+      <w:start w:val="1"/>
+      <w:numFmt w:val="bullet"/>
+      <w:lvlText w:val=""/>
+      <w:lvlJc w:val="left"/>
+      <w:pPr>
+        <w:ind w:left="5760" w:hanging="360"/>
+      </w:pPr>
+      <w:rPr>
+        <w:rFonts w:ascii="Symbol" w:hAnsi="Symbol" w:hint="default"/>
+      </w:rPr>
+    </w:lvl>
+    <w:lvl w:ilvl="7" w:tplc="04090003" w:tentative="1">
+      <w:start w:val="1"/>
+      <w:numFmt w:val="bullet"/>
+      <w:lvlText w:val="o"/>
+      <w:lvlJc w:val="left"/>
+      <w:pPr>
+        <w:ind w:left="6480" w:hanging="360"/>
+      </w:pPr>
+      <w:rPr>
+        <w:rFonts w:ascii="Courier New" w:hAnsi="Courier New" w:cs="Courier New" w:hint="default"/>
+      </w:rPr>
+    </w:lvl>
+    <w:lvl w:ilvl="8" w:tplc="04090005" w:tentative="1">
+      <w:start w:val="1"/>
+      <w:numFmt w:val="bullet"/>
+      <w:lvlText w:val=""/>
+      <w:lvlJc w:val="left"/>
+      <w:pPr>
+        <w:ind w:left="7200" w:hanging="360"/>
+      </w:pPr>
+      <w:rPr>
+        <w:rFonts w:ascii="Wingdings" w:hAnsi="Wingdings" w:hint="default"/>
+      </w:rPr>
+    </w:lvl>
+  </w:abstractNum>
+  <w:abstractNum w:abstractNumId="7" w15:restartNumberingAfterBreak="0">
     <w:nsid w:val="7B0125E0"/>
     <w:multiLevelType w:val="hybridMultilevel"/>
     <w:tmpl w:val="9B360426"/>
@@ -5894,16 +6880,25 @@
     <w:abstractNumId w:val="0"/>
   </w:num>
   <w:num w:numId="2">
-    <w:abstractNumId w:val="3"/>
+    <w:abstractNumId w:val="4"/>
   </w:num>
   <w:num w:numId="3">
-    <w:abstractNumId w:val="2"/>
+    <w:abstractNumId w:val="3"/>
   </w:num>
   <w:num w:numId="4">
     <w:abstractNumId w:val="1"/>
   </w:num>
   <w:num w:numId="5">
-    <w:abstractNumId w:val="4"/>
+    <w:abstractNumId w:val="7"/>
+  </w:num>
+  <w:num w:numId="6">
+    <w:abstractNumId w:val="2"/>
+  </w:num>
+  <w:num w:numId="7">
+    <w:abstractNumId w:val="6"/>
+  </w:num>
+  <w:num w:numId="8">
+    <w:abstractNumId w:val="5"/>
   </w:num>
 </w:numbering>
 </file>

</xml_diff>

<commit_message>
Added SRS sections 2.5, 2.6, and 2.7
</commit_message>
<xml_diff>
--- a/Software Requirements Specification.docx
+++ b/Software Requirements Specification.docx
@@ -2939,6 +2939,28 @@
           </w:p>
         </w:tc>
       </w:tr>
+      <w:tr>
+        <w:tc>
+          <w:tcPr>
+            <w:tcW w:w="1795" w:type="dxa"/>
+          </w:tcPr>
+          <w:p>
+            <w:r>
+              <w:t>2. IDE</w:t>
+            </w:r>
+          </w:p>
+        </w:tc>
+        <w:tc>
+          <w:tcPr>
+            <w:tcW w:w="7843" w:type="dxa"/>
+          </w:tcPr>
+          <w:p>
+            <w:r>
+              <w:t>Integrated development environment.</w:t>
+            </w:r>
+          </w:p>
+        </w:tc>
+      </w:tr>
     </w:tbl>
     <w:p>
       <w:pPr>
@@ -2969,7 +2991,19 @@
         <w:rPr>
           <w:i w:val="0"/>
         </w:rPr>
-        <w:t>This software requirements specification document follows the writing conventions of the IEEE formatting requirements which includes but is not limited to: the use of size 11/12 Arial font, italics are used for comments, each line of the document is single spaced, the document maintains one inch margins, and the main sections begin at the top of it’s own page with a single number followed by subsections with decimal separator format that can span over multiple pages.</w:t>
+        <w:t>This software requirements specification document follows the writing conventions of the IEEE formatting requirements which includes but is not limited to: the use of size 11/12 Arial font, italics are used for</w:t>
+      </w:r>
+      <w:r>
+        <w:rPr>
+          <w:i w:val="0"/>
+        </w:rPr>
+        <w:t xml:space="preserve"> </w:t>
+      </w:r>
+      <w:r>
+        <w:rPr>
+          <w:i w:val="0"/>
+        </w:rPr>
+        <w:t>comments, each line of the document is single spaced, the document maintains one inch margins, and the main sections begin at the top of it’s own page with a single number followed by subsections with decimal separator format that can span over multiple pages.</w:t>
       </w:r>
     </w:p>
     <w:p>
@@ -3355,36 +3389,6 @@
     </w:p>
     <w:p>
       <w:pPr>
-        <w:pStyle w:val="template"/>
-        <w:jc w:val="both"/>
-      </w:pPr>
-    </w:p>
-    <w:p>
-      <w:pPr>
-        <w:pStyle w:val="template"/>
-        <w:jc w:val="both"/>
-      </w:pPr>
-    </w:p>
-    <w:p>
-      <w:pPr>
-        <w:pStyle w:val="template"/>
-        <w:jc w:val="both"/>
-      </w:pPr>
-    </w:p>
-    <w:p>
-      <w:pPr>
-        <w:pStyle w:val="template"/>
-        <w:jc w:val="both"/>
-      </w:pPr>
-    </w:p>
-    <w:p>
-      <w:pPr>
-        <w:pStyle w:val="template"/>
-        <w:jc w:val="both"/>
-      </w:pPr>
-    </w:p>
-    <w:p>
-      <w:pPr>
         <w:pStyle w:val="Heading1"/>
         <w:pBdr>
           <w:top w:val="single" w:sz="4" w:space="1" w:color="auto"/>
@@ -3564,16 +3568,16 @@
       </w:pPr>
       <w:r>
         <w:drawing>
-          <wp:anchor distT="0" distB="0" distL="114300" distR="114300" simplePos="0" relativeHeight="251658240" behindDoc="1" locked="0" layoutInCell="1" allowOverlap="1" wp14:anchorId="5A3CF933" wp14:editId="5087963C">
+          <wp:anchor distT="0" distB="0" distL="114300" distR="114300" simplePos="0" relativeHeight="251658240" behindDoc="1" locked="0" layoutInCell="1" allowOverlap="1" wp14:anchorId="5A3CF933" wp14:editId="0FCE1BFC">
             <wp:simplePos x="0" y="0"/>
             <wp:positionH relativeFrom="column">
               <wp:posOffset>967740</wp:posOffset>
             </wp:positionH>
             <wp:positionV relativeFrom="paragraph">
-              <wp:posOffset>91440</wp:posOffset>
+              <wp:posOffset>120015</wp:posOffset>
             </wp:positionV>
             <wp:extent cx="4295775" cy="3248025"/>
-            <wp:effectExtent l="0" t="0" r="9525" b="0"/>
+            <wp:effectExtent l="0" t="0" r="9525" b="9525"/>
             <wp:wrapSquare wrapText="bothSides"/>
             <wp:docPr id="2" name="Picture 2"/>
             <wp:cNvGraphicFramePr>
@@ -4456,41 +4460,250 @@
         <w:pStyle w:val="template"/>
         <w:jc w:val="both"/>
         <w:rPr>
-          <w:color w:val="0000FF"/>
-        </w:rPr>
-      </w:pPr>
-      <w:r>
-        <w:t>&lt;</w:t>
-      </w:r>
-      <w:r>
-        <w:rPr>
-          <w:color w:val="0000FF"/>
-        </w:rPr>
-        <w:t>Describe any items or issues that will limit the options available to the developers. These might include: hardware limitations (timing requirements, memory requirements); interfaces to other applications; specific technologies, tools, and databases to be used; parallel operations; language requirements; communications protocols; security considerations; design conventions or programming standards (for example, if the customer’s organization will be responsible for maintaining the delivered software).</w:t>
-      </w:r>
-    </w:p>
-    <w:p>
-      <w:pPr>
-        <w:pStyle w:val="template"/>
-        <w:jc w:val="both"/>
-      </w:pPr>
-      <w:r>
-        <w:t xml:space="preserve">TO DO: In this section you need to consider all of the information you gathered so far, analyze it and correctly identify </w:t>
-      </w:r>
-      <w:r>
-        <w:t>relevant</w:t>
-      </w:r>
-      <w:r>
-        <w:t xml:space="preserve"> constraints.&gt;</w:t>
-      </w:r>
-    </w:p>
-    <w:p>
-      <w:pPr>
-        <w:pStyle w:val="template"/>
-        <w:jc w:val="both"/>
-      </w:pPr>
-      <w:bookmarkStart w:id="37" w:name="_GoBack"/>
+          <w:i w:val="0"/>
+        </w:rPr>
+      </w:pPr>
+      <w:r>
+        <w:rPr>
+          <w:i w:val="0"/>
+        </w:rPr>
+        <w:t>As this application is in the process of being developed while the developers are attending university, the application may only be updated as a result of this application only being required for the CS 320 course at WSUV.</w:t>
+      </w:r>
+      <w:r>
+        <w:rPr>
+          <w:i w:val="0"/>
+        </w:rPr>
+        <w:t xml:space="preserve"> Therefore system rollouts and system validation will more than likely only be executed as a result of what’s required in the relative time frame of the project.</w:t>
+      </w:r>
+      <w:r>
+        <w:rPr>
+          <w:i w:val="0"/>
+        </w:rPr>
+        <w:t xml:space="preserve"> </w:t>
+      </w:r>
+      <w:r>
+        <w:rPr>
+          <w:i w:val="0"/>
+        </w:rPr>
+        <w:t>The constraint of also finding instances to collaborate and actively further develop the application will also be limited to the fact that the developers may possibly be preoccupied with other projects</w:t>
+      </w:r>
+      <w:r>
+        <w:rPr>
+          <w:i w:val="0"/>
+        </w:rPr>
+        <w:t xml:space="preserve"> at the time.</w:t>
+      </w:r>
+      <w:r>
+        <w:rPr>
+          <w:i w:val="0"/>
+        </w:rPr>
+        <w:t xml:space="preserve"> </w:t>
+      </w:r>
+      <w:r>
+        <w:rPr>
+          <w:i w:val="0"/>
+        </w:rPr>
+        <w:t xml:space="preserve">On the development side of the application, </w:t>
+      </w:r>
+      <w:r>
+        <w:rPr>
+          <w:b/>
+          <w:i w:val="0"/>
+        </w:rPr>
+        <w:t>SubScruple</w:t>
+      </w:r>
+      <w:r>
+        <w:rPr>
+          <w:i w:val="0"/>
+        </w:rPr>
+        <w:t xml:space="preserve"> will be developed using the ESLint tool and the AirBnB coding standard mainly through the JSFiddle IDE.</w:t>
+      </w:r>
+      <w:r>
+        <w:rPr>
+          <w:i w:val="0"/>
+        </w:rPr>
+        <w:t xml:space="preserve"> </w:t>
+      </w:r>
+      <w:r>
+        <w:rPr>
+          <w:i w:val="0"/>
+        </w:rPr>
+        <w:t>In regards to hardware or software limitations</w:t>
+      </w:r>
+      <w:r>
+        <w:rPr>
+          <w:i w:val="0"/>
+        </w:rPr>
+        <w:t xml:space="preserve"> and as mentioned in section 2.4, any modern computer created past 2010 should have little to no issue running this application. As the current state of the database is private to just to the developers at the moment, the amount of users to interact with this application may be limited to around five users for testing purposes, and work its way up to however many users the developers see fit.</w:t>
+      </w:r>
+      <w:r>
+        <w:rPr>
+          <w:i w:val="0"/>
+        </w:rPr>
+        <w:t xml:space="preserve"> The application is to be designed only in the English language and will therefore possess a user interface only depicting the English language.</w:t>
+      </w:r>
+      <w:r>
+        <w:rPr>
+          <w:i w:val="0"/>
+        </w:rPr>
+        <w:t xml:space="preserve"> As for browser limitation, most computer users access the internet through the stated browers in section 2.4, so the application will only be accessable through those browsers.</w:t>
+      </w:r>
+    </w:p>
+    <w:p>
+      <w:pPr>
+        <w:pStyle w:val="template"/>
+        <w:jc w:val="both"/>
+      </w:pPr>
+    </w:p>
+    <w:p>
+      <w:pPr>
+        <w:pStyle w:val="Heading2"/>
+        <w:rPr>
+          <w:rFonts w:ascii="Arial" w:hAnsi="Arial"/>
+        </w:rPr>
+      </w:pPr>
+      <w:bookmarkStart w:id="37" w:name="_Toc439994679"/>
+      <w:bookmarkStart w:id="38" w:name="_Toc113291702"/>
+      <w:r>
+        <w:rPr>
+          <w:rFonts w:ascii="Arial" w:hAnsi="Arial"/>
+        </w:rPr>
+        <w:lastRenderedPageBreak/>
+        <w:t>User Documentation</w:t>
+      </w:r>
       <w:bookmarkEnd w:id="37"/>
+      <w:bookmarkEnd w:id="38"/>
+    </w:p>
+    <w:p>
+      <w:pPr>
+        <w:pStyle w:val="template"/>
+        <w:jc w:val="both"/>
+        <w:rPr>
+          <w:i w:val="0"/>
+        </w:rPr>
+      </w:pPr>
+      <w:r>
+        <w:rPr>
+          <w:b/>
+          <w:i w:val="0"/>
+        </w:rPr>
+        <w:t>SubScruple</w:t>
+      </w:r>
+      <w:r>
+        <w:rPr>
+          <w:i w:val="0"/>
+        </w:rPr>
+        <w:t xml:space="preserve"> will not contain any </w:t>
+      </w:r>
+      <w:r>
+        <w:rPr>
+          <w:i w:val="0"/>
+        </w:rPr>
+        <w:t xml:space="preserve">extensive </w:t>
+      </w:r>
+      <w:r>
+        <w:rPr>
+          <w:i w:val="0"/>
+        </w:rPr>
+        <w:t xml:space="preserve">user manuals or </w:t>
+      </w:r>
+      <w:r>
+        <w:rPr>
+          <w:i w:val="0"/>
+        </w:rPr>
+        <w:t xml:space="preserve">much </w:t>
+      </w:r>
+      <w:r>
+        <w:rPr>
+          <w:i w:val="0"/>
+        </w:rPr>
+        <w:t>dedicated tutorials from the developers to aid the user in how to navigate and operate the application, with the reasoning</w:t>
+      </w:r>
+      <w:r>
+        <w:rPr>
+          <w:i w:val="0"/>
+        </w:rPr>
+        <w:t>s</w:t>
+      </w:r>
+      <w:r>
+        <w:rPr>
+          <w:i w:val="0"/>
+        </w:rPr>
+        <w:t xml:space="preserve"> being listed in section 1.3 and section 2.3.</w:t>
+      </w:r>
+      <w:r>
+        <w:rPr>
+          <w:i w:val="0"/>
+        </w:rPr>
+        <w:t xml:space="preserve"> However, </w:t>
+      </w:r>
+      <w:r>
+        <w:rPr>
+          <w:i w:val="0"/>
+        </w:rPr>
+        <w:t xml:space="preserve">if </w:t>
+      </w:r>
+      <w:r>
+        <w:rPr>
+          <w:i w:val="0"/>
+        </w:rPr>
+        <w:t xml:space="preserve">help is needed for how certain parts of application work or how to perform a certain action, there will be an ‘About’ section listed on the website that will provide a general overview on what to do and how to operate the application. Additionally, any further questions can be redirected to the emails of the developers, which can also be found </w:t>
+      </w:r>
+      <w:r>
+        <w:rPr>
+          <w:i w:val="0"/>
+        </w:rPr>
+        <w:t>at</w:t>
+      </w:r>
+      <w:r>
+        <w:rPr>
+          <w:i w:val="0"/>
+        </w:rPr>
+        <w:t xml:space="preserve"> the </w:t>
+      </w:r>
+      <w:r>
+        <w:rPr>
+          <w:i w:val="0"/>
+        </w:rPr>
+        <w:t xml:space="preserve">bottom of the </w:t>
+      </w:r>
+      <w:r>
+        <w:rPr>
+          <w:i w:val="0"/>
+        </w:rPr>
+        <w:t>‘About’ section</w:t>
+      </w:r>
+      <w:r>
+        <w:rPr>
+          <w:i w:val="0"/>
+        </w:rPr>
+        <w:t>.</w:t>
+      </w:r>
+      <w:r>
+        <w:rPr>
+          <w:i w:val="0"/>
+        </w:rPr>
+        <w:t xml:space="preserve"> The administration team and developers of </w:t>
+      </w:r>
+      <w:r>
+        <w:rPr>
+          <w:b/>
+          <w:i w:val="0"/>
+        </w:rPr>
+        <w:t>BSB teemMaets</w:t>
+      </w:r>
+      <w:r>
+        <w:rPr>
+          <w:i w:val="0"/>
+        </w:rPr>
+        <w:t xml:space="preserve"> may support the evolution of the system after the university project has concluded, </w:t>
+      </w:r>
+      <w:r>
+        <w:rPr>
+          <w:i w:val="0"/>
+        </w:rPr>
+        <w:t>but feel free to contact the developers through the email addresses provided on the cover page of this SRS document or refer to the ‘About’ section listed on the application if any help is needed.</w:t>
+      </w:r>
     </w:p>
     <w:p>
       <w:pPr>
@@ -4499,124 +4712,232 @@
           <w:rFonts w:ascii="Arial" w:hAnsi="Arial"/>
         </w:rPr>
       </w:pPr>
-      <w:bookmarkStart w:id="38" w:name="_Toc439994679"/>
-      <w:bookmarkStart w:id="39" w:name="_Toc113291702"/>
-      <w:r>
-        <w:rPr>
-          <w:rFonts w:ascii="Arial" w:hAnsi="Arial"/>
-        </w:rPr>
-        <w:t>User Documentation</w:t>
-      </w:r>
-      <w:bookmarkEnd w:id="38"/>
+      <w:bookmarkStart w:id="39" w:name="_Toc439994680"/>
+      <w:bookmarkStart w:id="40" w:name="_Toc113291703"/>
+      <w:r>
+        <w:rPr>
+          <w:rFonts w:ascii="Arial" w:hAnsi="Arial"/>
+        </w:rPr>
+        <w:t>Assumptions and Dependencies</w:t>
+      </w:r>
       <w:bookmarkEnd w:id="39"/>
-    </w:p>
-    <w:p>
-      <w:pPr>
-        <w:pStyle w:val="template"/>
-        <w:jc w:val="both"/>
-      </w:pPr>
-      <w:r>
-        <w:t>&lt;</w:t>
-      </w:r>
-      <w:r>
-        <w:rPr>
-          <w:color w:val="0000FF"/>
-        </w:rPr>
-        <w:t>List the user documentation components (such as user manuals, on-line help, and tutorials) that will be delivered along with the software. Identify any known user documentation delivery formats or standards.</w:t>
-      </w:r>
-      <w:r>
+      <w:bookmarkEnd w:id="40"/>
+    </w:p>
+    <w:p>
+      <w:pPr>
+        <w:pStyle w:val="template"/>
+        <w:jc w:val="both"/>
+        <w:rPr>
+          <w:i w:val="0"/>
+        </w:rPr>
+      </w:pPr>
+      <w:r>
+        <w:rPr>
+          <w:i w:val="0"/>
+        </w:rPr>
+        <w:t xml:space="preserve">The development team behind </w:t>
+      </w:r>
+      <w:r>
+        <w:rPr>
+          <w:b/>
+          <w:i w:val="0"/>
+        </w:rPr>
+        <w:t>SubScruple</w:t>
+      </w:r>
+      <w:r>
+        <w:rPr>
+          <w:i w:val="0"/>
+        </w:rPr>
+        <w:t xml:space="preserve"> generally assume that the application will still be accessible post-project amongst other assumptions, however it is not guaranteed that the application will possess a dedicated evolution</w:t>
+      </w:r>
+      <w:r>
+        <w:rPr>
+          <w:i w:val="0"/>
+        </w:rPr>
+        <w:t>.</w:t>
+      </w:r>
+      <w:r>
+        <w:rPr>
+          <w:i w:val="0"/>
+        </w:rPr>
+        <w:t xml:space="preserve"> Other general assumptions or dependencies can be found listed below:</w:t>
+      </w:r>
+    </w:p>
+    <w:p>
+      <w:pPr>
+        <w:pStyle w:val="template"/>
+        <w:numPr>
+          <w:ilvl w:val="0"/>
+          <w:numId w:val="8"/>
+        </w:numPr>
+        <w:jc w:val="both"/>
+        <w:rPr>
+          <w:i w:val="0"/>
+        </w:rPr>
+      </w:pPr>
+      <w:r>
+        <w:rPr>
+          <w:i w:val="0"/>
+        </w:rPr>
+        <w:t>Users are assumed to possess an adequate, modern computer that is capable of running this application</w:t>
+      </w:r>
+      <w:r>
+        <w:rPr>
+          <w:i w:val="0"/>
+        </w:rPr>
+        <w:t xml:space="preserve"> and </w:t>
+      </w:r>
+      <w:r>
+        <w:rPr>
+          <w:i w:val="0"/>
+        </w:rPr>
+        <w:t>possess</w:t>
+      </w:r>
+      <w:r>
+        <w:rPr>
+          <w:i w:val="0"/>
+        </w:rPr>
+        <w:t xml:space="preserve"> a stable network connection to </w:t>
+      </w:r>
+      <w:r>
+        <w:rPr>
+          <w:i w:val="0"/>
+        </w:rPr>
+        <w:t>access the application at any time</w:t>
+      </w:r>
+      <w:r>
+        <w:rPr>
+          <w:i w:val="0"/>
+        </w:rPr>
+        <w:t>.</w:t>
+      </w:r>
+    </w:p>
+    <w:p>
+      <w:pPr>
+        <w:pStyle w:val="template"/>
+        <w:numPr>
+          <w:ilvl w:val="0"/>
+          <w:numId w:val="8"/>
+        </w:numPr>
+        <w:jc w:val="both"/>
+        <w:rPr>
+          <w:i w:val="0"/>
+        </w:rPr>
+      </w:pPr>
+      <w:r>
+        <w:rPr>
+          <w:i w:val="0"/>
+        </w:rPr>
+        <w:t>The vastness of the application is developed on the assumption that numerous services are able to be discovered, obtained, and updated regularly for the duration of the project.</w:t>
+      </w:r>
+    </w:p>
+    <w:p>
+      <w:pPr>
+        <w:pStyle w:val="template"/>
+        <w:numPr>
+          <w:ilvl w:val="0"/>
+          <w:numId w:val="8"/>
+        </w:numPr>
+        <w:jc w:val="both"/>
+        <w:rPr>
+          <w:i w:val="0"/>
+        </w:rPr>
+      </w:pPr>
+      <w:r>
+        <w:rPr>
+          <w:i w:val="0"/>
+        </w:rPr>
+        <w:t>A basic, stable database of user subscriptions is to be initially provided by the developers and can only truly be accessible by said developers and the administration team, and any efforts made by unauthorized users to access this database will be dealt with swiftl</w:t>
+      </w:r>
+      <w:r>
+        <w:rPr>
+          <w:i w:val="0"/>
+        </w:rPr>
+        <w:t>y relative to the magnitude of the issue.</w:t>
+      </w:r>
+    </w:p>
+    <w:p>
+      <w:pPr>
+        <w:pStyle w:val="template"/>
+        <w:numPr>
+          <w:ilvl w:val="0"/>
+          <w:numId w:val="8"/>
+        </w:numPr>
+        <w:jc w:val="both"/>
+      </w:pPr>
+      <w:r>
+        <w:rPr>
+          <w:i w:val="0"/>
+        </w:rPr>
+        <w:t>Typical users are assumed to just operate the service for its intended purpose, although if any users w</w:t>
+      </w:r>
+      <w:r>
+        <w:rPr>
+          <w:i w:val="0"/>
+        </w:rPr>
+        <w:t>ish</w:t>
+      </w:r>
+      <w:r>
+        <w:rPr>
+          <w:i w:val="0"/>
+        </w:rPr>
+        <w:t xml:space="preserve"> to perform some quality assurance efforts, any bug reporting can be sent directly to the developers through the given emails on the front cover of the SRS document</w:t>
+      </w:r>
+      <w:r>
+        <w:rPr>
+          <w:i w:val="0"/>
+        </w:rPr>
+        <w:t xml:space="preserve"> and will try to be fixed as soon as possible.</w:t>
+      </w:r>
+      <w:r>
+        <w:rPr>
+          <w:i w:val="0"/>
+        </w:rPr>
         <w:t xml:space="preserve"> </w:t>
       </w:r>
-    </w:p>
-    <w:p>
-      <w:pPr>
-        <w:pStyle w:val="template"/>
-        <w:jc w:val="both"/>
-      </w:pPr>
-      <w:r>
-        <w:t>TO DO: You will not actually develop any user-manuals, but you need to describe what kind of manuals and what kind of help is needed for the software you will be developing. One paragraph should be sufficient for this section.&gt;</w:t>
-      </w:r>
-    </w:p>
-    <w:p>
-      <w:pPr>
-        <w:pStyle w:val="Heading2"/>
-        <w:rPr>
-          <w:rFonts w:ascii="Arial" w:hAnsi="Arial"/>
-        </w:rPr>
-      </w:pPr>
-      <w:bookmarkStart w:id="40" w:name="_Toc439994680"/>
-      <w:bookmarkStart w:id="41" w:name="_Toc113291703"/>
-      <w:r>
-        <w:rPr>
-          <w:rFonts w:ascii="Arial" w:hAnsi="Arial"/>
-        </w:rPr>
-        <w:lastRenderedPageBreak/>
-        <w:t>Assumptions and Dependencies</w:t>
-      </w:r>
-      <w:bookmarkEnd w:id="40"/>
+      <w:r>
+        <w:rPr>
+          <w:i w:val="0"/>
+        </w:rPr>
+        <w:t xml:space="preserve">The development team depends on user feedback to sustain and improve the application, so all opinions </w:t>
+      </w:r>
+      <w:r>
+        <w:rPr>
+          <w:i w:val="0"/>
+        </w:rPr>
+        <w:t xml:space="preserve">about </w:t>
+      </w:r>
+      <w:r>
+        <w:rPr>
+          <w:b/>
+          <w:i w:val="0"/>
+        </w:rPr>
+        <w:t xml:space="preserve">SubScruple </w:t>
+      </w:r>
+      <w:r>
+        <w:rPr>
+          <w:i w:val="0"/>
+        </w:rPr>
+        <w:t>are welcome.</w:t>
+      </w:r>
+    </w:p>
+    <w:p>
+      <w:pPr>
+        <w:pStyle w:val="template"/>
+        <w:numPr>
+          <w:ilvl w:val="0"/>
+          <w:numId w:val="8"/>
+        </w:numPr>
+        <w:jc w:val="both"/>
+      </w:pPr>
+      <w:r>
+        <w:rPr>
+          <w:i w:val="0"/>
+        </w:rPr>
+        <w:t>Whether a normal user, a developer, or a part of the administration team, it is assumed that every person that interacts with this system will do so in a non-malicious manner.</w:t>
+      </w:r>
+      <w:bookmarkStart w:id="41" w:name="_GoBack"/>
       <w:bookmarkEnd w:id="41"/>
-    </w:p>
-    <w:p>
-      <w:pPr>
-        <w:pStyle w:val="template"/>
-        <w:jc w:val="both"/>
-        <w:rPr>
-          <w:color w:val="0000FF"/>
-        </w:rPr>
-      </w:pPr>
-      <w:r>
-        <w:t>&lt;</w:t>
-      </w:r>
-      <w:r>
-        <w:rPr>
-          <w:color w:val="0000FF"/>
-        </w:rPr>
-        <w:t xml:space="preserve">List any assumed factors (as opposed to known facts) that could affect the requirements stated in the SRS. These could include third-party or commercial components that you plan to use, issues around the development or operating environment, or constraints. The project could be affected if these assumptions are incorrect, are not shared, or change. Also identify any dependencies the project has on external factors, such as software components that you intend to reuse from another project. </w:t>
-      </w:r>
-    </w:p>
-    <w:p>
-      <w:pPr>
-        <w:pStyle w:val="template"/>
-        <w:jc w:val="both"/>
-      </w:pPr>
-      <w:r>
-        <w:t>TO DO: Provide a short list of some major assumptions that might significantly affect your design. For example, you can assume that your client will have 1, 2 or at most 50 Automated Banking Machines. Every number has a significant effect on the design of your system. &gt;</w:t>
-      </w:r>
-    </w:p>
-    <w:p>
-      <w:pPr>
-        <w:pStyle w:val="template"/>
-      </w:pPr>
-    </w:p>
-    <w:p>
-      <w:pPr>
-        <w:pStyle w:val="template"/>
-      </w:pPr>
-    </w:p>
-    <w:p>
-      <w:pPr>
-        <w:pStyle w:val="template"/>
-      </w:pPr>
-    </w:p>
-    <w:p>
-      <w:pPr>
-        <w:pStyle w:val="template"/>
-      </w:pPr>
-    </w:p>
-    <w:p>
-      <w:pPr>
-        <w:pStyle w:val="template"/>
-      </w:pPr>
-    </w:p>
-    <w:p>
-      <w:pPr>
-        <w:pStyle w:val="template"/>
-      </w:pPr>
-    </w:p>
-    <w:p>
-      <w:pPr>
-        <w:pStyle w:val="template"/>
-      </w:pPr>
     </w:p>
     <w:p>
       <w:pPr>
@@ -4711,6 +5032,7 @@
           <w:rFonts w:ascii="Arial" w:hAnsi="Arial"/>
           <w:color w:val="FFFFFF"/>
         </w:rPr>
+        <w:lastRenderedPageBreak/>
         <w:t>Specific Requirements</w:t>
       </w:r>
       <w:bookmarkEnd w:id="42"/>
@@ -4828,138 +5150,138 @@
         <w:jc w:val="both"/>
       </w:pPr>
       <w:r>
+        <w:t>&lt;</w:t>
+      </w:r>
+      <w:r>
+        <w:rPr>
+          <w:color w:val="0000FF"/>
+        </w:rPr>
+        <w:t>Describe the logical and physical characteristics of each interface between the software product and the hardware components of the system. This may include the supported device types, the nature of the data and control interactions between the software and the hardware.</w:t>
+      </w:r>
+      <w:r>
+        <w:t xml:space="preserve"> You are not required to specify what protocols you will be using to communicate with the hardware, but it will be usually included in this part as well.</w:t>
+      </w:r>
+    </w:p>
+    <w:p>
+      <w:pPr>
+        <w:pStyle w:val="template"/>
+        <w:jc w:val="both"/>
+      </w:pPr>
+      <w:r>
+        <w:t>TO DO: Please provide a short description of the different hardware interfaces. If you will be using some special libraries to communicate with your software mention them here. In case you have more than one hardware interface divide this section into subsections.&gt;</w:t>
+      </w:r>
+    </w:p>
+    <w:p>
+      <w:pPr>
+        <w:pStyle w:val="Heading3"/>
+        <w:rPr>
+          <w:rFonts w:ascii="Arial" w:hAnsi="Arial"/>
+        </w:rPr>
+      </w:pPr>
+      <w:bookmarkStart w:id="46" w:name="_Toc439994685"/>
+      <w:r>
+        <w:rPr>
+          <w:rFonts w:ascii="Arial" w:hAnsi="Arial"/>
+        </w:rPr>
+        <w:t>Software Interfaces</w:t>
+      </w:r>
+      <w:bookmarkEnd w:id="46"/>
+    </w:p>
+    <w:p>
+      <w:pPr>
+        <w:pStyle w:val="template"/>
+        <w:jc w:val="both"/>
+      </w:pPr>
+      <w:r>
+        <w:t>&lt;</w:t>
+      </w:r>
+      <w:r>
+        <w:rPr>
+          <w:color w:val="0000FF"/>
+        </w:rPr>
+        <w:t>Describe the connections between this product and other specific software components (name and version), including databases, operating systems (Windows? Linux? Etc…), tools, libraries, and integrated commercial components. Identify the data items or messages coming into the system and going out and describe the purpose of each. Describe the services needed and the nature of communications. Identify data that will be shared across software components. If the data sharing mechanism must be implemented in a specific way (for example, use of a global data area in a multitasking operating system), specify this as an implementation constraint.</w:t>
+      </w:r>
+      <w:r>
+        <w:t xml:space="preserve"> </w:t>
+      </w:r>
+      <w:r>
+        <w:br/>
+      </w:r>
+    </w:p>
+    <w:p>
+      <w:pPr>
+        <w:pStyle w:val="template"/>
+        <w:jc w:val="both"/>
+      </w:pPr>
+      <w:r>
+        <w:t>TO DO: The previous part illustrates some of the information you would usually include in this part of the SRS document. To make things simpler, you are only required to describe the specific interface with the operating system.&gt;</w:t>
+      </w:r>
+    </w:p>
+    <w:p>
+      <w:pPr>
+        <w:pStyle w:val="Heading3"/>
+        <w:rPr>
+          <w:rFonts w:ascii="Arial" w:hAnsi="Arial"/>
+        </w:rPr>
+      </w:pPr>
+      <w:bookmarkStart w:id="47" w:name="_Toc439994686"/>
+      <w:r>
+        <w:rPr>
+          <w:rFonts w:ascii="Arial" w:hAnsi="Arial"/>
+        </w:rPr>
+        <w:t>Communications Interfaces</w:t>
+      </w:r>
+      <w:bookmarkEnd w:id="47"/>
+    </w:p>
+    <w:p>
+      <w:pPr>
+        <w:pStyle w:val="template"/>
+        <w:jc w:val="both"/>
+        <w:rPr>
+          <w:color w:val="0000FF"/>
+        </w:rPr>
+      </w:pPr>
+      <w:r>
+        <w:t>&lt;</w:t>
+      </w:r>
+      <w:r>
+        <w:rPr>
+          <w:color w:val="0000FF"/>
+        </w:rPr>
+        <w:t>Describe the requirements associated with any communications functions required by this product, including e-mail, web browser, network server communications protocols, electronic forms, and so on. Define any pertinent message formatting. Identify any communication standards that will be used, such as FTP or HTTP. Specify any communication security or encryption issues, data transfer rates, and synchronization mechanisms.</w:t>
+      </w:r>
+    </w:p>
+    <w:p>
+      <w:pPr>
+        <w:pStyle w:val="template"/>
+        <w:jc w:val="both"/>
+        <w:rPr>
+          <w:color w:val="0000FF"/>
+        </w:rPr>
+      </w:pPr>
+    </w:p>
+    <w:p>
+      <w:pPr>
+        <w:pStyle w:val="template"/>
+        <w:jc w:val="both"/>
+      </w:pPr>
+      <w:r>
+        <w:t>TO DO: Do not go into too much detail, but provide 1-2 paragraphs were you will outline the major communication standards. For example, if you decide to use encryption there is no need to specify the exact encryption standards, but rather, specify the fact that the data will be encrypted and name what standards you consider using. &gt;</w:t>
+      </w:r>
+    </w:p>
+    <w:p>
+      <w:pPr>
+        <w:pStyle w:val="Heading2"/>
+        <w:rPr>
+          <w:rFonts w:ascii="Arial" w:hAnsi="Arial"/>
+        </w:rPr>
+      </w:pPr>
+      <w:bookmarkStart w:id="48" w:name="_Toc113291706"/>
+      <w:r>
+        <w:rPr>
+          <w:rFonts w:ascii="Arial" w:hAnsi="Arial"/>
+        </w:rPr>
         <w:lastRenderedPageBreak/>
-        <w:t>&lt;</w:t>
-      </w:r>
-      <w:r>
-        <w:rPr>
-          <w:color w:val="0000FF"/>
-        </w:rPr>
-        <w:t>Describe the logical and physical characteristics of each interface between the software product and the hardware components of the system. This may include the supported device types, the nature of the data and control interactions between the software and the hardware.</w:t>
-      </w:r>
-      <w:r>
-        <w:t xml:space="preserve"> You are not required to specify what protocols you will be using to communicate with the hardware, but it will be usually included in this part as well.</w:t>
-      </w:r>
-    </w:p>
-    <w:p>
-      <w:pPr>
-        <w:pStyle w:val="template"/>
-        <w:jc w:val="both"/>
-      </w:pPr>
-      <w:r>
-        <w:t>TO DO: Please provide a short description of the different hardware interfaces. If you will be using some special libraries to communicate with your software mention them here. In case you have more than one hardware interface divide this section into subsections.&gt;</w:t>
-      </w:r>
-    </w:p>
-    <w:p>
-      <w:pPr>
-        <w:pStyle w:val="Heading3"/>
-        <w:rPr>
-          <w:rFonts w:ascii="Arial" w:hAnsi="Arial"/>
-        </w:rPr>
-      </w:pPr>
-      <w:bookmarkStart w:id="46" w:name="_Toc439994685"/>
-      <w:r>
-        <w:rPr>
-          <w:rFonts w:ascii="Arial" w:hAnsi="Arial"/>
-        </w:rPr>
-        <w:t>Software Interfaces</w:t>
-      </w:r>
-      <w:bookmarkEnd w:id="46"/>
-    </w:p>
-    <w:p>
-      <w:pPr>
-        <w:pStyle w:val="template"/>
-        <w:jc w:val="both"/>
-      </w:pPr>
-      <w:r>
-        <w:t>&lt;</w:t>
-      </w:r>
-      <w:r>
-        <w:rPr>
-          <w:color w:val="0000FF"/>
-        </w:rPr>
-        <w:t>Describe the connections between this product and other specific software components (name and version), including databases, operating systems (Windows? Linux? Etc…), tools, libraries, and integrated commercial components. Identify the data items or messages coming into the system and going out and describe the purpose of each. Describe the services needed and the nature of communications. Identify data that will be shared across software components. If the data sharing mechanism must be implemented in a specific way (for example, use of a global data area in a multitasking operating system), specify this as an implementation constraint.</w:t>
-      </w:r>
-      <w:r>
-        <w:t xml:space="preserve"> </w:t>
-      </w:r>
-      <w:r>
-        <w:br/>
-      </w:r>
-    </w:p>
-    <w:p>
-      <w:pPr>
-        <w:pStyle w:val="template"/>
-        <w:jc w:val="both"/>
-      </w:pPr>
-      <w:r>
-        <w:t>TO DO: The previous part illustrates some of the information you would usually include in this part of the SRS document. To make things simpler, you are only required to describe the specific interface with the operating system.&gt;</w:t>
-      </w:r>
-    </w:p>
-    <w:p>
-      <w:pPr>
-        <w:pStyle w:val="Heading3"/>
-        <w:rPr>
-          <w:rFonts w:ascii="Arial" w:hAnsi="Arial"/>
-        </w:rPr>
-      </w:pPr>
-      <w:bookmarkStart w:id="47" w:name="_Toc439994686"/>
-      <w:r>
-        <w:rPr>
-          <w:rFonts w:ascii="Arial" w:hAnsi="Arial"/>
-        </w:rPr>
-        <w:t>Communications Interfaces</w:t>
-      </w:r>
-      <w:bookmarkEnd w:id="47"/>
-    </w:p>
-    <w:p>
-      <w:pPr>
-        <w:pStyle w:val="template"/>
-        <w:jc w:val="both"/>
-        <w:rPr>
-          <w:color w:val="0000FF"/>
-        </w:rPr>
-      </w:pPr>
-      <w:r>
-        <w:t>&lt;</w:t>
-      </w:r>
-      <w:r>
-        <w:rPr>
-          <w:color w:val="0000FF"/>
-        </w:rPr>
-        <w:t>Describe the requirements associated with any communications functions required by this product, including e-mail, web browser, network server communications protocols, electronic forms, and so on. Define any pertinent message formatting. Identify any communication standards that will be used, such as FTP or HTTP. Specify any communication security or encryption issues, data transfer rates, and synchronization mechanisms.</w:t>
-      </w:r>
-    </w:p>
-    <w:p>
-      <w:pPr>
-        <w:pStyle w:val="template"/>
-        <w:jc w:val="both"/>
-        <w:rPr>
-          <w:color w:val="0000FF"/>
-        </w:rPr>
-      </w:pPr>
-    </w:p>
-    <w:p>
-      <w:pPr>
-        <w:pStyle w:val="template"/>
-        <w:jc w:val="both"/>
-      </w:pPr>
-      <w:r>
-        <w:t>TO DO: Do not go into too much detail, but provide 1-2 paragraphs were you will outline the major communication standards. For example, if you decide to use encryption there is no need to specify the exact encryption standards, but rather, specify the fact that the data will be encrypted and name what standards you consider using. &gt;</w:t>
-      </w:r>
-    </w:p>
-    <w:p>
-      <w:pPr>
-        <w:pStyle w:val="Heading2"/>
-        <w:rPr>
-          <w:rFonts w:ascii="Arial" w:hAnsi="Arial"/>
-        </w:rPr>
-      </w:pPr>
-      <w:bookmarkStart w:id="48" w:name="_Toc113291706"/>
-      <w:r>
-        <w:rPr>
-          <w:rFonts w:ascii="Arial" w:hAnsi="Arial"/>
-        </w:rPr>
         <w:t>Functional Requirements</w:t>
       </w:r>
       <w:bookmarkEnd w:id="48"/>
@@ -5069,7 +5391,6 @@
         <w:jc w:val="both"/>
       </w:pPr>
       <w:r>
-        <w:lastRenderedPageBreak/>
         <w:t>&lt;</w:t>
       </w:r>
       <w:r>
@@ -5151,6 +5472,7 @@
           <w:rFonts w:ascii="Arial" w:hAnsi="Arial"/>
           <w:color w:val="FFFFFF"/>
         </w:rPr>
+        <w:lastRenderedPageBreak/>
         <w:t>Other Non-functional Requirements</w:t>
       </w:r>
       <w:bookmarkEnd w:id="50"/>
@@ -5266,7 +5588,6 @@
         <w:jc w:val="both"/>
       </w:pPr>
       <w:r>
-        <w:lastRenderedPageBreak/>
         <w:t xml:space="preserve">Provide relevant </w:t>
       </w:r>
       <w:r>
@@ -5406,6 +5727,7 @@
           <w:rFonts w:ascii="Arial" w:hAnsi="Arial"/>
           <w:color w:val="FFFFFF"/>
         </w:rPr>
+        <w:lastRenderedPageBreak/>
         <w:t>Other Requirements</w:t>
       </w:r>
       <w:bookmarkEnd w:id="57"/>
@@ -5688,6 +6010,7 @@
           <w:rFonts w:ascii="Arial" w:hAnsi="Arial"/>
           <w:color w:val="FFFFFF"/>
         </w:rPr>
+        <w:lastRenderedPageBreak/>
         <w:t>Appendix A – Data Dictionary</w:t>
       </w:r>
       <w:bookmarkEnd w:id="61"/>
@@ -5786,6 +6109,7 @@
           <w:rFonts w:ascii="Arial" w:hAnsi="Arial"/>
           <w:color w:val="FFFFFF"/>
         </w:rPr>
+        <w:lastRenderedPageBreak/>
         <w:t>Appendix B</w:t>
       </w:r>
       <w:bookmarkEnd w:id="60"/>
@@ -6540,17 +6864,17 @@
   <w:abstractNum w:abstractNumId="5" w15:restartNumberingAfterBreak="0">
     <w:nsid w:val="6F8216EC"/>
     <w:multiLevelType w:val="hybridMultilevel"/>
-    <w:tmpl w:val="3F1809FC"/>
-    <w:lvl w:ilvl="0" w:tplc="04090005">
+    <w:tmpl w:val="429238BA"/>
+    <w:lvl w:ilvl="0" w:tplc="04090001">
       <w:start w:val="1"/>
       <w:numFmt w:val="bullet"/>
-      <w:lvlText w:val=""/>
+      <w:lvlText w:val=""/>
       <w:lvlJc w:val="left"/>
       <w:pPr>
         <w:ind w:left="1440" w:hanging="360"/>
       </w:pPr>
       <w:rPr>
-        <w:rFonts w:ascii="Wingdings" w:hAnsi="Wingdings" w:hint="default"/>
+        <w:rFonts w:ascii="Symbol" w:hAnsi="Symbol" w:hint="default"/>
       </w:rPr>
     </w:lvl>
     <w:lvl w:ilvl="1" w:tplc="04090003" w:tentative="1">

</xml_diff>

<commit_message>
Added section 5 and updated section 1.4
- Section 5 now contains subsections of licensing requirements and legal, copyright, and other notices.
- Section 1.4 definition added for CS 320.
</commit_message>
<xml_diff>
--- a/Software Requirements Specification.docx
+++ b/Software Requirements Specification.docx
@@ -2956,7 +2956,69 @@
           </w:tcPr>
           <w:p>
             <w:r>
-              <w:t>Integrated development environment.</w:t>
+              <w:t xml:space="preserve">Integrated </w:t>
+            </w:r>
+            <w:r>
+              <w:t>D</w:t>
+            </w:r>
+            <w:r>
+              <w:t xml:space="preserve">evelopment </w:t>
+            </w:r>
+            <w:r>
+              <w:t>E</w:t>
+            </w:r>
+            <w:r>
+              <w:t>nvironment.</w:t>
+            </w:r>
+          </w:p>
+        </w:tc>
+      </w:tr>
+      <w:tr>
+        <w:tc>
+          <w:tcPr>
+            <w:tcW w:w="1795" w:type="dxa"/>
+          </w:tcPr>
+          <w:p>
+            <w:r>
+              <w:t>3. GNU GPL</w:t>
+            </w:r>
+          </w:p>
+        </w:tc>
+        <w:tc>
+          <w:tcPr>
+            <w:tcW w:w="7843" w:type="dxa"/>
+          </w:tcPr>
+          <w:p>
+            <w:r>
+              <w:t>GNU General Public License</w:t>
+            </w:r>
+            <w:r>
+              <w:t xml:space="preserve"> is essentially a free software license which allows end users to execute or modify </w:t>
+            </w:r>
+            <w:r>
+              <w:t>software under this license.</w:t>
+            </w:r>
+          </w:p>
+        </w:tc>
+      </w:tr>
+      <w:tr>
+        <w:tc>
+          <w:tcPr>
+            <w:tcW w:w="1795" w:type="dxa"/>
+          </w:tcPr>
+          <w:p>
+            <w:r>
+              <w:t>4. CS 320</w:t>
+            </w:r>
+          </w:p>
+        </w:tc>
+        <w:tc>
+          <w:tcPr>
+            <w:tcW w:w="7843" w:type="dxa"/>
+          </w:tcPr>
+          <w:p>
+            <w:r>
+              <w:t>Fundamentals of Software Engineering, under which this SRS and application is developed at Washington State University under the further tutelage of Professor Xinghui Zhao.</w:t>
             </w:r>
           </w:p>
         </w:tc>
@@ -3359,36 +3421,6 @@
     </w:p>
     <w:p>
       <w:pPr>
-        <w:pStyle w:val="template"/>
-        <w:jc w:val="both"/>
-      </w:pPr>
-    </w:p>
-    <w:p>
-      <w:pPr>
-        <w:pStyle w:val="template"/>
-        <w:jc w:val="both"/>
-      </w:pPr>
-    </w:p>
-    <w:p>
-      <w:pPr>
-        <w:pStyle w:val="template"/>
-        <w:jc w:val="both"/>
-      </w:pPr>
-    </w:p>
-    <w:p>
-      <w:pPr>
-        <w:pStyle w:val="template"/>
-        <w:jc w:val="both"/>
-      </w:pPr>
-    </w:p>
-    <w:p>
-      <w:pPr>
-        <w:pStyle w:val="template"/>
-        <w:jc w:val="both"/>
-      </w:pPr>
-    </w:p>
-    <w:p>
-      <w:pPr>
         <w:pStyle w:val="Heading1"/>
         <w:pBdr>
           <w:top w:val="single" w:sz="4" w:space="1" w:color="auto"/>
@@ -3405,6 +3437,8 @@
       </w:pPr>
       <w:bookmarkStart w:id="25" w:name="_Toc439994673"/>
       <w:bookmarkStart w:id="26" w:name="_Toc113291696"/>
+      <w:bookmarkStart w:id="27" w:name="_GoBack"/>
+      <w:bookmarkEnd w:id="27"/>
       <w:r>
         <w:rPr>
           <w:rFonts w:ascii="Arial" w:hAnsi="Arial"/>
@@ -3423,16 +3457,16 @@
           <w:rFonts w:ascii="Arial" w:hAnsi="Arial"/>
         </w:rPr>
       </w:pPr>
-      <w:bookmarkStart w:id="27" w:name="_Toc439994674"/>
-      <w:bookmarkStart w:id="28" w:name="_Toc113291697"/>
+      <w:bookmarkStart w:id="28" w:name="_Toc439994674"/>
+      <w:bookmarkStart w:id="29" w:name="_Toc113291697"/>
       <w:r>
         <w:rPr>
           <w:rFonts w:ascii="Arial" w:hAnsi="Arial"/>
         </w:rPr>
         <w:t>Product Perspective</w:t>
       </w:r>
-      <w:bookmarkEnd w:id="27"/>
       <w:bookmarkEnd w:id="28"/>
+      <w:bookmarkEnd w:id="29"/>
     </w:p>
     <w:p>
       <w:pPr>
@@ -3818,22 +3852,22 @@
           <w:rFonts w:ascii="Arial" w:hAnsi="Arial"/>
         </w:rPr>
       </w:pPr>
-      <w:bookmarkStart w:id="29" w:name="_Toc439994675"/>
-      <w:bookmarkStart w:id="30" w:name="_Toc113291698"/>
+      <w:bookmarkStart w:id="30" w:name="_Toc439994675"/>
+      <w:bookmarkStart w:id="31" w:name="_Toc113291698"/>
       <w:r>
         <w:rPr>
           <w:rFonts w:ascii="Arial" w:hAnsi="Arial"/>
         </w:rPr>
         <w:t xml:space="preserve">Product </w:t>
       </w:r>
-      <w:bookmarkEnd w:id="29"/>
+      <w:bookmarkEnd w:id="30"/>
       <w:r>
         <w:rPr>
           <w:rFonts w:ascii="Arial" w:hAnsi="Arial"/>
         </w:rPr>
         <w:t>Functionality</w:t>
       </w:r>
-      <w:bookmarkEnd w:id="30"/>
+      <w:bookmarkEnd w:id="31"/>
       <w:r>
         <w:rPr>
           <w:rFonts w:ascii="Arial" w:hAnsi="Arial"/>
@@ -4112,16 +4146,16 @@
           <w:rFonts w:ascii="Arial" w:hAnsi="Arial"/>
         </w:rPr>
       </w:pPr>
-      <w:bookmarkStart w:id="31" w:name="_Toc439994676"/>
-      <w:bookmarkStart w:id="32" w:name="_Toc113291699"/>
+      <w:bookmarkStart w:id="32" w:name="_Toc439994676"/>
+      <w:bookmarkStart w:id="33" w:name="_Toc113291699"/>
       <w:r>
         <w:rPr>
           <w:rFonts w:ascii="Arial" w:hAnsi="Arial"/>
         </w:rPr>
         <w:t>Users and Characteristics</w:t>
       </w:r>
-      <w:bookmarkEnd w:id="31"/>
       <w:bookmarkEnd w:id="32"/>
+      <w:bookmarkEnd w:id="33"/>
     </w:p>
     <w:p>
       <w:pPr>
@@ -4260,16 +4294,16 @@
           <w:rFonts w:ascii="Arial" w:hAnsi="Arial"/>
         </w:rPr>
       </w:pPr>
-      <w:bookmarkStart w:id="33" w:name="_Toc439994677"/>
-      <w:bookmarkStart w:id="34" w:name="_Toc113291700"/>
+      <w:bookmarkStart w:id="34" w:name="_Toc439994677"/>
+      <w:bookmarkStart w:id="35" w:name="_Toc113291700"/>
       <w:r>
         <w:rPr>
           <w:rFonts w:ascii="Arial" w:hAnsi="Arial"/>
         </w:rPr>
         <w:t>Operating Environment</w:t>
       </w:r>
-      <w:bookmarkEnd w:id="33"/>
       <w:bookmarkEnd w:id="34"/>
+      <w:bookmarkEnd w:id="35"/>
     </w:p>
     <w:p>
       <w:pPr>
@@ -4444,16 +4478,16 @@
           <w:rFonts w:ascii="Arial" w:hAnsi="Arial"/>
         </w:rPr>
       </w:pPr>
-      <w:bookmarkStart w:id="35" w:name="_Toc439994678"/>
-      <w:bookmarkStart w:id="36" w:name="_Toc113291701"/>
+      <w:bookmarkStart w:id="36" w:name="_Toc439994678"/>
+      <w:bookmarkStart w:id="37" w:name="_Toc113291701"/>
       <w:r>
         <w:rPr>
           <w:rFonts w:ascii="Arial" w:hAnsi="Arial"/>
         </w:rPr>
         <w:t>Design and Implementation Constraints</w:t>
       </w:r>
-      <w:bookmarkEnd w:id="35"/>
       <w:bookmarkEnd w:id="36"/>
+      <w:bookmarkEnd w:id="37"/>
     </w:p>
     <w:p>
       <w:pPr>
@@ -4562,8 +4596,8 @@
           <w:rFonts w:ascii="Arial" w:hAnsi="Arial"/>
         </w:rPr>
       </w:pPr>
-      <w:bookmarkStart w:id="37" w:name="_Toc439994679"/>
-      <w:bookmarkStart w:id="38" w:name="_Toc113291702"/>
+      <w:bookmarkStart w:id="38" w:name="_Toc439994679"/>
+      <w:bookmarkStart w:id="39" w:name="_Toc113291702"/>
       <w:r>
         <w:rPr>
           <w:rFonts w:ascii="Arial" w:hAnsi="Arial"/>
@@ -4571,8 +4605,8 @@
         <w:lastRenderedPageBreak/>
         <w:t>User Documentation</w:t>
       </w:r>
-      <w:bookmarkEnd w:id="37"/>
       <w:bookmarkEnd w:id="38"/>
+      <w:bookmarkEnd w:id="39"/>
     </w:p>
     <w:p>
       <w:pPr>
@@ -4712,16 +4746,16 @@
           <w:rFonts w:ascii="Arial" w:hAnsi="Arial"/>
         </w:rPr>
       </w:pPr>
-      <w:bookmarkStart w:id="39" w:name="_Toc439994680"/>
-      <w:bookmarkStart w:id="40" w:name="_Toc113291703"/>
+      <w:bookmarkStart w:id="40" w:name="_Toc439994680"/>
+      <w:bookmarkStart w:id="41" w:name="_Toc113291703"/>
       <w:r>
         <w:rPr>
           <w:rFonts w:ascii="Arial" w:hAnsi="Arial"/>
         </w:rPr>
         <w:t>Assumptions and Dependencies</w:t>
       </w:r>
-      <w:bookmarkEnd w:id="39"/>
       <w:bookmarkEnd w:id="40"/>
+      <w:bookmarkEnd w:id="41"/>
     </w:p>
     <w:p>
       <w:pPr>
@@ -4936,8 +4970,6 @@
         </w:rPr>
         <w:t>Whether a normal user, a developer, or a part of the administration team, it is assumed that every person that interacts with this system will do so in a non-malicious manner.</w:t>
       </w:r>
-      <w:bookmarkStart w:id="41" w:name="_GoBack"/>
-      <w:bookmarkEnd w:id="41"/>
     </w:p>
     <w:p>
       <w:pPr>
@@ -5706,6 +5738,16 @@
     </w:p>
     <w:p>
       <w:pPr>
+        <w:pStyle w:val="template"/>
+      </w:pPr>
+    </w:p>
+    <w:p>
+      <w:pPr>
+        <w:pStyle w:val="template"/>
+      </w:pPr>
+    </w:p>
+    <w:p>
+      <w:pPr>
         <w:pStyle w:val="Heading1"/>
         <w:pBdr>
           <w:top w:val="single" w:sz="4" w:space="1" w:color="auto"/>
@@ -5735,54 +5777,158 @@
     </w:p>
     <w:p>
       <w:pPr>
-        <w:pStyle w:val="template"/>
-        <w:jc w:val="both"/>
-      </w:pPr>
-      <w:r>
-        <w:t xml:space="preserve">&lt;This section is </w:t>
-      </w:r>
+        <w:pStyle w:val="Heading2"/>
+        <w:numPr>
+          <w:ilvl w:val="0"/>
+          <w:numId w:val="0"/>
+        </w:numPr>
+        <w:ind w:left="576" w:hanging="576"/>
+        <w:rPr>
+          <w:rFonts w:ascii="Arial" w:hAnsi="Arial"/>
+        </w:rPr>
+      </w:pPr>
+      <w:bookmarkStart w:id="59" w:name="_Toc439994696"/>
+      <w:r>
+        <w:rPr>
+          <w:rFonts w:ascii="Arial" w:hAnsi="Arial"/>
+        </w:rPr>
+        <w:t>Licensing Requirements</w:t>
+      </w:r>
+    </w:p>
+    <w:p>
+      <w:pPr>
+        <w:pStyle w:val="template"/>
+        <w:rPr>
+          <w:i w:val="0"/>
+        </w:rPr>
+      </w:pPr>
       <w:r>
         <w:rPr>
           <w:b/>
-          <w:u w:val="single"/>
-        </w:rPr>
-        <w:t>Optional</w:t>
+          <w:i w:val="0"/>
+        </w:rPr>
+        <w:t>SubScruple</w:t>
+      </w:r>
+      <w:r>
+        <w:rPr>
+          <w:i w:val="0"/>
+        </w:rPr>
+        <w:t xml:space="preserve"> will be developer under a GNU GPL license and will be open-source following the initial release, assuming the user wishes to partake in the modification of the source code</w:t>
+      </w:r>
+      <w:r>
+        <w:rPr>
+          <w:i w:val="0"/>
+        </w:rPr>
+        <w:t>, which will go through validation of the</w:t>
       </w:r>
       <w:r>
         <w:rPr>
           <w:b/>
-        </w:rPr>
-        <w:t xml:space="preserve">. </w:t>
-      </w:r>
-      <w:r>
-        <w:rPr>
-          <w:color w:val="0000FF"/>
-        </w:rPr>
-        <w:t>Define any other requirements not covered elsewhere in the SRS. This might include database requirements, internationalization requirements, legal requirements, reuse objectives for the project, and so on. Add any new sections that are pertinent to the project.</w:t>
-      </w:r>
-      <w:r>
-        <w:t>&gt;</w:t>
-      </w:r>
-      <w:bookmarkStart w:id="59" w:name="_Toc439994696"/>
-    </w:p>
-    <w:p>
-      <w:pPr>
-        <w:pStyle w:val="template"/>
-      </w:pPr>
-    </w:p>
-    <w:p>
-      <w:pPr>
-        <w:pStyle w:val="template"/>
-      </w:pPr>
-    </w:p>
-    <w:p>
-      <w:pPr>
-        <w:pStyle w:val="template"/>
-      </w:pPr>
-    </w:p>
-    <w:p>
-      <w:pPr>
-        <w:pStyle w:val="template"/>
+          <w:i w:val="0"/>
+        </w:rPr>
+        <w:t xml:space="preserve"> BSB teemMaets </w:t>
+      </w:r>
+      <w:r>
+        <w:rPr>
+          <w:i w:val="0"/>
+        </w:rPr>
+        <w:t>development team before an official release is put out</w:t>
+      </w:r>
+      <w:r>
+        <w:rPr>
+          <w:i w:val="0"/>
+        </w:rPr>
+        <w:t xml:space="preserve"> given the sensetive information contained within the </w:t>
+      </w:r>
+      <w:r>
+        <w:rPr>
+          <w:i w:val="0"/>
+        </w:rPr>
+        <w:t xml:space="preserve">subscription </w:t>
+      </w:r>
+      <w:r>
+        <w:rPr>
+          <w:i w:val="0"/>
+        </w:rPr>
+        <w:t>database</w:t>
+      </w:r>
+      <w:r>
+        <w:rPr>
+          <w:i w:val="0"/>
+        </w:rPr>
+        <w:t>.</w:t>
+      </w:r>
+    </w:p>
+    <w:p>
+      <w:pPr>
+        <w:pStyle w:val="Heading2"/>
+        <w:numPr>
+          <w:ilvl w:val="0"/>
+          <w:numId w:val="0"/>
+        </w:numPr>
+        <w:ind w:left="576" w:hanging="576"/>
+        <w:rPr>
+          <w:rFonts w:ascii="Arial" w:hAnsi="Arial"/>
+        </w:rPr>
+      </w:pPr>
+      <w:r>
+        <w:rPr>
+          <w:rFonts w:ascii="Arial" w:hAnsi="Arial"/>
+        </w:rPr>
+        <w:t>Legal, Copyright, and Other Notices</w:t>
+      </w:r>
+    </w:p>
+    <w:p>
+      <w:r>
+        <w:rPr>
+          <w:rFonts w:ascii="Arial" w:hAnsi="Arial" w:cs="Arial"/>
+          <w:b/>
+          <w:sz w:val="22"/>
+          <w:szCs w:val="22"/>
+        </w:rPr>
+        <w:t xml:space="preserve">SubScruple </w:t>
+      </w:r>
+      <w:r>
+        <w:rPr>
+          <w:rFonts w:ascii="Arial" w:hAnsi="Arial" w:cs="Arial"/>
+          <w:sz w:val="22"/>
+          <w:szCs w:val="22"/>
+        </w:rPr>
+        <w:t xml:space="preserve">is a copyrighted trademark of </w:t>
+      </w:r>
+      <w:r>
+        <w:rPr>
+          <w:rFonts w:ascii="Arial" w:hAnsi="Arial" w:cs="Arial"/>
+          <w:b/>
+          <w:sz w:val="22"/>
+          <w:szCs w:val="22"/>
+        </w:rPr>
+        <w:t>BSB teemMaet</w:t>
+      </w:r>
+      <w:r>
+        <w:rPr>
+          <w:rFonts w:ascii="Arial" w:hAnsi="Arial" w:cs="Arial"/>
+          <w:b/>
+          <w:sz w:val="22"/>
+          <w:szCs w:val="22"/>
+        </w:rPr>
+        <w:t xml:space="preserve">s </w:t>
+      </w:r>
+      <w:r>
+        <w:rPr>
+          <w:rFonts w:ascii="Arial" w:hAnsi="Arial" w:cs="Arial"/>
+          <w:sz w:val="22"/>
+          <w:szCs w:val="22"/>
+        </w:rPr>
+        <w:t>protected and maintained under the project requirements and solely the project members for the CS 320 course of WSUV and the academic integrity standards upheld by WSUV.</w:t>
+      </w:r>
+    </w:p>
+    <w:p>
+      <w:pPr>
+        <w:pStyle w:val="template"/>
+        <w:rPr>
+          <w:i w:val="0"/>
+        </w:rPr>
       </w:pPr>
     </w:p>
     <w:p>
@@ -6010,7 +6156,6 @@
           <w:rFonts w:ascii="Arial" w:hAnsi="Arial"/>
           <w:color w:val="FFFFFF"/>
         </w:rPr>
-        <w:lastRenderedPageBreak/>
         <w:t>Appendix A – Data Dictionary</w:t>
       </w:r>
       <w:bookmarkEnd w:id="61"/>
@@ -6109,7 +6254,6 @@
           <w:rFonts w:ascii="Arial" w:hAnsi="Arial"/>
           <w:color w:val="FFFFFF"/>
         </w:rPr>
-        <w:lastRenderedPageBreak/>
         <w:t>Appendix B</w:t>
       </w:r>
       <w:bookmarkEnd w:id="60"/>
@@ -7816,7 +7960,6 @@
   <w:style w:type="character" w:default="1" w:styleId="DefaultParagraphFont">
     <w:name w:val="Default Paragraph Font"/>
     <w:uiPriority w:val="1"/>
-    <w:semiHidden/>
     <w:unhideWhenUsed/>
   </w:style>
   <w:style w:type="table" w:default="1" w:styleId="TableNormal">

</xml_diff>

<commit_message>
Updated SRS appendix A, appendix B
- Appendix A: Created our interpretation of the data dictionary.
- Appendix B: Added one instance of a group meeting to the group log.
</commit_message>
<xml_diff>
--- a/Software Requirements Specification.docx
+++ b/Software Requirements Specification.docx
@@ -209,7 +209,13 @@
         <w:t xml:space="preserve">Group Name: </w:t>
       </w:r>
       <w:r>
-        <w:t>BSB teemMaets</w:t>
+        <w:t>B</w:t>
+      </w:r>
+      <w:r>
+        <w:t>BS</w:t>
+      </w:r>
+      <w:r>
+        <w:t xml:space="preserve"> teemMaets</w:t>
       </w:r>
     </w:p>
     <w:tbl>
@@ -243,7 +249,7 @@
               <w:rPr>
                 <w:sz w:val="22"/>
               </w:rPr>
-              <w:t>Kevin Black</w:t>
+              <w:t>Shane Bellika</w:t>
             </w:r>
           </w:p>
         </w:tc>
@@ -264,7 +270,7 @@
               <w:rPr>
                 <w:sz w:val="22"/>
               </w:rPr>
-              <w:t>11480710</w:t>
+              <w:t>11639152</w:t>
             </w:r>
           </w:p>
         </w:tc>
@@ -285,7 +291,13 @@
               <w:rPr>
                 <w:sz w:val="22"/>
               </w:rPr>
-              <w:t>kevin.black@wsu.edu</w:t>
+              <w:t>shane.bellika</w:t>
+            </w:r>
+            <w:r>
+              <w:rPr>
+                <w:sz w:val="22"/>
+              </w:rPr>
+              <w:t>@wsu.edu</w:t>
             </w:r>
           </w:p>
         </w:tc>
@@ -311,7 +323,7 @@
               <w:rPr>
                 <w:sz w:val="22"/>
               </w:rPr>
-              <w:t>Alex Sloan</w:t>
+              <w:t>Kevin Black</w:t>
             </w:r>
           </w:p>
         </w:tc>
@@ -332,7 +344,7 @@
               <w:rPr>
                 <w:sz w:val="22"/>
               </w:rPr>
-              <w:t>11651363</w:t>
+              <w:t>11480710</w:t>
             </w:r>
           </w:p>
         </w:tc>
@@ -353,7 +365,7 @@
               <w:rPr>
                 <w:sz w:val="22"/>
               </w:rPr>
-              <w:t>alex.sloan@wsu.edu</w:t>
+              <w:t>kevin.black@wsu.edu</w:t>
             </w:r>
           </w:p>
         </w:tc>
@@ -379,7 +391,7 @@
               <w:rPr>
                 <w:sz w:val="22"/>
               </w:rPr>
-              <w:t>Shane Bellika</w:t>
+              <w:t>Alex Sloan</w:t>
             </w:r>
           </w:p>
         </w:tc>
@@ -400,7 +412,7 @@
               <w:rPr>
                 <w:sz w:val="22"/>
               </w:rPr>
-              <w:t>11639152</w:t>
+              <w:t>11651363</w:t>
             </w:r>
           </w:p>
         </w:tc>
@@ -421,7 +433,7 @@
               <w:rPr>
                 <w:sz w:val="22"/>
               </w:rPr>
-              <w:t>shane.bellika@wsu.edu</w:t>
+              <w:t>alex.sloan@wsu.edu</w:t>
             </w:r>
           </w:p>
         </w:tc>
@@ -449,76 +461,6 @@
           <w:tcPr>
             <w:tcW w:w="3242" w:type="dxa"/>
           </w:tcPr>
-          <w:p>
-            <w:pPr>
-              <w:pStyle w:val="ByLine"/>
-              <w:spacing w:before="0" w:after="0"/>
-              <w:jc w:val="center"/>
-              <w:rPr>
-                <w:sz w:val="22"/>
-              </w:rPr>
-            </w:pPr>
-          </w:p>
-          <w:p>
-            <w:pPr>
-              <w:pStyle w:val="ByLine"/>
-              <w:spacing w:before="0" w:after="0"/>
-              <w:jc w:val="center"/>
-              <w:rPr>
-                <w:sz w:val="22"/>
-              </w:rPr>
-            </w:pPr>
-          </w:p>
-          <w:p>
-            <w:pPr>
-              <w:pStyle w:val="ByLine"/>
-              <w:spacing w:before="0" w:after="0"/>
-              <w:jc w:val="center"/>
-              <w:rPr>
-                <w:sz w:val="22"/>
-              </w:rPr>
-            </w:pPr>
-          </w:p>
-          <w:p>
-            <w:pPr>
-              <w:pStyle w:val="ByLine"/>
-              <w:spacing w:before="0" w:after="0"/>
-              <w:jc w:val="center"/>
-              <w:rPr>
-                <w:sz w:val="22"/>
-              </w:rPr>
-            </w:pPr>
-          </w:p>
-          <w:p>
-            <w:pPr>
-              <w:pStyle w:val="ByLine"/>
-              <w:spacing w:before="0" w:after="0"/>
-              <w:jc w:val="center"/>
-              <w:rPr>
-                <w:sz w:val="22"/>
-              </w:rPr>
-            </w:pPr>
-          </w:p>
-          <w:p>
-            <w:pPr>
-              <w:pStyle w:val="ByLine"/>
-              <w:spacing w:before="0" w:after="0"/>
-              <w:jc w:val="left"/>
-              <w:rPr>
-                <w:sz w:val="22"/>
-              </w:rPr>
-            </w:pPr>
-          </w:p>
-          <w:p>
-            <w:pPr>
-              <w:pStyle w:val="ByLine"/>
-              <w:spacing w:before="0" w:after="0"/>
-              <w:jc w:val="left"/>
-              <w:rPr>
-                <w:sz w:val="22"/>
-              </w:rPr>
-            </w:pPr>
-          </w:p>
           <w:p>
             <w:pPr>
               <w:pStyle w:val="ByLine"/>
@@ -579,6 +521,106 @@
               </w:rPr>
             </w:pPr>
           </w:p>
+          <w:p>
+            <w:pPr>
+              <w:pStyle w:val="ByLine"/>
+              <w:spacing w:before="0" w:after="0"/>
+              <w:jc w:val="center"/>
+              <w:rPr>
+                <w:sz w:val="22"/>
+              </w:rPr>
+            </w:pPr>
+          </w:p>
+          <w:p>
+            <w:pPr>
+              <w:pStyle w:val="ByLine"/>
+              <w:spacing w:before="0" w:after="0"/>
+              <w:jc w:val="center"/>
+              <w:rPr>
+                <w:sz w:val="22"/>
+              </w:rPr>
+            </w:pPr>
+          </w:p>
+          <w:p>
+            <w:pPr>
+              <w:pStyle w:val="ByLine"/>
+              <w:spacing w:before="0" w:after="0"/>
+              <w:jc w:val="center"/>
+              <w:rPr>
+                <w:sz w:val="22"/>
+              </w:rPr>
+            </w:pPr>
+          </w:p>
+          <w:p>
+            <w:pPr>
+              <w:pStyle w:val="ByLine"/>
+              <w:spacing w:before="0" w:after="0"/>
+              <w:jc w:val="center"/>
+              <w:rPr>
+                <w:sz w:val="22"/>
+              </w:rPr>
+            </w:pPr>
+          </w:p>
+          <w:p>
+            <w:pPr>
+              <w:pStyle w:val="ByLine"/>
+              <w:spacing w:before="0" w:after="0"/>
+              <w:jc w:val="center"/>
+              <w:rPr>
+                <w:sz w:val="22"/>
+              </w:rPr>
+            </w:pPr>
+          </w:p>
+          <w:p>
+            <w:pPr>
+              <w:pStyle w:val="ByLine"/>
+              <w:spacing w:before="0" w:after="0"/>
+              <w:jc w:val="center"/>
+              <w:rPr>
+                <w:sz w:val="22"/>
+              </w:rPr>
+            </w:pPr>
+          </w:p>
+          <w:p>
+            <w:pPr>
+              <w:pStyle w:val="ByLine"/>
+              <w:spacing w:before="0" w:after="0"/>
+              <w:jc w:val="center"/>
+              <w:rPr>
+                <w:sz w:val="22"/>
+              </w:rPr>
+            </w:pPr>
+          </w:p>
+          <w:p>
+            <w:pPr>
+              <w:pStyle w:val="ByLine"/>
+              <w:spacing w:before="0" w:after="0"/>
+              <w:jc w:val="center"/>
+              <w:rPr>
+                <w:sz w:val="22"/>
+              </w:rPr>
+            </w:pPr>
+          </w:p>
+          <w:p>
+            <w:pPr>
+              <w:pStyle w:val="ByLine"/>
+              <w:spacing w:before="0" w:after="0"/>
+              <w:jc w:val="center"/>
+              <w:rPr>
+                <w:sz w:val="22"/>
+              </w:rPr>
+            </w:pPr>
+          </w:p>
+          <w:p>
+            <w:pPr>
+              <w:pStyle w:val="ByLine"/>
+              <w:spacing w:before="0" w:after="0"/>
+              <w:jc w:val="left"/>
+              <w:rPr>
+                <w:sz w:val="22"/>
+              </w:rPr>
+            </w:pPr>
+          </w:p>
         </w:tc>
         <w:tc>
           <w:tcPr>
@@ -2045,7 +2087,7 @@
     </w:p>
     <w:tbl>
       <w:tblPr>
-        <w:tblW w:w="0" w:type="auto"/>
+        <w:tblW w:w="9356" w:type="dxa"/>
         <w:tblInd w:w="108" w:type="dxa"/>
         <w:tblBorders>
           <w:top w:val="single" w:sz="12" w:space="0" w:color="auto"/>
@@ -2152,6 +2194,9 @@
             <w:r>
               <w:t>Kevin Black</w:t>
             </w:r>
+            <w:r>
+              <w:t>, Alex Sloan, Shane Bellika</w:t>
+            </w:r>
           </w:p>
         </w:tc>
         <w:tc>
@@ -2163,7 +2208,13 @@
               <w:pStyle w:val="Table-Text"/>
             </w:pPr>
             <w:r>
-              <w:t>Software Requirements Specification section 1 (Introduction) completed.</w:t>
+              <w:t xml:space="preserve">Software Requirements Specification section </w:t>
+            </w:r>
+            <w:r>
+              <w:t xml:space="preserve">1 </w:t>
+            </w:r>
+            <w:r>
+              <w:t>completed.</w:t>
             </w:r>
           </w:p>
         </w:tc>
@@ -2219,7 +2270,13 @@
               <w:pStyle w:val="Table-Text"/>
             </w:pPr>
             <w:r>
-              <w:t>Software Requirements Specification section 2 (Overall Description) completed.</w:t>
+              <w:t>Software Requirements Specification section 2</w:t>
+            </w:r>
+            <w:r>
+              <w:t xml:space="preserve"> </w:t>
+            </w:r>
+            <w:r>
+              <w:t>completed.</w:t>
             </w:r>
           </w:p>
         </w:tc>
@@ -2250,6 +2307,68 @@
             </w:pPr>
             <w:r>
               <w:t>&lt;1.2&gt;</w:t>
+            </w:r>
+          </w:p>
+        </w:tc>
+        <w:tc>
+          <w:tcPr>
+            <w:tcW w:w="1949" w:type="dxa"/>
+          </w:tcPr>
+          <w:p>
+            <w:pPr>
+              <w:pStyle w:val="Table-Text"/>
+            </w:pPr>
+            <w:r>
+              <w:t>Kevin Black</w:t>
+            </w:r>
+          </w:p>
+        </w:tc>
+        <w:tc>
+          <w:tcPr>
+            <w:tcW w:w="4252" w:type="dxa"/>
+          </w:tcPr>
+          <w:p>
+            <w:pPr>
+              <w:pStyle w:val="Table-Text"/>
+            </w:pPr>
+            <w:r>
+              <w:t xml:space="preserve">Software Requirements Specification section </w:t>
+            </w:r>
+            <w:r>
+              <w:t>5, appendix A, and appendix B</w:t>
+            </w:r>
+            <w:r>
+              <w:t xml:space="preserve"> completed.</w:t>
+            </w:r>
+          </w:p>
+        </w:tc>
+        <w:tc>
+          <w:tcPr>
+            <w:tcW w:w="1985" w:type="dxa"/>
+          </w:tcPr>
+          <w:p>
+            <w:pPr>
+              <w:pStyle w:val="Table-Text"/>
+              <w:jc w:val="center"/>
+            </w:pPr>
+            <w:r>
+              <w:t>09/30/2018</w:t>
+            </w:r>
+          </w:p>
+        </w:tc>
+      </w:tr>
+      <w:tr>
+        <w:tc>
+          <w:tcPr>
+            <w:tcW w:w="1170" w:type="dxa"/>
+          </w:tcPr>
+          <w:p>
+            <w:pPr>
+              <w:pStyle w:val="Table-Text"/>
+              <w:suppressAutoHyphens/>
+            </w:pPr>
+            <w:r>
+              <w:t>&lt;1.3&gt;</w:t>
             </w:r>
           </w:p>
         </w:tc>
@@ -2271,9 +2390,6 @@
             <w:pPr>
               <w:pStyle w:val="Table-Text"/>
             </w:pPr>
-            <w:r>
-              <w:t>Software Requirements Specification section 3 (Specific Requirements) completed.</w:t>
-            </w:r>
           </w:p>
         </w:tc>
         <w:tc>
@@ -2299,7 +2415,7 @@
               <w:suppressAutoHyphens/>
             </w:pPr>
             <w:r>
-              <w:t>&lt;1.3&gt;</w:t>
+              <w:t>&lt;1.4&gt;</w:t>
             </w:r>
           </w:p>
         </w:tc>
@@ -2321,109 +2437,6 @@
             <w:pPr>
               <w:pStyle w:val="Table-Text"/>
             </w:pPr>
-            <w:r>
-              <w:t>Software Requirements Specification section 4 (Other Non-Functional Requirements) completed.</w:t>
-            </w:r>
-          </w:p>
-        </w:tc>
-        <w:tc>
-          <w:tcPr>
-            <w:tcW w:w="1985" w:type="dxa"/>
-          </w:tcPr>
-          <w:p>
-            <w:pPr>
-              <w:pStyle w:val="Table-Text"/>
-              <w:jc w:val="center"/>
-            </w:pPr>
-          </w:p>
-        </w:tc>
-      </w:tr>
-      <w:tr>
-        <w:tc>
-          <w:tcPr>
-            <w:tcW w:w="1170" w:type="dxa"/>
-          </w:tcPr>
-          <w:p>
-            <w:pPr>
-              <w:pStyle w:val="Table-Text"/>
-              <w:suppressAutoHyphens/>
-            </w:pPr>
-            <w:r>
-              <w:t>&lt;1.4&gt;</w:t>
-            </w:r>
-          </w:p>
-        </w:tc>
-        <w:tc>
-          <w:tcPr>
-            <w:tcW w:w="1949" w:type="dxa"/>
-          </w:tcPr>
-          <w:p>
-            <w:pPr>
-              <w:pStyle w:val="Table-Text"/>
-            </w:pPr>
-          </w:p>
-        </w:tc>
-        <w:tc>
-          <w:tcPr>
-            <w:tcW w:w="4252" w:type="dxa"/>
-          </w:tcPr>
-          <w:p>
-            <w:pPr>
-              <w:pStyle w:val="Table-Text"/>
-            </w:pPr>
-            <w:r>
-              <w:t>Software Requirements Specification section 5 (Other Requirements) completed.</w:t>
-            </w:r>
-          </w:p>
-        </w:tc>
-        <w:tc>
-          <w:tcPr>
-            <w:tcW w:w="1985" w:type="dxa"/>
-          </w:tcPr>
-          <w:p>
-            <w:pPr>
-              <w:pStyle w:val="Table-Text"/>
-              <w:jc w:val="center"/>
-            </w:pPr>
-          </w:p>
-        </w:tc>
-      </w:tr>
-      <w:tr>
-        <w:tc>
-          <w:tcPr>
-            <w:tcW w:w="1170" w:type="dxa"/>
-          </w:tcPr>
-          <w:p>
-            <w:pPr>
-              <w:pStyle w:val="Table-Text"/>
-              <w:suppressAutoHyphens/>
-            </w:pPr>
-            <w:r>
-              <w:t>&lt;1.5&gt;</w:t>
-            </w:r>
-          </w:p>
-        </w:tc>
-        <w:tc>
-          <w:tcPr>
-            <w:tcW w:w="1949" w:type="dxa"/>
-          </w:tcPr>
-          <w:p>
-            <w:pPr>
-              <w:pStyle w:val="Table-Text"/>
-            </w:pPr>
-          </w:p>
-        </w:tc>
-        <w:tc>
-          <w:tcPr>
-            <w:tcW w:w="4252" w:type="dxa"/>
-          </w:tcPr>
-          <w:p>
-            <w:pPr>
-              <w:pStyle w:val="Table-Text"/>
-            </w:pPr>
-            <w:r>
-              <w:t>Software Requirements Specification appendix A and appendix B completed.</w:t>
-            </w:r>
           </w:p>
         </w:tc>
         <w:tc>
@@ -3437,8 +3450,6 @@
       </w:pPr>
       <w:bookmarkStart w:id="25" w:name="_Toc439994673"/>
       <w:bookmarkStart w:id="26" w:name="_Toc113291696"/>
-      <w:bookmarkStart w:id="27" w:name="_GoBack"/>
-      <w:bookmarkEnd w:id="27"/>
       <w:r>
         <w:rPr>
           <w:rFonts w:ascii="Arial" w:hAnsi="Arial"/>
@@ -3457,16 +3468,16 @@
           <w:rFonts w:ascii="Arial" w:hAnsi="Arial"/>
         </w:rPr>
       </w:pPr>
-      <w:bookmarkStart w:id="28" w:name="_Toc439994674"/>
-      <w:bookmarkStart w:id="29" w:name="_Toc113291697"/>
+      <w:bookmarkStart w:id="27" w:name="_Toc439994674"/>
+      <w:bookmarkStart w:id="28" w:name="_Toc113291697"/>
       <w:r>
         <w:rPr>
           <w:rFonts w:ascii="Arial" w:hAnsi="Arial"/>
         </w:rPr>
         <w:t>Product Perspective</w:t>
       </w:r>
+      <w:bookmarkEnd w:id="27"/>
       <w:bookmarkEnd w:id="28"/>
-      <w:bookmarkEnd w:id="29"/>
     </w:p>
     <w:p>
       <w:pPr>
@@ -3852,22 +3863,22 @@
           <w:rFonts w:ascii="Arial" w:hAnsi="Arial"/>
         </w:rPr>
       </w:pPr>
-      <w:bookmarkStart w:id="30" w:name="_Toc439994675"/>
-      <w:bookmarkStart w:id="31" w:name="_Toc113291698"/>
+      <w:bookmarkStart w:id="29" w:name="_Toc439994675"/>
+      <w:bookmarkStart w:id="30" w:name="_Toc113291698"/>
       <w:r>
         <w:rPr>
           <w:rFonts w:ascii="Arial" w:hAnsi="Arial"/>
         </w:rPr>
         <w:t xml:space="preserve">Product </w:t>
       </w:r>
+      <w:bookmarkEnd w:id="29"/>
+      <w:r>
+        <w:rPr>
+          <w:rFonts w:ascii="Arial" w:hAnsi="Arial"/>
+        </w:rPr>
+        <w:t>Functionality</w:t>
+      </w:r>
       <w:bookmarkEnd w:id="30"/>
-      <w:r>
-        <w:rPr>
-          <w:rFonts w:ascii="Arial" w:hAnsi="Arial"/>
-        </w:rPr>
-        <w:t>Functionality</w:t>
-      </w:r>
-      <w:bookmarkEnd w:id="31"/>
       <w:r>
         <w:rPr>
           <w:rFonts w:ascii="Arial" w:hAnsi="Arial"/>
@@ -4146,164 +4157,164 @@
           <w:rFonts w:ascii="Arial" w:hAnsi="Arial"/>
         </w:rPr>
       </w:pPr>
-      <w:bookmarkStart w:id="32" w:name="_Toc439994676"/>
-      <w:bookmarkStart w:id="33" w:name="_Toc113291699"/>
+      <w:bookmarkStart w:id="31" w:name="_Toc439994676"/>
+      <w:bookmarkStart w:id="32" w:name="_Toc113291699"/>
       <w:r>
         <w:rPr>
           <w:rFonts w:ascii="Arial" w:hAnsi="Arial"/>
         </w:rPr>
         <w:t>Users and Characteristics</w:t>
       </w:r>
+      <w:bookmarkEnd w:id="31"/>
       <w:bookmarkEnd w:id="32"/>
+    </w:p>
+    <w:p>
+      <w:pPr>
+        <w:pStyle w:val="template"/>
+        <w:jc w:val="both"/>
+        <w:rPr>
+          <w:i w:val="0"/>
+        </w:rPr>
+      </w:pPr>
+      <w:r>
+        <w:rPr>
+          <w:i w:val="0"/>
+        </w:rPr>
+        <w:t xml:space="preserve">Generally speaking, there will be </w:t>
+      </w:r>
+      <w:r>
+        <w:rPr>
+          <w:i w:val="0"/>
+        </w:rPr>
+        <w:t>a few</w:t>
+      </w:r>
+      <w:r>
+        <w:rPr>
+          <w:i w:val="0"/>
+        </w:rPr>
+        <w:t xml:space="preserve"> different, yet similar, </w:t>
+      </w:r>
+      <w:r>
+        <w:rPr>
+          <w:i w:val="0"/>
+        </w:rPr>
+        <w:t xml:space="preserve">classes of users who will operate </w:t>
+      </w:r>
+      <w:r>
+        <w:rPr>
+          <w:b/>
+          <w:i w:val="0"/>
+        </w:rPr>
+        <w:t>SubScruple</w:t>
+      </w:r>
+      <w:r>
+        <w:rPr>
+          <w:i w:val="0"/>
+        </w:rPr>
+        <w:t>: the user who uses this application to keep track of the various subscriptions they currently own, the user who uses this application to purchase subscriptions through different tiers so as to receive extra benefits of some sort, the user who is a combination of the previously mentioned ones, and an administrator who oversees the database</w:t>
+      </w:r>
+      <w:r>
+        <w:rPr>
+          <w:i w:val="0"/>
+        </w:rPr>
+        <w:t xml:space="preserve"> of </w:t>
+      </w:r>
+      <w:r>
+        <w:rPr>
+          <w:i w:val="0"/>
+        </w:rPr>
+        <w:t xml:space="preserve">user </w:t>
+      </w:r>
+      <w:r>
+        <w:rPr>
+          <w:i w:val="0"/>
+        </w:rPr>
+        <w:t>subscriptions</w:t>
+      </w:r>
+      <w:r>
+        <w:rPr>
+          <w:i w:val="0"/>
+        </w:rPr>
+        <w:t xml:space="preserve"> and makes sure the integrity of the application is not compromised. </w:t>
+      </w:r>
+      <w:r>
+        <w:rPr>
+          <w:i w:val="0"/>
+        </w:rPr>
+        <w:t>The</w:t>
+      </w:r>
+      <w:r>
+        <w:rPr>
+          <w:i w:val="0"/>
+        </w:rPr>
+        <w:t xml:space="preserve"> </w:t>
+      </w:r>
+      <w:r>
+        <w:rPr>
+          <w:i w:val="0"/>
+        </w:rPr>
+        <w:t xml:space="preserve">average user who comes across this application will more than likely have some knowledge when it comes to online purchases and managing digital subscriptions, so the user interface and functionalities are to be developed in such a way that it is to be assumed that the user doesn’t have to be </w:t>
+      </w:r>
+      <w:r>
+        <w:rPr>
+          <w:i w:val="0"/>
+        </w:rPr>
+        <w:t xml:space="preserve">initially </w:t>
+      </w:r>
+      <w:r>
+        <w:rPr>
+          <w:i w:val="0"/>
+        </w:rPr>
+        <w:t>guided through the process of how to use this application.</w:t>
+      </w:r>
+      <w:r>
+        <w:rPr>
+          <w:i w:val="0"/>
+        </w:rPr>
+        <w:t xml:space="preserve"> If the user wishes to know what they can do through this application, they have the option of consulting the ‘About’ section of the application.</w:t>
+      </w:r>
+      <w:r>
+        <w:rPr>
+          <w:i w:val="0"/>
+        </w:rPr>
+        <w:t xml:space="preserve"> Yet </w:t>
+      </w:r>
+      <w:r>
+        <w:rPr>
+          <w:i w:val="0"/>
+        </w:rPr>
+        <w:t>at the same time, t</w:t>
+      </w:r>
+      <w:r>
+        <w:rPr>
+          <w:i w:val="0"/>
+        </w:rPr>
+        <w:t xml:space="preserve">he characteristics of this application will not be so complicated that a new user will be overwhelmed </w:t>
+      </w:r>
+      <w:r>
+        <w:rPr>
+          <w:i w:val="0"/>
+        </w:rPr>
+        <w:t>as how to navigate the system, and will be given a simplistic, slightly modern style.</w:t>
+      </w:r>
+    </w:p>
+    <w:p>
+      <w:pPr>
+        <w:pStyle w:val="Heading2"/>
+        <w:rPr>
+          <w:rFonts w:ascii="Arial" w:hAnsi="Arial"/>
+        </w:rPr>
+      </w:pPr>
+      <w:bookmarkStart w:id="33" w:name="_Toc439994677"/>
+      <w:bookmarkStart w:id="34" w:name="_Toc113291700"/>
+      <w:r>
+        <w:rPr>
+          <w:rFonts w:ascii="Arial" w:hAnsi="Arial"/>
+        </w:rPr>
+        <w:t>Operating Environment</w:t>
+      </w:r>
       <w:bookmarkEnd w:id="33"/>
-    </w:p>
-    <w:p>
-      <w:pPr>
-        <w:pStyle w:val="template"/>
-        <w:jc w:val="both"/>
-        <w:rPr>
-          <w:i w:val="0"/>
-        </w:rPr>
-      </w:pPr>
-      <w:r>
-        <w:rPr>
-          <w:i w:val="0"/>
-        </w:rPr>
-        <w:t xml:space="preserve">Generally speaking, there will be </w:t>
-      </w:r>
-      <w:r>
-        <w:rPr>
-          <w:i w:val="0"/>
-        </w:rPr>
-        <w:t>a few</w:t>
-      </w:r>
-      <w:r>
-        <w:rPr>
-          <w:i w:val="0"/>
-        </w:rPr>
-        <w:t xml:space="preserve"> different, yet similar, </w:t>
-      </w:r>
-      <w:r>
-        <w:rPr>
-          <w:i w:val="0"/>
-        </w:rPr>
-        <w:t xml:space="preserve">classes of users who will operate </w:t>
-      </w:r>
-      <w:r>
-        <w:rPr>
-          <w:b/>
-          <w:i w:val="0"/>
-        </w:rPr>
-        <w:t>SubScruple</w:t>
-      </w:r>
-      <w:r>
-        <w:rPr>
-          <w:i w:val="0"/>
-        </w:rPr>
-        <w:t>: the user who uses this application to keep track of the various subscriptions they currently own, the user who uses this application to purchase subscriptions through different tiers so as to receive extra benefits of some sort, the user who is a combination of the previously mentioned ones, and an administrator who oversees the database</w:t>
-      </w:r>
-      <w:r>
-        <w:rPr>
-          <w:i w:val="0"/>
-        </w:rPr>
-        <w:t xml:space="preserve"> of </w:t>
-      </w:r>
-      <w:r>
-        <w:rPr>
-          <w:i w:val="0"/>
-        </w:rPr>
-        <w:t xml:space="preserve">user </w:t>
-      </w:r>
-      <w:r>
-        <w:rPr>
-          <w:i w:val="0"/>
-        </w:rPr>
-        <w:t>subscriptions</w:t>
-      </w:r>
-      <w:r>
-        <w:rPr>
-          <w:i w:val="0"/>
-        </w:rPr>
-        <w:t xml:space="preserve"> and makes sure the integrity of the application is not compromised. </w:t>
-      </w:r>
-      <w:r>
-        <w:rPr>
-          <w:i w:val="0"/>
-        </w:rPr>
-        <w:t>The</w:t>
-      </w:r>
-      <w:r>
-        <w:rPr>
-          <w:i w:val="0"/>
-        </w:rPr>
-        <w:t xml:space="preserve"> </w:t>
-      </w:r>
-      <w:r>
-        <w:rPr>
-          <w:i w:val="0"/>
-        </w:rPr>
-        <w:t xml:space="preserve">average user who comes across this application will more than likely have some knowledge when it comes to online purchases and managing digital subscriptions, so the user interface and functionalities are to be developed in such a way that it is to be assumed that the user doesn’t have to be </w:t>
-      </w:r>
-      <w:r>
-        <w:rPr>
-          <w:i w:val="0"/>
-        </w:rPr>
-        <w:t xml:space="preserve">initially </w:t>
-      </w:r>
-      <w:r>
-        <w:rPr>
-          <w:i w:val="0"/>
-        </w:rPr>
-        <w:t>guided through the process of how to use this application.</w:t>
-      </w:r>
-      <w:r>
-        <w:rPr>
-          <w:i w:val="0"/>
-        </w:rPr>
-        <w:t xml:space="preserve"> If the user wishes to know what they can do through this application, they have the option of consulting the ‘About’ section of the application.</w:t>
-      </w:r>
-      <w:r>
-        <w:rPr>
-          <w:i w:val="0"/>
-        </w:rPr>
-        <w:t xml:space="preserve"> Yet </w:t>
-      </w:r>
-      <w:r>
-        <w:rPr>
-          <w:i w:val="0"/>
-        </w:rPr>
-        <w:t>at the same time, t</w:t>
-      </w:r>
-      <w:r>
-        <w:rPr>
-          <w:i w:val="0"/>
-        </w:rPr>
-        <w:t xml:space="preserve">he characteristics of this application will not be so complicated that a new user will be overwhelmed </w:t>
-      </w:r>
-      <w:r>
-        <w:rPr>
-          <w:i w:val="0"/>
-        </w:rPr>
-        <w:t>as how to navigate the system, and will be given a simplistic, slightly modern style.</w:t>
-      </w:r>
-    </w:p>
-    <w:p>
-      <w:pPr>
-        <w:pStyle w:val="Heading2"/>
-        <w:rPr>
-          <w:rFonts w:ascii="Arial" w:hAnsi="Arial"/>
-        </w:rPr>
-      </w:pPr>
-      <w:bookmarkStart w:id="34" w:name="_Toc439994677"/>
-      <w:bookmarkStart w:id="35" w:name="_Toc113291700"/>
-      <w:r>
-        <w:rPr>
-          <w:rFonts w:ascii="Arial" w:hAnsi="Arial"/>
-        </w:rPr>
-        <w:t>Operating Environment</w:t>
-      </w:r>
       <w:bookmarkEnd w:id="34"/>
-      <w:bookmarkEnd w:id="35"/>
     </w:p>
     <w:p>
       <w:pPr>
@@ -4478,16 +4489,16 @@
           <w:rFonts w:ascii="Arial" w:hAnsi="Arial"/>
         </w:rPr>
       </w:pPr>
-      <w:bookmarkStart w:id="36" w:name="_Toc439994678"/>
-      <w:bookmarkStart w:id="37" w:name="_Toc113291701"/>
+      <w:bookmarkStart w:id="35" w:name="_Toc439994678"/>
+      <w:bookmarkStart w:id="36" w:name="_Toc113291701"/>
       <w:r>
         <w:rPr>
           <w:rFonts w:ascii="Arial" w:hAnsi="Arial"/>
         </w:rPr>
         <w:t>Design and Implementation Constraints</w:t>
       </w:r>
+      <w:bookmarkEnd w:id="35"/>
       <w:bookmarkEnd w:id="36"/>
-      <w:bookmarkEnd w:id="37"/>
     </w:p>
     <w:p>
       <w:pPr>
@@ -4596,8 +4607,8 @@
           <w:rFonts w:ascii="Arial" w:hAnsi="Arial"/>
         </w:rPr>
       </w:pPr>
-      <w:bookmarkStart w:id="38" w:name="_Toc439994679"/>
-      <w:bookmarkStart w:id="39" w:name="_Toc113291702"/>
+      <w:bookmarkStart w:id="37" w:name="_Toc439994679"/>
+      <w:bookmarkStart w:id="38" w:name="_Toc113291702"/>
       <w:r>
         <w:rPr>
           <w:rFonts w:ascii="Arial" w:hAnsi="Arial"/>
@@ -4605,157 +4616,171 @@
         <w:lastRenderedPageBreak/>
         <w:t>User Documentation</w:t>
       </w:r>
+      <w:bookmarkEnd w:id="37"/>
       <w:bookmarkEnd w:id="38"/>
+    </w:p>
+    <w:p>
+      <w:pPr>
+        <w:pStyle w:val="template"/>
+        <w:jc w:val="both"/>
+        <w:rPr>
+          <w:i w:val="0"/>
+        </w:rPr>
+      </w:pPr>
+      <w:r>
+        <w:rPr>
+          <w:b/>
+          <w:i w:val="0"/>
+        </w:rPr>
+        <w:t>SubScruple</w:t>
+      </w:r>
+      <w:r>
+        <w:rPr>
+          <w:i w:val="0"/>
+        </w:rPr>
+        <w:t xml:space="preserve"> will not contain any </w:t>
+      </w:r>
+      <w:r>
+        <w:rPr>
+          <w:i w:val="0"/>
+        </w:rPr>
+        <w:t xml:space="preserve">extensive </w:t>
+      </w:r>
+      <w:r>
+        <w:rPr>
+          <w:i w:val="0"/>
+        </w:rPr>
+        <w:t xml:space="preserve">user manuals or </w:t>
+      </w:r>
+      <w:r>
+        <w:rPr>
+          <w:i w:val="0"/>
+        </w:rPr>
+        <w:t xml:space="preserve">much </w:t>
+      </w:r>
+      <w:r>
+        <w:rPr>
+          <w:i w:val="0"/>
+        </w:rPr>
+        <w:t>dedicated tutorials from the developers to aid the user in how to navigate and operate the application, with the reasoning</w:t>
+      </w:r>
+      <w:r>
+        <w:rPr>
+          <w:i w:val="0"/>
+        </w:rPr>
+        <w:t>s</w:t>
+      </w:r>
+      <w:r>
+        <w:rPr>
+          <w:i w:val="0"/>
+        </w:rPr>
+        <w:t xml:space="preserve"> being listed in section 1.3 and section 2.3.</w:t>
+      </w:r>
+      <w:r>
+        <w:rPr>
+          <w:i w:val="0"/>
+        </w:rPr>
+        <w:t xml:space="preserve"> However, </w:t>
+      </w:r>
+      <w:r>
+        <w:rPr>
+          <w:i w:val="0"/>
+        </w:rPr>
+        <w:t xml:space="preserve">if </w:t>
+      </w:r>
+      <w:r>
+        <w:rPr>
+          <w:i w:val="0"/>
+        </w:rPr>
+        <w:t xml:space="preserve">help is needed for how certain parts of application work or how to perform a certain action, there will be an ‘About’ section listed on the website that will provide a general overview on what to do and how to operate the application. Additionally, any further questions can be redirected to the emails of the developers, which can also be found </w:t>
+      </w:r>
+      <w:r>
+        <w:rPr>
+          <w:i w:val="0"/>
+        </w:rPr>
+        <w:t>at</w:t>
+      </w:r>
+      <w:r>
+        <w:rPr>
+          <w:i w:val="0"/>
+        </w:rPr>
+        <w:t xml:space="preserve"> the </w:t>
+      </w:r>
+      <w:r>
+        <w:rPr>
+          <w:i w:val="0"/>
+        </w:rPr>
+        <w:t xml:space="preserve">bottom of the </w:t>
+      </w:r>
+      <w:r>
+        <w:rPr>
+          <w:i w:val="0"/>
+        </w:rPr>
+        <w:t>‘About’ section</w:t>
+      </w:r>
+      <w:r>
+        <w:rPr>
+          <w:i w:val="0"/>
+        </w:rPr>
+        <w:t>.</w:t>
+      </w:r>
+      <w:r>
+        <w:rPr>
+          <w:i w:val="0"/>
+        </w:rPr>
+        <w:t xml:space="preserve"> The administration team and developers of </w:t>
+      </w:r>
+      <w:r>
+        <w:rPr>
+          <w:b/>
+          <w:i w:val="0"/>
+        </w:rPr>
+        <w:t>B</w:t>
+      </w:r>
+      <w:r>
+        <w:rPr>
+          <w:b/>
+          <w:i w:val="0"/>
+        </w:rPr>
+        <w:t>BS</w:t>
+      </w:r>
+      <w:r>
+        <w:rPr>
+          <w:b/>
+          <w:i w:val="0"/>
+        </w:rPr>
+        <w:t xml:space="preserve"> teemMaets</w:t>
+      </w:r>
+      <w:r>
+        <w:rPr>
+          <w:i w:val="0"/>
+        </w:rPr>
+        <w:t xml:space="preserve"> may support the evolution of the system after the university project has concluded, </w:t>
+      </w:r>
+      <w:r>
+        <w:rPr>
+          <w:i w:val="0"/>
+        </w:rPr>
+        <w:t>but feel free to contact the developers through the email addresses provided on the cover page of this SRS document or refer to the ‘About’ section listed on the application if any help is needed.</w:t>
+      </w:r>
+    </w:p>
+    <w:p>
+      <w:pPr>
+        <w:pStyle w:val="Heading2"/>
+        <w:rPr>
+          <w:rFonts w:ascii="Arial" w:hAnsi="Arial"/>
+        </w:rPr>
+      </w:pPr>
+      <w:bookmarkStart w:id="39" w:name="_Toc439994680"/>
+      <w:bookmarkStart w:id="40" w:name="_Toc113291703"/>
+      <w:r>
+        <w:rPr>
+          <w:rFonts w:ascii="Arial" w:hAnsi="Arial"/>
+        </w:rPr>
+        <w:t>Assumptions and Dependencies</w:t>
+      </w:r>
       <w:bookmarkEnd w:id="39"/>
-    </w:p>
-    <w:p>
-      <w:pPr>
-        <w:pStyle w:val="template"/>
-        <w:jc w:val="both"/>
-        <w:rPr>
-          <w:i w:val="0"/>
-        </w:rPr>
-      </w:pPr>
-      <w:r>
-        <w:rPr>
-          <w:b/>
-          <w:i w:val="0"/>
-        </w:rPr>
-        <w:t>SubScruple</w:t>
-      </w:r>
-      <w:r>
-        <w:rPr>
-          <w:i w:val="0"/>
-        </w:rPr>
-        <w:t xml:space="preserve"> will not contain any </w:t>
-      </w:r>
-      <w:r>
-        <w:rPr>
-          <w:i w:val="0"/>
-        </w:rPr>
-        <w:t xml:space="preserve">extensive </w:t>
-      </w:r>
-      <w:r>
-        <w:rPr>
-          <w:i w:val="0"/>
-        </w:rPr>
-        <w:t xml:space="preserve">user manuals or </w:t>
-      </w:r>
-      <w:r>
-        <w:rPr>
-          <w:i w:val="0"/>
-        </w:rPr>
-        <w:t xml:space="preserve">much </w:t>
-      </w:r>
-      <w:r>
-        <w:rPr>
-          <w:i w:val="0"/>
-        </w:rPr>
-        <w:t>dedicated tutorials from the developers to aid the user in how to navigate and operate the application, with the reasoning</w:t>
-      </w:r>
-      <w:r>
-        <w:rPr>
-          <w:i w:val="0"/>
-        </w:rPr>
-        <w:t>s</w:t>
-      </w:r>
-      <w:r>
-        <w:rPr>
-          <w:i w:val="0"/>
-        </w:rPr>
-        <w:t xml:space="preserve"> being listed in section 1.3 and section 2.3.</w:t>
-      </w:r>
-      <w:r>
-        <w:rPr>
-          <w:i w:val="0"/>
-        </w:rPr>
-        <w:t xml:space="preserve"> However, </w:t>
-      </w:r>
-      <w:r>
-        <w:rPr>
-          <w:i w:val="0"/>
-        </w:rPr>
-        <w:t xml:space="preserve">if </w:t>
-      </w:r>
-      <w:r>
-        <w:rPr>
-          <w:i w:val="0"/>
-        </w:rPr>
-        <w:t xml:space="preserve">help is needed for how certain parts of application work or how to perform a certain action, there will be an ‘About’ section listed on the website that will provide a general overview on what to do and how to operate the application. Additionally, any further questions can be redirected to the emails of the developers, which can also be found </w:t>
-      </w:r>
-      <w:r>
-        <w:rPr>
-          <w:i w:val="0"/>
-        </w:rPr>
-        <w:t>at</w:t>
-      </w:r>
-      <w:r>
-        <w:rPr>
-          <w:i w:val="0"/>
-        </w:rPr>
-        <w:t xml:space="preserve"> the </w:t>
-      </w:r>
-      <w:r>
-        <w:rPr>
-          <w:i w:val="0"/>
-        </w:rPr>
-        <w:t xml:space="preserve">bottom of the </w:t>
-      </w:r>
-      <w:r>
-        <w:rPr>
-          <w:i w:val="0"/>
-        </w:rPr>
-        <w:t>‘About’ section</w:t>
-      </w:r>
-      <w:r>
-        <w:rPr>
-          <w:i w:val="0"/>
-        </w:rPr>
-        <w:t>.</w:t>
-      </w:r>
-      <w:r>
-        <w:rPr>
-          <w:i w:val="0"/>
-        </w:rPr>
-        <w:t xml:space="preserve"> The administration team and developers of </w:t>
-      </w:r>
-      <w:r>
-        <w:rPr>
-          <w:b/>
-          <w:i w:val="0"/>
-        </w:rPr>
-        <w:t>BSB teemMaets</w:t>
-      </w:r>
-      <w:r>
-        <w:rPr>
-          <w:i w:val="0"/>
-        </w:rPr>
-        <w:t xml:space="preserve"> may support the evolution of the system after the university project has concluded, </w:t>
-      </w:r>
-      <w:r>
-        <w:rPr>
-          <w:i w:val="0"/>
-        </w:rPr>
-        <w:t>but feel free to contact the developers through the email addresses provided on the cover page of this SRS document or refer to the ‘About’ section listed on the application if any help is needed.</w:t>
-      </w:r>
-    </w:p>
-    <w:p>
-      <w:pPr>
-        <w:pStyle w:val="Heading2"/>
-        <w:rPr>
-          <w:rFonts w:ascii="Arial" w:hAnsi="Arial"/>
-        </w:rPr>
-      </w:pPr>
-      <w:bookmarkStart w:id="40" w:name="_Toc439994680"/>
-      <w:bookmarkStart w:id="41" w:name="_Toc113291703"/>
-      <w:r>
-        <w:rPr>
-          <w:rFonts w:ascii="Arial" w:hAnsi="Arial"/>
-        </w:rPr>
-        <w:t>Assumptions and Dependencies</w:t>
-      </w:r>
       <w:bookmarkEnd w:id="40"/>
-      <w:bookmarkEnd w:id="41"/>
     </w:p>
     <w:p>
       <w:pPr>
@@ -5057,8 +5082,8 @@
           <w:color w:val="FFFFFF"/>
         </w:rPr>
       </w:pPr>
-      <w:bookmarkStart w:id="42" w:name="_Toc439994682"/>
-      <w:bookmarkStart w:id="43" w:name="_Toc113291704"/>
+      <w:bookmarkStart w:id="41" w:name="_Toc439994682"/>
+      <w:bookmarkStart w:id="42" w:name="_Toc113291704"/>
       <w:r>
         <w:rPr>
           <w:rFonts w:ascii="Arial" w:hAnsi="Arial"/>
@@ -5067,248 +5092,248 @@
         <w:lastRenderedPageBreak/>
         <w:t>Specific Requirements</w:t>
       </w:r>
+      <w:bookmarkEnd w:id="41"/>
       <w:bookmarkEnd w:id="42"/>
+    </w:p>
+    <w:p>
+      <w:pPr>
+        <w:pStyle w:val="Heading2"/>
+        <w:rPr>
+          <w:rFonts w:ascii="Arial" w:hAnsi="Arial"/>
+        </w:rPr>
+      </w:pPr>
+      <w:bookmarkStart w:id="43" w:name="_Toc113291705"/>
+      <w:r>
+        <w:rPr>
+          <w:rFonts w:ascii="Arial" w:hAnsi="Arial"/>
+        </w:rPr>
+        <w:t>External Interface Requirements</w:t>
+      </w:r>
       <w:bookmarkEnd w:id="43"/>
     </w:p>
     <w:p>
       <w:pPr>
+        <w:pStyle w:val="Heading3"/>
+        <w:rPr>
+          <w:rFonts w:ascii="Arial" w:hAnsi="Arial"/>
+        </w:rPr>
+      </w:pPr>
+      <w:r>
+        <w:rPr>
+          <w:rFonts w:ascii="Arial" w:hAnsi="Arial"/>
+        </w:rPr>
+        <w:t>User Interfaces</w:t>
+      </w:r>
+    </w:p>
+    <w:p>
+      <w:pPr>
+        <w:pStyle w:val="template"/>
+        <w:jc w:val="both"/>
+        <w:rPr>
+          <w:color w:val="0000FF"/>
+        </w:rPr>
+      </w:pPr>
+      <w:r>
+        <w:t>&lt;</w:t>
+      </w:r>
+      <w:r>
+        <w:rPr>
+          <w:color w:val="0000FF"/>
+        </w:rPr>
+        <w:t>Describe the logical characteristics of each interface between the software product and the users. This may include sample screen images, any GUI standards or product family style guides that are to be followed, screen layout constraints, standard buttons and functions (e.g., Cancel) that will appear on every screen, error message display standards, and so on. Define the software components for which a user interface is needed.</w:t>
+      </w:r>
+    </w:p>
+    <w:p>
+      <w:pPr>
+        <w:pStyle w:val="template"/>
+        <w:jc w:val="both"/>
+      </w:pPr>
+      <w:r>
+        <w:t xml:space="preserve">TO DO: The least you can do for this section is to describe in words the different User Interfaces and the different screens that will be available to the user. </w:t>
+      </w:r>
+      <w:r>
+        <w:t>Optional: You may also</w:t>
+      </w:r>
+      <w:r>
+        <w:t xml:space="preserve"> provide </w:t>
+      </w:r>
+      <w:r>
+        <w:t xml:space="preserve">an initial </w:t>
+      </w:r>
+      <w:r>
+        <w:t xml:space="preserve">Graphical User Interface </w:t>
+      </w:r>
+      <w:r>
+        <w:t>design</w:t>
+      </w:r>
+      <w:r>
+        <w:t xml:space="preserve"> (does</w:t>
+      </w:r>
+      <w:r>
+        <w:t xml:space="preserve"> </w:t>
+      </w:r>
+      <w:r>
+        <w:t>n</w:t>
+      </w:r>
+      <w:r>
+        <w:t>o</w:t>
+      </w:r>
+      <w:r>
+        <w:t>t have to be final)</w:t>
+      </w:r>
+      <w:r>
+        <w:t>.&gt;</w:t>
+      </w:r>
+    </w:p>
+    <w:p>
+      <w:pPr>
+        <w:pStyle w:val="Heading3"/>
+        <w:rPr>
+          <w:rFonts w:ascii="Arial" w:hAnsi="Arial"/>
+        </w:rPr>
+      </w:pPr>
+      <w:bookmarkStart w:id="44" w:name="_Toc439994684"/>
+      <w:r>
+        <w:rPr>
+          <w:rFonts w:ascii="Arial" w:hAnsi="Arial"/>
+        </w:rPr>
+        <w:t>Hardware Interfaces</w:t>
+      </w:r>
+      <w:bookmarkEnd w:id="44"/>
+    </w:p>
+    <w:p>
+      <w:pPr>
+        <w:pStyle w:val="template"/>
+        <w:jc w:val="both"/>
+      </w:pPr>
+      <w:r>
+        <w:t>&lt;</w:t>
+      </w:r>
+      <w:r>
+        <w:rPr>
+          <w:color w:val="0000FF"/>
+        </w:rPr>
+        <w:t>Describe the logical and physical characteristics of each interface between the software product and the hardware components of the system. This may include the supported device types, the nature of the data and control interactions between the software and the hardware.</w:t>
+      </w:r>
+      <w:r>
+        <w:t xml:space="preserve"> You are not required to specify what protocols you will be using to communicate with the hardware, but it will be usually included in this part as well.</w:t>
+      </w:r>
+    </w:p>
+    <w:p>
+      <w:pPr>
+        <w:pStyle w:val="template"/>
+        <w:jc w:val="both"/>
+      </w:pPr>
+      <w:r>
+        <w:t>TO DO: Please provide a short description of the different hardware interfaces. If you will be using some special libraries to communicate with your software mention them here. In case you have more than one hardware interface divide this section into subsections.&gt;</w:t>
+      </w:r>
+    </w:p>
+    <w:p>
+      <w:pPr>
+        <w:pStyle w:val="Heading3"/>
+        <w:rPr>
+          <w:rFonts w:ascii="Arial" w:hAnsi="Arial"/>
+        </w:rPr>
+      </w:pPr>
+      <w:bookmarkStart w:id="45" w:name="_Toc439994685"/>
+      <w:r>
+        <w:rPr>
+          <w:rFonts w:ascii="Arial" w:hAnsi="Arial"/>
+        </w:rPr>
+        <w:t>Software Interfaces</w:t>
+      </w:r>
+      <w:bookmarkEnd w:id="45"/>
+    </w:p>
+    <w:p>
+      <w:pPr>
+        <w:pStyle w:val="template"/>
+        <w:jc w:val="both"/>
+      </w:pPr>
+      <w:r>
+        <w:t>&lt;</w:t>
+      </w:r>
+      <w:r>
+        <w:rPr>
+          <w:color w:val="0000FF"/>
+        </w:rPr>
+        <w:t>Describe the connections between this product and other specific software components (name and version), including databases, operating systems (Windows? Linux? Etc…), tools, libraries, and integrated commercial components. Identify the data items or messages coming into the system and going out and describe the purpose of each. Describe the services needed and the nature of communications. Identify data that will be shared across software components. If the data sharing mechanism must be implemented in a specific way (for example, use of a global data area in a multitasking operating system), specify this as an implementation constraint.</w:t>
+      </w:r>
+      <w:r>
+        <w:t xml:space="preserve"> </w:t>
+      </w:r>
+      <w:r>
+        <w:br/>
+      </w:r>
+    </w:p>
+    <w:p>
+      <w:pPr>
+        <w:pStyle w:val="template"/>
+        <w:jc w:val="both"/>
+      </w:pPr>
+      <w:r>
+        <w:t>TO DO: The previous part illustrates some of the information you would usually include in this part of the SRS document. To make things simpler, you are only required to describe the specific interface with the operating system.&gt;</w:t>
+      </w:r>
+    </w:p>
+    <w:p>
+      <w:pPr>
+        <w:pStyle w:val="Heading3"/>
+        <w:rPr>
+          <w:rFonts w:ascii="Arial" w:hAnsi="Arial"/>
+        </w:rPr>
+      </w:pPr>
+      <w:bookmarkStart w:id="46" w:name="_Toc439994686"/>
+      <w:r>
+        <w:rPr>
+          <w:rFonts w:ascii="Arial" w:hAnsi="Arial"/>
+        </w:rPr>
+        <w:t>Communications Interfaces</w:t>
+      </w:r>
+      <w:bookmarkEnd w:id="46"/>
+    </w:p>
+    <w:p>
+      <w:pPr>
+        <w:pStyle w:val="template"/>
+        <w:jc w:val="both"/>
+        <w:rPr>
+          <w:color w:val="0000FF"/>
+        </w:rPr>
+      </w:pPr>
+      <w:r>
+        <w:t>&lt;</w:t>
+      </w:r>
+      <w:r>
+        <w:rPr>
+          <w:color w:val="0000FF"/>
+        </w:rPr>
+        <w:t>Describe the requirements associated with any communications functions required by this product, including e-mail, web browser, network server communications protocols, electronic forms, and so on. Define any pertinent message formatting. Identify any communication standards that will be used, such as FTP or HTTP. Specify any communication security or encryption issues, data transfer rates, and synchronization mechanisms.</w:t>
+      </w:r>
+    </w:p>
+    <w:p>
+      <w:pPr>
+        <w:pStyle w:val="template"/>
+        <w:jc w:val="both"/>
+        <w:rPr>
+          <w:color w:val="0000FF"/>
+        </w:rPr>
+      </w:pPr>
+    </w:p>
+    <w:p>
+      <w:pPr>
+        <w:pStyle w:val="template"/>
+        <w:jc w:val="both"/>
+      </w:pPr>
+      <w:r>
+        <w:t>TO DO: Do not go into too much detail, but provide 1-2 paragraphs were you will outline the major communication standards. For example, if you decide to use encryption there is no need to specify the exact encryption standards, but rather, specify the fact that the data will be encrypted and name what standards you consider using. &gt;</w:t>
+      </w:r>
+    </w:p>
+    <w:p>
+      <w:pPr>
         <w:pStyle w:val="Heading2"/>
         <w:rPr>
           <w:rFonts w:ascii="Arial" w:hAnsi="Arial"/>
         </w:rPr>
       </w:pPr>
-      <w:bookmarkStart w:id="44" w:name="_Toc113291705"/>
-      <w:r>
-        <w:rPr>
-          <w:rFonts w:ascii="Arial" w:hAnsi="Arial"/>
-        </w:rPr>
-        <w:t>External Interface Requirements</w:t>
-      </w:r>
-      <w:bookmarkEnd w:id="44"/>
-    </w:p>
-    <w:p>
-      <w:pPr>
-        <w:pStyle w:val="Heading3"/>
-        <w:rPr>
-          <w:rFonts w:ascii="Arial" w:hAnsi="Arial"/>
-        </w:rPr>
-      </w:pPr>
-      <w:r>
-        <w:rPr>
-          <w:rFonts w:ascii="Arial" w:hAnsi="Arial"/>
-        </w:rPr>
-        <w:t>User Interfaces</w:t>
-      </w:r>
-    </w:p>
-    <w:p>
-      <w:pPr>
-        <w:pStyle w:val="template"/>
-        <w:jc w:val="both"/>
-        <w:rPr>
-          <w:color w:val="0000FF"/>
-        </w:rPr>
-      </w:pPr>
-      <w:r>
-        <w:t>&lt;</w:t>
-      </w:r>
-      <w:r>
-        <w:rPr>
-          <w:color w:val="0000FF"/>
-        </w:rPr>
-        <w:t>Describe the logical characteristics of each interface between the software product and the users. This may include sample screen images, any GUI standards or product family style guides that are to be followed, screen layout constraints, standard buttons and functions (e.g., Cancel) that will appear on every screen, error message display standards, and so on. Define the software components for which a user interface is needed.</w:t>
-      </w:r>
-    </w:p>
-    <w:p>
-      <w:pPr>
-        <w:pStyle w:val="template"/>
-        <w:jc w:val="both"/>
-      </w:pPr>
-      <w:r>
-        <w:t xml:space="preserve">TO DO: The least you can do for this section is to describe in words the different User Interfaces and the different screens that will be available to the user. </w:t>
-      </w:r>
-      <w:r>
-        <w:t>Optional: You may also</w:t>
-      </w:r>
-      <w:r>
-        <w:t xml:space="preserve"> provide </w:t>
-      </w:r>
-      <w:r>
-        <w:t xml:space="preserve">an initial </w:t>
-      </w:r>
-      <w:r>
-        <w:t xml:space="preserve">Graphical User Interface </w:t>
-      </w:r>
-      <w:r>
-        <w:t>design</w:t>
-      </w:r>
-      <w:r>
-        <w:t xml:space="preserve"> (does</w:t>
-      </w:r>
-      <w:r>
-        <w:t xml:space="preserve"> </w:t>
-      </w:r>
-      <w:r>
-        <w:t>n</w:t>
-      </w:r>
-      <w:r>
-        <w:t>o</w:t>
-      </w:r>
-      <w:r>
-        <w:t>t have to be final)</w:t>
-      </w:r>
-      <w:r>
-        <w:t>.&gt;</w:t>
-      </w:r>
-    </w:p>
-    <w:p>
-      <w:pPr>
-        <w:pStyle w:val="Heading3"/>
-        <w:rPr>
-          <w:rFonts w:ascii="Arial" w:hAnsi="Arial"/>
-        </w:rPr>
-      </w:pPr>
-      <w:bookmarkStart w:id="45" w:name="_Toc439994684"/>
-      <w:r>
-        <w:rPr>
-          <w:rFonts w:ascii="Arial" w:hAnsi="Arial"/>
-        </w:rPr>
-        <w:t>Hardware Interfaces</w:t>
-      </w:r>
-      <w:bookmarkEnd w:id="45"/>
-    </w:p>
-    <w:p>
-      <w:pPr>
-        <w:pStyle w:val="template"/>
-        <w:jc w:val="both"/>
-      </w:pPr>
-      <w:r>
-        <w:t>&lt;</w:t>
-      </w:r>
-      <w:r>
-        <w:rPr>
-          <w:color w:val="0000FF"/>
-        </w:rPr>
-        <w:t>Describe the logical and physical characteristics of each interface between the software product and the hardware components of the system. This may include the supported device types, the nature of the data and control interactions between the software and the hardware.</w:t>
-      </w:r>
-      <w:r>
-        <w:t xml:space="preserve"> You are not required to specify what protocols you will be using to communicate with the hardware, but it will be usually included in this part as well.</w:t>
-      </w:r>
-    </w:p>
-    <w:p>
-      <w:pPr>
-        <w:pStyle w:val="template"/>
-        <w:jc w:val="both"/>
-      </w:pPr>
-      <w:r>
-        <w:t>TO DO: Please provide a short description of the different hardware interfaces. If you will be using some special libraries to communicate with your software mention them here. In case you have more than one hardware interface divide this section into subsections.&gt;</w:t>
-      </w:r>
-    </w:p>
-    <w:p>
-      <w:pPr>
-        <w:pStyle w:val="Heading3"/>
-        <w:rPr>
-          <w:rFonts w:ascii="Arial" w:hAnsi="Arial"/>
-        </w:rPr>
-      </w:pPr>
-      <w:bookmarkStart w:id="46" w:name="_Toc439994685"/>
-      <w:r>
-        <w:rPr>
-          <w:rFonts w:ascii="Arial" w:hAnsi="Arial"/>
-        </w:rPr>
-        <w:t>Software Interfaces</w:t>
-      </w:r>
-      <w:bookmarkEnd w:id="46"/>
-    </w:p>
-    <w:p>
-      <w:pPr>
-        <w:pStyle w:val="template"/>
-        <w:jc w:val="both"/>
-      </w:pPr>
-      <w:r>
-        <w:t>&lt;</w:t>
-      </w:r>
-      <w:r>
-        <w:rPr>
-          <w:color w:val="0000FF"/>
-        </w:rPr>
-        <w:t>Describe the connections between this product and other specific software components (name and version), including databases, operating systems (Windows? Linux? Etc…), tools, libraries, and integrated commercial components. Identify the data items or messages coming into the system and going out and describe the purpose of each. Describe the services needed and the nature of communications. Identify data that will be shared across software components. If the data sharing mechanism must be implemented in a specific way (for example, use of a global data area in a multitasking operating system), specify this as an implementation constraint.</w:t>
-      </w:r>
-      <w:r>
-        <w:t xml:space="preserve"> </w:t>
-      </w:r>
-      <w:r>
-        <w:br/>
-      </w:r>
-    </w:p>
-    <w:p>
-      <w:pPr>
-        <w:pStyle w:val="template"/>
-        <w:jc w:val="both"/>
-      </w:pPr>
-      <w:r>
-        <w:t>TO DO: The previous part illustrates some of the information you would usually include in this part of the SRS document. To make things simpler, you are only required to describe the specific interface with the operating system.&gt;</w:t>
-      </w:r>
-    </w:p>
-    <w:p>
-      <w:pPr>
-        <w:pStyle w:val="Heading3"/>
-        <w:rPr>
-          <w:rFonts w:ascii="Arial" w:hAnsi="Arial"/>
-        </w:rPr>
-      </w:pPr>
-      <w:bookmarkStart w:id="47" w:name="_Toc439994686"/>
-      <w:r>
-        <w:rPr>
-          <w:rFonts w:ascii="Arial" w:hAnsi="Arial"/>
-        </w:rPr>
-        <w:t>Communications Interfaces</w:t>
-      </w:r>
-      <w:bookmarkEnd w:id="47"/>
-    </w:p>
-    <w:p>
-      <w:pPr>
-        <w:pStyle w:val="template"/>
-        <w:jc w:val="both"/>
-        <w:rPr>
-          <w:color w:val="0000FF"/>
-        </w:rPr>
-      </w:pPr>
-      <w:r>
-        <w:t>&lt;</w:t>
-      </w:r>
-      <w:r>
-        <w:rPr>
-          <w:color w:val="0000FF"/>
-        </w:rPr>
-        <w:t>Describe the requirements associated with any communications functions required by this product, including e-mail, web browser, network server communications protocols, electronic forms, and so on. Define any pertinent message formatting. Identify any communication standards that will be used, such as FTP or HTTP. Specify any communication security or encryption issues, data transfer rates, and synchronization mechanisms.</w:t>
-      </w:r>
-    </w:p>
-    <w:p>
-      <w:pPr>
-        <w:pStyle w:val="template"/>
-        <w:jc w:val="both"/>
-        <w:rPr>
-          <w:color w:val="0000FF"/>
-        </w:rPr>
-      </w:pPr>
-    </w:p>
-    <w:p>
-      <w:pPr>
-        <w:pStyle w:val="template"/>
-        <w:jc w:val="both"/>
-      </w:pPr>
-      <w:r>
-        <w:t>TO DO: Do not go into too much detail, but provide 1-2 paragraphs were you will outline the major communication standards. For example, if you decide to use encryption there is no need to specify the exact encryption standards, but rather, specify the fact that the data will be encrypted and name what standards you consider using. &gt;</w:t>
-      </w:r>
-    </w:p>
-    <w:p>
-      <w:pPr>
-        <w:pStyle w:val="Heading2"/>
-        <w:rPr>
-          <w:rFonts w:ascii="Arial" w:hAnsi="Arial"/>
-        </w:rPr>
-      </w:pPr>
-      <w:bookmarkStart w:id="48" w:name="_Toc113291706"/>
+      <w:bookmarkStart w:id="47" w:name="_Toc113291706"/>
       <w:r>
         <w:rPr>
           <w:rFonts w:ascii="Arial" w:hAnsi="Arial"/>
@@ -5316,7 +5341,7 @@
         <w:lastRenderedPageBreak/>
         <w:t>Functional Requirements</w:t>
       </w:r>
-      <w:bookmarkEnd w:id="48"/>
+      <w:bookmarkEnd w:id="47"/>
     </w:p>
     <w:p>
       <w:pPr>
@@ -5393,14 +5418,14 @@
           <w:rFonts w:ascii="Arial" w:hAnsi="Arial"/>
         </w:rPr>
       </w:pPr>
-      <w:bookmarkStart w:id="49" w:name="_Toc113291707"/>
+      <w:bookmarkStart w:id="48" w:name="_Toc113291707"/>
       <w:r>
         <w:rPr>
           <w:rFonts w:ascii="Arial" w:hAnsi="Arial"/>
         </w:rPr>
         <w:t>Behaviour Requirements</w:t>
       </w:r>
-      <w:bookmarkEnd w:id="49"/>
+      <w:bookmarkEnd w:id="48"/>
     </w:p>
     <w:p>
       <w:pPr>
@@ -5497,8 +5522,8 @@
           <w:color w:val="FFFFFF"/>
         </w:rPr>
       </w:pPr>
-      <w:bookmarkStart w:id="50" w:name="_Toc113291708"/>
-      <w:bookmarkStart w:id="51" w:name="_Toc439994690"/>
+      <w:bookmarkStart w:id="49" w:name="_Toc113291708"/>
+      <w:bookmarkStart w:id="50" w:name="_Toc439994690"/>
       <w:r>
         <w:rPr>
           <w:rFonts w:ascii="Arial" w:hAnsi="Arial"/>
@@ -5507,7 +5532,57 @@
         <w:lastRenderedPageBreak/>
         <w:t>Other Non-functional Requirements</w:t>
       </w:r>
+      <w:bookmarkEnd w:id="49"/>
+    </w:p>
+    <w:p>
+      <w:pPr>
+        <w:pStyle w:val="Heading2"/>
+        <w:rPr>
+          <w:rFonts w:ascii="Arial" w:hAnsi="Arial"/>
+        </w:rPr>
+      </w:pPr>
+      <w:bookmarkStart w:id="51" w:name="_Toc113291709"/>
+      <w:r>
+        <w:rPr>
+          <w:rFonts w:ascii="Arial" w:hAnsi="Arial"/>
+        </w:rPr>
+        <w:t>Performance Requirements</w:t>
+      </w:r>
       <w:bookmarkEnd w:id="50"/>
+      <w:bookmarkEnd w:id="51"/>
+    </w:p>
+    <w:p>
+      <w:pPr>
+        <w:pStyle w:val="template"/>
+        <w:jc w:val="both"/>
+      </w:pPr>
+      <w:r>
+        <w:t>&lt;</w:t>
+      </w:r>
+      <w:r>
+        <w:rPr>
+          <w:color w:val="0000FF"/>
+        </w:rPr>
+        <w:t>If there are performance requirements for the product under various circumstances, state them here and explain their rationale, to help the developers understand the intent and make suitable design choices. Specify the timing relationships for real time systems. Make such requirements as specific as possible. You may need to state performance requirements for individual functional requirements or features.</w:t>
+      </w:r>
+      <w:r>
+        <w:t xml:space="preserve"> </w:t>
+      </w:r>
+    </w:p>
+    <w:p>
+      <w:pPr>
+        <w:pStyle w:val="template"/>
+        <w:jc w:val="both"/>
+      </w:pPr>
+      <w:r>
+        <w:t xml:space="preserve">TODO: Provide </w:t>
+      </w:r>
+      <w:r>
+        <w:t>relevant</w:t>
+      </w:r>
+      <w:r>
+        <w:t xml:space="preserve"> performance requirements based on the information you collected from the client. For example you can say “1. Any transaction will not take more than 10 seconds, etc…&gt;</w:t>
+      </w:r>
     </w:p>
     <w:p>
       <w:pPr>
@@ -5516,66 +5591,16 @@
           <w:rFonts w:ascii="Arial" w:hAnsi="Arial"/>
         </w:rPr>
       </w:pPr>
-      <w:bookmarkStart w:id="52" w:name="_Toc113291709"/>
-      <w:r>
-        <w:rPr>
-          <w:rFonts w:ascii="Arial" w:hAnsi="Arial"/>
-        </w:rPr>
-        <w:t>Performance Requirements</w:t>
-      </w:r>
-      <w:bookmarkEnd w:id="51"/>
+      <w:bookmarkStart w:id="52" w:name="_Toc439994691"/>
+      <w:bookmarkStart w:id="53" w:name="_Toc113291710"/>
+      <w:r>
+        <w:rPr>
+          <w:rFonts w:ascii="Arial" w:hAnsi="Arial"/>
+        </w:rPr>
+        <w:t>Safety and Security Requirements</w:t>
+      </w:r>
       <w:bookmarkEnd w:id="52"/>
-    </w:p>
-    <w:p>
-      <w:pPr>
-        <w:pStyle w:val="template"/>
-        <w:jc w:val="both"/>
-      </w:pPr>
-      <w:r>
-        <w:t>&lt;</w:t>
-      </w:r>
-      <w:r>
-        <w:rPr>
-          <w:color w:val="0000FF"/>
-        </w:rPr>
-        <w:t>If there are performance requirements for the product under various circumstances, state them here and explain their rationale, to help the developers understand the intent and make suitable design choices. Specify the timing relationships for real time systems. Make such requirements as specific as possible. You may need to state performance requirements for individual functional requirements or features.</w:t>
-      </w:r>
-      <w:r>
-        <w:t xml:space="preserve"> </w:t>
-      </w:r>
-    </w:p>
-    <w:p>
-      <w:pPr>
-        <w:pStyle w:val="template"/>
-        <w:jc w:val="both"/>
-      </w:pPr>
-      <w:r>
-        <w:t xml:space="preserve">TODO: Provide </w:t>
-      </w:r>
-      <w:r>
-        <w:t>relevant</w:t>
-      </w:r>
-      <w:r>
-        <w:t xml:space="preserve"> performance requirements based on the information you collected from the client. For example you can say “1. Any transaction will not take more than 10 seconds, etc…&gt;</w:t>
-      </w:r>
-    </w:p>
-    <w:p>
-      <w:pPr>
-        <w:pStyle w:val="Heading2"/>
-        <w:rPr>
-          <w:rFonts w:ascii="Arial" w:hAnsi="Arial"/>
-        </w:rPr>
-      </w:pPr>
-      <w:bookmarkStart w:id="53" w:name="_Toc439994691"/>
-      <w:bookmarkStart w:id="54" w:name="_Toc113291710"/>
-      <w:r>
-        <w:rPr>
-          <w:rFonts w:ascii="Arial" w:hAnsi="Arial"/>
-        </w:rPr>
-        <w:t>Safety and Security Requirements</w:t>
-      </w:r>
       <w:bookmarkEnd w:id="53"/>
-      <w:bookmarkEnd w:id="54"/>
     </w:p>
     <w:p>
       <w:pPr>
@@ -5652,16 +5677,16 @@
           <w:rFonts w:ascii="Arial" w:hAnsi="Arial"/>
         </w:rPr>
       </w:pPr>
-      <w:bookmarkStart w:id="55" w:name="_Toc439994693"/>
-      <w:bookmarkStart w:id="56" w:name="_Toc113291711"/>
+      <w:bookmarkStart w:id="54" w:name="_Toc439994693"/>
+      <w:bookmarkStart w:id="55" w:name="_Toc113291711"/>
       <w:r>
         <w:rPr>
           <w:rFonts w:ascii="Arial" w:hAnsi="Arial"/>
         </w:rPr>
         <w:t>Software Quality Attributes</w:t>
       </w:r>
+      <w:bookmarkEnd w:id="54"/>
       <w:bookmarkEnd w:id="55"/>
-      <w:bookmarkEnd w:id="56"/>
     </w:p>
     <w:p>
       <w:pPr>
@@ -5762,8 +5787,8 @@
           <w:color w:val="FFFFFF"/>
         </w:rPr>
       </w:pPr>
-      <w:bookmarkStart w:id="57" w:name="_Toc439994695"/>
-      <w:bookmarkStart w:id="58" w:name="_Toc113291712"/>
+      <w:bookmarkStart w:id="56" w:name="_Toc439994695"/>
+      <w:bookmarkStart w:id="57" w:name="_Toc113291712"/>
       <w:r>
         <w:rPr>
           <w:rFonts w:ascii="Arial" w:hAnsi="Arial"/>
@@ -5772,8 +5797,8 @@
         <w:lastRenderedPageBreak/>
         <w:t>Other Requirements</w:t>
       </w:r>
+      <w:bookmarkEnd w:id="56"/>
       <w:bookmarkEnd w:id="57"/>
-      <w:bookmarkEnd w:id="58"/>
     </w:p>
     <w:p>
       <w:pPr>
@@ -5787,7 +5812,7 @@
           <w:rFonts w:ascii="Arial" w:hAnsi="Arial"/>
         </w:rPr>
       </w:pPr>
-      <w:bookmarkStart w:id="59" w:name="_Toc439994696"/>
+      <w:bookmarkStart w:id="58" w:name="_Toc439994696"/>
       <w:r>
         <w:rPr>
           <w:rFonts w:ascii="Arial" w:hAnsi="Arial"/>
@@ -5826,7 +5851,21 @@
           <w:b/>
           <w:i w:val="0"/>
         </w:rPr>
-        <w:t xml:space="preserve"> BSB teemMaets </w:t>
+        <w:t xml:space="preserve"> B</w:t>
+      </w:r>
+      <w:r>
+        <w:rPr>
+          <w:b/>
+          <w:i w:val="0"/>
+        </w:rPr>
+        <w:t>BS</w:t>
+      </w:r>
+      <w:r>
+        <w:rPr>
+          <w:b/>
+          <w:i w:val="0"/>
+        </w:rPr>
+        <w:t xml:space="preserve"> teemMaets </w:t>
       </w:r>
       <w:r>
         <w:rPr>
@@ -5903,7 +5942,7 @@
           <w:sz w:val="22"/>
           <w:szCs w:val="22"/>
         </w:rPr>
-        <w:t>BSB teemMaet</w:t>
+        <w:t>B</w:t>
       </w:r>
       <w:r>
         <w:rPr>
@@ -5912,6 +5951,24 @@
           <w:sz w:val="22"/>
           <w:szCs w:val="22"/>
         </w:rPr>
+        <w:t>BS</w:t>
+      </w:r>
+      <w:r>
+        <w:rPr>
+          <w:rFonts w:ascii="Arial" w:hAnsi="Arial" w:cs="Arial"/>
+          <w:b/>
+          <w:sz w:val="22"/>
+          <w:szCs w:val="22"/>
+        </w:rPr>
+        <w:t xml:space="preserve"> teemMaet</w:t>
+      </w:r>
+      <w:r>
+        <w:rPr>
+          <w:rFonts w:ascii="Arial" w:hAnsi="Arial" w:cs="Arial"/>
+          <w:b/>
+          <w:sz w:val="22"/>
+          <w:szCs w:val="22"/>
+        </w:rPr>
         <w:t xml:space="preserve">s </w:t>
       </w:r>
       <w:r>
@@ -5926,214 +5983,183 @@
     <w:p>
       <w:pPr>
         <w:pStyle w:val="template"/>
-        <w:rPr>
-          <w:i w:val="0"/>
-        </w:rPr>
-      </w:pPr>
-    </w:p>
-    <w:p>
-      <w:pPr>
-        <w:pStyle w:val="template"/>
-      </w:pPr>
-    </w:p>
-    <w:p>
-      <w:pPr>
-        <w:pStyle w:val="template"/>
-      </w:pPr>
-    </w:p>
-    <w:p>
-      <w:pPr>
-        <w:pStyle w:val="template"/>
-      </w:pPr>
-    </w:p>
-    <w:p>
-      <w:pPr>
-        <w:pStyle w:val="template"/>
-      </w:pPr>
-    </w:p>
-    <w:p>
-      <w:pPr>
-        <w:pStyle w:val="template"/>
-      </w:pPr>
-    </w:p>
-    <w:p>
-      <w:pPr>
-        <w:pStyle w:val="template"/>
-      </w:pPr>
-    </w:p>
-    <w:p>
-      <w:pPr>
-        <w:pStyle w:val="template"/>
-      </w:pPr>
-    </w:p>
-    <w:p>
-      <w:pPr>
-        <w:pStyle w:val="template"/>
-      </w:pPr>
-    </w:p>
-    <w:p>
-      <w:pPr>
-        <w:pStyle w:val="template"/>
-      </w:pPr>
-    </w:p>
-    <w:p>
-      <w:pPr>
-        <w:pStyle w:val="template"/>
-      </w:pPr>
-    </w:p>
-    <w:p>
-      <w:pPr>
-        <w:pStyle w:val="template"/>
-      </w:pPr>
-    </w:p>
-    <w:p>
-      <w:pPr>
-        <w:pStyle w:val="template"/>
-      </w:pPr>
-    </w:p>
-    <w:p>
-      <w:pPr>
-        <w:pStyle w:val="template"/>
-      </w:pPr>
-    </w:p>
-    <w:p>
-      <w:pPr>
-        <w:pStyle w:val="template"/>
-      </w:pPr>
-    </w:p>
-    <w:p>
-      <w:pPr>
-        <w:pStyle w:val="template"/>
-      </w:pPr>
-    </w:p>
-    <w:p>
-      <w:pPr>
-        <w:pStyle w:val="template"/>
-      </w:pPr>
-    </w:p>
-    <w:p>
-      <w:pPr>
-        <w:pStyle w:val="template"/>
-      </w:pPr>
-    </w:p>
-    <w:p>
-      <w:pPr>
-        <w:pStyle w:val="template"/>
-      </w:pPr>
-    </w:p>
-    <w:p>
-      <w:pPr>
-        <w:pStyle w:val="template"/>
-      </w:pPr>
-    </w:p>
-    <w:p>
-      <w:pPr>
-        <w:pStyle w:val="template"/>
-      </w:pPr>
-    </w:p>
-    <w:p>
-      <w:pPr>
-        <w:pStyle w:val="template"/>
-      </w:pPr>
-    </w:p>
-    <w:p>
-      <w:pPr>
-        <w:pStyle w:val="template"/>
-      </w:pPr>
-    </w:p>
-    <w:p>
-      <w:pPr>
-        <w:pStyle w:val="template"/>
-      </w:pPr>
-    </w:p>
-    <w:p>
-      <w:pPr>
-        <w:pStyle w:val="template"/>
-      </w:pPr>
-    </w:p>
-    <w:p>
-      <w:pPr>
-        <w:pStyle w:val="template"/>
-      </w:pPr>
-    </w:p>
-    <w:p>
-      <w:pPr>
-        <w:pStyle w:val="template"/>
-      </w:pPr>
-    </w:p>
-    <w:p>
-      <w:pPr>
-        <w:pStyle w:val="template"/>
-      </w:pPr>
-    </w:p>
-    <w:p>
-      <w:pPr>
-        <w:pStyle w:val="template"/>
-      </w:pPr>
-    </w:p>
-    <w:p>
-      <w:pPr>
-        <w:pStyle w:val="template"/>
-      </w:pPr>
-    </w:p>
-    <w:p>
-      <w:pPr>
-        <w:pStyle w:val="template"/>
-      </w:pPr>
-    </w:p>
-    <w:p>
-      <w:pPr>
-        <w:pStyle w:val="template"/>
-      </w:pPr>
-    </w:p>
-    <w:p>
-      <w:pPr>
-        <w:pStyle w:val="template"/>
-      </w:pPr>
-    </w:p>
-    <w:p>
-      <w:pPr>
-        <w:pStyle w:val="template"/>
-      </w:pPr>
-    </w:p>
-    <w:p>
-      <w:pPr>
-        <w:pStyle w:val="template"/>
-      </w:pPr>
-    </w:p>
-    <w:p>
-      <w:pPr>
-        <w:pStyle w:val="template"/>
-      </w:pPr>
-    </w:p>
-    <w:p>
-      <w:pPr>
-        <w:pStyle w:val="template"/>
-      </w:pPr>
-    </w:p>
-    <w:p>
-      <w:pPr>
-        <w:pStyle w:val="template"/>
-      </w:pPr>
-    </w:p>
-    <w:p>
-      <w:pPr>
-        <w:pStyle w:val="template"/>
-      </w:pPr>
-    </w:p>
-    <w:p>
-      <w:pPr>
-        <w:pStyle w:val="template"/>
-      </w:pPr>
-    </w:p>
-    <w:p>
-      <w:bookmarkStart w:id="60" w:name="_Toc439994698"/>
-      <w:bookmarkEnd w:id="59"/>
-    </w:p>
-    <w:p/>
-    <w:p/>
-    <w:p/>
-    <w:p/>
+      </w:pPr>
+    </w:p>
+    <w:p>
+      <w:pPr>
+        <w:pStyle w:val="template"/>
+      </w:pPr>
+    </w:p>
+    <w:p>
+      <w:pPr>
+        <w:pStyle w:val="template"/>
+      </w:pPr>
+    </w:p>
+    <w:p>
+      <w:pPr>
+        <w:pStyle w:val="template"/>
+      </w:pPr>
+    </w:p>
+    <w:p>
+      <w:pPr>
+        <w:pStyle w:val="template"/>
+      </w:pPr>
+    </w:p>
+    <w:p>
+      <w:pPr>
+        <w:pStyle w:val="template"/>
+      </w:pPr>
+    </w:p>
+    <w:p>
+      <w:pPr>
+        <w:pStyle w:val="template"/>
+      </w:pPr>
+    </w:p>
+    <w:p>
+      <w:pPr>
+        <w:pStyle w:val="template"/>
+      </w:pPr>
+    </w:p>
+    <w:p>
+      <w:pPr>
+        <w:pStyle w:val="template"/>
+      </w:pPr>
+    </w:p>
+    <w:p>
+      <w:pPr>
+        <w:pStyle w:val="template"/>
+      </w:pPr>
+    </w:p>
+    <w:p>
+      <w:pPr>
+        <w:pStyle w:val="template"/>
+      </w:pPr>
+    </w:p>
+    <w:p>
+      <w:pPr>
+        <w:pStyle w:val="template"/>
+      </w:pPr>
+    </w:p>
+    <w:p>
+      <w:pPr>
+        <w:pStyle w:val="template"/>
+      </w:pPr>
+    </w:p>
+    <w:p>
+      <w:pPr>
+        <w:pStyle w:val="template"/>
+      </w:pPr>
+    </w:p>
+    <w:p>
+      <w:pPr>
+        <w:pStyle w:val="template"/>
+      </w:pPr>
+    </w:p>
+    <w:p>
+      <w:pPr>
+        <w:pStyle w:val="template"/>
+      </w:pPr>
+    </w:p>
+    <w:p>
+      <w:pPr>
+        <w:pStyle w:val="template"/>
+      </w:pPr>
+    </w:p>
+    <w:p>
+      <w:pPr>
+        <w:pStyle w:val="template"/>
+      </w:pPr>
+    </w:p>
+    <w:p>
+      <w:pPr>
+        <w:pStyle w:val="template"/>
+      </w:pPr>
+    </w:p>
+    <w:p>
+      <w:pPr>
+        <w:pStyle w:val="template"/>
+      </w:pPr>
+    </w:p>
+    <w:p>
+      <w:pPr>
+        <w:pStyle w:val="template"/>
+      </w:pPr>
+    </w:p>
+    <w:p>
+      <w:pPr>
+        <w:pStyle w:val="template"/>
+      </w:pPr>
+    </w:p>
+    <w:p>
+      <w:pPr>
+        <w:pStyle w:val="template"/>
+      </w:pPr>
+    </w:p>
+    <w:p>
+      <w:pPr>
+        <w:pStyle w:val="template"/>
+      </w:pPr>
+    </w:p>
+    <w:p>
+      <w:pPr>
+        <w:pStyle w:val="template"/>
+      </w:pPr>
+    </w:p>
+    <w:p>
+      <w:pPr>
+        <w:pStyle w:val="template"/>
+      </w:pPr>
+    </w:p>
+    <w:p>
+      <w:pPr>
+        <w:pStyle w:val="template"/>
+      </w:pPr>
+    </w:p>
+    <w:p>
+      <w:pPr>
+        <w:pStyle w:val="template"/>
+      </w:pPr>
+    </w:p>
+    <w:p>
+      <w:pPr>
+        <w:pStyle w:val="template"/>
+      </w:pPr>
+    </w:p>
+    <w:p>
+      <w:pPr>
+        <w:pStyle w:val="template"/>
+      </w:pPr>
+    </w:p>
+    <w:p>
+      <w:pPr>
+        <w:pStyle w:val="template"/>
+      </w:pPr>
+    </w:p>
+    <w:p>
+      <w:pPr>
+        <w:pStyle w:val="template"/>
+      </w:pPr>
+    </w:p>
+    <w:p>
+      <w:pPr>
+        <w:pStyle w:val="template"/>
+      </w:pPr>
+    </w:p>
+    <w:p>
+      <w:pPr>
+        <w:pStyle w:val="template"/>
+      </w:pPr>
+    </w:p>
+    <w:p>
+      <w:pPr>
+        <w:pStyle w:val="template"/>
+      </w:pPr>
+    </w:p>
+    <w:p>
+      <w:pPr>
+        <w:pStyle w:val="template"/>
+      </w:pPr>
+    </w:p>
     <w:p>
       <w:pPr>
         <w:pStyle w:val="TOCEntry"/>
@@ -6150,33 +6176,823 @@
           <w:color w:val="FFFFFF"/>
         </w:rPr>
       </w:pPr>
-      <w:bookmarkStart w:id="61" w:name="_Toc113291713"/>
+      <w:bookmarkStart w:id="59" w:name="_Toc439994698"/>
+      <w:bookmarkStart w:id="60" w:name="_Toc113291713"/>
+      <w:bookmarkEnd w:id="58"/>
       <w:r>
         <w:rPr>
           <w:rFonts w:ascii="Arial" w:hAnsi="Arial"/>
           <w:color w:val="FFFFFF"/>
         </w:rPr>
+        <w:lastRenderedPageBreak/>
         <w:t>Appendix A – Data Dictionary</w:t>
       </w:r>
-      <w:bookmarkEnd w:id="61"/>
-    </w:p>
-    <w:p/>
-    <w:p>
-      <w:pPr>
-        <w:rPr>
-          <w:rFonts w:ascii="Arial" w:hAnsi="Arial"/>
-          <w:i/>
+      <w:bookmarkEnd w:id="60"/>
+    </w:p>
+    <w:tbl>
+      <w:tblPr>
+        <w:tblStyle w:val="TableGrid"/>
+        <w:tblW w:w="0" w:type="auto"/>
+        <w:tblLook w:val="04A0" w:firstRow="1" w:lastRow="0" w:firstColumn="1" w:lastColumn="0" w:noHBand="0" w:noVBand="1"/>
+      </w:tblPr>
+      <w:tblGrid>
+        <w:gridCol w:w="2034"/>
+        <w:gridCol w:w="1292"/>
+        <w:gridCol w:w="1500"/>
+        <w:gridCol w:w="4812"/>
+      </w:tblGrid>
+      <w:tr>
+        <w:tc>
+          <w:tcPr>
+            <w:tcW w:w="2065" w:type="dxa"/>
+          </w:tcPr>
+          <w:p>
+            <w:pPr>
+              <w:rPr>
+                <w:rFonts w:ascii="Arial" w:hAnsi="Arial"/>
+                <w:sz w:val="22"/>
+              </w:rPr>
+            </w:pPr>
+            <w:r>
+              <w:rPr>
+                <w:rFonts w:ascii="Arial" w:hAnsi="Arial"/>
+                <w:sz w:val="22"/>
+              </w:rPr>
+              <w:t>Name</w:t>
+            </w:r>
+          </w:p>
+        </w:tc>
+        <w:tc>
+          <w:tcPr>
+            <w:tcW w:w="960" w:type="dxa"/>
+          </w:tcPr>
+          <w:p>
+            <w:pPr>
+              <w:rPr>
+                <w:rFonts w:ascii="Arial" w:hAnsi="Arial"/>
+                <w:sz w:val="22"/>
+              </w:rPr>
+            </w:pPr>
+            <w:r>
+              <w:rPr>
+                <w:rFonts w:ascii="Arial" w:hAnsi="Arial"/>
+                <w:sz w:val="22"/>
+              </w:rPr>
+              <w:t>Input</w:t>
+            </w:r>
+          </w:p>
+        </w:tc>
+        <w:tc>
+          <w:tcPr>
+            <w:tcW w:w="1464" w:type="dxa"/>
+          </w:tcPr>
+          <w:p>
+            <w:pPr>
+              <w:rPr>
+                <w:rFonts w:ascii="Arial" w:hAnsi="Arial"/>
+                <w:sz w:val="22"/>
+              </w:rPr>
+            </w:pPr>
+            <w:r>
+              <w:rPr>
+                <w:rFonts w:ascii="Arial" w:hAnsi="Arial"/>
+                <w:sz w:val="22"/>
+              </w:rPr>
+              <w:t>Output</w:t>
+            </w:r>
+          </w:p>
+        </w:tc>
+        <w:tc>
+          <w:tcPr>
+            <w:tcW w:w="5149" w:type="dxa"/>
+          </w:tcPr>
+          <w:p>
+            <w:pPr>
+              <w:rPr>
+                <w:rFonts w:ascii="Arial" w:hAnsi="Arial"/>
+                <w:sz w:val="22"/>
+              </w:rPr>
+            </w:pPr>
+            <w:r>
+              <w:rPr>
+                <w:rFonts w:ascii="Arial" w:hAnsi="Arial"/>
+                <w:sz w:val="22"/>
+              </w:rPr>
+              <w:t>Description</w:t>
+            </w:r>
+          </w:p>
+        </w:tc>
+      </w:tr>
+      <w:tr>
+        <w:tc>
+          <w:tcPr>
+            <w:tcW w:w="2065" w:type="dxa"/>
+          </w:tcPr>
+          <w:p>
+            <w:pPr>
+              <w:rPr>
+                <w:rFonts w:ascii="Arial" w:hAnsi="Arial"/>
+                <w:sz w:val="22"/>
+              </w:rPr>
+            </w:pPr>
+            <w:r>
+              <w:rPr>
+                <w:rFonts w:ascii="Arial" w:hAnsi="Arial"/>
+                <w:sz w:val="22"/>
+              </w:rPr>
+              <w:t>createProfile</w:t>
+            </w:r>
+          </w:p>
+        </w:tc>
+        <w:tc>
+          <w:tcPr>
+            <w:tcW w:w="960" w:type="dxa"/>
+          </w:tcPr>
+          <w:p>
+            <w:pPr>
+              <w:rPr>
+                <w:rFonts w:ascii="Arial" w:hAnsi="Arial"/>
+                <w:sz w:val="22"/>
+              </w:rPr>
+            </w:pPr>
+            <w:r>
+              <w:rPr>
+                <w:rFonts w:ascii="Arial" w:hAnsi="Arial"/>
+                <w:sz w:val="22"/>
+              </w:rPr>
+              <w:t>Stdin</w:t>
+            </w:r>
+            <w:r>
+              <w:rPr>
+                <w:rFonts w:ascii="Arial" w:hAnsi="Arial"/>
+                <w:sz w:val="22"/>
+              </w:rPr>
+              <w:t>: Username, email address, first name, last name, pasword</w:t>
+            </w:r>
+          </w:p>
+        </w:tc>
+        <w:tc>
+          <w:tcPr>
+            <w:tcW w:w="1464" w:type="dxa"/>
+          </w:tcPr>
+          <w:p>
+            <w:pPr>
+              <w:rPr>
+                <w:rFonts w:ascii="Arial" w:hAnsi="Arial"/>
+                <w:sz w:val="22"/>
+              </w:rPr>
+            </w:pPr>
+            <w:r>
+              <w:rPr>
+                <w:rFonts w:ascii="Arial" w:hAnsi="Arial"/>
+                <w:sz w:val="22"/>
+              </w:rPr>
+              <w:t>Stdout</w:t>
+            </w:r>
+            <w:r>
+              <w:rPr>
+                <w:rFonts w:ascii="Arial" w:hAnsi="Arial"/>
+                <w:sz w:val="22"/>
+              </w:rPr>
+              <w:t>: Confirmation screen, main menu</w:t>
+            </w:r>
+          </w:p>
+        </w:tc>
+        <w:tc>
+          <w:tcPr>
+            <w:tcW w:w="5149" w:type="dxa"/>
+          </w:tcPr>
+          <w:p>
+            <w:pPr>
+              <w:rPr>
+                <w:rFonts w:ascii="Arial" w:hAnsi="Arial"/>
+                <w:sz w:val="22"/>
+              </w:rPr>
+            </w:pPr>
+            <w:r>
+              <w:rPr>
+                <w:rFonts w:ascii="Arial" w:hAnsi="Arial"/>
+                <w:sz w:val="22"/>
+              </w:rPr>
+              <w:t>Creates a profile for the user, adding their info to a database of users on the application.</w:t>
+            </w:r>
+          </w:p>
+        </w:tc>
+      </w:tr>
+      <w:tr>
+        <w:tc>
+          <w:tcPr>
+            <w:tcW w:w="2065" w:type="dxa"/>
+          </w:tcPr>
+          <w:p>
+            <w:pPr>
+              <w:rPr>
+                <w:rFonts w:ascii="Arial" w:hAnsi="Arial"/>
+                <w:sz w:val="22"/>
+              </w:rPr>
+            </w:pPr>
+            <w:r>
+              <w:rPr>
+                <w:rFonts w:ascii="Arial" w:hAnsi="Arial"/>
+                <w:sz w:val="22"/>
+              </w:rPr>
+              <w:t>loginProfile</w:t>
+            </w:r>
+          </w:p>
+        </w:tc>
+        <w:tc>
+          <w:tcPr>
+            <w:tcW w:w="960" w:type="dxa"/>
+          </w:tcPr>
+          <w:p>
+            <w:pPr>
+              <w:rPr>
+                <w:rFonts w:ascii="Arial" w:hAnsi="Arial"/>
+                <w:sz w:val="22"/>
+              </w:rPr>
+            </w:pPr>
+            <w:r>
+              <w:rPr>
+                <w:rFonts w:ascii="Arial" w:hAnsi="Arial"/>
+                <w:sz w:val="22"/>
+              </w:rPr>
+              <w:t>Stdin: Username, password</w:t>
+            </w:r>
+          </w:p>
+        </w:tc>
+        <w:tc>
+          <w:tcPr>
+            <w:tcW w:w="1464" w:type="dxa"/>
+          </w:tcPr>
+          <w:p>
+            <w:pPr>
+              <w:rPr>
+                <w:rFonts w:ascii="Arial" w:hAnsi="Arial"/>
+                <w:sz w:val="22"/>
+              </w:rPr>
+            </w:pPr>
+            <w:r>
+              <w:rPr>
+                <w:rFonts w:ascii="Arial" w:hAnsi="Arial"/>
+                <w:sz w:val="22"/>
+              </w:rPr>
+              <w:t>Stdout</w:t>
+            </w:r>
+            <w:r>
+              <w:rPr>
+                <w:rFonts w:ascii="Arial" w:hAnsi="Arial"/>
+                <w:sz w:val="22"/>
+              </w:rPr>
+              <w:t>: Confirmation screen, main menu</w:t>
+            </w:r>
+          </w:p>
+        </w:tc>
+        <w:tc>
+          <w:tcPr>
+            <w:tcW w:w="5149" w:type="dxa"/>
+          </w:tcPr>
+          <w:p>
+            <w:pPr>
+              <w:rPr>
+                <w:rFonts w:ascii="Arial" w:hAnsi="Arial"/>
+                <w:sz w:val="22"/>
+              </w:rPr>
+            </w:pPr>
+            <w:r>
+              <w:rPr>
+                <w:rFonts w:ascii="Arial" w:hAnsi="Arial"/>
+                <w:sz w:val="22"/>
+              </w:rPr>
+              <w:t>Checks the database</w:t>
+            </w:r>
+            <w:r>
+              <w:rPr>
+                <w:rFonts w:ascii="Arial" w:hAnsi="Arial"/>
+                <w:sz w:val="22"/>
+              </w:rPr>
+              <w:t xml:space="preserve"> and</w:t>
+            </w:r>
+            <w:r>
+              <w:rPr>
+                <w:rFonts w:ascii="Arial" w:hAnsi="Arial"/>
+                <w:sz w:val="22"/>
+              </w:rPr>
+              <w:t xml:space="preserve"> logs the user in</w:t>
+            </w:r>
+            <w:r>
+              <w:rPr>
+                <w:rFonts w:ascii="Arial" w:hAnsi="Arial"/>
+                <w:sz w:val="22"/>
+              </w:rPr>
+              <w:t xml:space="preserve">to the application </w:t>
+            </w:r>
+            <w:r>
+              <w:rPr>
+                <w:rFonts w:ascii="Arial" w:hAnsi="Arial"/>
+                <w:sz w:val="22"/>
+              </w:rPr>
+              <w:t xml:space="preserve">if their credentials are </w:t>
+            </w:r>
+            <w:r>
+              <w:rPr>
+                <w:rFonts w:ascii="Arial" w:hAnsi="Arial"/>
+                <w:sz w:val="22"/>
+              </w:rPr>
+              <w:t>located</w:t>
+            </w:r>
+            <w:r>
+              <w:rPr>
+                <w:rFonts w:ascii="Arial" w:hAnsi="Arial"/>
+                <w:sz w:val="22"/>
+              </w:rPr>
+              <w:t xml:space="preserve"> within the database.</w:t>
+            </w:r>
+          </w:p>
+        </w:tc>
+      </w:tr>
+      <w:tr>
+        <w:tc>
+          <w:tcPr>
+            <w:tcW w:w="2065" w:type="dxa"/>
+          </w:tcPr>
+          <w:p>
+            <w:pPr>
+              <w:rPr>
+                <w:rFonts w:ascii="Arial" w:hAnsi="Arial"/>
+                <w:sz w:val="22"/>
+              </w:rPr>
+            </w:pPr>
+            <w:r>
+              <w:rPr>
+                <w:rFonts w:ascii="Arial" w:hAnsi="Arial"/>
+                <w:sz w:val="22"/>
+              </w:rPr>
+              <w:t>a</w:t>
+            </w:r>
+            <w:r>
+              <w:rPr>
+                <w:rFonts w:ascii="Arial" w:hAnsi="Arial"/>
+                <w:sz w:val="22"/>
+              </w:rPr>
+              <w:t>bout</w:t>
+            </w:r>
+          </w:p>
+        </w:tc>
+        <w:tc>
+          <w:tcPr>
+            <w:tcW w:w="960" w:type="dxa"/>
+          </w:tcPr>
+          <w:p>
+            <w:pPr>
+              <w:rPr>
+                <w:rFonts w:ascii="Arial" w:hAnsi="Arial"/>
+                <w:sz w:val="22"/>
+              </w:rPr>
+            </w:pPr>
+            <w:r>
+              <w:rPr>
+                <w:rFonts w:ascii="Arial" w:hAnsi="Arial"/>
+                <w:sz w:val="22"/>
+              </w:rPr>
+              <w:t>N/A</w:t>
+            </w:r>
+          </w:p>
+        </w:tc>
+        <w:tc>
+          <w:tcPr>
+            <w:tcW w:w="1464" w:type="dxa"/>
+          </w:tcPr>
+          <w:p>
+            <w:pPr>
+              <w:rPr>
+                <w:rFonts w:ascii="Arial" w:hAnsi="Arial"/>
+                <w:sz w:val="22"/>
+              </w:rPr>
+            </w:pPr>
+            <w:r>
+              <w:rPr>
+                <w:rFonts w:ascii="Arial" w:hAnsi="Arial"/>
+                <w:sz w:val="22"/>
+              </w:rPr>
+              <w:t xml:space="preserve">Stdout: </w:t>
+            </w:r>
+            <w:r>
+              <w:rPr>
+                <w:rFonts w:ascii="Arial" w:hAnsi="Arial"/>
+                <w:sz w:val="22"/>
+              </w:rPr>
+              <w:t>Application info page</w:t>
+            </w:r>
+          </w:p>
+        </w:tc>
+        <w:tc>
+          <w:tcPr>
+            <w:tcW w:w="5149" w:type="dxa"/>
+          </w:tcPr>
+          <w:p>
+            <w:pPr>
+              <w:rPr>
+                <w:rFonts w:ascii="Arial" w:hAnsi="Arial"/>
+                <w:sz w:val="22"/>
+              </w:rPr>
+            </w:pPr>
+            <w:r>
+              <w:rPr>
+                <w:rFonts w:ascii="Arial" w:hAnsi="Arial"/>
+                <w:sz w:val="22"/>
+              </w:rPr>
+              <w:t>Redirects the user to an information page containing information about the application and contact information for the developers.</w:t>
+            </w:r>
+          </w:p>
+        </w:tc>
+      </w:tr>
+      <w:tr>
+        <w:tc>
+          <w:tcPr>
+            <w:tcW w:w="2065" w:type="dxa"/>
+          </w:tcPr>
+          <w:p>
+            <w:pPr>
+              <w:rPr>
+                <w:rFonts w:ascii="Arial" w:hAnsi="Arial"/>
+                <w:sz w:val="22"/>
+              </w:rPr>
+            </w:pPr>
+            <w:r>
+              <w:rPr>
+                <w:rFonts w:ascii="Arial" w:hAnsi="Arial"/>
+                <w:sz w:val="22"/>
+              </w:rPr>
+              <w:t>purchaseSubs</w:t>
+            </w:r>
+          </w:p>
+        </w:tc>
+        <w:tc>
+          <w:tcPr>
+            <w:tcW w:w="960" w:type="dxa"/>
+          </w:tcPr>
+          <w:p>
+            <w:pPr>
+              <w:rPr>
+                <w:rFonts w:ascii="Arial" w:hAnsi="Arial"/>
+                <w:sz w:val="22"/>
+              </w:rPr>
+            </w:pPr>
+            <w:r>
+              <w:rPr>
+                <w:rFonts w:ascii="Arial" w:hAnsi="Arial"/>
+                <w:sz w:val="22"/>
+              </w:rPr>
+              <w:t>Stdin:</w:t>
+            </w:r>
+            <w:r>
+              <w:rPr>
+                <w:rFonts w:ascii="Arial" w:hAnsi="Arial"/>
+                <w:sz w:val="22"/>
+              </w:rPr>
+              <w:t xml:space="preserve"> Search bar for different services</w:t>
+            </w:r>
+          </w:p>
+        </w:tc>
+        <w:tc>
+          <w:tcPr>
+            <w:tcW w:w="1464" w:type="dxa"/>
+          </w:tcPr>
+          <w:p>
+            <w:pPr>
+              <w:rPr>
+                <w:rFonts w:ascii="Arial" w:hAnsi="Arial"/>
+                <w:sz w:val="22"/>
+              </w:rPr>
+            </w:pPr>
+            <w:r>
+              <w:rPr>
+                <w:rFonts w:ascii="Arial" w:hAnsi="Arial"/>
+                <w:sz w:val="22"/>
+              </w:rPr>
+              <w:t>Stdout: List of different subscriptions</w:t>
+            </w:r>
+          </w:p>
+        </w:tc>
+        <w:tc>
+          <w:tcPr>
+            <w:tcW w:w="5149" w:type="dxa"/>
+          </w:tcPr>
+          <w:p>
+            <w:pPr>
+              <w:rPr>
+                <w:rFonts w:ascii="Arial" w:hAnsi="Arial"/>
+                <w:sz w:val="22"/>
+              </w:rPr>
+            </w:pPr>
+            <w:r>
+              <w:rPr>
+                <w:rFonts w:ascii="Arial" w:hAnsi="Arial"/>
+                <w:sz w:val="22"/>
+              </w:rPr>
+              <w:t xml:space="preserve">User can search for specific services, purchase subscriptions through different tiers one at a time, or simply view the different subscriptions offered by </w:t>
+            </w:r>
+            <w:r>
+              <w:rPr>
+                <w:rFonts w:ascii="Arial" w:hAnsi="Arial"/>
+                <w:b/>
+                <w:sz w:val="22"/>
+              </w:rPr>
+              <w:t>SubScruple</w:t>
+            </w:r>
+            <w:r>
+              <w:rPr>
+                <w:rFonts w:ascii="Arial" w:hAnsi="Arial"/>
+                <w:sz w:val="22"/>
+              </w:rPr>
+              <w:t>.</w:t>
+            </w:r>
+          </w:p>
+        </w:tc>
+      </w:tr>
+      <w:tr>
+        <w:tc>
+          <w:tcPr>
+            <w:tcW w:w="2065" w:type="dxa"/>
+          </w:tcPr>
+          <w:p>
+            <w:pPr>
+              <w:rPr>
+                <w:rFonts w:ascii="Arial" w:hAnsi="Arial"/>
+                <w:sz w:val="22"/>
+              </w:rPr>
+            </w:pPr>
+            <w:r>
+              <w:rPr>
+                <w:rFonts w:ascii="Arial" w:hAnsi="Arial"/>
+                <w:sz w:val="22"/>
+              </w:rPr>
+              <w:t>manageSubs</w:t>
+            </w:r>
+          </w:p>
+        </w:tc>
+        <w:tc>
+          <w:tcPr>
+            <w:tcW w:w="960" w:type="dxa"/>
+          </w:tcPr>
+          <w:p>
+            <w:pPr>
+              <w:rPr>
+                <w:rFonts w:ascii="Arial" w:hAnsi="Arial"/>
+                <w:sz w:val="22"/>
+              </w:rPr>
+            </w:pPr>
+            <w:r>
+              <w:rPr>
+                <w:rFonts w:ascii="Arial" w:hAnsi="Arial"/>
+                <w:sz w:val="22"/>
+              </w:rPr>
+              <w:t>Search bar for different services</w:t>
+            </w:r>
+          </w:p>
+        </w:tc>
+        <w:tc>
+          <w:tcPr>
+            <w:tcW w:w="1464" w:type="dxa"/>
+          </w:tcPr>
+          <w:p>
+            <w:pPr>
+              <w:rPr>
+                <w:rFonts w:ascii="Arial" w:hAnsi="Arial"/>
+                <w:sz w:val="22"/>
+              </w:rPr>
+            </w:pPr>
+            <w:r>
+              <w:rPr>
+                <w:rFonts w:ascii="Arial" w:hAnsi="Arial"/>
+                <w:sz w:val="22"/>
+              </w:rPr>
+              <w:t>Stdout: List of different subscriptions</w:t>
+            </w:r>
+          </w:p>
+        </w:tc>
+        <w:tc>
+          <w:tcPr>
+            <w:tcW w:w="5149" w:type="dxa"/>
+          </w:tcPr>
+          <w:p>
+            <w:pPr>
+              <w:rPr>
+                <w:rFonts w:ascii="Arial" w:hAnsi="Arial"/>
+                <w:sz w:val="22"/>
+              </w:rPr>
+            </w:pPr>
+            <w:r>
+              <w:rPr>
+                <w:rFonts w:ascii="Arial" w:hAnsi="Arial"/>
+                <w:sz w:val="22"/>
+              </w:rPr>
+              <w:t>User can search for specific services, cancel subscriptions one at a time, or simply view their history of subscription purchases.</w:t>
+            </w:r>
+          </w:p>
+        </w:tc>
+      </w:tr>
+      <w:tr>
+        <w:tc>
+          <w:tcPr>
+            <w:tcW w:w="2065" w:type="dxa"/>
+          </w:tcPr>
+          <w:p>
+            <w:pPr>
+              <w:rPr>
+                <w:rFonts w:ascii="Arial" w:hAnsi="Arial"/>
+                <w:sz w:val="22"/>
+              </w:rPr>
+            </w:pPr>
+            <w:r>
+              <w:rPr>
+                <w:rFonts w:ascii="Arial" w:hAnsi="Arial"/>
+                <w:sz w:val="22"/>
+              </w:rPr>
+              <w:t>updateServices (ADMIN Function)</w:t>
+            </w:r>
+          </w:p>
+        </w:tc>
+        <w:tc>
+          <w:tcPr>
+            <w:tcW w:w="960" w:type="dxa"/>
+          </w:tcPr>
+          <w:p>
+            <w:pPr>
+              <w:rPr>
+                <w:rFonts w:ascii="Arial" w:hAnsi="Arial"/>
+                <w:sz w:val="22"/>
+              </w:rPr>
+            </w:pPr>
+            <w:r>
+              <w:rPr>
+                <w:rFonts w:ascii="Arial" w:hAnsi="Arial"/>
+                <w:sz w:val="22"/>
+              </w:rPr>
+              <w:t>N/A</w:t>
+            </w:r>
+          </w:p>
+        </w:tc>
+        <w:tc>
+          <w:tcPr>
+            <w:tcW w:w="1464" w:type="dxa"/>
+          </w:tcPr>
+          <w:p>
+            <w:pPr>
+              <w:rPr>
+                <w:rFonts w:ascii="Arial" w:hAnsi="Arial"/>
+                <w:sz w:val="22"/>
+              </w:rPr>
+            </w:pPr>
+            <w:r>
+              <w:rPr>
+                <w:rFonts w:ascii="Arial" w:hAnsi="Arial"/>
+                <w:sz w:val="22"/>
+              </w:rPr>
+              <w:t>Stdout: Database of available services</w:t>
+            </w:r>
+          </w:p>
+        </w:tc>
+        <w:tc>
+          <w:tcPr>
+            <w:tcW w:w="5149" w:type="dxa"/>
+          </w:tcPr>
+          <w:p>
+            <w:pPr>
+              <w:rPr>
+                <w:rFonts w:ascii="Arial" w:hAnsi="Arial"/>
+                <w:sz w:val="22"/>
+              </w:rPr>
+            </w:pPr>
+            <w:r>
+              <w:rPr>
+                <w:rFonts w:ascii="Arial" w:hAnsi="Arial"/>
+                <w:sz w:val="22"/>
+              </w:rPr>
+              <w:t xml:space="preserve">Allows </w:t>
+            </w:r>
+            <w:r>
+              <w:rPr>
+                <w:rFonts w:ascii="Arial" w:hAnsi="Arial"/>
+                <w:sz w:val="22"/>
+              </w:rPr>
+              <w:t>a user with administrator priveleges</w:t>
+            </w:r>
+            <w:r>
+              <w:rPr>
+                <w:rFonts w:ascii="Arial" w:hAnsi="Arial"/>
+                <w:sz w:val="22"/>
+              </w:rPr>
+              <w:t xml:space="preserve"> to update the available services offered by </w:t>
+            </w:r>
+            <w:r>
+              <w:rPr>
+                <w:rFonts w:ascii="Arial" w:hAnsi="Arial"/>
+                <w:b/>
+                <w:sz w:val="22"/>
+              </w:rPr>
+              <w:t>SubScruple</w:t>
+            </w:r>
+            <w:r>
+              <w:rPr>
+                <w:rFonts w:ascii="Arial" w:hAnsi="Arial"/>
+                <w:sz w:val="22"/>
+              </w:rPr>
+              <w:t>.</w:t>
+            </w:r>
+          </w:p>
+        </w:tc>
+      </w:tr>
+      <w:tr>
+        <w:tc>
+          <w:tcPr>
+            <w:tcW w:w="2065" w:type="dxa"/>
+          </w:tcPr>
+          <w:p>
+            <w:pPr>
+              <w:rPr>
+                <w:rFonts w:ascii="Arial" w:hAnsi="Arial"/>
+                <w:sz w:val="22"/>
+              </w:rPr>
+            </w:pPr>
+            <w:r>
+              <w:rPr>
+                <w:rFonts w:ascii="Arial" w:hAnsi="Arial"/>
+                <w:sz w:val="22"/>
+              </w:rPr>
+              <w:t>updateSubs (ADMIN Function)</w:t>
+            </w:r>
+          </w:p>
+        </w:tc>
+        <w:tc>
+          <w:tcPr>
+            <w:tcW w:w="960" w:type="dxa"/>
+          </w:tcPr>
+          <w:p>
+            <w:pPr>
+              <w:rPr>
+                <w:rFonts w:ascii="Arial" w:hAnsi="Arial"/>
+                <w:sz w:val="22"/>
+              </w:rPr>
+            </w:pPr>
+            <w:r>
+              <w:rPr>
+                <w:rFonts w:ascii="Arial" w:hAnsi="Arial"/>
+                <w:sz w:val="22"/>
+              </w:rPr>
+              <w:t>N/A</w:t>
+            </w:r>
+          </w:p>
+        </w:tc>
+        <w:tc>
+          <w:tcPr>
+            <w:tcW w:w="1464" w:type="dxa"/>
+          </w:tcPr>
+          <w:p>
+            <w:pPr>
+              <w:rPr>
+                <w:rFonts w:ascii="Arial" w:hAnsi="Arial"/>
+                <w:sz w:val="22"/>
+              </w:rPr>
+            </w:pPr>
+            <w:r>
+              <w:rPr>
+                <w:rFonts w:ascii="Arial" w:hAnsi="Arial"/>
+                <w:sz w:val="22"/>
+              </w:rPr>
+              <w:t>Stdout: Database of subscriptions</w:t>
+            </w:r>
+          </w:p>
+        </w:tc>
+        <w:tc>
+          <w:tcPr>
+            <w:tcW w:w="5149" w:type="dxa"/>
+          </w:tcPr>
+          <w:p>
+            <w:pPr>
+              <w:rPr>
+                <w:rFonts w:ascii="Arial" w:hAnsi="Arial"/>
+                <w:sz w:val="22"/>
+              </w:rPr>
+            </w:pPr>
+            <w:r>
+              <w:rPr>
+                <w:rFonts w:ascii="Arial" w:hAnsi="Arial"/>
+                <w:sz w:val="22"/>
+              </w:rPr>
+              <w:t>Allows a user with administrator priveleges to update the subscriptions of users.</w:t>
+            </w:r>
+          </w:p>
+        </w:tc>
+      </w:tr>
+    </w:tbl>
+    <w:p>
+      <w:pPr>
+        <w:rPr>
+          <w:rFonts w:ascii="Arial" w:hAnsi="Arial"/>
           <w:sz w:val="22"/>
         </w:rPr>
       </w:pPr>
-      <w:r>
-        <w:rPr>
-          <w:rFonts w:ascii="Arial" w:hAnsi="Arial"/>
-          <w:i/>
-          <w:sz w:val="22"/>
-        </w:rPr>
-        <w:t>&lt;Data dictionary is used to track all the different variables, states and functional requirements that you described in your document. Make sure to include the complete list of all constants, state variables (and their possible states), inputs and outputs in a table. In the table, include the description of these items as well as all related operations and requirements.&gt;</w:t>
-      </w:r>
     </w:p>
     <w:p>
       <w:pPr>
@@ -6204,34 +7020,6 @@
     <w:p/>
     <w:p/>
     <w:p/>
-    <w:p/>
-    <w:p/>
-    <w:p/>
-    <w:p/>
-    <w:p/>
-    <w:p/>
-    <w:p/>
-    <w:p/>
-    <w:p/>
-    <w:p/>
-    <w:p/>
-    <w:p/>
-    <w:p/>
-    <w:p/>
-    <w:p/>
-    <w:p/>
-    <w:p/>
-    <w:p/>
-    <w:p/>
-    <w:p/>
-    <w:p/>
-    <w:p/>
-    <w:p/>
-    <w:p/>
-    <w:p/>
-    <w:p/>
-    <w:p/>
-    <w:p/>
     <w:p>
       <w:pPr>
         <w:pStyle w:val="TOCEntry"/>
@@ -6248,15 +7036,16 @@
           <w:color w:val="FFFFFF"/>
         </w:rPr>
       </w:pPr>
-      <w:bookmarkStart w:id="62" w:name="_Toc113291714"/>
+      <w:bookmarkStart w:id="61" w:name="_Toc113291714"/>
       <w:r>
         <w:rPr>
           <w:rFonts w:ascii="Arial" w:hAnsi="Arial"/>
           <w:color w:val="FFFFFF"/>
         </w:rPr>
+        <w:lastRenderedPageBreak/>
         <w:t>Appendix B</w:t>
       </w:r>
-      <w:bookmarkEnd w:id="60"/>
+      <w:bookmarkEnd w:id="59"/>
       <w:r>
         <w:rPr>
           <w:rFonts w:ascii="Arial" w:hAnsi="Arial"/>
@@ -6264,16 +7053,219 @@
         </w:rPr>
         <w:t xml:space="preserve"> - Group Log</w:t>
       </w:r>
-      <w:bookmarkEnd w:id="62"/>
-    </w:p>
+      <w:bookmarkEnd w:id="61"/>
+    </w:p>
+    <w:tbl>
+      <w:tblPr>
+        <w:tblStyle w:val="TableGrid"/>
+        <w:tblW w:w="9782" w:type="dxa"/>
+        <w:tblLook w:val="04A0" w:firstRow="1" w:lastRow="0" w:firstColumn="1" w:lastColumn="0" w:noHBand="0" w:noVBand="1"/>
+      </w:tblPr>
+      <w:tblGrid>
+        <w:gridCol w:w="1735"/>
+        <w:gridCol w:w="1379"/>
+        <w:gridCol w:w="2281"/>
+        <w:gridCol w:w="4387"/>
+      </w:tblGrid>
+      <w:tr>
+        <w:trPr>
+          <w:trHeight w:val="356"/>
+        </w:trPr>
+        <w:tc>
+          <w:tcPr>
+            <w:tcW w:w="1735" w:type="dxa"/>
+          </w:tcPr>
+          <w:p>
+            <w:pPr>
+              <w:pStyle w:val="template"/>
+              <w:jc w:val="both"/>
+              <w:rPr>
+                <w:i w:val="0"/>
+              </w:rPr>
+            </w:pPr>
+            <w:r>
+              <w:rPr>
+                <w:i w:val="0"/>
+              </w:rPr>
+              <w:t>Date</w:t>
+            </w:r>
+          </w:p>
+        </w:tc>
+        <w:tc>
+          <w:tcPr>
+            <w:tcW w:w="1379" w:type="dxa"/>
+          </w:tcPr>
+          <w:p>
+            <w:pPr>
+              <w:pStyle w:val="template"/>
+              <w:jc w:val="both"/>
+              <w:rPr>
+                <w:i w:val="0"/>
+              </w:rPr>
+            </w:pPr>
+            <w:r>
+              <w:rPr>
+                <w:i w:val="0"/>
+              </w:rPr>
+              <w:t>Duration</w:t>
+            </w:r>
+          </w:p>
+        </w:tc>
+        <w:tc>
+          <w:tcPr>
+            <w:tcW w:w="2281" w:type="dxa"/>
+          </w:tcPr>
+          <w:p>
+            <w:pPr>
+              <w:pStyle w:val="template"/>
+              <w:tabs>
+                <w:tab w:val="left" w:pos="1995"/>
+              </w:tabs>
+              <w:jc w:val="both"/>
+              <w:rPr>
+                <w:i w:val="0"/>
+              </w:rPr>
+            </w:pPr>
+            <w:r>
+              <w:rPr>
+                <w:i w:val="0"/>
+              </w:rPr>
+              <w:t>Members</w:t>
+            </w:r>
+            <w:r>
+              <w:rPr>
+                <w:i w:val="0"/>
+              </w:rPr>
+              <w:tab/>
+            </w:r>
+          </w:p>
+        </w:tc>
+        <w:tc>
+          <w:tcPr>
+            <w:tcW w:w="4387" w:type="dxa"/>
+          </w:tcPr>
+          <w:p>
+            <w:pPr>
+              <w:pStyle w:val="template"/>
+              <w:tabs>
+                <w:tab w:val="left" w:pos="1995"/>
+              </w:tabs>
+              <w:jc w:val="both"/>
+              <w:rPr>
+                <w:i w:val="0"/>
+              </w:rPr>
+            </w:pPr>
+            <w:r>
+              <w:rPr>
+                <w:i w:val="0"/>
+              </w:rPr>
+              <w:t>Description</w:t>
+            </w:r>
+          </w:p>
+        </w:tc>
+      </w:tr>
+      <w:tr>
+        <w:trPr>
+          <w:trHeight w:val="333"/>
+        </w:trPr>
+        <w:tc>
+          <w:tcPr>
+            <w:tcW w:w="1735" w:type="dxa"/>
+          </w:tcPr>
+          <w:p>
+            <w:pPr>
+              <w:pStyle w:val="template"/>
+              <w:jc w:val="both"/>
+              <w:rPr>
+                <w:i w:val="0"/>
+              </w:rPr>
+            </w:pPr>
+            <w:r>
+              <w:rPr>
+                <w:i w:val="0"/>
+              </w:rPr>
+              <w:t>09/28/2018</w:t>
+            </w:r>
+          </w:p>
+        </w:tc>
+        <w:tc>
+          <w:tcPr>
+            <w:tcW w:w="1379" w:type="dxa"/>
+          </w:tcPr>
+          <w:p>
+            <w:pPr>
+              <w:pStyle w:val="template"/>
+              <w:jc w:val="both"/>
+              <w:rPr>
+                <w:i w:val="0"/>
+              </w:rPr>
+            </w:pPr>
+            <w:r>
+              <w:rPr>
+                <w:i w:val="0"/>
+              </w:rPr>
+              <w:t>20 min</w:t>
+            </w:r>
+          </w:p>
+        </w:tc>
+        <w:tc>
+          <w:tcPr>
+            <w:tcW w:w="2281" w:type="dxa"/>
+          </w:tcPr>
+          <w:p>
+            <w:pPr>
+              <w:pStyle w:val="template"/>
+              <w:jc w:val="both"/>
+              <w:rPr>
+                <w:i w:val="0"/>
+              </w:rPr>
+            </w:pPr>
+            <w:r>
+              <w:rPr>
+                <w:i w:val="0"/>
+              </w:rPr>
+              <w:t>Kevin Black, Shane Bellika, Alex Sloan.</w:t>
+            </w:r>
+          </w:p>
+        </w:tc>
+        <w:tc>
+          <w:tcPr>
+            <w:tcW w:w="4387" w:type="dxa"/>
+          </w:tcPr>
+          <w:p>
+            <w:pPr>
+              <w:pStyle w:val="template"/>
+              <w:jc w:val="both"/>
+              <w:rPr>
+                <w:i w:val="0"/>
+              </w:rPr>
+            </w:pPr>
+            <w:r>
+              <w:rPr>
+                <w:i w:val="0"/>
+              </w:rPr>
+              <w:t>Very quickly discussed the group name, application name, and basic functionalities of the application.</w:t>
+            </w:r>
+            <w:r>
+              <w:rPr>
+                <w:i w:val="0"/>
+              </w:rPr>
+              <w:t xml:space="preserve"> Also worked briefly on section 1 together.</w:t>
+            </w:r>
+            <w:bookmarkStart w:id="62" w:name="_GoBack"/>
+            <w:bookmarkEnd w:id="62"/>
+          </w:p>
+        </w:tc>
+      </w:tr>
+    </w:tbl>
     <w:p>
       <w:pPr>
         <w:pStyle w:val="template"/>
         <w:jc w:val="both"/>
-      </w:pPr>
-      <w:r>
-        <w:t>&lt;Please include here all the minutes from your group meetings, your group activities, and any other relevant information that will assist the Teaching Assistant to determine the effort put forth to produce this document&gt;</w:t>
-      </w:r>
+        <w:rPr>
+          <w:i w:val="0"/>
+        </w:rPr>
+      </w:pPr>
     </w:p>
     <w:sectPr>
       <w:headerReference w:type="default" r:id="rId16"/>

</xml_diff>

<commit_message>
Updated SRS 3.1.1, 3.1.2, 3.1.3, and 3.1.4
Added descriptions for sections 3.1.1, 3.1.2, 3.1.3, and 3.1.4, completing the external interface requirements section.
</commit_message>
<xml_diff>
--- a/Software Requirements Specification.docx
+++ b/Software Requirements Specification.docx
@@ -5130,200 +5130,432 @@
         <w:pStyle w:val="template"/>
         <w:jc w:val="both"/>
         <w:rPr>
-          <w:color w:val="0000FF"/>
-        </w:rPr>
-      </w:pPr>
-      <w:r>
-        <w:t>&lt;</w:t>
-      </w:r>
-      <w:r>
-        <w:rPr>
-          <w:color w:val="0000FF"/>
-        </w:rPr>
-        <w:t>Describe the logical characteristics of each interface between the software product and the users. This may include sample screen images, any GUI standards or product family style guides that are to be followed, screen layout constraints, standard buttons and functions (e.g., Cancel) that will appear on every screen, error message display standards, and so on. Define the software components for which a user interface is needed.</w:t>
-      </w:r>
+          <w:i w:val="0"/>
+        </w:rPr>
+      </w:pPr>
+      <w:r>
+        <w:rPr>
+          <w:i w:val="0"/>
+        </w:rPr>
+        <w:t xml:space="preserve">There will be two </w:t>
+      </w:r>
+      <w:r>
+        <w:rPr>
+          <w:i w:val="0"/>
+        </w:rPr>
+        <w:t xml:space="preserve">main </w:t>
+      </w:r>
+      <w:r>
+        <w:rPr>
+          <w:i w:val="0"/>
+        </w:rPr>
+        <w:t xml:space="preserve">user interfaces, one that is designed for the average user, and one that is designed for a user with administrator priveleges, which will </w:t>
+      </w:r>
+      <w:r>
+        <w:rPr>
+          <w:i w:val="0"/>
+        </w:rPr>
+        <w:t>be essentially the same in look but will contain an identifier somewhere on the screen specifying that the current user is an administrator.</w:t>
+      </w:r>
+      <w:r>
+        <w:rPr>
+          <w:i w:val="0"/>
+        </w:rPr>
+        <w:t xml:space="preserve"> The introduction user interface will task the user with creating an account or to log in to an existing profile</w:t>
+      </w:r>
+      <w:r>
+        <w:rPr>
+          <w:i w:val="0"/>
+        </w:rPr>
+        <w:t xml:space="preserve"> with ‘create profile’ or ‘log in’ buttons, respectively</w:t>
+      </w:r>
+      <w:r>
+        <w:rPr>
+          <w:i w:val="0"/>
+        </w:rPr>
+        <w:t>. Other user interfaces include: displaying the homescreen that showcases different services offered for subscriptions</w:t>
+      </w:r>
+      <w:r>
+        <w:rPr>
+          <w:i w:val="0"/>
+        </w:rPr>
+        <w:t xml:space="preserve"> with ‘purchase’ and ‘profile’ buttons</w:t>
+      </w:r>
+      <w:r>
+        <w:rPr>
+          <w:i w:val="0"/>
+        </w:rPr>
+        <w:t>, an interface that allows users to manage their profile</w:t>
+      </w:r>
+      <w:r>
+        <w:rPr>
+          <w:i w:val="0"/>
+        </w:rPr>
+        <w:t xml:space="preserve"> with ‘edit’, ‘save’, and ‘home’ buttons</w:t>
+      </w:r>
+      <w:r>
+        <w:rPr>
+          <w:i w:val="0"/>
+        </w:rPr>
+        <w:t>, an interface that allows users to manage their subscriptions</w:t>
+      </w:r>
+      <w:r>
+        <w:rPr>
+          <w:i w:val="0"/>
+        </w:rPr>
+        <w:t xml:space="preserve"> with a ‘delete’ button</w:t>
+      </w:r>
+      <w:r>
+        <w:rPr>
+          <w:i w:val="0"/>
+        </w:rPr>
+        <w:t>, and interfaces that allows administrators to access the available services or the subscription information of the users</w:t>
+      </w:r>
+      <w:r>
+        <w:rPr>
+          <w:i w:val="0"/>
+        </w:rPr>
+        <w:t xml:space="preserve"> with ‘edit’ and ‘save’ buttons.</w:t>
+      </w:r>
+    </w:p>
+    <w:p>
+      <w:pPr>
+        <w:pStyle w:val="Heading3"/>
+        <w:rPr>
+          <w:rFonts w:ascii="Arial" w:hAnsi="Arial"/>
+        </w:rPr>
+      </w:pPr>
+      <w:bookmarkStart w:id="44" w:name="_Toc439994684"/>
+      <w:r>
+        <w:rPr>
+          <w:rFonts w:ascii="Arial" w:hAnsi="Arial"/>
+        </w:rPr>
+        <w:t>Hardware Interfaces</w:t>
+      </w:r>
+      <w:bookmarkEnd w:id="44"/>
+    </w:p>
+    <w:p>
+      <w:pPr>
+        <w:pStyle w:val="ListParagraph"/>
+        <w:numPr>
+          <w:ilvl w:val="0"/>
+          <w:numId w:val="9"/>
+        </w:numPr>
+        <w:rPr>
+          <w:rFonts w:ascii="Arial" w:hAnsi="Arial" w:cs="Arial"/>
+          <w:sz w:val="22"/>
+          <w:szCs w:val="22"/>
+        </w:rPr>
+      </w:pPr>
+      <w:r>
+        <w:rPr>
+          <w:rFonts w:ascii="Arial" w:hAnsi="Arial" w:cs="Arial"/>
+          <w:sz w:val="22"/>
+          <w:szCs w:val="22"/>
+        </w:rPr>
+        <w:t>Display Monitor</w:t>
+      </w:r>
+      <w:r>
+        <w:rPr>
+          <w:rFonts w:ascii="Arial" w:hAnsi="Arial" w:cs="Arial"/>
+          <w:sz w:val="22"/>
+          <w:szCs w:val="22"/>
+        </w:rPr>
+        <w:t>: Basic piece of hardware to have information displayed to stdout.</w:t>
+      </w:r>
+    </w:p>
+    <w:p>
+      <w:pPr>
+        <w:pStyle w:val="ListParagraph"/>
+        <w:numPr>
+          <w:ilvl w:val="0"/>
+          <w:numId w:val="9"/>
+        </w:numPr>
+        <w:rPr>
+          <w:rFonts w:ascii="Arial" w:hAnsi="Arial" w:cs="Arial"/>
+          <w:sz w:val="22"/>
+          <w:szCs w:val="22"/>
+        </w:rPr>
+      </w:pPr>
+      <w:r>
+        <w:rPr>
+          <w:rFonts w:ascii="Arial" w:hAnsi="Arial" w:cs="Arial"/>
+          <w:sz w:val="22"/>
+          <w:szCs w:val="22"/>
+        </w:rPr>
+        <w:t>Input Devices:</w:t>
+      </w:r>
+      <w:r>
+        <w:rPr>
+          <w:rFonts w:ascii="Arial" w:hAnsi="Arial" w:cs="Arial"/>
+          <w:sz w:val="22"/>
+          <w:szCs w:val="22"/>
+        </w:rPr>
+        <w:t xml:space="preserve"> A prope</w:t>
+      </w:r>
+      <w:r>
+        <w:rPr>
+          <w:rFonts w:ascii="Arial" w:hAnsi="Arial" w:cs="Arial"/>
+          <w:sz w:val="22"/>
+          <w:szCs w:val="22"/>
+        </w:rPr>
+        <w:t>r</w:t>
+      </w:r>
+      <w:r>
+        <w:rPr>
+          <w:rFonts w:ascii="Arial" w:hAnsi="Arial" w:cs="Arial"/>
+          <w:sz w:val="22"/>
+          <w:szCs w:val="22"/>
+        </w:rPr>
+        <w:t>ly functioning keyboard and mouse are sufficient enough pieces of hardware to operate this application.</w:t>
+      </w:r>
+    </w:p>
+    <w:p>
+      <w:pPr>
+        <w:pStyle w:val="ListParagraph"/>
+        <w:numPr>
+          <w:ilvl w:val="0"/>
+          <w:numId w:val="9"/>
+        </w:numPr>
+        <w:rPr>
+          <w:rFonts w:ascii="Arial" w:hAnsi="Arial" w:cs="Arial"/>
+          <w:sz w:val="22"/>
+          <w:szCs w:val="22"/>
+        </w:rPr>
+      </w:pPr>
+      <w:r>
+        <w:rPr>
+          <w:rFonts w:ascii="Arial" w:hAnsi="Arial" w:cs="Arial"/>
+          <w:sz w:val="22"/>
+          <w:szCs w:val="22"/>
+        </w:rPr>
+        <w:t>CPU Usag</w:t>
+      </w:r>
+      <w:r>
+        <w:rPr>
+          <w:rFonts w:ascii="Arial" w:hAnsi="Arial" w:cs="Arial"/>
+          <w:sz w:val="22"/>
+          <w:szCs w:val="22"/>
+        </w:rPr>
+        <w:t>e: Necessary for carrying out the instructions of the application.</w:t>
+      </w:r>
+    </w:p>
+    <w:p>
+      <w:pPr>
+        <w:pStyle w:val="ListParagraph"/>
+        <w:numPr>
+          <w:ilvl w:val="0"/>
+          <w:numId w:val="9"/>
+        </w:numPr>
+        <w:rPr>
+          <w:rFonts w:ascii="Arial" w:hAnsi="Arial" w:cs="Arial"/>
+          <w:sz w:val="22"/>
+          <w:szCs w:val="22"/>
+        </w:rPr>
+      </w:pPr>
+      <w:r>
+        <w:rPr>
+          <w:rFonts w:ascii="Arial" w:hAnsi="Arial" w:cs="Arial"/>
+          <w:sz w:val="22"/>
+          <w:szCs w:val="22"/>
+        </w:rPr>
+        <w:t>RAM Usage:</w:t>
+      </w:r>
+      <w:r>
+        <w:rPr>
+          <w:rFonts w:ascii="Arial" w:hAnsi="Arial" w:cs="Arial"/>
+          <w:sz w:val="22"/>
+          <w:szCs w:val="22"/>
+        </w:rPr>
+        <w:t xml:space="preserve"> Necessary for current </w:t>
+      </w:r>
+      <w:r>
+        <w:rPr>
+          <w:rFonts w:ascii="Arial" w:hAnsi="Arial" w:cs="Arial"/>
+          <w:sz w:val="22"/>
+          <w:szCs w:val="22"/>
+        </w:rPr>
+        <w:t>use</w:t>
+      </w:r>
+      <w:r>
+        <w:rPr>
+          <w:rFonts w:ascii="Arial" w:hAnsi="Arial" w:cs="Arial"/>
+          <w:sz w:val="22"/>
+          <w:szCs w:val="22"/>
+        </w:rPr>
+        <w:t xml:space="preserve"> of data and machine code that is to be </w:t>
+      </w:r>
+      <w:r>
+        <w:rPr>
+          <w:rFonts w:ascii="Arial" w:hAnsi="Arial" w:cs="Arial"/>
+          <w:sz w:val="22"/>
+          <w:szCs w:val="22"/>
+        </w:rPr>
+        <w:t>processed</w:t>
+      </w:r>
+      <w:r>
+        <w:rPr>
+          <w:rFonts w:ascii="Arial" w:hAnsi="Arial" w:cs="Arial"/>
+          <w:sz w:val="22"/>
+          <w:szCs w:val="22"/>
+        </w:rPr>
+        <w:t xml:space="preserve"> by the application.</w:t>
+      </w:r>
+    </w:p>
+    <w:p>
+      <w:pPr>
+        <w:pStyle w:val="ListParagraph"/>
+        <w:numPr>
+          <w:ilvl w:val="0"/>
+          <w:numId w:val="9"/>
+        </w:numPr>
+        <w:rPr>
+          <w:rFonts w:ascii="Arial" w:hAnsi="Arial" w:cs="Arial"/>
+          <w:sz w:val="22"/>
+          <w:szCs w:val="22"/>
+        </w:rPr>
+      </w:pPr>
+      <w:r>
+        <w:rPr>
+          <w:rFonts w:ascii="Arial" w:hAnsi="Arial" w:cs="Arial"/>
+          <w:sz w:val="22"/>
+          <w:szCs w:val="22"/>
+        </w:rPr>
+        <w:t>Network Usage:</w:t>
+      </w:r>
+      <w:r>
+        <w:rPr>
+          <w:rFonts w:ascii="Arial" w:hAnsi="Arial" w:cs="Arial"/>
+          <w:sz w:val="22"/>
+          <w:szCs w:val="22"/>
+        </w:rPr>
+        <w:t xml:space="preserve"> The user won’t require top-of-the-line internet speed to run this application, so a simple computer to internet connect will suffice.</w:t>
+      </w:r>
+    </w:p>
+    <w:p>
+      <w:pPr>
+        <w:pStyle w:val="Heading3"/>
+        <w:rPr>
+          <w:rFonts w:ascii="Arial" w:hAnsi="Arial"/>
+        </w:rPr>
+      </w:pPr>
+      <w:bookmarkStart w:id="45" w:name="_Toc439994685"/>
+      <w:r>
+        <w:rPr>
+          <w:rFonts w:ascii="Arial" w:hAnsi="Arial"/>
+        </w:rPr>
+        <w:t>Software Interfaces</w:t>
+      </w:r>
+      <w:bookmarkEnd w:id="45"/>
     </w:p>
     <w:p>
       <w:pPr>
         <w:pStyle w:val="template"/>
         <w:jc w:val="both"/>
-      </w:pPr>
-      <w:r>
-        <w:t xml:space="preserve">TO DO: The least you can do for this section is to describe in words the different User Interfaces and the different screens that will be available to the user. </w:t>
-      </w:r>
-      <w:r>
-        <w:t>Optional: You may also</w:t>
-      </w:r>
-      <w:r>
-        <w:t xml:space="preserve"> provide </w:t>
-      </w:r>
-      <w:r>
-        <w:t xml:space="preserve">an initial </w:t>
-      </w:r>
-      <w:r>
-        <w:t xml:space="preserve">Graphical User Interface </w:t>
-      </w:r>
-      <w:r>
-        <w:t>design</w:t>
-      </w:r>
-      <w:r>
-        <w:t xml:space="preserve"> (does</w:t>
-      </w:r>
-      <w:r>
+        <w:rPr>
+          <w:i w:val="0"/>
+        </w:rPr>
+      </w:pPr>
+      <w:r>
+        <w:rPr>
+          <w:i w:val="0"/>
+        </w:rPr>
+        <w:t xml:space="preserve">As far as the development process goes, the </w:t>
+      </w:r>
+      <w:r>
+        <w:rPr>
+          <w:b/>
+          <w:i w:val="0"/>
+        </w:rPr>
+        <w:t>SubScruple</w:t>
+      </w:r>
+      <w:r>
+        <w:rPr>
+          <w:i w:val="0"/>
+        </w:rPr>
+        <w:t xml:space="preserve"> application will contain only an uninterrupted integration with the operating/hardware system. While and after the user creates an profile or logs in to the system, each interface accessed by the user will operate the local input, output, and/or operating system devices as needed by the application.</w:t>
+      </w:r>
+    </w:p>
+    <w:p>
+      <w:pPr>
+        <w:pStyle w:val="Heading3"/>
+        <w:rPr>
+          <w:rFonts w:ascii="Arial" w:hAnsi="Arial"/>
+        </w:rPr>
+      </w:pPr>
+      <w:bookmarkStart w:id="46" w:name="_Toc439994686"/>
+      <w:r>
+        <w:rPr>
+          <w:rFonts w:ascii="Arial" w:hAnsi="Arial"/>
+        </w:rPr>
+        <w:t>Communications Interfaces</w:t>
+      </w:r>
+      <w:bookmarkEnd w:id="46"/>
+    </w:p>
+    <w:p>
+      <w:pPr>
+        <w:pStyle w:val="template"/>
+        <w:jc w:val="both"/>
+        <w:rPr>
+          <w:i w:val="0"/>
+        </w:rPr>
+      </w:pPr>
+      <w:r>
+        <w:rPr>
+          <w:b/>
+          <w:i w:val="0"/>
+        </w:rPr>
+        <w:t>SubScruple</w:t>
+      </w:r>
+      <w:r>
+        <w:rPr>
+          <w:i w:val="0"/>
+        </w:rPr>
+        <w:t xml:space="preserve"> will mainly utilize </w:t>
+      </w:r>
+      <w:r>
+        <w:rPr>
+          <w:i w:val="0"/>
+        </w:rPr>
+        <w:t xml:space="preserve">HTTP protocol for communication over the internet for most of the application’s functions. This can be done through the </w:t>
+      </w:r>
+      <w:r>
+        <w:rPr>
+          <w:i w:val="0"/>
+        </w:rPr>
+        <w:t xml:space="preserve">optimal </w:t>
+      </w:r>
+      <w:r>
+        <w:rPr>
+          <w:i w:val="0"/>
+        </w:rPr>
+        <w:t>web browers Google Chrome, Microsoft Edge, Mozilla Firefox, or Apple Safari.</w:t>
+      </w:r>
+      <w:r>
+        <w:rPr>
+          <w:i w:val="0"/>
+        </w:rPr>
         <w:t xml:space="preserve"> </w:t>
       </w:r>
       <w:r>
-        <w:t>n</w:t>
-      </w:r>
-      <w:r>
-        <w:t>o</w:t>
-      </w:r>
-      <w:r>
-        <w:t>t have to be final)</w:t>
-      </w:r>
-      <w:r>
-        <w:t>.&gt;</w:t>
-      </w:r>
-    </w:p>
-    <w:p>
-      <w:pPr>
-        <w:pStyle w:val="Heading3"/>
-        <w:rPr>
-          <w:rFonts w:ascii="Arial" w:hAnsi="Arial"/>
-        </w:rPr>
-      </w:pPr>
-      <w:bookmarkStart w:id="44" w:name="_Toc439994684"/>
-      <w:r>
-        <w:rPr>
-          <w:rFonts w:ascii="Arial" w:hAnsi="Arial"/>
-        </w:rPr>
-        <w:t>Hardware Interfaces</w:t>
-      </w:r>
-      <w:bookmarkEnd w:id="44"/>
-    </w:p>
-    <w:p>
-      <w:pPr>
-        <w:pStyle w:val="template"/>
-        <w:jc w:val="both"/>
-      </w:pPr>
-      <w:r>
-        <w:t>&lt;</w:t>
-      </w:r>
-      <w:r>
-        <w:rPr>
-          <w:color w:val="0000FF"/>
-        </w:rPr>
-        <w:t>Describe the logical and physical characteristics of each interface between the software product and the hardware components of the system. This may include the supported device types, the nature of the data and control interactions between the software and the hardware.</w:t>
-      </w:r>
-      <w:r>
-        <w:t xml:space="preserve"> You are not required to specify what protocols you will be using to communicate with the hardware, but it will be usually included in this part as well.</w:t>
-      </w:r>
-    </w:p>
-    <w:p>
-      <w:pPr>
-        <w:pStyle w:val="template"/>
-        <w:jc w:val="both"/>
-      </w:pPr>
-      <w:r>
-        <w:t>TO DO: Please provide a short description of the different hardware interfaces. If you will be using some special libraries to communicate with your software mention them here. In case you have more than one hardware interface divide this section into subsections.&gt;</w:t>
-      </w:r>
-    </w:p>
-    <w:p>
-      <w:pPr>
-        <w:pStyle w:val="Heading3"/>
-        <w:rPr>
-          <w:rFonts w:ascii="Arial" w:hAnsi="Arial"/>
-        </w:rPr>
-      </w:pPr>
-      <w:bookmarkStart w:id="45" w:name="_Toc439994685"/>
-      <w:r>
-        <w:rPr>
-          <w:rFonts w:ascii="Arial" w:hAnsi="Arial"/>
-        </w:rPr>
-        <w:t>Software Interfaces</w:t>
-      </w:r>
-      <w:bookmarkEnd w:id="45"/>
-    </w:p>
-    <w:p>
-      <w:pPr>
-        <w:pStyle w:val="template"/>
-        <w:jc w:val="both"/>
-      </w:pPr>
-      <w:r>
-        <w:t>&lt;</w:t>
-      </w:r>
-      <w:r>
-        <w:rPr>
-          <w:color w:val="0000FF"/>
-        </w:rPr>
-        <w:t>Describe the connections between this product and other specific software components (name and version), including databases, operating systems (Windows? Linux? Etc…), tools, libraries, and integrated commercial components. Identify the data items or messages coming into the system and going out and describe the purpose of each. Describe the services needed and the nature of communications. Identify data that will be shared across software components. If the data sharing mechanism must be implemented in a specific way (for example, use of a global data area in a multitasking operating system), specify this as an implementation constraint.</w:t>
-      </w:r>
-      <w:r>
+        <w:rPr>
+          <w:i w:val="0"/>
+        </w:rPr>
+        <w:t>Users may need to have pop-up windows enabled and to make sure that JavaScript files are able to run properly on their respective browers if there are any issues with application functionality or continuity.</w:t>
+      </w:r>
+      <w:bookmarkStart w:id="47" w:name="_GoBack"/>
+      <w:bookmarkEnd w:id="47"/>
+      <w:r>
+        <w:rPr>
+          <w:i w:val="0"/>
+        </w:rPr>
         <w:t xml:space="preserve"> </w:t>
       </w:r>
       <w:r>
-        <w:br/>
-      </w:r>
-    </w:p>
-    <w:p>
-      <w:pPr>
-        <w:pStyle w:val="template"/>
-        <w:jc w:val="both"/>
-      </w:pPr>
-      <w:r>
-        <w:t>TO DO: The previous part illustrates some of the information you would usually include in this part of the SRS document. To make things simpler, you are only required to describe the specific interface with the operating system.&gt;</w:t>
-      </w:r>
-    </w:p>
-    <w:p>
-      <w:pPr>
-        <w:pStyle w:val="Heading3"/>
-        <w:rPr>
-          <w:rFonts w:ascii="Arial" w:hAnsi="Arial"/>
-        </w:rPr>
-      </w:pPr>
-      <w:bookmarkStart w:id="46" w:name="_Toc439994686"/>
-      <w:r>
-        <w:rPr>
-          <w:rFonts w:ascii="Arial" w:hAnsi="Arial"/>
-        </w:rPr>
-        <w:t>Communications Interfaces</w:t>
-      </w:r>
-      <w:bookmarkEnd w:id="46"/>
-    </w:p>
-    <w:p>
-      <w:pPr>
-        <w:pStyle w:val="template"/>
-        <w:jc w:val="both"/>
-        <w:rPr>
-          <w:color w:val="0000FF"/>
-        </w:rPr>
-      </w:pPr>
-      <w:r>
-        <w:t>&lt;</w:t>
-      </w:r>
-      <w:r>
-        <w:rPr>
-          <w:color w:val="0000FF"/>
-        </w:rPr>
-        <w:t>Describe the requirements associated with any communications functions required by this product, including e-mail, web browser, network server communications protocols, electronic forms, and so on. Define any pertinent message formatting. Identify any communication standards that will be used, such as FTP or HTTP. Specify any communication security or encryption issues, data transfer rates, and synchronization mechanisms.</w:t>
-      </w:r>
-    </w:p>
-    <w:p>
-      <w:pPr>
-        <w:pStyle w:val="template"/>
-        <w:jc w:val="both"/>
-        <w:rPr>
-          <w:color w:val="0000FF"/>
-        </w:rPr>
-      </w:pPr>
-    </w:p>
-    <w:p>
-      <w:pPr>
-        <w:pStyle w:val="template"/>
-        <w:jc w:val="both"/>
-      </w:pPr>
-      <w:r>
-        <w:t>TO DO: Do not go into too much detail, but provide 1-2 paragraphs were you will outline the major communication standards. For example, if you decide to use encryption there is no need to specify the exact encryption standards, but rather, specify the fact that the data will be encrypted and name what standards you consider using. &gt;</w:t>
+        <w:rPr>
+          <w:i w:val="0"/>
+        </w:rPr>
+        <w:t>There should be little to no issues for operating this application when it comes to modern download/upload data transfer rates, as well as not requiring a direct communication to a security software.</w:t>
       </w:r>
     </w:p>
     <w:p>
@@ -5333,15 +5565,14 @@
           <w:rFonts w:ascii="Arial" w:hAnsi="Arial"/>
         </w:rPr>
       </w:pPr>
-      <w:bookmarkStart w:id="47" w:name="_Toc113291706"/>
-      <w:r>
-        <w:rPr>
-          <w:rFonts w:ascii="Arial" w:hAnsi="Arial"/>
-        </w:rPr>
-        <w:lastRenderedPageBreak/>
+      <w:bookmarkStart w:id="48" w:name="_Toc113291706"/>
+      <w:r>
+        <w:rPr>
+          <w:rFonts w:ascii="Arial" w:hAnsi="Arial"/>
+        </w:rPr>
         <w:t>Functional Requirements</w:t>
       </w:r>
-      <w:bookmarkEnd w:id="47"/>
+      <w:bookmarkEnd w:id="48"/>
     </w:p>
     <w:p>
       <w:pPr>
@@ -5366,7 +5597,17 @@
           <w:color w:val="0000FF"/>
           <w:sz w:val="22"/>
         </w:rPr>
-        <w:t>Functional requirements capture the intended behavior of the system. This behavior may be expressed as services, tasks or functions the system is required to perform. This section is the direct continuation of section 2.2 where you have specified the general functional requirements. Here, you should list in detail the different product functions with specific explanations regarding every function.</w:t>
+        <w:t xml:space="preserve">Functional requirements capture the intended behavior of the system. This behavior may be expressed as services, tasks or functions the system is required to perform. This section is the direct continuation of section 2.2 where you have specified the general functional requirements. </w:t>
+      </w:r>
+      <w:r>
+        <w:rPr>
+          <w:rFonts w:ascii="Arial" w:hAnsi="Arial"/>
+          <w:i/>
+          <w:color w:val="0000FF"/>
+          <w:sz w:val="22"/>
+        </w:rPr>
+        <w:lastRenderedPageBreak/>
+        <w:t>Here, you should list in detail the different product functions with specific explanations regarding every function.</w:t>
       </w:r>
       <w:r>
         <w:rPr>
@@ -5418,14 +5659,14 @@
           <w:rFonts w:ascii="Arial" w:hAnsi="Arial"/>
         </w:rPr>
       </w:pPr>
-      <w:bookmarkStart w:id="48" w:name="_Toc113291707"/>
+      <w:bookmarkStart w:id="49" w:name="_Toc113291707"/>
       <w:r>
         <w:rPr>
           <w:rFonts w:ascii="Arial" w:hAnsi="Arial"/>
         </w:rPr>
         <w:t>Behaviour Requirements</w:t>
       </w:r>
-      <w:bookmarkEnd w:id="48"/>
+      <w:bookmarkEnd w:id="49"/>
     </w:p>
     <w:p>
       <w:pPr>
@@ -5522,85 +5763,85 @@
           <w:color w:val="FFFFFF"/>
         </w:rPr>
       </w:pPr>
-      <w:bookmarkStart w:id="49" w:name="_Toc113291708"/>
-      <w:bookmarkStart w:id="50" w:name="_Toc439994690"/>
+      <w:bookmarkStart w:id="50" w:name="_Toc113291708"/>
+      <w:bookmarkStart w:id="51" w:name="_Toc439994690"/>
       <w:r>
         <w:rPr>
           <w:rFonts w:ascii="Arial" w:hAnsi="Arial"/>
           <w:color w:val="FFFFFF"/>
         </w:rPr>
+        <w:t>Other Non-functional Requirements</w:t>
+      </w:r>
+      <w:bookmarkEnd w:id="50"/>
+    </w:p>
+    <w:p>
+      <w:pPr>
+        <w:pStyle w:val="Heading2"/>
+        <w:rPr>
+          <w:rFonts w:ascii="Arial" w:hAnsi="Arial"/>
+        </w:rPr>
+      </w:pPr>
+      <w:bookmarkStart w:id="52" w:name="_Toc113291709"/>
+      <w:r>
+        <w:rPr>
+          <w:rFonts w:ascii="Arial" w:hAnsi="Arial"/>
+        </w:rPr>
+        <w:t>Performance Requirements</w:t>
+      </w:r>
+      <w:bookmarkEnd w:id="51"/>
+      <w:bookmarkEnd w:id="52"/>
+    </w:p>
+    <w:p>
+      <w:pPr>
+        <w:pStyle w:val="template"/>
+        <w:jc w:val="both"/>
+      </w:pPr>
+      <w:r>
+        <w:t>&lt;</w:t>
+      </w:r>
+      <w:r>
+        <w:rPr>
+          <w:color w:val="0000FF"/>
+        </w:rPr>
+        <w:t>If there are performance requirements for the product under various circumstances, state them here and explain their rationale, to help the developers understand the intent and make suitable design choices. Specify the timing relationships for real time systems. Make such requirements as specific as possible. You may need to state performance requirements for individual functional requirements or features.</w:t>
+      </w:r>
+      <w:r>
+        <w:t xml:space="preserve"> </w:t>
+      </w:r>
+    </w:p>
+    <w:p>
+      <w:pPr>
+        <w:pStyle w:val="template"/>
+        <w:jc w:val="both"/>
+      </w:pPr>
+      <w:r>
+        <w:t xml:space="preserve">TODO: Provide </w:t>
+      </w:r>
+      <w:r>
+        <w:t>relevant</w:t>
+      </w:r>
+      <w:r>
+        <w:t xml:space="preserve"> performance requirements based on the information you collected from the client. For example you can say “1. Any transaction will not take more than 10 seconds, etc…&gt;</w:t>
+      </w:r>
+    </w:p>
+    <w:p>
+      <w:pPr>
+        <w:pStyle w:val="Heading2"/>
+        <w:rPr>
+          <w:rFonts w:ascii="Arial" w:hAnsi="Arial"/>
+        </w:rPr>
+      </w:pPr>
+      <w:bookmarkStart w:id="53" w:name="_Toc439994691"/>
+      <w:bookmarkStart w:id="54" w:name="_Toc113291710"/>
+      <w:r>
+        <w:rPr>
+          <w:rFonts w:ascii="Arial" w:hAnsi="Arial"/>
+        </w:rPr>
         <w:lastRenderedPageBreak/>
-        <w:t>Other Non-functional Requirements</w:t>
-      </w:r>
-      <w:bookmarkEnd w:id="49"/>
-    </w:p>
-    <w:p>
-      <w:pPr>
-        <w:pStyle w:val="Heading2"/>
-        <w:rPr>
-          <w:rFonts w:ascii="Arial" w:hAnsi="Arial"/>
-        </w:rPr>
-      </w:pPr>
-      <w:bookmarkStart w:id="51" w:name="_Toc113291709"/>
-      <w:r>
-        <w:rPr>
-          <w:rFonts w:ascii="Arial" w:hAnsi="Arial"/>
-        </w:rPr>
-        <w:t>Performance Requirements</w:t>
-      </w:r>
-      <w:bookmarkEnd w:id="50"/>
-      <w:bookmarkEnd w:id="51"/>
-    </w:p>
-    <w:p>
-      <w:pPr>
-        <w:pStyle w:val="template"/>
-        <w:jc w:val="both"/>
-      </w:pPr>
-      <w:r>
-        <w:t>&lt;</w:t>
-      </w:r>
-      <w:r>
-        <w:rPr>
-          <w:color w:val="0000FF"/>
-        </w:rPr>
-        <w:t>If there are performance requirements for the product under various circumstances, state them here and explain their rationale, to help the developers understand the intent and make suitable design choices. Specify the timing relationships for real time systems. Make such requirements as specific as possible. You may need to state performance requirements for individual functional requirements or features.</w:t>
-      </w:r>
-      <w:r>
-        <w:t xml:space="preserve"> </w:t>
-      </w:r>
-    </w:p>
-    <w:p>
-      <w:pPr>
-        <w:pStyle w:val="template"/>
-        <w:jc w:val="both"/>
-      </w:pPr>
-      <w:r>
-        <w:t xml:space="preserve">TODO: Provide </w:t>
-      </w:r>
-      <w:r>
-        <w:t>relevant</w:t>
-      </w:r>
-      <w:r>
-        <w:t xml:space="preserve"> performance requirements based on the information you collected from the client. For example you can say “1. Any transaction will not take more than 10 seconds, etc…&gt;</w:t>
-      </w:r>
-    </w:p>
-    <w:p>
-      <w:pPr>
-        <w:pStyle w:val="Heading2"/>
-        <w:rPr>
-          <w:rFonts w:ascii="Arial" w:hAnsi="Arial"/>
-        </w:rPr>
-      </w:pPr>
-      <w:bookmarkStart w:id="52" w:name="_Toc439994691"/>
-      <w:bookmarkStart w:id="53" w:name="_Toc113291710"/>
-      <w:r>
-        <w:rPr>
-          <w:rFonts w:ascii="Arial" w:hAnsi="Arial"/>
-        </w:rPr>
         <w:t>Safety and Security Requirements</w:t>
       </w:r>
-      <w:bookmarkEnd w:id="52"/>
       <w:bookmarkEnd w:id="53"/>
+      <w:bookmarkEnd w:id="54"/>
     </w:p>
     <w:p>
       <w:pPr>
@@ -5677,16 +5918,16 @@
           <w:rFonts w:ascii="Arial" w:hAnsi="Arial"/>
         </w:rPr>
       </w:pPr>
-      <w:bookmarkStart w:id="54" w:name="_Toc439994693"/>
-      <w:bookmarkStart w:id="55" w:name="_Toc113291711"/>
+      <w:bookmarkStart w:id="55" w:name="_Toc439994693"/>
+      <w:bookmarkStart w:id="56" w:name="_Toc113291711"/>
       <w:r>
         <w:rPr>
           <w:rFonts w:ascii="Arial" w:hAnsi="Arial"/>
         </w:rPr>
         <w:t>Software Quality Attributes</w:t>
       </w:r>
-      <w:bookmarkEnd w:id="54"/>
       <w:bookmarkEnd w:id="55"/>
+      <w:bookmarkEnd w:id="56"/>
     </w:p>
     <w:p>
       <w:pPr>
@@ -5787,18 +6028,17 @@
           <w:color w:val="FFFFFF"/>
         </w:rPr>
       </w:pPr>
-      <w:bookmarkStart w:id="56" w:name="_Toc439994695"/>
-      <w:bookmarkStart w:id="57" w:name="_Toc113291712"/>
+      <w:bookmarkStart w:id="57" w:name="_Toc439994695"/>
+      <w:bookmarkStart w:id="58" w:name="_Toc113291712"/>
       <w:r>
         <w:rPr>
           <w:rFonts w:ascii="Arial" w:hAnsi="Arial"/>
           <w:color w:val="FFFFFF"/>
         </w:rPr>
-        <w:lastRenderedPageBreak/>
         <w:t>Other Requirements</w:t>
       </w:r>
-      <w:bookmarkEnd w:id="56"/>
       <w:bookmarkEnd w:id="57"/>
+      <w:bookmarkEnd w:id="58"/>
     </w:p>
     <w:p>
       <w:pPr>
@@ -5812,7 +6052,7 @@
           <w:rFonts w:ascii="Arial" w:hAnsi="Arial"/>
         </w:rPr>
       </w:pPr>
-      <w:bookmarkStart w:id="58" w:name="_Toc439994696"/>
+      <w:bookmarkStart w:id="59" w:name="_Toc439994696"/>
       <w:r>
         <w:rPr>
           <w:rFonts w:ascii="Arial" w:hAnsi="Arial"/>
@@ -6176,18 +6416,17 @@
           <w:color w:val="FFFFFF"/>
         </w:rPr>
       </w:pPr>
-      <w:bookmarkStart w:id="59" w:name="_Toc439994698"/>
-      <w:bookmarkStart w:id="60" w:name="_Toc113291713"/>
-      <w:bookmarkEnd w:id="58"/>
+      <w:bookmarkStart w:id="60" w:name="_Toc439994698"/>
+      <w:bookmarkStart w:id="61" w:name="_Toc113291713"/>
+      <w:bookmarkEnd w:id="59"/>
       <w:r>
         <w:rPr>
           <w:rFonts w:ascii="Arial" w:hAnsi="Arial"/>
           <w:color w:val="FFFFFF"/>
         </w:rPr>
-        <w:lastRenderedPageBreak/>
         <w:t>Appendix A – Data Dictionary</w:t>
       </w:r>
-      <w:bookmarkEnd w:id="60"/>
+      <w:bookmarkEnd w:id="61"/>
     </w:p>
     <w:tbl>
       <w:tblPr>
@@ -6527,6 +6766,7 @@
                 <w:rFonts w:ascii="Arial" w:hAnsi="Arial"/>
                 <w:sz w:val="22"/>
               </w:rPr>
+              <w:lastRenderedPageBreak/>
               <w:t>a</w:t>
             </w:r>
             <w:r>
@@ -7036,16 +7276,15 @@
           <w:color w:val="FFFFFF"/>
         </w:rPr>
       </w:pPr>
-      <w:bookmarkStart w:id="61" w:name="_Toc113291714"/>
+      <w:bookmarkStart w:id="62" w:name="_Toc113291714"/>
       <w:r>
         <w:rPr>
           <w:rFonts w:ascii="Arial" w:hAnsi="Arial"/>
           <w:color w:val="FFFFFF"/>
         </w:rPr>
-        <w:lastRenderedPageBreak/>
         <w:t>Appendix B</w:t>
       </w:r>
-      <w:bookmarkEnd w:id="59"/>
+      <w:bookmarkEnd w:id="60"/>
       <w:r>
         <w:rPr>
           <w:rFonts w:ascii="Arial" w:hAnsi="Arial"/>
@@ -7053,7 +7292,7 @@
         </w:rPr>
         <w:t xml:space="preserve"> - Group Log</w:t>
       </w:r>
-      <w:bookmarkEnd w:id="61"/>
+      <w:bookmarkEnd w:id="62"/>
     </w:p>
     <w:tbl>
       <w:tblPr>
@@ -7252,8 +7491,6 @@
               </w:rPr>
               <w:t xml:space="preserve"> Also worked briefly on section 1 together.</w:t>
             </w:r>
-            <w:bookmarkStart w:id="62" w:name="_GoBack"/>
-            <w:bookmarkEnd w:id="62"/>
           </w:p>
         </w:tc>
       </w:tr>
@@ -7998,16 +8235,16 @@
     </w:lvl>
   </w:abstractNum>
   <w:abstractNum w:abstractNumId="5" w15:restartNumberingAfterBreak="0">
-    <w:nsid w:val="6F8216EC"/>
+    <w:nsid w:val="500B7EE1"/>
     <w:multiLevelType w:val="hybridMultilevel"/>
-    <w:tmpl w:val="429238BA"/>
+    <w:tmpl w:val="997A4704"/>
     <w:lvl w:ilvl="0" w:tplc="04090001">
       <w:start w:val="1"/>
       <w:numFmt w:val="bullet"/>
       <w:lvlText w:val=""/>
       <w:lvlJc w:val="left"/>
       <w:pPr>
-        <w:ind w:left="1440" w:hanging="360"/>
+        <w:ind w:left="720" w:hanging="360"/>
       </w:pPr>
       <w:rPr>
         <w:rFonts w:ascii="Symbol" w:hAnsi="Symbol" w:hint="default"/>
@@ -8019,7 +8256,7 @@
       <w:lvlText w:val="o"/>
       <w:lvlJc w:val="left"/>
       <w:pPr>
-        <w:ind w:left="2160" w:hanging="360"/>
+        <w:ind w:left="1440" w:hanging="360"/>
       </w:pPr>
       <w:rPr>
         <w:rFonts w:ascii="Courier New" w:hAnsi="Courier New" w:cs="Courier New" w:hint="default"/>
@@ -8031,7 +8268,7 @@
       <w:lvlText w:val=""/>
       <w:lvlJc w:val="left"/>
       <w:pPr>
-        <w:ind w:left="2880" w:hanging="360"/>
+        <w:ind w:left="2160" w:hanging="360"/>
       </w:pPr>
       <w:rPr>
         <w:rFonts w:ascii="Wingdings" w:hAnsi="Wingdings" w:hint="default"/>
@@ -8043,7 +8280,7 @@
       <w:lvlText w:val=""/>
       <w:lvlJc w:val="left"/>
       <w:pPr>
-        <w:ind w:left="3600" w:hanging="360"/>
+        <w:ind w:left="2880" w:hanging="360"/>
       </w:pPr>
       <w:rPr>
         <w:rFonts w:ascii="Symbol" w:hAnsi="Symbol" w:hint="default"/>
@@ -8055,7 +8292,7 @@
       <w:lvlText w:val="o"/>
       <w:lvlJc w:val="left"/>
       <w:pPr>
-        <w:ind w:left="4320" w:hanging="360"/>
+        <w:ind w:left="3600" w:hanging="360"/>
       </w:pPr>
       <w:rPr>
         <w:rFonts w:ascii="Courier New" w:hAnsi="Courier New" w:cs="Courier New" w:hint="default"/>
@@ -8067,7 +8304,7 @@
       <w:lvlText w:val=""/>
       <w:lvlJc w:val="left"/>
       <w:pPr>
-        <w:ind w:left="5040" w:hanging="360"/>
+        <w:ind w:left="4320" w:hanging="360"/>
       </w:pPr>
       <w:rPr>
         <w:rFonts w:ascii="Wingdings" w:hAnsi="Wingdings" w:hint="default"/>
@@ -8079,7 +8316,7 @@
       <w:lvlText w:val=""/>
       <w:lvlJc w:val="left"/>
       <w:pPr>
-        <w:ind w:left="5760" w:hanging="360"/>
+        <w:ind w:left="5040" w:hanging="360"/>
       </w:pPr>
       <w:rPr>
         <w:rFonts w:ascii="Symbol" w:hAnsi="Symbol" w:hint="default"/>
@@ -8091,7 +8328,7 @@
       <w:lvlText w:val="o"/>
       <w:lvlJc w:val="left"/>
       <w:pPr>
-        <w:ind w:left="6480" w:hanging="360"/>
+        <w:ind w:left="5760" w:hanging="360"/>
       </w:pPr>
       <w:rPr>
         <w:rFonts w:ascii="Courier New" w:hAnsi="Courier New" w:cs="Courier New" w:hint="default"/>
@@ -8103,7 +8340,7 @@
       <w:lvlText w:val=""/>
       <w:lvlJc w:val="left"/>
       <w:pPr>
-        <w:ind w:left="7200" w:hanging="360"/>
+        <w:ind w:left="6480" w:hanging="360"/>
       </w:pPr>
       <w:rPr>
         <w:rFonts w:ascii="Wingdings" w:hAnsi="Wingdings" w:hint="default"/>
@@ -8111,6 +8348,119 @@
     </w:lvl>
   </w:abstractNum>
   <w:abstractNum w:abstractNumId="6" w15:restartNumberingAfterBreak="0">
+    <w:nsid w:val="6F8216EC"/>
+    <w:multiLevelType w:val="hybridMultilevel"/>
+    <w:tmpl w:val="429238BA"/>
+    <w:lvl w:ilvl="0" w:tplc="04090001">
+      <w:start w:val="1"/>
+      <w:numFmt w:val="bullet"/>
+      <w:lvlText w:val=""/>
+      <w:lvlJc w:val="left"/>
+      <w:pPr>
+        <w:ind w:left="1440" w:hanging="360"/>
+      </w:pPr>
+      <w:rPr>
+        <w:rFonts w:ascii="Symbol" w:hAnsi="Symbol" w:hint="default"/>
+      </w:rPr>
+    </w:lvl>
+    <w:lvl w:ilvl="1" w:tplc="04090003" w:tentative="1">
+      <w:start w:val="1"/>
+      <w:numFmt w:val="bullet"/>
+      <w:lvlText w:val="o"/>
+      <w:lvlJc w:val="left"/>
+      <w:pPr>
+        <w:ind w:left="2160" w:hanging="360"/>
+      </w:pPr>
+      <w:rPr>
+        <w:rFonts w:ascii="Courier New" w:hAnsi="Courier New" w:cs="Courier New" w:hint="default"/>
+      </w:rPr>
+    </w:lvl>
+    <w:lvl w:ilvl="2" w:tplc="04090005" w:tentative="1">
+      <w:start w:val="1"/>
+      <w:numFmt w:val="bullet"/>
+      <w:lvlText w:val=""/>
+      <w:lvlJc w:val="left"/>
+      <w:pPr>
+        <w:ind w:left="2880" w:hanging="360"/>
+      </w:pPr>
+      <w:rPr>
+        <w:rFonts w:ascii="Wingdings" w:hAnsi="Wingdings" w:hint="default"/>
+      </w:rPr>
+    </w:lvl>
+    <w:lvl w:ilvl="3" w:tplc="04090001" w:tentative="1">
+      <w:start w:val="1"/>
+      <w:numFmt w:val="bullet"/>
+      <w:lvlText w:val=""/>
+      <w:lvlJc w:val="left"/>
+      <w:pPr>
+        <w:ind w:left="3600" w:hanging="360"/>
+      </w:pPr>
+      <w:rPr>
+        <w:rFonts w:ascii="Symbol" w:hAnsi="Symbol" w:hint="default"/>
+      </w:rPr>
+    </w:lvl>
+    <w:lvl w:ilvl="4" w:tplc="04090003" w:tentative="1">
+      <w:start w:val="1"/>
+      <w:numFmt w:val="bullet"/>
+      <w:lvlText w:val="o"/>
+      <w:lvlJc w:val="left"/>
+      <w:pPr>
+        <w:ind w:left="4320" w:hanging="360"/>
+      </w:pPr>
+      <w:rPr>
+        <w:rFonts w:ascii="Courier New" w:hAnsi="Courier New" w:cs="Courier New" w:hint="default"/>
+      </w:rPr>
+    </w:lvl>
+    <w:lvl w:ilvl="5" w:tplc="04090005" w:tentative="1">
+      <w:start w:val="1"/>
+      <w:numFmt w:val="bullet"/>
+      <w:lvlText w:val=""/>
+      <w:lvlJc w:val="left"/>
+      <w:pPr>
+        <w:ind w:left="5040" w:hanging="360"/>
+      </w:pPr>
+      <w:rPr>
+        <w:rFonts w:ascii="Wingdings" w:hAnsi="Wingdings" w:hint="default"/>
+      </w:rPr>
+    </w:lvl>
+    <w:lvl w:ilvl="6" w:tplc="04090001" w:tentative="1">
+      <w:start w:val="1"/>
+      <w:numFmt w:val="bullet"/>
+      <w:lvlText w:val=""/>
+      <w:lvlJc w:val="left"/>
+      <w:pPr>
+        <w:ind w:left="5760" w:hanging="360"/>
+      </w:pPr>
+      <w:rPr>
+        <w:rFonts w:ascii="Symbol" w:hAnsi="Symbol" w:hint="default"/>
+      </w:rPr>
+    </w:lvl>
+    <w:lvl w:ilvl="7" w:tplc="04090003" w:tentative="1">
+      <w:start w:val="1"/>
+      <w:numFmt w:val="bullet"/>
+      <w:lvlText w:val="o"/>
+      <w:lvlJc w:val="left"/>
+      <w:pPr>
+        <w:ind w:left="6480" w:hanging="360"/>
+      </w:pPr>
+      <w:rPr>
+        <w:rFonts w:ascii="Courier New" w:hAnsi="Courier New" w:cs="Courier New" w:hint="default"/>
+      </w:rPr>
+    </w:lvl>
+    <w:lvl w:ilvl="8" w:tplc="04090005" w:tentative="1">
+      <w:start w:val="1"/>
+      <w:numFmt w:val="bullet"/>
+      <w:lvlText w:val=""/>
+      <w:lvlJc w:val="left"/>
+      <w:pPr>
+        <w:ind w:left="7200" w:hanging="360"/>
+      </w:pPr>
+      <w:rPr>
+        <w:rFonts w:ascii="Wingdings" w:hAnsi="Wingdings" w:hint="default"/>
+      </w:rPr>
+    </w:lvl>
+  </w:abstractNum>
+  <w:abstractNum w:abstractNumId="7" w15:restartNumberingAfterBreak="0">
     <w:nsid w:val="7AA5675A"/>
     <w:multiLevelType w:val="hybridMultilevel"/>
     <w:tmpl w:val="8B68790C"/>
@@ -8223,7 +8573,7 @@
       </w:rPr>
     </w:lvl>
   </w:abstractNum>
-  <w:abstractNum w:abstractNumId="7" w15:restartNumberingAfterBreak="0">
+  <w:abstractNum w:abstractNumId="8" w15:restartNumberingAfterBreak="0">
     <w:nsid w:val="7B0125E0"/>
     <w:multiLevelType w:val="hybridMultilevel"/>
     <w:tmpl w:val="9B360426"/>
@@ -8349,15 +8699,18 @@
     <w:abstractNumId w:val="1"/>
   </w:num>
   <w:num w:numId="5">
-    <w:abstractNumId w:val="7"/>
+    <w:abstractNumId w:val="8"/>
   </w:num>
   <w:num w:numId="6">
     <w:abstractNumId w:val="2"/>
   </w:num>
   <w:num w:numId="7">
+    <w:abstractNumId w:val="7"/>
+  </w:num>
+  <w:num w:numId="8">
     <w:abstractNumId w:val="6"/>
   </w:num>
-  <w:num w:numId="8">
+  <w:num w:numId="9">
     <w:abstractNumId w:val="5"/>
   </w:num>
 </w:numbering>
@@ -9418,6 +9771,17 @@
       </w:tblBorders>
     </w:tblPr>
   </w:style>
+  <w:style w:type="paragraph" w:styleId="ListParagraph">
+    <w:name w:val="List Paragraph"/>
+    <w:basedOn w:val="Normal"/>
+    <w:uiPriority w:val="34"/>
+    <w:qFormat/>
+    <w:rsid w:val="00EB4ABD"/>
+    <w:pPr>
+      <w:ind w:left="720"/>
+      <w:contextualSpacing/>
+    </w:pPr>
+  </w:style>
 </w:styles>
 </file>
 

</xml_diff>

<commit_message>
SRS updated section 3.2
- Completed section 3.2 with all subsections that fall under it.
</commit_message>
<xml_diff>
--- a/Software Requirements Specification.docx
+++ b/Software Requirements Specification.docx
@@ -2208,13 +2208,13 @@
               <w:pStyle w:val="Table-Text"/>
             </w:pPr>
             <w:r>
-              <w:t xml:space="preserve">Software Requirements Specification section </w:t>
+              <w:t xml:space="preserve">Title page and </w:t>
             </w:r>
             <w:r>
-              <w:t xml:space="preserve">1 </w:t>
+              <w:t>Section 1 of the Software Requirements Specification completed</w:t>
             </w:r>
             <w:r>
-              <w:t>completed.</w:t>
+              <w:t>, Revisions section will be continually reformatted as new versions release.</w:t>
             </w:r>
           </w:p>
         </w:tc>
@@ -2270,13 +2270,7 @@
               <w:pStyle w:val="Table-Text"/>
             </w:pPr>
             <w:r>
-              <w:t>Software Requirements Specification section 2</w:t>
-            </w:r>
-            <w:r>
-              <w:t xml:space="preserve"> </w:t>
-            </w:r>
-            <w:r>
-              <w:t>completed.</w:t>
+              <w:t>Section 2 of the Software Requirements Specification completed.</w:t>
             </w:r>
           </w:p>
         </w:tc>
@@ -2332,13 +2326,7 @@
               <w:pStyle w:val="Table-Text"/>
             </w:pPr>
             <w:r>
-              <w:t xml:space="preserve">Software Requirements Specification section </w:t>
-            </w:r>
-            <w:r>
-              <w:t>5, appendix A, and appendix B</w:t>
-            </w:r>
-            <w:r>
-              <w:t xml:space="preserve"> completed.</w:t>
+              <w:t>Section 5, Appendix A, and Appendix B of the Software Requirements Specification completed.</w:t>
             </w:r>
           </w:p>
         </w:tc>
@@ -2380,6 +2368,9 @@
             <w:pPr>
               <w:pStyle w:val="Table-Text"/>
             </w:pPr>
+            <w:r>
+              <w:t>Kevin Black</w:t>
+            </w:r>
           </w:p>
         </w:tc>
         <w:tc>
@@ -2390,6 +2381,9 @@
             <w:pPr>
               <w:pStyle w:val="Table-Text"/>
             </w:pPr>
+            <w:r>
+              <w:t>Section 3 of the Software Requirements Specification completed.</w:t>
+            </w:r>
           </w:p>
         </w:tc>
         <w:tc>
@@ -2401,6 +2395,9 @@
               <w:pStyle w:val="Table-Text"/>
               <w:jc w:val="center"/>
             </w:pPr>
+            <w:r>
+              <w:t>09/30/2018</w:t>
+            </w:r>
           </w:p>
         </w:tc>
       </w:tr>
@@ -2437,6 +2434,9 @@
             <w:pPr>
               <w:pStyle w:val="Table-Text"/>
             </w:pPr>
+            <w:r>
+              <w:t>Section 4 of the Software Requirements Specification completed.</w:t>
+            </w:r>
           </w:p>
         </w:tc>
         <w:tc>
@@ -2448,6 +2448,9 @@
               <w:pStyle w:val="Table-Text"/>
               <w:jc w:val="center"/>
             </w:pPr>
+            <w:r>
+              <w:t>10/01/2018</w:t>
+            </w:r>
           </w:p>
         </w:tc>
       </w:tr>
@@ -5541,21 +5544,1406 @@
         <w:rPr>
           <w:i w:val="0"/>
         </w:rPr>
-        <w:t>Users may need to have pop-up windows enabled and to make sure that JavaScript files are able to run properly on their respective browers if there are any issues with application functionality or continuity.</w:t>
-      </w:r>
-      <w:bookmarkStart w:id="47" w:name="_GoBack"/>
+        <w:t xml:space="preserve">Users may need to have pop-up windows enabled and to make sure that JavaScript files are able to run properly on their respective browers if there are any issues with application functionality or continuity. </w:t>
+      </w:r>
+      <w:r>
+        <w:rPr>
+          <w:i w:val="0"/>
+        </w:rPr>
+        <w:t>There should be little to no issues for operating this application when it comes to modern download/upload data transfer rates, as well as not requiring a direct communication to a security software.</w:t>
+      </w:r>
+    </w:p>
+    <w:p>
+      <w:pPr>
+        <w:pStyle w:val="Heading2"/>
+        <w:rPr>
+          <w:rFonts w:ascii="Arial" w:hAnsi="Arial"/>
+        </w:rPr>
+      </w:pPr>
+      <w:bookmarkStart w:id="47" w:name="_Toc113291706"/>
+      <w:r>
+        <w:rPr>
+          <w:rFonts w:ascii="Arial" w:hAnsi="Arial"/>
+        </w:rPr>
+        <w:t>Functional Requirements</w:t>
+      </w:r>
       <w:bookmarkEnd w:id="47"/>
-      <w:r>
-        <w:rPr>
-          <w:i w:val="0"/>
-        </w:rPr>
-        <w:t xml:space="preserve"> </w:t>
-      </w:r>
-      <w:r>
-        <w:rPr>
-          <w:i w:val="0"/>
-        </w:rPr>
-        <w:t>There should be little to no issues for operating this application when it comes to modern download/upload data transfer rates, as well as not requiring a direct communication to a security software.</w:t>
+    </w:p>
+    <w:p>
+      <w:pPr>
+        <w:rPr>
+          <w:rFonts w:ascii="Arial" w:hAnsi="Arial" w:cs="Arial"/>
+          <w:sz w:val="22"/>
+          <w:szCs w:val="22"/>
+        </w:rPr>
+      </w:pPr>
+      <w:r>
+        <w:rPr>
+          <w:rFonts w:ascii="Arial" w:hAnsi="Arial" w:cs="Arial"/>
+          <w:sz w:val="22"/>
+          <w:szCs w:val="22"/>
+        </w:rPr>
+        <w:t xml:space="preserve">The following subsections contain the functions that are to be encapsulated within the </w:t>
+      </w:r>
+      <w:r>
+        <w:rPr>
+          <w:rFonts w:ascii="Arial" w:hAnsi="Arial" w:cs="Arial"/>
+          <w:b/>
+          <w:sz w:val="22"/>
+          <w:szCs w:val="22"/>
+        </w:rPr>
+        <w:t>SubScruple</w:t>
+      </w:r>
+      <w:r>
+        <w:rPr>
+          <w:rFonts w:ascii="Arial" w:hAnsi="Arial" w:cs="Arial"/>
+          <w:sz w:val="22"/>
+          <w:szCs w:val="22"/>
+        </w:rPr>
+        <w:t xml:space="preserve"> application. The order of these subsections is written in such a manner of how we assume the user will go through the available features of this application</w:t>
+      </w:r>
+      <w:r>
+        <w:rPr>
+          <w:rFonts w:ascii="Arial" w:hAnsi="Arial" w:cs="Arial"/>
+          <w:sz w:val="22"/>
+          <w:szCs w:val="22"/>
+        </w:rPr>
+        <w:t xml:space="preserve"> sequentially</w:t>
+      </w:r>
+      <w:r>
+        <w:rPr>
+          <w:rFonts w:ascii="Arial" w:hAnsi="Arial" w:cs="Arial"/>
+          <w:sz w:val="22"/>
+          <w:szCs w:val="22"/>
+        </w:rPr>
+        <w:t xml:space="preserve">, but they are free to go in </w:t>
+      </w:r>
+      <w:r>
+        <w:rPr>
+          <w:rFonts w:ascii="Arial" w:hAnsi="Arial" w:cs="Arial"/>
+          <w:sz w:val="22"/>
+          <w:szCs w:val="22"/>
+        </w:rPr>
+        <w:lastRenderedPageBreak/>
+        <w:t>whatever order they wish.</w:t>
+      </w:r>
+      <w:r>
+        <w:rPr>
+          <w:rFonts w:ascii="Arial" w:hAnsi="Arial" w:cs="Arial"/>
+          <w:sz w:val="22"/>
+          <w:szCs w:val="22"/>
+        </w:rPr>
+        <w:t xml:space="preserve"> Each subsection will describe any inputs or outputs required by the function. Refer technical information can be found within Appendix A – Data Dictionary on page 10.</w:t>
+      </w:r>
+    </w:p>
+    <w:p>
+      <w:pPr>
+        <w:rPr>
+          <w:rFonts w:ascii="Arial" w:hAnsi="Arial" w:cs="Arial"/>
+          <w:sz w:val="22"/>
+          <w:szCs w:val="22"/>
+        </w:rPr>
+      </w:pPr>
+    </w:p>
+    <w:p>
+      <w:pPr>
+        <w:rPr>
+          <w:rFonts w:ascii="Arial" w:hAnsi="Arial"/>
+          <w:b/>
+          <w:sz w:val="22"/>
+        </w:rPr>
+      </w:pPr>
+      <w:r>
+        <w:rPr>
+          <w:rFonts w:ascii="Arial" w:hAnsi="Arial"/>
+          <w:b/>
+          <w:sz w:val="22"/>
+        </w:rPr>
+        <w:t xml:space="preserve">3.2.1 </w:t>
+      </w:r>
+      <w:r>
+        <w:rPr>
+          <w:rFonts w:ascii="Arial" w:hAnsi="Arial"/>
+          <w:b/>
+          <w:sz w:val="22"/>
+        </w:rPr>
+        <w:t xml:space="preserve"> Introduction</w:t>
+      </w:r>
+    </w:p>
+    <w:p>
+      <w:pPr>
+        <w:rPr>
+          <w:rFonts w:ascii="Arial" w:hAnsi="Arial"/>
+          <w:b/>
+          <w:sz w:val="22"/>
+        </w:rPr>
+      </w:pPr>
+    </w:p>
+    <w:p>
+      <w:pPr>
+        <w:rPr>
+          <w:rFonts w:ascii="Arial" w:hAnsi="Arial"/>
+          <w:b/>
+          <w:sz w:val="22"/>
+        </w:rPr>
+      </w:pPr>
+      <w:r>
+        <w:rPr>
+          <w:rFonts w:ascii="Arial" w:hAnsi="Arial"/>
+          <w:b/>
+          <w:sz w:val="22"/>
+        </w:rPr>
+        <w:tab/>
+        <w:t>3.2.1.1  Accessing SubScruple</w:t>
+      </w:r>
+    </w:p>
+    <w:p>
+      <w:pPr>
+        <w:pStyle w:val="ListParagraph"/>
+        <w:numPr>
+          <w:ilvl w:val="0"/>
+          <w:numId w:val="10"/>
+        </w:numPr>
+        <w:rPr>
+          <w:rFonts w:ascii="Arial" w:hAnsi="Arial"/>
+          <w:b/>
+          <w:sz w:val="22"/>
+        </w:rPr>
+      </w:pPr>
+      <w:r>
+        <w:rPr>
+          <w:rFonts w:ascii="Arial" w:hAnsi="Arial"/>
+          <w:sz w:val="22"/>
+        </w:rPr>
+        <w:t xml:space="preserve">The system shall be accessed by a shareable link provided by the developers after initial development has concluded and version 1.0 of </w:t>
+      </w:r>
+      <w:r>
+        <w:rPr>
+          <w:rFonts w:ascii="Arial" w:hAnsi="Arial"/>
+          <w:b/>
+          <w:sz w:val="22"/>
+        </w:rPr>
+        <w:t>SubScruple</w:t>
+      </w:r>
+      <w:r>
+        <w:rPr>
+          <w:rFonts w:ascii="Arial" w:hAnsi="Arial"/>
+          <w:sz w:val="22"/>
+        </w:rPr>
+        <w:t xml:space="preserve"> is release</w:t>
+      </w:r>
+      <w:r>
+        <w:rPr>
+          <w:rFonts w:ascii="Arial" w:hAnsi="Arial"/>
+          <w:sz w:val="22"/>
+        </w:rPr>
+        <w:t>d</w:t>
+      </w:r>
+      <w:r>
+        <w:rPr>
+          <w:rFonts w:ascii="Arial" w:hAnsi="Arial"/>
+          <w:sz w:val="22"/>
+        </w:rPr>
+        <w:t>.</w:t>
+      </w:r>
+    </w:p>
+    <w:p>
+      <w:pPr>
+        <w:pStyle w:val="ListParagraph"/>
+        <w:ind w:left="1440"/>
+        <w:rPr>
+          <w:rFonts w:ascii="Arial" w:hAnsi="Arial"/>
+          <w:b/>
+          <w:sz w:val="22"/>
+        </w:rPr>
+      </w:pPr>
+    </w:p>
+    <w:p>
+      <w:pPr>
+        <w:rPr>
+          <w:rFonts w:ascii="Arial" w:hAnsi="Arial"/>
+          <w:b/>
+          <w:sz w:val="22"/>
+        </w:rPr>
+      </w:pPr>
+      <w:r>
+        <w:rPr>
+          <w:rFonts w:ascii="Arial" w:hAnsi="Arial"/>
+          <w:b/>
+          <w:sz w:val="22"/>
+        </w:rPr>
+        <w:tab/>
+        <w:t>3.2.1.2  Account Creation</w:t>
+      </w:r>
+    </w:p>
+    <w:p>
+      <w:pPr>
+        <w:pStyle w:val="ListParagraph"/>
+        <w:numPr>
+          <w:ilvl w:val="0"/>
+          <w:numId w:val="10"/>
+        </w:numPr>
+        <w:rPr>
+          <w:rFonts w:ascii="Arial" w:hAnsi="Arial"/>
+          <w:b/>
+          <w:sz w:val="22"/>
+        </w:rPr>
+      </w:pPr>
+      <w:r>
+        <w:rPr>
+          <w:rFonts w:ascii="Arial" w:hAnsi="Arial"/>
+          <w:sz w:val="22"/>
+        </w:rPr>
+        <w:t>The system shall display a window prompting the user to make an account</w:t>
+      </w:r>
+      <w:r>
+        <w:rPr>
+          <w:rFonts w:ascii="Arial" w:hAnsi="Arial"/>
+          <w:sz w:val="22"/>
+        </w:rPr>
+        <w:t xml:space="preserve"> or log in. </w:t>
+      </w:r>
+    </w:p>
+    <w:p>
+      <w:pPr>
+        <w:pStyle w:val="ListParagraph"/>
+        <w:numPr>
+          <w:ilvl w:val="0"/>
+          <w:numId w:val="10"/>
+        </w:numPr>
+        <w:rPr>
+          <w:rFonts w:ascii="Arial" w:hAnsi="Arial"/>
+          <w:b/>
+          <w:sz w:val="22"/>
+        </w:rPr>
+      </w:pPr>
+      <w:r>
+        <w:rPr>
+          <w:rFonts w:ascii="Arial" w:hAnsi="Arial"/>
+          <w:sz w:val="22"/>
+        </w:rPr>
+        <w:t>The system shall allow the user to create an account if they possess no account or it is their first time on the application</w:t>
+      </w:r>
+      <w:r>
+        <w:rPr>
+          <w:rFonts w:ascii="Arial" w:hAnsi="Arial"/>
+          <w:sz w:val="22"/>
+        </w:rPr>
+        <w:t>.</w:t>
+      </w:r>
+    </w:p>
+    <w:p>
+      <w:pPr>
+        <w:pStyle w:val="ListParagraph"/>
+        <w:numPr>
+          <w:ilvl w:val="0"/>
+          <w:numId w:val="10"/>
+        </w:numPr>
+        <w:rPr>
+          <w:rFonts w:ascii="Arial" w:hAnsi="Arial"/>
+          <w:b/>
+          <w:sz w:val="22"/>
+        </w:rPr>
+      </w:pPr>
+      <w:r>
+        <w:rPr>
+          <w:rFonts w:ascii="Arial" w:hAnsi="Arial"/>
+          <w:sz w:val="22"/>
+        </w:rPr>
+        <w:t xml:space="preserve">The system shall alllow the user to </w:t>
+      </w:r>
+      <w:r>
+        <w:rPr>
+          <w:rFonts w:ascii="Arial" w:hAnsi="Arial"/>
+          <w:sz w:val="22"/>
+        </w:rPr>
+        <w:t>input</w:t>
+      </w:r>
+      <w:r>
+        <w:rPr>
+          <w:rFonts w:ascii="Arial" w:hAnsi="Arial"/>
+          <w:sz w:val="22"/>
+        </w:rPr>
+        <w:t xml:space="preserve"> their contact information </w:t>
+      </w:r>
+      <w:r>
+        <w:rPr>
+          <w:rFonts w:ascii="Arial" w:hAnsi="Arial"/>
+          <w:sz w:val="22"/>
+        </w:rPr>
+        <w:t xml:space="preserve">in various fields </w:t>
+      </w:r>
+      <w:r>
+        <w:rPr>
+          <w:rFonts w:ascii="Arial" w:hAnsi="Arial"/>
+          <w:sz w:val="22"/>
+        </w:rPr>
+        <w:t>needed for account creation.</w:t>
+      </w:r>
+    </w:p>
+    <w:p>
+      <w:pPr>
+        <w:pStyle w:val="ListParagraph"/>
+        <w:numPr>
+          <w:ilvl w:val="0"/>
+          <w:numId w:val="10"/>
+        </w:numPr>
+        <w:rPr>
+          <w:rFonts w:ascii="Arial" w:hAnsi="Arial"/>
+          <w:b/>
+          <w:sz w:val="22"/>
+        </w:rPr>
+      </w:pPr>
+      <w:r>
+        <w:rPr>
+          <w:rFonts w:ascii="Arial" w:hAnsi="Arial"/>
+          <w:sz w:val="22"/>
+        </w:rPr>
+        <w:t>The system shall display a message saying that their account was successfully created</w:t>
+      </w:r>
+      <w:r>
+        <w:rPr>
+          <w:rFonts w:ascii="Arial" w:hAnsi="Arial"/>
+          <w:sz w:val="22"/>
+        </w:rPr>
+        <w:t>.</w:t>
+      </w:r>
+    </w:p>
+    <w:p>
+      <w:pPr>
+        <w:pStyle w:val="ListParagraph"/>
+        <w:numPr>
+          <w:ilvl w:val="0"/>
+          <w:numId w:val="10"/>
+        </w:numPr>
+        <w:rPr>
+          <w:rFonts w:ascii="Arial" w:hAnsi="Arial"/>
+          <w:b/>
+          <w:sz w:val="22"/>
+        </w:rPr>
+      </w:pPr>
+      <w:r>
+        <w:rPr>
+          <w:rFonts w:ascii="Arial" w:hAnsi="Arial"/>
+          <w:sz w:val="22"/>
+        </w:rPr>
+        <w:t>The system shall display an error message if there is an issue with creating an account with the application.</w:t>
+      </w:r>
+    </w:p>
+    <w:p>
+      <w:pPr>
+        <w:rPr>
+          <w:rFonts w:ascii="Arial" w:hAnsi="Arial"/>
+          <w:b/>
+          <w:sz w:val="22"/>
+        </w:rPr>
+      </w:pPr>
+    </w:p>
+    <w:p>
+      <w:pPr>
+        <w:rPr>
+          <w:rFonts w:ascii="Arial" w:hAnsi="Arial"/>
+          <w:b/>
+          <w:sz w:val="22"/>
+        </w:rPr>
+      </w:pPr>
+      <w:r>
+        <w:rPr>
+          <w:rFonts w:ascii="Arial" w:hAnsi="Arial"/>
+          <w:b/>
+          <w:sz w:val="22"/>
+        </w:rPr>
+        <w:tab/>
+        <w:t>3.2.1.3  Account Login</w:t>
+      </w:r>
+    </w:p>
+    <w:p>
+      <w:pPr>
+        <w:pStyle w:val="ListParagraph"/>
+        <w:numPr>
+          <w:ilvl w:val="0"/>
+          <w:numId w:val="12"/>
+        </w:numPr>
+        <w:rPr>
+          <w:rFonts w:ascii="Arial" w:hAnsi="Arial"/>
+          <w:b/>
+          <w:sz w:val="22"/>
+        </w:rPr>
+      </w:pPr>
+      <w:r>
+        <w:rPr>
+          <w:rFonts w:ascii="Arial" w:hAnsi="Arial"/>
+          <w:sz w:val="22"/>
+        </w:rPr>
+        <w:t>The system shall display a window prompting the user to make an account or log in.</w:t>
+      </w:r>
+    </w:p>
+    <w:p>
+      <w:pPr>
+        <w:pStyle w:val="ListParagraph"/>
+        <w:numPr>
+          <w:ilvl w:val="0"/>
+          <w:numId w:val="12"/>
+        </w:numPr>
+        <w:rPr>
+          <w:rFonts w:ascii="Arial" w:hAnsi="Arial"/>
+          <w:b/>
+          <w:sz w:val="22"/>
+        </w:rPr>
+      </w:pPr>
+      <w:r>
+        <w:rPr>
+          <w:rFonts w:ascii="Arial" w:hAnsi="Arial"/>
+          <w:sz w:val="22"/>
+        </w:rPr>
+        <w:t>The system shall allow the user to input their username and password to safely access their account.</w:t>
+      </w:r>
+    </w:p>
+    <w:p>
+      <w:pPr>
+        <w:pStyle w:val="ListParagraph"/>
+        <w:numPr>
+          <w:ilvl w:val="0"/>
+          <w:numId w:val="12"/>
+        </w:numPr>
+        <w:rPr>
+          <w:rFonts w:ascii="Arial" w:hAnsi="Arial"/>
+          <w:b/>
+          <w:sz w:val="22"/>
+        </w:rPr>
+      </w:pPr>
+      <w:r>
+        <w:rPr>
+          <w:rFonts w:ascii="Arial" w:hAnsi="Arial"/>
+          <w:sz w:val="22"/>
+        </w:rPr>
+        <w:t>The system shall display the main interface of the application</w:t>
+      </w:r>
+      <w:r>
+        <w:rPr>
+          <w:rFonts w:ascii="Arial" w:hAnsi="Arial"/>
+          <w:sz w:val="22"/>
+        </w:rPr>
+        <w:t xml:space="preserve"> if log in is successful.</w:t>
+      </w:r>
+    </w:p>
+    <w:p>
+      <w:pPr>
+        <w:pStyle w:val="ListParagraph"/>
+        <w:numPr>
+          <w:ilvl w:val="0"/>
+          <w:numId w:val="12"/>
+        </w:numPr>
+        <w:rPr>
+          <w:rFonts w:ascii="Arial" w:hAnsi="Arial"/>
+          <w:b/>
+          <w:sz w:val="22"/>
+        </w:rPr>
+      </w:pPr>
+      <w:r>
+        <w:rPr>
+          <w:rFonts w:ascii="Arial" w:hAnsi="Arial"/>
+          <w:sz w:val="22"/>
+        </w:rPr>
+        <w:t>The system shall display an error message</w:t>
+      </w:r>
+      <w:r>
+        <w:rPr>
+          <w:rFonts w:ascii="Arial" w:hAnsi="Arial"/>
+          <w:sz w:val="22"/>
+        </w:rPr>
+        <w:t xml:space="preserve"> if there </w:t>
+      </w:r>
+      <w:r>
+        <w:rPr>
+          <w:rFonts w:ascii="Arial" w:hAnsi="Arial"/>
+          <w:sz w:val="22"/>
+        </w:rPr>
+        <w:t>is an issue with logging in.</w:t>
+      </w:r>
+    </w:p>
+    <w:p>
+      <w:pPr>
+        <w:rPr>
+          <w:rFonts w:ascii="Arial" w:hAnsi="Arial"/>
+          <w:b/>
+          <w:sz w:val="22"/>
+        </w:rPr>
+      </w:pPr>
+    </w:p>
+    <w:p>
+      <w:pPr>
+        <w:rPr>
+          <w:rFonts w:ascii="Arial" w:hAnsi="Arial"/>
+          <w:b/>
+          <w:sz w:val="22"/>
+        </w:rPr>
+      </w:pPr>
+      <w:r>
+        <w:rPr>
+          <w:rFonts w:ascii="Arial" w:hAnsi="Arial"/>
+          <w:b/>
+          <w:sz w:val="22"/>
+        </w:rPr>
+        <w:t>3.2.2  Application Info</w:t>
+      </w:r>
+    </w:p>
+    <w:p>
+      <w:pPr>
+        <w:pStyle w:val="ListParagraph"/>
+        <w:rPr>
+          <w:rFonts w:ascii="Arial" w:hAnsi="Arial"/>
+          <w:b/>
+          <w:sz w:val="22"/>
+        </w:rPr>
+      </w:pPr>
+    </w:p>
+    <w:p>
+      <w:pPr>
+        <w:pStyle w:val="ListParagraph"/>
+        <w:rPr>
+          <w:rFonts w:ascii="Arial" w:hAnsi="Arial"/>
+          <w:b/>
+          <w:sz w:val="22"/>
+        </w:rPr>
+      </w:pPr>
+      <w:r>
+        <w:rPr>
+          <w:rFonts w:ascii="Arial" w:hAnsi="Arial"/>
+          <w:b/>
+          <w:sz w:val="22"/>
+        </w:rPr>
+        <w:t>3.2.2.1  About</w:t>
+      </w:r>
+    </w:p>
+    <w:p>
+      <w:pPr>
+        <w:pStyle w:val="ListParagraph"/>
+        <w:numPr>
+          <w:ilvl w:val="0"/>
+          <w:numId w:val="14"/>
+        </w:numPr>
+        <w:rPr>
+          <w:rFonts w:ascii="Arial" w:hAnsi="Arial"/>
+          <w:b/>
+          <w:sz w:val="22"/>
+        </w:rPr>
+      </w:pPr>
+      <w:r>
+        <w:rPr>
+          <w:rFonts w:ascii="Arial" w:hAnsi="Arial"/>
+          <w:sz w:val="22"/>
+        </w:rPr>
+        <w:t xml:space="preserve">The system shall display </w:t>
+      </w:r>
+      <w:r>
+        <w:rPr>
+          <w:rFonts w:ascii="Arial" w:hAnsi="Arial"/>
+          <w:sz w:val="22"/>
+        </w:rPr>
+        <w:t>information regarding the mission statement of the application.</w:t>
+      </w:r>
+    </w:p>
+    <w:p>
+      <w:pPr>
+        <w:pStyle w:val="ListParagraph"/>
+        <w:numPr>
+          <w:ilvl w:val="0"/>
+          <w:numId w:val="14"/>
+        </w:numPr>
+        <w:rPr>
+          <w:rFonts w:ascii="Arial" w:hAnsi="Arial"/>
+          <w:b/>
+          <w:sz w:val="22"/>
+        </w:rPr>
+      </w:pPr>
+      <w:r>
+        <w:rPr>
+          <w:rFonts w:ascii="Arial" w:hAnsi="Arial"/>
+          <w:sz w:val="22"/>
+        </w:rPr>
+        <w:t>The system shall display information regarding how to contact the developers.</w:t>
+      </w:r>
+    </w:p>
+    <w:p>
+      <w:pPr>
+        <w:pStyle w:val="ListParagraph"/>
+        <w:numPr>
+          <w:ilvl w:val="0"/>
+          <w:numId w:val="14"/>
+        </w:numPr>
+        <w:rPr>
+          <w:rFonts w:ascii="Arial" w:hAnsi="Arial"/>
+          <w:b/>
+          <w:sz w:val="22"/>
+        </w:rPr>
+      </w:pPr>
+      <w:r>
+        <w:rPr>
+          <w:rFonts w:ascii="Arial" w:hAnsi="Arial"/>
+          <w:sz w:val="22"/>
+        </w:rPr>
+        <w:t>The system shall display information regarding how to operate and navigate the various functions of the application.</w:t>
+      </w:r>
+    </w:p>
+    <w:p>
+      <w:pPr>
+        <w:rPr>
+          <w:rFonts w:ascii="Arial" w:hAnsi="Arial"/>
+          <w:b/>
+          <w:sz w:val="22"/>
+        </w:rPr>
+      </w:pPr>
+    </w:p>
+    <w:p>
+      <w:pPr>
+        <w:rPr>
+          <w:rFonts w:ascii="Arial" w:hAnsi="Arial"/>
+          <w:b/>
+          <w:sz w:val="22"/>
+        </w:rPr>
+      </w:pPr>
+      <w:r>
+        <w:rPr>
+          <w:rFonts w:ascii="Arial" w:hAnsi="Arial"/>
+          <w:b/>
+          <w:sz w:val="22"/>
+        </w:rPr>
+        <w:t>3.2.3  Menu</w:t>
+      </w:r>
+    </w:p>
+    <w:p>
+      <w:pPr>
+        <w:rPr>
+          <w:rFonts w:ascii="Arial" w:hAnsi="Arial"/>
+          <w:b/>
+          <w:sz w:val="22"/>
+        </w:rPr>
+      </w:pPr>
+    </w:p>
+    <w:p>
+      <w:pPr>
+        <w:rPr>
+          <w:rFonts w:ascii="Arial" w:hAnsi="Arial"/>
+          <w:b/>
+          <w:sz w:val="22"/>
+        </w:rPr>
+      </w:pPr>
+      <w:r>
+        <w:rPr>
+          <w:rFonts w:ascii="Arial" w:hAnsi="Arial"/>
+          <w:b/>
+          <w:sz w:val="22"/>
+        </w:rPr>
+        <w:tab/>
+        <w:t>3.2.3.1  Displaying Current Offered Services and Tiers</w:t>
+      </w:r>
+    </w:p>
+    <w:p>
+      <w:pPr>
+        <w:pStyle w:val="ListParagraph"/>
+        <w:numPr>
+          <w:ilvl w:val="0"/>
+          <w:numId w:val="15"/>
+        </w:numPr>
+        <w:rPr>
+          <w:rFonts w:ascii="Arial" w:hAnsi="Arial"/>
+          <w:b/>
+          <w:sz w:val="22"/>
+        </w:rPr>
+      </w:pPr>
+      <w:r>
+        <w:rPr>
+          <w:rFonts w:ascii="Arial" w:hAnsi="Arial"/>
+          <w:sz w:val="22"/>
+        </w:rPr>
+        <w:t>The system shall display various service subscriptions offered to the user for optional purchase.</w:t>
+      </w:r>
+    </w:p>
+    <w:p>
+      <w:pPr>
+        <w:pStyle w:val="ListParagraph"/>
+        <w:numPr>
+          <w:ilvl w:val="0"/>
+          <w:numId w:val="15"/>
+        </w:numPr>
+        <w:rPr>
+          <w:rFonts w:ascii="Arial" w:hAnsi="Arial"/>
+          <w:b/>
+          <w:sz w:val="22"/>
+        </w:rPr>
+      </w:pPr>
+      <w:r>
+        <w:rPr>
+          <w:rFonts w:ascii="Arial" w:hAnsi="Arial"/>
+          <w:sz w:val="22"/>
+        </w:rPr>
+        <w:t>The system shall display various tiers of the services offered to the user for optional purchase.</w:t>
+      </w:r>
+    </w:p>
+    <w:p>
+      <w:pPr>
+        <w:pStyle w:val="ListParagraph"/>
+        <w:numPr>
+          <w:ilvl w:val="0"/>
+          <w:numId w:val="15"/>
+        </w:numPr>
+        <w:rPr>
+          <w:rFonts w:ascii="Arial" w:hAnsi="Arial"/>
+          <w:b/>
+          <w:sz w:val="22"/>
+        </w:rPr>
+      </w:pPr>
+      <w:r>
+        <w:rPr>
+          <w:rFonts w:ascii="Arial" w:hAnsi="Arial"/>
+          <w:sz w:val="22"/>
+        </w:rPr>
+        <w:t>The system shall log out the user and return to the log in screen after 10 minutes of inactivity ha</w:t>
+      </w:r>
+      <w:r>
+        <w:rPr>
+          <w:rFonts w:ascii="Arial" w:hAnsi="Arial"/>
+          <w:sz w:val="22"/>
+        </w:rPr>
+        <w:t>s</w:t>
+      </w:r>
+      <w:r>
+        <w:rPr>
+          <w:rFonts w:ascii="Arial" w:hAnsi="Arial"/>
+          <w:sz w:val="22"/>
+        </w:rPr>
+        <w:t xml:space="preserve"> elapsed.</w:t>
+      </w:r>
+    </w:p>
+    <w:p>
+      <w:pPr>
+        <w:rPr>
+          <w:rFonts w:ascii="Arial" w:hAnsi="Arial"/>
+          <w:b/>
+          <w:sz w:val="22"/>
+        </w:rPr>
+      </w:pPr>
+    </w:p>
+    <w:p>
+      <w:pPr>
+        <w:rPr>
+          <w:rFonts w:ascii="Arial" w:hAnsi="Arial"/>
+          <w:b/>
+          <w:sz w:val="22"/>
+        </w:rPr>
+      </w:pPr>
+      <w:r>
+        <w:rPr>
+          <w:rFonts w:ascii="Arial" w:hAnsi="Arial"/>
+          <w:b/>
+          <w:sz w:val="22"/>
+        </w:rPr>
+        <w:t>3.2.</w:t>
+      </w:r>
+      <w:r>
+        <w:rPr>
+          <w:rFonts w:ascii="Arial" w:hAnsi="Arial"/>
+          <w:b/>
+          <w:sz w:val="22"/>
+        </w:rPr>
+        <w:t>4</w:t>
+      </w:r>
+      <w:r>
+        <w:rPr>
+          <w:rFonts w:ascii="Arial" w:hAnsi="Arial"/>
+          <w:b/>
+          <w:sz w:val="22"/>
+        </w:rPr>
+        <w:t xml:space="preserve">  Subscriptions</w:t>
+      </w:r>
+    </w:p>
+    <w:p>
+      <w:pPr>
+        <w:rPr>
+          <w:rFonts w:ascii="Arial" w:hAnsi="Arial"/>
+          <w:b/>
+          <w:sz w:val="22"/>
+        </w:rPr>
+      </w:pPr>
+    </w:p>
+    <w:p>
+      <w:pPr>
+        <w:rPr>
+          <w:rFonts w:ascii="Arial" w:hAnsi="Arial"/>
+          <w:b/>
+          <w:sz w:val="22"/>
+        </w:rPr>
+      </w:pPr>
+      <w:r>
+        <w:rPr>
+          <w:rFonts w:ascii="Arial" w:hAnsi="Arial"/>
+          <w:b/>
+          <w:sz w:val="22"/>
+        </w:rPr>
+        <w:tab/>
+        <w:t>3.2.</w:t>
+      </w:r>
+      <w:r>
+        <w:rPr>
+          <w:rFonts w:ascii="Arial" w:hAnsi="Arial"/>
+          <w:b/>
+          <w:sz w:val="22"/>
+        </w:rPr>
+        <w:t>4</w:t>
+      </w:r>
+      <w:r>
+        <w:rPr>
+          <w:rFonts w:ascii="Arial" w:hAnsi="Arial"/>
+          <w:b/>
+          <w:sz w:val="22"/>
+        </w:rPr>
+        <w:t>.1  Purchasing Subscriptions</w:t>
+      </w:r>
+    </w:p>
+    <w:p>
+      <w:pPr>
+        <w:pStyle w:val="ListParagraph"/>
+        <w:numPr>
+          <w:ilvl w:val="0"/>
+          <w:numId w:val="16"/>
+        </w:numPr>
+        <w:rPr>
+          <w:rFonts w:ascii="Arial" w:hAnsi="Arial"/>
+          <w:b/>
+          <w:sz w:val="22"/>
+        </w:rPr>
+      </w:pPr>
+      <w:r>
+        <w:rPr>
+          <w:rFonts w:ascii="Arial" w:hAnsi="Arial"/>
+          <w:sz w:val="22"/>
+        </w:rPr>
+        <w:t xml:space="preserve">The system shall </w:t>
+      </w:r>
+      <w:r>
+        <w:rPr>
+          <w:rFonts w:ascii="Arial" w:hAnsi="Arial"/>
+          <w:sz w:val="22"/>
+        </w:rPr>
+        <w:t xml:space="preserve">display a different interface showing the various service subscriptions offerd by </w:t>
+      </w:r>
+      <w:r>
+        <w:rPr>
+          <w:rFonts w:ascii="Arial" w:hAnsi="Arial"/>
+          <w:b/>
+          <w:sz w:val="22"/>
+        </w:rPr>
+        <w:t>SubScruple</w:t>
+      </w:r>
+      <w:r>
+        <w:rPr>
+          <w:rFonts w:ascii="Arial" w:hAnsi="Arial"/>
+          <w:sz w:val="22"/>
+        </w:rPr>
+        <w:t>.</w:t>
+      </w:r>
+    </w:p>
+    <w:p>
+      <w:pPr>
+        <w:pStyle w:val="ListParagraph"/>
+        <w:numPr>
+          <w:ilvl w:val="0"/>
+          <w:numId w:val="16"/>
+        </w:numPr>
+        <w:rPr>
+          <w:rFonts w:ascii="Arial" w:hAnsi="Arial"/>
+          <w:b/>
+          <w:sz w:val="22"/>
+        </w:rPr>
+      </w:pPr>
+      <w:r>
+        <w:rPr>
+          <w:rFonts w:ascii="Arial" w:hAnsi="Arial"/>
+          <w:sz w:val="22"/>
+        </w:rPr>
+        <w:t xml:space="preserve">The system shall allow the user to search through various service subscriptions offered by </w:t>
+      </w:r>
+      <w:r>
+        <w:rPr>
+          <w:rFonts w:ascii="Arial" w:hAnsi="Arial"/>
+          <w:b/>
+          <w:sz w:val="22"/>
+        </w:rPr>
+        <w:t>SubScruple</w:t>
+      </w:r>
+      <w:r>
+        <w:rPr>
+          <w:rFonts w:ascii="Arial" w:hAnsi="Arial"/>
+          <w:sz w:val="22"/>
+        </w:rPr>
+        <w:t>.</w:t>
+      </w:r>
+    </w:p>
+    <w:p>
+      <w:pPr>
+        <w:pStyle w:val="ListParagraph"/>
+        <w:numPr>
+          <w:ilvl w:val="0"/>
+          <w:numId w:val="16"/>
+        </w:numPr>
+        <w:rPr>
+          <w:rFonts w:ascii="Arial" w:hAnsi="Arial"/>
+          <w:b/>
+          <w:sz w:val="22"/>
+        </w:rPr>
+      </w:pPr>
+      <w:r>
+        <w:rPr>
+          <w:rFonts w:ascii="Arial" w:hAnsi="Arial"/>
+          <w:sz w:val="22"/>
+        </w:rPr>
+        <w:lastRenderedPageBreak/>
+        <w:t xml:space="preserve">The system shall allow the user </w:t>
+      </w:r>
+      <w:r>
+        <w:rPr>
+          <w:rFonts w:ascii="Arial" w:hAnsi="Arial"/>
+          <w:sz w:val="22"/>
+        </w:rPr>
+        <w:t>to select which service subscription and tier they wish to purchase.</w:t>
+      </w:r>
+    </w:p>
+    <w:p>
+      <w:pPr>
+        <w:pStyle w:val="ListParagraph"/>
+        <w:numPr>
+          <w:ilvl w:val="0"/>
+          <w:numId w:val="16"/>
+        </w:numPr>
+        <w:rPr>
+          <w:rFonts w:ascii="Arial" w:hAnsi="Arial"/>
+          <w:b/>
+          <w:sz w:val="22"/>
+        </w:rPr>
+      </w:pPr>
+      <w:r>
+        <w:rPr>
+          <w:rFonts w:ascii="Arial" w:hAnsi="Arial"/>
+          <w:sz w:val="22"/>
+        </w:rPr>
+        <w:t xml:space="preserve">The system shall display a checkout window </w:t>
+      </w:r>
+      <w:r>
+        <w:rPr>
+          <w:rFonts w:ascii="Arial" w:hAnsi="Arial"/>
+          <w:sz w:val="22"/>
+        </w:rPr>
+        <w:t>allowing</w:t>
+      </w:r>
+      <w:r>
+        <w:rPr>
+          <w:rFonts w:ascii="Arial" w:hAnsi="Arial"/>
+          <w:sz w:val="22"/>
+        </w:rPr>
+        <w:t xml:space="preserve"> them to enter their payment and billing information for purchase.</w:t>
+      </w:r>
+    </w:p>
+    <w:p>
+      <w:pPr>
+        <w:pStyle w:val="ListParagraph"/>
+        <w:numPr>
+          <w:ilvl w:val="0"/>
+          <w:numId w:val="16"/>
+        </w:numPr>
+        <w:rPr>
+          <w:rFonts w:ascii="Arial" w:hAnsi="Arial"/>
+          <w:b/>
+          <w:sz w:val="22"/>
+        </w:rPr>
+      </w:pPr>
+      <w:r>
+        <w:rPr>
+          <w:rFonts w:ascii="Arial" w:hAnsi="Arial"/>
+          <w:sz w:val="22"/>
+        </w:rPr>
+        <w:t>The system shall return to the main interface after the checkout process is complete.</w:t>
+      </w:r>
+    </w:p>
+    <w:p>
+      <w:pPr>
+        <w:pStyle w:val="ListParagraph"/>
+        <w:numPr>
+          <w:ilvl w:val="0"/>
+          <w:numId w:val="16"/>
+        </w:numPr>
+        <w:rPr>
+          <w:rFonts w:ascii="Arial" w:hAnsi="Arial"/>
+          <w:b/>
+          <w:sz w:val="22"/>
+        </w:rPr>
+      </w:pPr>
+      <w:r>
+        <w:rPr>
+          <w:rFonts w:ascii="Arial" w:hAnsi="Arial"/>
+          <w:sz w:val="22"/>
+        </w:rPr>
+        <w:t>The system shall display a confirmation message that their subscription was successfully purchased.</w:t>
+      </w:r>
+    </w:p>
+    <w:p>
+      <w:pPr>
+        <w:pStyle w:val="ListParagraph"/>
+        <w:numPr>
+          <w:ilvl w:val="0"/>
+          <w:numId w:val="16"/>
+        </w:numPr>
+        <w:rPr>
+          <w:rFonts w:ascii="Arial" w:hAnsi="Arial"/>
+          <w:b/>
+          <w:sz w:val="22"/>
+        </w:rPr>
+      </w:pPr>
+      <w:r>
+        <w:rPr>
+          <w:rFonts w:ascii="Arial" w:hAnsi="Arial"/>
+          <w:sz w:val="22"/>
+        </w:rPr>
+        <w:t>The system shall display an error message if there was an issue with purchasing their specified subscription.</w:t>
+      </w:r>
+    </w:p>
+    <w:p>
+      <w:pPr>
+        <w:rPr>
+          <w:rFonts w:ascii="Arial" w:hAnsi="Arial"/>
+          <w:b/>
+          <w:sz w:val="22"/>
+        </w:rPr>
+      </w:pPr>
+    </w:p>
+    <w:p>
+      <w:pPr>
+        <w:rPr>
+          <w:rFonts w:ascii="Arial" w:hAnsi="Arial"/>
+          <w:b/>
+          <w:sz w:val="22"/>
+        </w:rPr>
+      </w:pPr>
+      <w:r>
+        <w:rPr>
+          <w:rFonts w:ascii="Arial" w:hAnsi="Arial"/>
+          <w:b/>
+          <w:sz w:val="22"/>
+        </w:rPr>
+        <w:tab/>
+        <w:t>3.2.</w:t>
+      </w:r>
+      <w:r>
+        <w:rPr>
+          <w:rFonts w:ascii="Arial" w:hAnsi="Arial"/>
+          <w:b/>
+          <w:sz w:val="22"/>
+        </w:rPr>
+        <w:t>4</w:t>
+      </w:r>
+      <w:r>
+        <w:rPr>
+          <w:rFonts w:ascii="Arial" w:hAnsi="Arial"/>
+          <w:b/>
+          <w:sz w:val="22"/>
+        </w:rPr>
+        <w:t>.</w:t>
+      </w:r>
+      <w:r>
+        <w:rPr>
+          <w:rFonts w:ascii="Arial" w:hAnsi="Arial"/>
+          <w:b/>
+          <w:sz w:val="22"/>
+        </w:rPr>
+        <w:t>2</w:t>
+      </w:r>
+      <w:r>
+        <w:rPr>
+          <w:rFonts w:ascii="Arial" w:hAnsi="Arial"/>
+          <w:b/>
+          <w:sz w:val="22"/>
+        </w:rPr>
+        <w:t xml:space="preserve">  Manage Subscriptions</w:t>
+      </w:r>
+    </w:p>
+    <w:p>
+      <w:pPr>
+        <w:pStyle w:val="ListParagraph"/>
+        <w:numPr>
+          <w:ilvl w:val="0"/>
+          <w:numId w:val="19"/>
+        </w:numPr>
+        <w:rPr>
+          <w:rFonts w:ascii="Arial" w:hAnsi="Arial"/>
+          <w:b/>
+          <w:sz w:val="22"/>
+        </w:rPr>
+      </w:pPr>
+      <w:r>
+        <w:rPr>
+          <w:rFonts w:ascii="Arial" w:hAnsi="Arial"/>
+          <w:sz w:val="22"/>
+        </w:rPr>
+        <w:t>The system shall display a different interface showing the subscriptions purchased by the user.</w:t>
+      </w:r>
+    </w:p>
+    <w:p>
+      <w:pPr>
+        <w:pStyle w:val="ListParagraph"/>
+        <w:numPr>
+          <w:ilvl w:val="0"/>
+          <w:numId w:val="19"/>
+        </w:numPr>
+        <w:rPr>
+          <w:rFonts w:ascii="Arial" w:hAnsi="Arial"/>
+          <w:b/>
+          <w:sz w:val="22"/>
+        </w:rPr>
+      </w:pPr>
+      <w:r>
+        <w:rPr>
+          <w:rFonts w:ascii="Arial" w:hAnsi="Arial"/>
+          <w:sz w:val="22"/>
+        </w:rPr>
+        <w:t>The system shall display information about a subscription when selected.</w:t>
+      </w:r>
+    </w:p>
+    <w:p>
+      <w:pPr>
+        <w:pStyle w:val="ListParagraph"/>
+        <w:numPr>
+          <w:ilvl w:val="0"/>
+          <w:numId w:val="19"/>
+        </w:numPr>
+        <w:rPr>
+          <w:rFonts w:ascii="Arial" w:hAnsi="Arial"/>
+          <w:b/>
+          <w:sz w:val="22"/>
+        </w:rPr>
+      </w:pPr>
+      <w:r>
+        <w:rPr>
+          <w:rFonts w:ascii="Arial" w:hAnsi="Arial"/>
+          <w:sz w:val="22"/>
+        </w:rPr>
+        <w:t>The system shall display an unsubscribe button next to each subscription.</w:t>
+      </w:r>
+    </w:p>
+    <w:p>
+      <w:pPr>
+        <w:pStyle w:val="ListParagraph"/>
+        <w:numPr>
+          <w:ilvl w:val="0"/>
+          <w:numId w:val="19"/>
+        </w:numPr>
+        <w:rPr>
+          <w:rFonts w:ascii="Arial" w:hAnsi="Arial"/>
+          <w:b/>
+          <w:sz w:val="22"/>
+        </w:rPr>
+      </w:pPr>
+      <w:r>
+        <w:rPr>
+          <w:rFonts w:ascii="Arial" w:hAnsi="Arial"/>
+          <w:sz w:val="22"/>
+        </w:rPr>
+        <w:t>The system shall allow a user to unsubscribe to any subscription they wish.</w:t>
+      </w:r>
+    </w:p>
+    <w:p>
+      <w:pPr>
+        <w:pStyle w:val="ListParagraph"/>
+        <w:numPr>
+          <w:ilvl w:val="0"/>
+          <w:numId w:val="19"/>
+        </w:numPr>
+        <w:rPr>
+          <w:rFonts w:ascii="Arial" w:hAnsi="Arial"/>
+          <w:b/>
+          <w:sz w:val="22"/>
+        </w:rPr>
+      </w:pPr>
+      <w:r>
+        <w:rPr>
+          <w:rFonts w:ascii="Arial" w:hAnsi="Arial"/>
+          <w:sz w:val="22"/>
+        </w:rPr>
+        <w:t>The system shall display a running total for how much the user spends monthly and yearly on all of their subscriptions.</w:t>
+      </w:r>
+    </w:p>
+    <w:p>
+      <w:pPr>
+        <w:rPr>
+          <w:rFonts w:ascii="Arial" w:hAnsi="Arial"/>
+          <w:b/>
+          <w:sz w:val="22"/>
+        </w:rPr>
+      </w:pPr>
+    </w:p>
+    <w:p>
+      <w:pPr>
+        <w:rPr>
+          <w:rFonts w:ascii="Arial" w:hAnsi="Arial"/>
+          <w:b/>
+          <w:sz w:val="22"/>
+        </w:rPr>
+      </w:pPr>
+      <w:r>
+        <w:rPr>
+          <w:rFonts w:ascii="Arial" w:hAnsi="Arial"/>
+          <w:b/>
+          <w:sz w:val="22"/>
+        </w:rPr>
+        <w:tab/>
+        <w:t>3.2.</w:t>
+      </w:r>
+      <w:r>
+        <w:rPr>
+          <w:rFonts w:ascii="Arial" w:hAnsi="Arial"/>
+          <w:b/>
+          <w:sz w:val="22"/>
+        </w:rPr>
+        <w:t>4</w:t>
+      </w:r>
+      <w:r>
+        <w:rPr>
+          <w:rFonts w:ascii="Arial" w:hAnsi="Arial"/>
+          <w:b/>
+          <w:sz w:val="22"/>
+        </w:rPr>
+        <w:t>.</w:t>
+      </w:r>
+      <w:r>
+        <w:rPr>
+          <w:rFonts w:ascii="Arial" w:hAnsi="Arial"/>
+          <w:b/>
+          <w:sz w:val="22"/>
+        </w:rPr>
+        <w:t>3</w:t>
+      </w:r>
+      <w:r>
+        <w:rPr>
+          <w:rFonts w:ascii="Arial" w:hAnsi="Arial"/>
+          <w:b/>
+          <w:sz w:val="22"/>
+        </w:rPr>
+        <w:t xml:space="preserve">  Manage User Subscriptions</w:t>
+      </w:r>
+    </w:p>
+    <w:p>
+      <w:pPr>
+        <w:pStyle w:val="ListParagraph"/>
+        <w:numPr>
+          <w:ilvl w:val="0"/>
+          <w:numId w:val="18"/>
+        </w:numPr>
+        <w:rPr>
+          <w:rFonts w:ascii="Arial" w:hAnsi="Arial"/>
+          <w:b/>
+          <w:sz w:val="22"/>
+        </w:rPr>
+      </w:pPr>
+      <w:r>
+        <w:rPr>
+          <w:rFonts w:ascii="Arial" w:hAnsi="Arial"/>
+          <w:sz w:val="22"/>
+        </w:rPr>
+        <w:t>The system shall allow a user with administrative priveleges to delete a subscription from a specific user in their database.</w:t>
+      </w:r>
+    </w:p>
+    <w:p>
+      <w:pPr>
+        <w:rPr>
+          <w:rFonts w:ascii="Arial" w:hAnsi="Arial"/>
+          <w:b/>
+          <w:sz w:val="22"/>
+        </w:rPr>
+      </w:pPr>
+    </w:p>
+    <w:p>
+      <w:pPr>
+        <w:rPr>
+          <w:rFonts w:ascii="Arial" w:hAnsi="Arial"/>
+          <w:b/>
+          <w:sz w:val="22"/>
+        </w:rPr>
+      </w:pPr>
+      <w:r>
+        <w:rPr>
+          <w:rFonts w:ascii="Arial" w:hAnsi="Arial"/>
+          <w:b/>
+          <w:sz w:val="22"/>
+        </w:rPr>
+        <w:t>3.2.5  Services</w:t>
+      </w:r>
+    </w:p>
+    <w:p>
+      <w:pPr>
+        <w:rPr>
+          <w:rFonts w:ascii="Arial" w:hAnsi="Arial"/>
+          <w:b/>
+          <w:sz w:val="22"/>
+        </w:rPr>
+      </w:pPr>
+    </w:p>
+    <w:p>
+      <w:pPr>
+        <w:rPr>
+          <w:rFonts w:ascii="Arial" w:hAnsi="Arial"/>
+          <w:b/>
+          <w:sz w:val="22"/>
+        </w:rPr>
+      </w:pPr>
+      <w:r>
+        <w:rPr>
+          <w:rFonts w:ascii="Arial" w:hAnsi="Arial"/>
+          <w:b/>
+          <w:sz w:val="22"/>
+        </w:rPr>
+        <w:tab/>
+        <w:t xml:space="preserve">3.2.5.1  Update Available Services </w:t>
+      </w:r>
+    </w:p>
+    <w:p>
+      <w:pPr>
+        <w:pStyle w:val="ListParagraph"/>
+        <w:numPr>
+          <w:ilvl w:val="0"/>
+          <w:numId w:val="18"/>
+        </w:numPr>
+        <w:rPr>
+          <w:rFonts w:ascii="Arial" w:hAnsi="Arial"/>
+          <w:b/>
+          <w:sz w:val="22"/>
+        </w:rPr>
+      </w:pPr>
+      <w:r>
+        <w:rPr>
+          <w:rFonts w:ascii="Arial" w:hAnsi="Arial"/>
+          <w:sz w:val="22"/>
+        </w:rPr>
+        <w:t>The system shall allow a user with administrative priveleges to add a new service and associated tiers to their available services.</w:t>
+      </w:r>
+    </w:p>
+    <w:p>
+      <w:pPr>
+        <w:pStyle w:val="ListParagraph"/>
+        <w:numPr>
+          <w:ilvl w:val="0"/>
+          <w:numId w:val="18"/>
+        </w:numPr>
+        <w:rPr>
+          <w:rFonts w:ascii="Arial" w:hAnsi="Arial"/>
+          <w:b/>
+          <w:sz w:val="22"/>
+        </w:rPr>
+      </w:pPr>
+      <w:r>
+        <w:rPr>
+          <w:rFonts w:ascii="Arial" w:hAnsi="Arial"/>
+          <w:sz w:val="22"/>
+        </w:rPr>
+        <w:t>The system shall allow a user with administrative priveleges to delete a service and associated tiers from their available services.</w:t>
       </w:r>
     </w:p>
     <w:p>
@@ -5565,108 +6953,14 @@
           <w:rFonts w:ascii="Arial" w:hAnsi="Arial"/>
         </w:rPr>
       </w:pPr>
-      <w:bookmarkStart w:id="48" w:name="_Toc113291706"/>
-      <w:r>
-        <w:rPr>
-          <w:rFonts w:ascii="Arial" w:hAnsi="Arial"/>
-        </w:rPr>
-        <w:t>Functional Requirements</w:t>
+      <w:bookmarkStart w:id="48" w:name="_Toc113291707"/>
+      <w:r>
+        <w:rPr>
+          <w:rFonts w:ascii="Arial" w:hAnsi="Arial"/>
+        </w:rPr>
+        <w:t>Behaviour Requirements</w:t>
       </w:r>
       <w:bookmarkEnd w:id="48"/>
-    </w:p>
-    <w:p>
-      <w:pPr>
-        <w:pStyle w:val="NormalWeb"/>
-        <w:spacing w:before="0" w:beforeAutospacing="0" w:after="0" w:afterAutospacing="0"/>
-        <w:rPr>
-          <w:rFonts w:ascii="Arial" w:hAnsi="Arial"/>
-          <w:i/>
-          <w:sz w:val="22"/>
-        </w:rPr>
-      </w:pPr>
-      <w:r>
-        <w:rPr>
-          <w:i/>
-        </w:rPr>
-        <w:t xml:space="preserve">&lt; </w:t>
-      </w:r>
-      <w:r>
-        <w:rPr>
-          <w:rFonts w:ascii="Arial" w:hAnsi="Arial"/>
-          <w:i/>
-          <w:color w:val="0000FF"/>
-          <w:sz w:val="22"/>
-        </w:rPr>
-        <w:t xml:space="preserve">Functional requirements capture the intended behavior of the system. This behavior may be expressed as services, tasks or functions the system is required to perform. This section is the direct continuation of section 2.2 where you have specified the general functional requirements. </w:t>
-      </w:r>
-      <w:r>
-        <w:rPr>
-          <w:rFonts w:ascii="Arial" w:hAnsi="Arial"/>
-          <w:i/>
-          <w:color w:val="0000FF"/>
-          <w:sz w:val="22"/>
-        </w:rPr>
-        <w:lastRenderedPageBreak/>
-        <w:t>Here, you should list in detail the different product functions with specific explanations regarding every function.</w:t>
-      </w:r>
-      <w:r>
-        <w:rPr>
-          <w:rFonts w:ascii="Arial" w:hAnsi="Arial"/>
-          <w:i/>
-          <w:sz w:val="22"/>
-        </w:rPr>
-        <w:t xml:space="preserve"> </w:t>
-      </w:r>
-    </w:p>
-    <w:p>
-      <w:pPr>
-        <w:rPr>
-          <w:rFonts w:ascii="Arial" w:hAnsi="Arial"/>
-          <w:i/>
-          <w:sz w:val="22"/>
-        </w:rPr>
-      </w:pPr>
-    </w:p>
-    <w:p>
-      <w:pPr>
-        <w:rPr>
-          <w:rFonts w:ascii="Arial" w:hAnsi="Arial"/>
-          <w:i/>
-          <w:sz w:val="22"/>
-        </w:rPr>
-      </w:pPr>
-      <w:r>
-        <w:rPr>
-          <w:rFonts w:ascii="Arial" w:hAnsi="Arial"/>
-          <w:i/>
-          <w:sz w:val="22"/>
-        </w:rPr>
-        <w:t>TO DO: Break</w:t>
-      </w:r>
-      <w:r>
-        <w:rPr>
-          <w:rFonts w:ascii="Arial" w:hAnsi="Arial"/>
-          <w:i/>
-          <w:sz w:val="22"/>
-        </w:rPr>
-        <w:t xml:space="preserve"> the functional requirements to several functional areas and divide this section into subsections accordingly. Provide a detailed list of all product operations related to these functional areas. </w:t>
-      </w:r>
-    </w:p>
-    <w:p>
-      <w:pPr>
-        <w:pStyle w:val="Heading2"/>
-        <w:rPr>
-          <w:rFonts w:ascii="Arial" w:hAnsi="Arial"/>
-        </w:rPr>
-      </w:pPr>
-      <w:bookmarkStart w:id="49" w:name="_Toc113291707"/>
-      <w:r>
-        <w:rPr>
-          <w:rFonts w:ascii="Arial" w:hAnsi="Arial"/>
-        </w:rPr>
-        <w:t>Behaviour Requirements</w:t>
-      </w:r>
-      <w:bookmarkEnd w:id="49"/>
     </w:p>
     <w:p>
       <w:pPr>
@@ -5747,6 +7041,43 @@
     <w:p/>
     <w:p/>
     <w:p/>
+    <w:p/>
+    <w:p/>
+    <w:p/>
+    <w:p/>
+    <w:p/>
+    <w:p/>
+    <w:p/>
+    <w:p/>
+    <w:p/>
+    <w:p/>
+    <w:p/>
+    <w:p/>
+    <w:p/>
+    <w:p/>
+    <w:p/>
+    <w:p/>
+    <w:p/>
+    <w:p/>
+    <w:p/>
+    <w:p/>
+    <w:p/>
+    <w:p/>
+    <w:p/>
+    <w:p/>
+    <w:p/>
+    <w:p/>
+    <w:p/>
+    <w:p/>
+    <w:p/>
+    <w:p/>
+    <w:p/>
+    <w:p>
+      <w:bookmarkStart w:id="49" w:name="_GoBack"/>
+      <w:bookmarkEnd w:id="49"/>
+    </w:p>
+    <w:p/>
+    <w:p/>
     <w:p>
       <w:pPr>
         <w:pStyle w:val="Heading1"/>
@@ -5770,6 +7101,7 @@
           <w:rFonts w:ascii="Arial" w:hAnsi="Arial"/>
           <w:color w:val="FFFFFF"/>
         </w:rPr>
+        <w:lastRenderedPageBreak/>
         <w:t>Other Non-functional Requirements</w:t>
       </w:r>
       <w:bookmarkEnd w:id="50"/>
@@ -5837,7 +7169,6 @@
         <w:rPr>
           <w:rFonts w:ascii="Arial" w:hAnsi="Arial"/>
         </w:rPr>
-        <w:lastRenderedPageBreak/>
         <w:t>Safety and Security Requirements</w:t>
       </w:r>
       <w:bookmarkEnd w:id="53"/>
@@ -6035,6 +7366,7 @@
           <w:rFonts w:ascii="Arial" w:hAnsi="Arial"/>
           <w:color w:val="FFFFFF"/>
         </w:rPr>
+        <w:lastRenderedPageBreak/>
         <w:t>Other Requirements</w:t>
       </w:r>
       <w:bookmarkEnd w:id="57"/>
@@ -6424,6 +7756,7 @@
           <w:rFonts w:ascii="Arial" w:hAnsi="Arial"/>
           <w:color w:val="FFFFFF"/>
         </w:rPr>
+        <w:lastRenderedPageBreak/>
         <w:t>Appendix A – Data Dictionary</w:t>
       </w:r>
       <w:bookmarkEnd w:id="61"/>
@@ -6766,7 +8099,6 @@
                 <w:rFonts w:ascii="Arial" w:hAnsi="Arial"/>
                 <w:sz w:val="22"/>
               </w:rPr>
-              <w:lastRenderedPageBreak/>
               <w:t>a</w:t>
             </w:r>
             <w:r>
@@ -7282,6 +8614,7 @@
           <w:rFonts w:ascii="Arial" w:hAnsi="Arial"/>
           <w:color w:val="FFFFFF"/>
         </w:rPr>
+        <w:lastRenderedPageBreak/>
         <w:t>Appendix B</w:t>
       </w:r>
       <w:bookmarkEnd w:id="60"/>
@@ -7798,6 +9131,232 @@
     </w:lvl>
   </w:abstractNum>
   <w:abstractNum w:abstractNumId="1" w15:restartNumberingAfterBreak="0">
+    <w:nsid w:val="0B2D7851"/>
+    <w:multiLevelType w:val="hybridMultilevel"/>
+    <w:tmpl w:val="3378FA36"/>
+    <w:lvl w:ilvl="0" w:tplc="04090005">
+      <w:start w:val="1"/>
+      <w:numFmt w:val="bullet"/>
+      <w:lvlText w:val=""/>
+      <w:lvlJc w:val="left"/>
+      <w:pPr>
+        <w:ind w:left="2160" w:hanging="360"/>
+      </w:pPr>
+      <w:rPr>
+        <w:rFonts w:ascii="Wingdings" w:hAnsi="Wingdings" w:hint="default"/>
+      </w:rPr>
+    </w:lvl>
+    <w:lvl w:ilvl="1" w:tplc="04090003" w:tentative="1">
+      <w:start w:val="1"/>
+      <w:numFmt w:val="bullet"/>
+      <w:lvlText w:val="o"/>
+      <w:lvlJc w:val="left"/>
+      <w:pPr>
+        <w:ind w:left="2880" w:hanging="360"/>
+      </w:pPr>
+      <w:rPr>
+        <w:rFonts w:ascii="Courier New" w:hAnsi="Courier New" w:cs="Courier New" w:hint="default"/>
+      </w:rPr>
+    </w:lvl>
+    <w:lvl w:ilvl="2" w:tplc="04090005" w:tentative="1">
+      <w:start w:val="1"/>
+      <w:numFmt w:val="bullet"/>
+      <w:lvlText w:val=""/>
+      <w:lvlJc w:val="left"/>
+      <w:pPr>
+        <w:ind w:left="3600" w:hanging="360"/>
+      </w:pPr>
+      <w:rPr>
+        <w:rFonts w:ascii="Wingdings" w:hAnsi="Wingdings" w:hint="default"/>
+      </w:rPr>
+    </w:lvl>
+    <w:lvl w:ilvl="3" w:tplc="04090001" w:tentative="1">
+      <w:start w:val="1"/>
+      <w:numFmt w:val="bullet"/>
+      <w:lvlText w:val=""/>
+      <w:lvlJc w:val="left"/>
+      <w:pPr>
+        <w:ind w:left="4320" w:hanging="360"/>
+      </w:pPr>
+      <w:rPr>
+        <w:rFonts w:ascii="Symbol" w:hAnsi="Symbol" w:hint="default"/>
+      </w:rPr>
+    </w:lvl>
+    <w:lvl w:ilvl="4" w:tplc="04090003" w:tentative="1">
+      <w:start w:val="1"/>
+      <w:numFmt w:val="bullet"/>
+      <w:lvlText w:val="o"/>
+      <w:lvlJc w:val="left"/>
+      <w:pPr>
+        <w:ind w:left="5040" w:hanging="360"/>
+      </w:pPr>
+      <w:rPr>
+        <w:rFonts w:ascii="Courier New" w:hAnsi="Courier New" w:cs="Courier New" w:hint="default"/>
+      </w:rPr>
+    </w:lvl>
+    <w:lvl w:ilvl="5" w:tplc="04090005" w:tentative="1">
+      <w:start w:val="1"/>
+      <w:numFmt w:val="bullet"/>
+      <w:lvlText w:val=""/>
+      <w:lvlJc w:val="left"/>
+      <w:pPr>
+        <w:ind w:left="5760" w:hanging="360"/>
+      </w:pPr>
+      <w:rPr>
+        <w:rFonts w:ascii="Wingdings" w:hAnsi="Wingdings" w:hint="default"/>
+      </w:rPr>
+    </w:lvl>
+    <w:lvl w:ilvl="6" w:tplc="04090001" w:tentative="1">
+      <w:start w:val="1"/>
+      <w:numFmt w:val="bullet"/>
+      <w:lvlText w:val=""/>
+      <w:lvlJc w:val="left"/>
+      <w:pPr>
+        <w:ind w:left="6480" w:hanging="360"/>
+      </w:pPr>
+      <w:rPr>
+        <w:rFonts w:ascii="Symbol" w:hAnsi="Symbol" w:hint="default"/>
+      </w:rPr>
+    </w:lvl>
+    <w:lvl w:ilvl="7" w:tplc="04090003" w:tentative="1">
+      <w:start w:val="1"/>
+      <w:numFmt w:val="bullet"/>
+      <w:lvlText w:val="o"/>
+      <w:lvlJc w:val="left"/>
+      <w:pPr>
+        <w:ind w:left="7200" w:hanging="360"/>
+      </w:pPr>
+      <w:rPr>
+        <w:rFonts w:ascii="Courier New" w:hAnsi="Courier New" w:cs="Courier New" w:hint="default"/>
+      </w:rPr>
+    </w:lvl>
+    <w:lvl w:ilvl="8" w:tplc="04090005" w:tentative="1">
+      <w:start w:val="1"/>
+      <w:numFmt w:val="bullet"/>
+      <w:lvlText w:val=""/>
+      <w:lvlJc w:val="left"/>
+      <w:pPr>
+        <w:ind w:left="7920" w:hanging="360"/>
+      </w:pPr>
+      <w:rPr>
+        <w:rFonts w:ascii="Wingdings" w:hAnsi="Wingdings" w:hint="default"/>
+      </w:rPr>
+    </w:lvl>
+  </w:abstractNum>
+  <w:abstractNum w:abstractNumId="2" w15:restartNumberingAfterBreak="0">
+    <w:nsid w:val="12155DF3"/>
+    <w:multiLevelType w:val="hybridMultilevel"/>
+    <w:tmpl w:val="0484BA48"/>
+    <w:lvl w:ilvl="0" w:tplc="04090005">
+      <w:start w:val="1"/>
+      <w:numFmt w:val="bullet"/>
+      <w:lvlText w:val=""/>
+      <w:lvlJc w:val="left"/>
+      <w:pPr>
+        <w:ind w:left="1440" w:hanging="360"/>
+      </w:pPr>
+      <w:rPr>
+        <w:rFonts w:ascii="Wingdings" w:hAnsi="Wingdings" w:hint="default"/>
+      </w:rPr>
+    </w:lvl>
+    <w:lvl w:ilvl="1" w:tplc="04090003" w:tentative="1">
+      <w:start w:val="1"/>
+      <w:numFmt w:val="bullet"/>
+      <w:lvlText w:val="o"/>
+      <w:lvlJc w:val="left"/>
+      <w:pPr>
+        <w:ind w:left="2160" w:hanging="360"/>
+      </w:pPr>
+      <w:rPr>
+        <w:rFonts w:ascii="Courier New" w:hAnsi="Courier New" w:cs="Courier New" w:hint="default"/>
+      </w:rPr>
+    </w:lvl>
+    <w:lvl w:ilvl="2" w:tplc="04090005" w:tentative="1">
+      <w:start w:val="1"/>
+      <w:numFmt w:val="bullet"/>
+      <w:lvlText w:val=""/>
+      <w:lvlJc w:val="left"/>
+      <w:pPr>
+        <w:ind w:left="2880" w:hanging="360"/>
+      </w:pPr>
+      <w:rPr>
+        <w:rFonts w:ascii="Wingdings" w:hAnsi="Wingdings" w:hint="default"/>
+      </w:rPr>
+    </w:lvl>
+    <w:lvl w:ilvl="3" w:tplc="04090001" w:tentative="1">
+      <w:start w:val="1"/>
+      <w:numFmt w:val="bullet"/>
+      <w:lvlText w:val=""/>
+      <w:lvlJc w:val="left"/>
+      <w:pPr>
+        <w:ind w:left="3600" w:hanging="360"/>
+      </w:pPr>
+      <w:rPr>
+        <w:rFonts w:ascii="Symbol" w:hAnsi="Symbol" w:hint="default"/>
+      </w:rPr>
+    </w:lvl>
+    <w:lvl w:ilvl="4" w:tplc="04090003" w:tentative="1">
+      <w:start w:val="1"/>
+      <w:numFmt w:val="bullet"/>
+      <w:lvlText w:val="o"/>
+      <w:lvlJc w:val="left"/>
+      <w:pPr>
+        <w:ind w:left="4320" w:hanging="360"/>
+      </w:pPr>
+      <w:rPr>
+        <w:rFonts w:ascii="Courier New" w:hAnsi="Courier New" w:cs="Courier New" w:hint="default"/>
+      </w:rPr>
+    </w:lvl>
+    <w:lvl w:ilvl="5" w:tplc="04090005" w:tentative="1">
+      <w:start w:val="1"/>
+      <w:numFmt w:val="bullet"/>
+      <w:lvlText w:val=""/>
+      <w:lvlJc w:val="left"/>
+      <w:pPr>
+        <w:ind w:left="5040" w:hanging="360"/>
+      </w:pPr>
+      <w:rPr>
+        <w:rFonts w:ascii="Wingdings" w:hAnsi="Wingdings" w:hint="default"/>
+      </w:rPr>
+    </w:lvl>
+    <w:lvl w:ilvl="6" w:tplc="04090001" w:tentative="1">
+      <w:start w:val="1"/>
+      <w:numFmt w:val="bullet"/>
+      <w:lvlText w:val=""/>
+      <w:lvlJc w:val="left"/>
+      <w:pPr>
+        <w:ind w:left="5760" w:hanging="360"/>
+      </w:pPr>
+      <w:rPr>
+        <w:rFonts w:ascii="Symbol" w:hAnsi="Symbol" w:hint="default"/>
+      </w:rPr>
+    </w:lvl>
+    <w:lvl w:ilvl="7" w:tplc="04090003" w:tentative="1">
+      <w:start w:val="1"/>
+      <w:numFmt w:val="bullet"/>
+      <w:lvlText w:val="o"/>
+      <w:lvlJc w:val="left"/>
+      <w:pPr>
+        <w:ind w:left="6480" w:hanging="360"/>
+      </w:pPr>
+      <w:rPr>
+        <w:rFonts w:ascii="Courier New" w:hAnsi="Courier New" w:cs="Courier New" w:hint="default"/>
+      </w:rPr>
+    </w:lvl>
+    <w:lvl w:ilvl="8" w:tplc="04090005" w:tentative="1">
+      <w:start w:val="1"/>
+      <w:numFmt w:val="bullet"/>
+      <w:lvlText w:val=""/>
+      <w:lvlJc w:val="left"/>
+      <w:pPr>
+        <w:ind w:left="7200" w:hanging="360"/>
+      </w:pPr>
+      <w:rPr>
+        <w:rFonts w:ascii="Wingdings" w:hAnsi="Wingdings" w:hint="default"/>
+      </w:rPr>
+    </w:lvl>
+  </w:abstractNum>
+  <w:abstractNum w:abstractNumId="3" w15:restartNumberingAfterBreak="0">
     <w:nsid w:val="1856587E"/>
     <w:multiLevelType w:val="hybridMultilevel"/>
     <w:tmpl w:val="3F668FCA"/>
@@ -7937,7 +9496,120 @@
       </w:rPr>
     </w:lvl>
   </w:abstractNum>
-  <w:abstractNum w:abstractNumId="2" w15:restartNumberingAfterBreak="0">
+  <w:abstractNum w:abstractNumId="4" w15:restartNumberingAfterBreak="0">
+    <w:nsid w:val="21AD25D7"/>
+    <w:multiLevelType w:val="hybridMultilevel"/>
+    <w:tmpl w:val="C20E0D72"/>
+    <w:lvl w:ilvl="0" w:tplc="04090005">
+      <w:start w:val="1"/>
+      <w:numFmt w:val="bullet"/>
+      <w:lvlText w:val=""/>
+      <w:lvlJc w:val="left"/>
+      <w:pPr>
+        <w:ind w:left="1440" w:hanging="360"/>
+      </w:pPr>
+      <w:rPr>
+        <w:rFonts w:ascii="Wingdings" w:hAnsi="Wingdings" w:hint="default"/>
+      </w:rPr>
+    </w:lvl>
+    <w:lvl w:ilvl="1" w:tplc="04090003" w:tentative="1">
+      <w:start w:val="1"/>
+      <w:numFmt w:val="bullet"/>
+      <w:lvlText w:val="o"/>
+      <w:lvlJc w:val="left"/>
+      <w:pPr>
+        <w:ind w:left="2160" w:hanging="360"/>
+      </w:pPr>
+      <w:rPr>
+        <w:rFonts w:ascii="Courier New" w:hAnsi="Courier New" w:cs="Courier New" w:hint="default"/>
+      </w:rPr>
+    </w:lvl>
+    <w:lvl w:ilvl="2" w:tplc="04090005" w:tentative="1">
+      <w:start w:val="1"/>
+      <w:numFmt w:val="bullet"/>
+      <w:lvlText w:val=""/>
+      <w:lvlJc w:val="left"/>
+      <w:pPr>
+        <w:ind w:left="2880" w:hanging="360"/>
+      </w:pPr>
+      <w:rPr>
+        <w:rFonts w:ascii="Wingdings" w:hAnsi="Wingdings" w:hint="default"/>
+      </w:rPr>
+    </w:lvl>
+    <w:lvl w:ilvl="3" w:tplc="04090001" w:tentative="1">
+      <w:start w:val="1"/>
+      <w:numFmt w:val="bullet"/>
+      <w:lvlText w:val=""/>
+      <w:lvlJc w:val="left"/>
+      <w:pPr>
+        <w:ind w:left="3600" w:hanging="360"/>
+      </w:pPr>
+      <w:rPr>
+        <w:rFonts w:ascii="Symbol" w:hAnsi="Symbol" w:hint="default"/>
+      </w:rPr>
+    </w:lvl>
+    <w:lvl w:ilvl="4" w:tplc="04090003" w:tentative="1">
+      <w:start w:val="1"/>
+      <w:numFmt w:val="bullet"/>
+      <w:lvlText w:val="o"/>
+      <w:lvlJc w:val="left"/>
+      <w:pPr>
+        <w:ind w:left="4320" w:hanging="360"/>
+      </w:pPr>
+      <w:rPr>
+        <w:rFonts w:ascii="Courier New" w:hAnsi="Courier New" w:cs="Courier New" w:hint="default"/>
+      </w:rPr>
+    </w:lvl>
+    <w:lvl w:ilvl="5" w:tplc="04090005" w:tentative="1">
+      <w:start w:val="1"/>
+      <w:numFmt w:val="bullet"/>
+      <w:lvlText w:val=""/>
+      <w:lvlJc w:val="left"/>
+      <w:pPr>
+        <w:ind w:left="5040" w:hanging="360"/>
+      </w:pPr>
+      <w:rPr>
+        <w:rFonts w:ascii="Wingdings" w:hAnsi="Wingdings" w:hint="default"/>
+      </w:rPr>
+    </w:lvl>
+    <w:lvl w:ilvl="6" w:tplc="04090001" w:tentative="1">
+      <w:start w:val="1"/>
+      <w:numFmt w:val="bullet"/>
+      <w:lvlText w:val=""/>
+      <w:lvlJc w:val="left"/>
+      <w:pPr>
+        <w:ind w:left="5760" w:hanging="360"/>
+      </w:pPr>
+      <w:rPr>
+        <w:rFonts w:ascii="Symbol" w:hAnsi="Symbol" w:hint="default"/>
+      </w:rPr>
+    </w:lvl>
+    <w:lvl w:ilvl="7" w:tplc="04090003" w:tentative="1">
+      <w:start w:val="1"/>
+      <w:numFmt w:val="bullet"/>
+      <w:lvlText w:val="o"/>
+      <w:lvlJc w:val="left"/>
+      <w:pPr>
+        <w:ind w:left="6480" w:hanging="360"/>
+      </w:pPr>
+      <w:rPr>
+        <w:rFonts w:ascii="Courier New" w:hAnsi="Courier New" w:cs="Courier New" w:hint="default"/>
+      </w:rPr>
+    </w:lvl>
+    <w:lvl w:ilvl="8" w:tplc="04090005" w:tentative="1">
+      <w:start w:val="1"/>
+      <w:numFmt w:val="bullet"/>
+      <w:lvlText w:val=""/>
+      <w:lvlJc w:val="left"/>
+      <w:pPr>
+        <w:ind w:left="7200" w:hanging="360"/>
+      </w:pPr>
+      <w:rPr>
+        <w:rFonts w:ascii="Wingdings" w:hAnsi="Wingdings" w:hint="default"/>
+      </w:rPr>
+    </w:lvl>
+  </w:abstractNum>
+  <w:abstractNum w:abstractNumId="5" w15:restartNumberingAfterBreak="0">
     <w:nsid w:val="2833743A"/>
     <w:multiLevelType w:val="hybridMultilevel"/>
     <w:tmpl w:val="6F92B7C8"/>
@@ -8050,7 +9722,7 @@
       </w:rPr>
     </w:lvl>
   </w:abstractNum>
-  <w:abstractNum w:abstractNumId="3" w15:restartNumberingAfterBreak="0">
+  <w:abstractNum w:abstractNumId="6" w15:restartNumberingAfterBreak="0">
     <w:nsid w:val="28754A74"/>
     <w:multiLevelType w:val="multilevel"/>
     <w:tmpl w:val="54BAE08E"/>
@@ -8166,7 +9838,7 @@
       </w:pPr>
     </w:lvl>
   </w:abstractNum>
-  <w:abstractNum w:abstractNumId="4" w15:restartNumberingAfterBreak="0">
+  <w:abstractNum w:abstractNumId="7" w15:restartNumberingAfterBreak="0">
     <w:nsid w:val="2DA71206"/>
     <w:multiLevelType w:val="multilevel"/>
     <w:tmpl w:val="D8BC5BE2"/>
@@ -8234,7 +9906,459 @@
       <w:lvlJc w:val="left"/>
     </w:lvl>
   </w:abstractNum>
-  <w:abstractNum w:abstractNumId="5" w15:restartNumberingAfterBreak="0">
+  <w:abstractNum w:abstractNumId="8" w15:restartNumberingAfterBreak="0">
+    <w:nsid w:val="33126AE2"/>
+    <w:multiLevelType w:val="hybridMultilevel"/>
+    <w:tmpl w:val="4B546748"/>
+    <w:lvl w:ilvl="0" w:tplc="04090005">
+      <w:start w:val="1"/>
+      <w:numFmt w:val="bullet"/>
+      <w:lvlText w:val=""/>
+      <w:lvlJc w:val="left"/>
+      <w:pPr>
+        <w:ind w:left="1440" w:hanging="360"/>
+      </w:pPr>
+      <w:rPr>
+        <w:rFonts w:ascii="Wingdings" w:hAnsi="Wingdings" w:hint="default"/>
+      </w:rPr>
+    </w:lvl>
+    <w:lvl w:ilvl="1" w:tplc="04090003" w:tentative="1">
+      <w:start w:val="1"/>
+      <w:numFmt w:val="bullet"/>
+      <w:lvlText w:val="o"/>
+      <w:lvlJc w:val="left"/>
+      <w:pPr>
+        <w:ind w:left="2160" w:hanging="360"/>
+      </w:pPr>
+      <w:rPr>
+        <w:rFonts w:ascii="Courier New" w:hAnsi="Courier New" w:cs="Courier New" w:hint="default"/>
+      </w:rPr>
+    </w:lvl>
+    <w:lvl w:ilvl="2" w:tplc="04090005" w:tentative="1">
+      <w:start w:val="1"/>
+      <w:numFmt w:val="bullet"/>
+      <w:lvlText w:val=""/>
+      <w:lvlJc w:val="left"/>
+      <w:pPr>
+        <w:ind w:left="2880" w:hanging="360"/>
+      </w:pPr>
+      <w:rPr>
+        <w:rFonts w:ascii="Wingdings" w:hAnsi="Wingdings" w:hint="default"/>
+      </w:rPr>
+    </w:lvl>
+    <w:lvl w:ilvl="3" w:tplc="04090001" w:tentative="1">
+      <w:start w:val="1"/>
+      <w:numFmt w:val="bullet"/>
+      <w:lvlText w:val=""/>
+      <w:lvlJc w:val="left"/>
+      <w:pPr>
+        <w:ind w:left="3600" w:hanging="360"/>
+      </w:pPr>
+      <w:rPr>
+        <w:rFonts w:ascii="Symbol" w:hAnsi="Symbol" w:hint="default"/>
+      </w:rPr>
+    </w:lvl>
+    <w:lvl w:ilvl="4" w:tplc="04090003" w:tentative="1">
+      <w:start w:val="1"/>
+      <w:numFmt w:val="bullet"/>
+      <w:lvlText w:val="o"/>
+      <w:lvlJc w:val="left"/>
+      <w:pPr>
+        <w:ind w:left="4320" w:hanging="360"/>
+      </w:pPr>
+      <w:rPr>
+        <w:rFonts w:ascii="Courier New" w:hAnsi="Courier New" w:cs="Courier New" w:hint="default"/>
+      </w:rPr>
+    </w:lvl>
+    <w:lvl w:ilvl="5" w:tplc="04090005" w:tentative="1">
+      <w:start w:val="1"/>
+      <w:numFmt w:val="bullet"/>
+      <w:lvlText w:val=""/>
+      <w:lvlJc w:val="left"/>
+      <w:pPr>
+        <w:ind w:left="5040" w:hanging="360"/>
+      </w:pPr>
+      <w:rPr>
+        <w:rFonts w:ascii="Wingdings" w:hAnsi="Wingdings" w:hint="default"/>
+      </w:rPr>
+    </w:lvl>
+    <w:lvl w:ilvl="6" w:tplc="04090001" w:tentative="1">
+      <w:start w:val="1"/>
+      <w:numFmt w:val="bullet"/>
+      <w:lvlText w:val=""/>
+      <w:lvlJc w:val="left"/>
+      <w:pPr>
+        <w:ind w:left="5760" w:hanging="360"/>
+      </w:pPr>
+      <w:rPr>
+        <w:rFonts w:ascii="Symbol" w:hAnsi="Symbol" w:hint="default"/>
+      </w:rPr>
+    </w:lvl>
+    <w:lvl w:ilvl="7" w:tplc="04090003" w:tentative="1">
+      <w:start w:val="1"/>
+      <w:numFmt w:val="bullet"/>
+      <w:lvlText w:val="o"/>
+      <w:lvlJc w:val="left"/>
+      <w:pPr>
+        <w:ind w:left="6480" w:hanging="360"/>
+      </w:pPr>
+      <w:rPr>
+        <w:rFonts w:ascii="Courier New" w:hAnsi="Courier New" w:cs="Courier New" w:hint="default"/>
+      </w:rPr>
+    </w:lvl>
+    <w:lvl w:ilvl="8" w:tplc="04090005" w:tentative="1">
+      <w:start w:val="1"/>
+      <w:numFmt w:val="bullet"/>
+      <w:lvlText w:val=""/>
+      <w:lvlJc w:val="left"/>
+      <w:pPr>
+        <w:ind w:left="7200" w:hanging="360"/>
+      </w:pPr>
+      <w:rPr>
+        <w:rFonts w:ascii="Wingdings" w:hAnsi="Wingdings" w:hint="default"/>
+      </w:rPr>
+    </w:lvl>
+  </w:abstractNum>
+  <w:abstractNum w:abstractNumId="9" w15:restartNumberingAfterBreak="0">
+    <w:nsid w:val="3AE82711"/>
+    <w:multiLevelType w:val="hybridMultilevel"/>
+    <w:tmpl w:val="C5FAAC8C"/>
+    <w:lvl w:ilvl="0" w:tplc="04090005">
+      <w:start w:val="1"/>
+      <w:numFmt w:val="bullet"/>
+      <w:lvlText w:val=""/>
+      <w:lvlJc w:val="left"/>
+      <w:pPr>
+        <w:ind w:left="1440" w:hanging="360"/>
+      </w:pPr>
+      <w:rPr>
+        <w:rFonts w:ascii="Wingdings" w:hAnsi="Wingdings" w:hint="default"/>
+      </w:rPr>
+    </w:lvl>
+    <w:lvl w:ilvl="1" w:tplc="04090003" w:tentative="1">
+      <w:start w:val="1"/>
+      <w:numFmt w:val="bullet"/>
+      <w:lvlText w:val="o"/>
+      <w:lvlJc w:val="left"/>
+      <w:pPr>
+        <w:ind w:left="2160" w:hanging="360"/>
+      </w:pPr>
+      <w:rPr>
+        <w:rFonts w:ascii="Courier New" w:hAnsi="Courier New" w:cs="Courier New" w:hint="default"/>
+      </w:rPr>
+    </w:lvl>
+    <w:lvl w:ilvl="2" w:tplc="04090005" w:tentative="1">
+      <w:start w:val="1"/>
+      <w:numFmt w:val="bullet"/>
+      <w:lvlText w:val=""/>
+      <w:lvlJc w:val="left"/>
+      <w:pPr>
+        <w:ind w:left="2880" w:hanging="360"/>
+      </w:pPr>
+      <w:rPr>
+        <w:rFonts w:ascii="Wingdings" w:hAnsi="Wingdings" w:hint="default"/>
+      </w:rPr>
+    </w:lvl>
+    <w:lvl w:ilvl="3" w:tplc="04090001" w:tentative="1">
+      <w:start w:val="1"/>
+      <w:numFmt w:val="bullet"/>
+      <w:lvlText w:val=""/>
+      <w:lvlJc w:val="left"/>
+      <w:pPr>
+        <w:ind w:left="3600" w:hanging="360"/>
+      </w:pPr>
+      <w:rPr>
+        <w:rFonts w:ascii="Symbol" w:hAnsi="Symbol" w:hint="default"/>
+      </w:rPr>
+    </w:lvl>
+    <w:lvl w:ilvl="4" w:tplc="04090003" w:tentative="1">
+      <w:start w:val="1"/>
+      <w:numFmt w:val="bullet"/>
+      <w:lvlText w:val="o"/>
+      <w:lvlJc w:val="left"/>
+      <w:pPr>
+        <w:ind w:left="4320" w:hanging="360"/>
+      </w:pPr>
+      <w:rPr>
+        <w:rFonts w:ascii="Courier New" w:hAnsi="Courier New" w:cs="Courier New" w:hint="default"/>
+      </w:rPr>
+    </w:lvl>
+    <w:lvl w:ilvl="5" w:tplc="04090005" w:tentative="1">
+      <w:start w:val="1"/>
+      <w:numFmt w:val="bullet"/>
+      <w:lvlText w:val=""/>
+      <w:lvlJc w:val="left"/>
+      <w:pPr>
+        <w:ind w:left="5040" w:hanging="360"/>
+      </w:pPr>
+      <w:rPr>
+        <w:rFonts w:ascii="Wingdings" w:hAnsi="Wingdings" w:hint="default"/>
+      </w:rPr>
+    </w:lvl>
+    <w:lvl w:ilvl="6" w:tplc="04090001" w:tentative="1">
+      <w:start w:val="1"/>
+      <w:numFmt w:val="bullet"/>
+      <w:lvlText w:val=""/>
+      <w:lvlJc w:val="left"/>
+      <w:pPr>
+        <w:ind w:left="5760" w:hanging="360"/>
+      </w:pPr>
+      <w:rPr>
+        <w:rFonts w:ascii="Symbol" w:hAnsi="Symbol" w:hint="default"/>
+      </w:rPr>
+    </w:lvl>
+    <w:lvl w:ilvl="7" w:tplc="04090003" w:tentative="1">
+      <w:start w:val="1"/>
+      <w:numFmt w:val="bullet"/>
+      <w:lvlText w:val="o"/>
+      <w:lvlJc w:val="left"/>
+      <w:pPr>
+        <w:ind w:left="6480" w:hanging="360"/>
+      </w:pPr>
+      <w:rPr>
+        <w:rFonts w:ascii="Courier New" w:hAnsi="Courier New" w:cs="Courier New" w:hint="default"/>
+      </w:rPr>
+    </w:lvl>
+    <w:lvl w:ilvl="8" w:tplc="04090005" w:tentative="1">
+      <w:start w:val="1"/>
+      <w:numFmt w:val="bullet"/>
+      <w:lvlText w:val=""/>
+      <w:lvlJc w:val="left"/>
+      <w:pPr>
+        <w:ind w:left="7200" w:hanging="360"/>
+      </w:pPr>
+      <w:rPr>
+        <w:rFonts w:ascii="Wingdings" w:hAnsi="Wingdings" w:hint="default"/>
+      </w:rPr>
+    </w:lvl>
+  </w:abstractNum>
+  <w:abstractNum w:abstractNumId="10" w15:restartNumberingAfterBreak="0">
+    <w:nsid w:val="3F710733"/>
+    <w:multiLevelType w:val="hybridMultilevel"/>
+    <w:tmpl w:val="C3900F68"/>
+    <w:lvl w:ilvl="0" w:tplc="04090005">
+      <w:start w:val="1"/>
+      <w:numFmt w:val="bullet"/>
+      <w:lvlText w:val=""/>
+      <w:lvlJc w:val="left"/>
+      <w:pPr>
+        <w:ind w:left="720" w:hanging="360"/>
+      </w:pPr>
+      <w:rPr>
+        <w:rFonts w:ascii="Wingdings" w:hAnsi="Wingdings" w:hint="default"/>
+      </w:rPr>
+    </w:lvl>
+    <w:lvl w:ilvl="1" w:tplc="04090003" w:tentative="1">
+      <w:start w:val="1"/>
+      <w:numFmt w:val="bullet"/>
+      <w:lvlText w:val="o"/>
+      <w:lvlJc w:val="left"/>
+      <w:pPr>
+        <w:ind w:left="1440" w:hanging="360"/>
+      </w:pPr>
+      <w:rPr>
+        <w:rFonts w:ascii="Courier New" w:hAnsi="Courier New" w:cs="Courier New" w:hint="default"/>
+      </w:rPr>
+    </w:lvl>
+    <w:lvl w:ilvl="2" w:tplc="04090005" w:tentative="1">
+      <w:start w:val="1"/>
+      <w:numFmt w:val="bullet"/>
+      <w:lvlText w:val=""/>
+      <w:lvlJc w:val="left"/>
+      <w:pPr>
+        <w:ind w:left="2160" w:hanging="360"/>
+      </w:pPr>
+      <w:rPr>
+        <w:rFonts w:ascii="Wingdings" w:hAnsi="Wingdings" w:hint="default"/>
+      </w:rPr>
+    </w:lvl>
+    <w:lvl w:ilvl="3" w:tplc="04090001" w:tentative="1">
+      <w:start w:val="1"/>
+      <w:numFmt w:val="bullet"/>
+      <w:lvlText w:val=""/>
+      <w:lvlJc w:val="left"/>
+      <w:pPr>
+        <w:ind w:left="2880" w:hanging="360"/>
+      </w:pPr>
+      <w:rPr>
+        <w:rFonts w:ascii="Symbol" w:hAnsi="Symbol" w:hint="default"/>
+      </w:rPr>
+    </w:lvl>
+    <w:lvl w:ilvl="4" w:tplc="04090003" w:tentative="1">
+      <w:start w:val="1"/>
+      <w:numFmt w:val="bullet"/>
+      <w:lvlText w:val="o"/>
+      <w:lvlJc w:val="left"/>
+      <w:pPr>
+        <w:ind w:left="3600" w:hanging="360"/>
+      </w:pPr>
+      <w:rPr>
+        <w:rFonts w:ascii="Courier New" w:hAnsi="Courier New" w:cs="Courier New" w:hint="default"/>
+      </w:rPr>
+    </w:lvl>
+    <w:lvl w:ilvl="5" w:tplc="04090005" w:tentative="1">
+      <w:start w:val="1"/>
+      <w:numFmt w:val="bullet"/>
+      <w:lvlText w:val=""/>
+      <w:lvlJc w:val="left"/>
+      <w:pPr>
+        <w:ind w:left="4320" w:hanging="360"/>
+      </w:pPr>
+      <w:rPr>
+        <w:rFonts w:ascii="Wingdings" w:hAnsi="Wingdings" w:hint="default"/>
+      </w:rPr>
+    </w:lvl>
+    <w:lvl w:ilvl="6" w:tplc="04090001" w:tentative="1">
+      <w:start w:val="1"/>
+      <w:numFmt w:val="bullet"/>
+      <w:lvlText w:val=""/>
+      <w:lvlJc w:val="left"/>
+      <w:pPr>
+        <w:ind w:left="5040" w:hanging="360"/>
+      </w:pPr>
+      <w:rPr>
+        <w:rFonts w:ascii="Symbol" w:hAnsi="Symbol" w:hint="default"/>
+      </w:rPr>
+    </w:lvl>
+    <w:lvl w:ilvl="7" w:tplc="04090003" w:tentative="1">
+      <w:start w:val="1"/>
+      <w:numFmt w:val="bullet"/>
+      <w:lvlText w:val="o"/>
+      <w:lvlJc w:val="left"/>
+      <w:pPr>
+        <w:ind w:left="5760" w:hanging="360"/>
+      </w:pPr>
+      <w:rPr>
+        <w:rFonts w:ascii="Courier New" w:hAnsi="Courier New" w:cs="Courier New" w:hint="default"/>
+      </w:rPr>
+    </w:lvl>
+    <w:lvl w:ilvl="8" w:tplc="04090005" w:tentative="1">
+      <w:start w:val="1"/>
+      <w:numFmt w:val="bullet"/>
+      <w:lvlText w:val=""/>
+      <w:lvlJc w:val="left"/>
+      <w:pPr>
+        <w:ind w:left="6480" w:hanging="360"/>
+      </w:pPr>
+      <w:rPr>
+        <w:rFonts w:ascii="Wingdings" w:hAnsi="Wingdings" w:hint="default"/>
+      </w:rPr>
+    </w:lvl>
+  </w:abstractNum>
+  <w:abstractNum w:abstractNumId="11" w15:restartNumberingAfterBreak="0">
+    <w:nsid w:val="43543526"/>
+    <w:multiLevelType w:val="hybridMultilevel"/>
+    <w:tmpl w:val="874AC404"/>
+    <w:lvl w:ilvl="0" w:tplc="04090005">
+      <w:start w:val="1"/>
+      <w:numFmt w:val="bullet"/>
+      <w:lvlText w:val=""/>
+      <w:lvlJc w:val="left"/>
+      <w:pPr>
+        <w:ind w:left="1440" w:hanging="360"/>
+      </w:pPr>
+      <w:rPr>
+        <w:rFonts w:ascii="Wingdings" w:hAnsi="Wingdings" w:hint="default"/>
+      </w:rPr>
+    </w:lvl>
+    <w:lvl w:ilvl="1" w:tplc="04090003" w:tentative="1">
+      <w:start w:val="1"/>
+      <w:numFmt w:val="bullet"/>
+      <w:lvlText w:val="o"/>
+      <w:lvlJc w:val="left"/>
+      <w:pPr>
+        <w:ind w:left="2160" w:hanging="360"/>
+      </w:pPr>
+      <w:rPr>
+        <w:rFonts w:ascii="Courier New" w:hAnsi="Courier New" w:cs="Courier New" w:hint="default"/>
+      </w:rPr>
+    </w:lvl>
+    <w:lvl w:ilvl="2" w:tplc="04090005" w:tentative="1">
+      <w:start w:val="1"/>
+      <w:numFmt w:val="bullet"/>
+      <w:lvlText w:val=""/>
+      <w:lvlJc w:val="left"/>
+      <w:pPr>
+        <w:ind w:left="2880" w:hanging="360"/>
+      </w:pPr>
+      <w:rPr>
+        <w:rFonts w:ascii="Wingdings" w:hAnsi="Wingdings" w:hint="default"/>
+      </w:rPr>
+    </w:lvl>
+    <w:lvl w:ilvl="3" w:tplc="04090001" w:tentative="1">
+      <w:start w:val="1"/>
+      <w:numFmt w:val="bullet"/>
+      <w:lvlText w:val=""/>
+      <w:lvlJc w:val="left"/>
+      <w:pPr>
+        <w:ind w:left="3600" w:hanging="360"/>
+      </w:pPr>
+      <w:rPr>
+        <w:rFonts w:ascii="Symbol" w:hAnsi="Symbol" w:hint="default"/>
+      </w:rPr>
+    </w:lvl>
+    <w:lvl w:ilvl="4" w:tplc="04090003" w:tentative="1">
+      <w:start w:val="1"/>
+      <w:numFmt w:val="bullet"/>
+      <w:lvlText w:val="o"/>
+      <w:lvlJc w:val="left"/>
+      <w:pPr>
+        <w:ind w:left="4320" w:hanging="360"/>
+      </w:pPr>
+      <w:rPr>
+        <w:rFonts w:ascii="Courier New" w:hAnsi="Courier New" w:cs="Courier New" w:hint="default"/>
+      </w:rPr>
+    </w:lvl>
+    <w:lvl w:ilvl="5" w:tplc="04090005" w:tentative="1">
+      <w:start w:val="1"/>
+      <w:numFmt w:val="bullet"/>
+      <w:lvlText w:val=""/>
+      <w:lvlJc w:val="left"/>
+      <w:pPr>
+        <w:ind w:left="5040" w:hanging="360"/>
+      </w:pPr>
+      <w:rPr>
+        <w:rFonts w:ascii="Wingdings" w:hAnsi="Wingdings" w:hint="default"/>
+      </w:rPr>
+    </w:lvl>
+    <w:lvl w:ilvl="6" w:tplc="04090001" w:tentative="1">
+      <w:start w:val="1"/>
+      <w:numFmt w:val="bullet"/>
+      <w:lvlText w:val=""/>
+      <w:lvlJc w:val="left"/>
+      <w:pPr>
+        <w:ind w:left="5760" w:hanging="360"/>
+      </w:pPr>
+      <w:rPr>
+        <w:rFonts w:ascii="Symbol" w:hAnsi="Symbol" w:hint="default"/>
+      </w:rPr>
+    </w:lvl>
+    <w:lvl w:ilvl="7" w:tplc="04090003" w:tentative="1">
+      <w:start w:val="1"/>
+      <w:numFmt w:val="bullet"/>
+      <w:lvlText w:val="o"/>
+      <w:lvlJc w:val="left"/>
+      <w:pPr>
+        <w:ind w:left="6480" w:hanging="360"/>
+      </w:pPr>
+      <w:rPr>
+        <w:rFonts w:ascii="Courier New" w:hAnsi="Courier New" w:cs="Courier New" w:hint="default"/>
+      </w:rPr>
+    </w:lvl>
+    <w:lvl w:ilvl="8" w:tplc="04090005" w:tentative="1">
+      <w:start w:val="1"/>
+      <w:numFmt w:val="bullet"/>
+      <w:lvlText w:val=""/>
+      <w:lvlJc w:val="left"/>
+      <w:pPr>
+        <w:ind w:left="7200" w:hanging="360"/>
+      </w:pPr>
+      <w:rPr>
+        <w:rFonts w:ascii="Wingdings" w:hAnsi="Wingdings" w:hint="default"/>
+      </w:rPr>
+    </w:lvl>
+  </w:abstractNum>
+  <w:abstractNum w:abstractNumId="12" w15:restartNumberingAfterBreak="0">
     <w:nsid w:val="500B7EE1"/>
     <w:multiLevelType w:val="hybridMultilevel"/>
     <w:tmpl w:val="997A4704"/>
@@ -8347,7 +10471,346 @@
       </w:rPr>
     </w:lvl>
   </w:abstractNum>
-  <w:abstractNum w:abstractNumId="6" w15:restartNumberingAfterBreak="0">
+  <w:abstractNum w:abstractNumId="13" w15:restartNumberingAfterBreak="0">
+    <w:nsid w:val="54503D00"/>
+    <w:multiLevelType w:val="hybridMultilevel"/>
+    <w:tmpl w:val="D3A4F79C"/>
+    <w:lvl w:ilvl="0" w:tplc="04090005">
+      <w:start w:val="1"/>
+      <w:numFmt w:val="bullet"/>
+      <w:lvlText w:val=""/>
+      <w:lvlJc w:val="left"/>
+      <w:pPr>
+        <w:ind w:left="1440" w:hanging="360"/>
+      </w:pPr>
+      <w:rPr>
+        <w:rFonts w:ascii="Wingdings" w:hAnsi="Wingdings" w:hint="default"/>
+      </w:rPr>
+    </w:lvl>
+    <w:lvl w:ilvl="1" w:tplc="04090003" w:tentative="1">
+      <w:start w:val="1"/>
+      <w:numFmt w:val="bullet"/>
+      <w:lvlText w:val="o"/>
+      <w:lvlJc w:val="left"/>
+      <w:pPr>
+        <w:ind w:left="2160" w:hanging="360"/>
+      </w:pPr>
+      <w:rPr>
+        <w:rFonts w:ascii="Courier New" w:hAnsi="Courier New" w:cs="Courier New" w:hint="default"/>
+      </w:rPr>
+    </w:lvl>
+    <w:lvl w:ilvl="2" w:tplc="04090005" w:tentative="1">
+      <w:start w:val="1"/>
+      <w:numFmt w:val="bullet"/>
+      <w:lvlText w:val=""/>
+      <w:lvlJc w:val="left"/>
+      <w:pPr>
+        <w:ind w:left="2880" w:hanging="360"/>
+      </w:pPr>
+      <w:rPr>
+        <w:rFonts w:ascii="Wingdings" w:hAnsi="Wingdings" w:hint="default"/>
+      </w:rPr>
+    </w:lvl>
+    <w:lvl w:ilvl="3" w:tplc="04090001" w:tentative="1">
+      <w:start w:val="1"/>
+      <w:numFmt w:val="bullet"/>
+      <w:lvlText w:val=""/>
+      <w:lvlJc w:val="left"/>
+      <w:pPr>
+        <w:ind w:left="3600" w:hanging="360"/>
+      </w:pPr>
+      <w:rPr>
+        <w:rFonts w:ascii="Symbol" w:hAnsi="Symbol" w:hint="default"/>
+      </w:rPr>
+    </w:lvl>
+    <w:lvl w:ilvl="4" w:tplc="04090003" w:tentative="1">
+      <w:start w:val="1"/>
+      <w:numFmt w:val="bullet"/>
+      <w:lvlText w:val="o"/>
+      <w:lvlJc w:val="left"/>
+      <w:pPr>
+        <w:ind w:left="4320" w:hanging="360"/>
+      </w:pPr>
+      <w:rPr>
+        <w:rFonts w:ascii="Courier New" w:hAnsi="Courier New" w:cs="Courier New" w:hint="default"/>
+      </w:rPr>
+    </w:lvl>
+    <w:lvl w:ilvl="5" w:tplc="04090005" w:tentative="1">
+      <w:start w:val="1"/>
+      <w:numFmt w:val="bullet"/>
+      <w:lvlText w:val=""/>
+      <w:lvlJc w:val="left"/>
+      <w:pPr>
+        <w:ind w:left="5040" w:hanging="360"/>
+      </w:pPr>
+      <w:rPr>
+        <w:rFonts w:ascii="Wingdings" w:hAnsi="Wingdings" w:hint="default"/>
+      </w:rPr>
+    </w:lvl>
+    <w:lvl w:ilvl="6" w:tplc="04090001" w:tentative="1">
+      <w:start w:val="1"/>
+      <w:numFmt w:val="bullet"/>
+      <w:lvlText w:val=""/>
+      <w:lvlJc w:val="left"/>
+      <w:pPr>
+        <w:ind w:left="5760" w:hanging="360"/>
+      </w:pPr>
+      <w:rPr>
+        <w:rFonts w:ascii="Symbol" w:hAnsi="Symbol" w:hint="default"/>
+      </w:rPr>
+    </w:lvl>
+    <w:lvl w:ilvl="7" w:tplc="04090003" w:tentative="1">
+      <w:start w:val="1"/>
+      <w:numFmt w:val="bullet"/>
+      <w:lvlText w:val="o"/>
+      <w:lvlJc w:val="left"/>
+      <w:pPr>
+        <w:ind w:left="6480" w:hanging="360"/>
+      </w:pPr>
+      <w:rPr>
+        <w:rFonts w:ascii="Courier New" w:hAnsi="Courier New" w:cs="Courier New" w:hint="default"/>
+      </w:rPr>
+    </w:lvl>
+    <w:lvl w:ilvl="8" w:tplc="04090005" w:tentative="1">
+      <w:start w:val="1"/>
+      <w:numFmt w:val="bullet"/>
+      <w:lvlText w:val=""/>
+      <w:lvlJc w:val="left"/>
+      <w:pPr>
+        <w:ind w:left="7200" w:hanging="360"/>
+      </w:pPr>
+      <w:rPr>
+        <w:rFonts w:ascii="Wingdings" w:hAnsi="Wingdings" w:hint="default"/>
+      </w:rPr>
+    </w:lvl>
+  </w:abstractNum>
+  <w:abstractNum w:abstractNumId="14" w15:restartNumberingAfterBreak="0">
+    <w:nsid w:val="5A9C693E"/>
+    <w:multiLevelType w:val="hybridMultilevel"/>
+    <w:tmpl w:val="52D05FFA"/>
+    <w:lvl w:ilvl="0" w:tplc="04090005">
+      <w:start w:val="1"/>
+      <w:numFmt w:val="bullet"/>
+      <w:lvlText w:val=""/>
+      <w:lvlJc w:val="left"/>
+      <w:pPr>
+        <w:ind w:left="1440" w:hanging="360"/>
+      </w:pPr>
+      <w:rPr>
+        <w:rFonts w:ascii="Wingdings" w:hAnsi="Wingdings" w:hint="default"/>
+      </w:rPr>
+    </w:lvl>
+    <w:lvl w:ilvl="1" w:tplc="04090003" w:tentative="1">
+      <w:start w:val="1"/>
+      <w:numFmt w:val="bullet"/>
+      <w:lvlText w:val="o"/>
+      <w:lvlJc w:val="left"/>
+      <w:pPr>
+        <w:ind w:left="2160" w:hanging="360"/>
+      </w:pPr>
+      <w:rPr>
+        <w:rFonts w:ascii="Courier New" w:hAnsi="Courier New" w:cs="Courier New" w:hint="default"/>
+      </w:rPr>
+    </w:lvl>
+    <w:lvl w:ilvl="2" w:tplc="04090005" w:tentative="1">
+      <w:start w:val="1"/>
+      <w:numFmt w:val="bullet"/>
+      <w:lvlText w:val=""/>
+      <w:lvlJc w:val="left"/>
+      <w:pPr>
+        <w:ind w:left="2880" w:hanging="360"/>
+      </w:pPr>
+      <w:rPr>
+        <w:rFonts w:ascii="Wingdings" w:hAnsi="Wingdings" w:hint="default"/>
+      </w:rPr>
+    </w:lvl>
+    <w:lvl w:ilvl="3" w:tplc="04090001" w:tentative="1">
+      <w:start w:val="1"/>
+      <w:numFmt w:val="bullet"/>
+      <w:lvlText w:val=""/>
+      <w:lvlJc w:val="left"/>
+      <w:pPr>
+        <w:ind w:left="3600" w:hanging="360"/>
+      </w:pPr>
+      <w:rPr>
+        <w:rFonts w:ascii="Symbol" w:hAnsi="Symbol" w:hint="default"/>
+      </w:rPr>
+    </w:lvl>
+    <w:lvl w:ilvl="4" w:tplc="04090003" w:tentative="1">
+      <w:start w:val="1"/>
+      <w:numFmt w:val="bullet"/>
+      <w:lvlText w:val="o"/>
+      <w:lvlJc w:val="left"/>
+      <w:pPr>
+        <w:ind w:left="4320" w:hanging="360"/>
+      </w:pPr>
+      <w:rPr>
+        <w:rFonts w:ascii="Courier New" w:hAnsi="Courier New" w:cs="Courier New" w:hint="default"/>
+      </w:rPr>
+    </w:lvl>
+    <w:lvl w:ilvl="5" w:tplc="04090005" w:tentative="1">
+      <w:start w:val="1"/>
+      <w:numFmt w:val="bullet"/>
+      <w:lvlText w:val=""/>
+      <w:lvlJc w:val="left"/>
+      <w:pPr>
+        <w:ind w:left="5040" w:hanging="360"/>
+      </w:pPr>
+      <w:rPr>
+        <w:rFonts w:ascii="Wingdings" w:hAnsi="Wingdings" w:hint="default"/>
+      </w:rPr>
+    </w:lvl>
+    <w:lvl w:ilvl="6" w:tplc="04090001" w:tentative="1">
+      <w:start w:val="1"/>
+      <w:numFmt w:val="bullet"/>
+      <w:lvlText w:val=""/>
+      <w:lvlJc w:val="left"/>
+      <w:pPr>
+        <w:ind w:left="5760" w:hanging="360"/>
+      </w:pPr>
+      <w:rPr>
+        <w:rFonts w:ascii="Symbol" w:hAnsi="Symbol" w:hint="default"/>
+      </w:rPr>
+    </w:lvl>
+    <w:lvl w:ilvl="7" w:tplc="04090003" w:tentative="1">
+      <w:start w:val="1"/>
+      <w:numFmt w:val="bullet"/>
+      <w:lvlText w:val="o"/>
+      <w:lvlJc w:val="left"/>
+      <w:pPr>
+        <w:ind w:left="6480" w:hanging="360"/>
+      </w:pPr>
+      <w:rPr>
+        <w:rFonts w:ascii="Courier New" w:hAnsi="Courier New" w:cs="Courier New" w:hint="default"/>
+      </w:rPr>
+    </w:lvl>
+    <w:lvl w:ilvl="8" w:tplc="04090005" w:tentative="1">
+      <w:start w:val="1"/>
+      <w:numFmt w:val="bullet"/>
+      <w:lvlText w:val=""/>
+      <w:lvlJc w:val="left"/>
+      <w:pPr>
+        <w:ind w:left="7200" w:hanging="360"/>
+      </w:pPr>
+      <w:rPr>
+        <w:rFonts w:ascii="Wingdings" w:hAnsi="Wingdings" w:hint="default"/>
+      </w:rPr>
+    </w:lvl>
+  </w:abstractNum>
+  <w:abstractNum w:abstractNumId="15" w15:restartNumberingAfterBreak="0">
+    <w:nsid w:val="6A27267D"/>
+    <w:multiLevelType w:val="hybridMultilevel"/>
+    <w:tmpl w:val="6C58C584"/>
+    <w:lvl w:ilvl="0" w:tplc="04090005">
+      <w:start w:val="1"/>
+      <w:numFmt w:val="bullet"/>
+      <w:lvlText w:val=""/>
+      <w:lvlJc w:val="left"/>
+      <w:pPr>
+        <w:ind w:left="1440" w:hanging="360"/>
+      </w:pPr>
+      <w:rPr>
+        <w:rFonts w:ascii="Wingdings" w:hAnsi="Wingdings" w:hint="default"/>
+      </w:rPr>
+    </w:lvl>
+    <w:lvl w:ilvl="1" w:tplc="04090003" w:tentative="1">
+      <w:start w:val="1"/>
+      <w:numFmt w:val="bullet"/>
+      <w:lvlText w:val="o"/>
+      <w:lvlJc w:val="left"/>
+      <w:pPr>
+        <w:ind w:left="2160" w:hanging="360"/>
+      </w:pPr>
+      <w:rPr>
+        <w:rFonts w:ascii="Courier New" w:hAnsi="Courier New" w:cs="Courier New" w:hint="default"/>
+      </w:rPr>
+    </w:lvl>
+    <w:lvl w:ilvl="2" w:tplc="04090005" w:tentative="1">
+      <w:start w:val="1"/>
+      <w:numFmt w:val="bullet"/>
+      <w:lvlText w:val=""/>
+      <w:lvlJc w:val="left"/>
+      <w:pPr>
+        <w:ind w:left="2880" w:hanging="360"/>
+      </w:pPr>
+      <w:rPr>
+        <w:rFonts w:ascii="Wingdings" w:hAnsi="Wingdings" w:hint="default"/>
+      </w:rPr>
+    </w:lvl>
+    <w:lvl w:ilvl="3" w:tplc="04090001" w:tentative="1">
+      <w:start w:val="1"/>
+      <w:numFmt w:val="bullet"/>
+      <w:lvlText w:val=""/>
+      <w:lvlJc w:val="left"/>
+      <w:pPr>
+        <w:ind w:left="3600" w:hanging="360"/>
+      </w:pPr>
+      <w:rPr>
+        <w:rFonts w:ascii="Symbol" w:hAnsi="Symbol" w:hint="default"/>
+      </w:rPr>
+    </w:lvl>
+    <w:lvl w:ilvl="4" w:tplc="04090003" w:tentative="1">
+      <w:start w:val="1"/>
+      <w:numFmt w:val="bullet"/>
+      <w:lvlText w:val="o"/>
+      <w:lvlJc w:val="left"/>
+      <w:pPr>
+        <w:ind w:left="4320" w:hanging="360"/>
+      </w:pPr>
+      <w:rPr>
+        <w:rFonts w:ascii="Courier New" w:hAnsi="Courier New" w:cs="Courier New" w:hint="default"/>
+      </w:rPr>
+    </w:lvl>
+    <w:lvl w:ilvl="5" w:tplc="04090005" w:tentative="1">
+      <w:start w:val="1"/>
+      <w:numFmt w:val="bullet"/>
+      <w:lvlText w:val=""/>
+      <w:lvlJc w:val="left"/>
+      <w:pPr>
+        <w:ind w:left="5040" w:hanging="360"/>
+      </w:pPr>
+      <w:rPr>
+        <w:rFonts w:ascii="Wingdings" w:hAnsi="Wingdings" w:hint="default"/>
+      </w:rPr>
+    </w:lvl>
+    <w:lvl w:ilvl="6" w:tplc="04090001" w:tentative="1">
+      <w:start w:val="1"/>
+      <w:numFmt w:val="bullet"/>
+      <w:lvlText w:val=""/>
+      <w:lvlJc w:val="left"/>
+      <w:pPr>
+        <w:ind w:left="5760" w:hanging="360"/>
+      </w:pPr>
+      <w:rPr>
+        <w:rFonts w:ascii="Symbol" w:hAnsi="Symbol" w:hint="default"/>
+      </w:rPr>
+    </w:lvl>
+    <w:lvl w:ilvl="7" w:tplc="04090003" w:tentative="1">
+      <w:start w:val="1"/>
+      <w:numFmt w:val="bullet"/>
+      <w:lvlText w:val="o"/>
+      <w:lvlJc w:val="left"/>
+      <w:pPr>
+        <w:ind w:left="6480" w:hanging="360"/>
+      </w:pPr>
+      <w:rPr>
+        <w:rFonts w:ascii="Courier New" w:hAnsi="Courier New" w:cs="Courier New" w:hint="default"/>
+      </w:rPr>
+    </w:lvl>
+    <w:lvl w:ilvl="8" w:tplc="04090005" w:tentative="1">
+      <w:start w:val="1"/>
+      <w:numFmt w:val="bullet"/>
+      <w:lvlText w:val=""/>
+      <w:lvlJc w:val="left"/>
+      <w:pPr>
+        <w:ind w:left="7200" w:hanging="360"/>
+      </w:pPr>
+      <w:rPr>
+        <w:rFonts w:ascii="Wingdings" w:hAnsi="Wingdings" w:hint="default"/>
+      </w:rPr>
+    </w:lvl>
+  </w:abstractNum>
+  <w:abstractNum w:abstractNumId="16" w15:restartNumberingAfterBreak="0">
     <w:nsid w:val="6F8216EC"/>
     <w:multiLevelType w:val="hybridMultilevel"/>
     <w:tmpl w:val="429238BA"/>
@@ -8460,7 +10923,7 @@
       </w:rPr>
     </w:lvl>
   </w:abstractNum>
-  <w:abstractNum w:abstractNumId="7" w15:restartNumberingAfterBreak="0">
+  <w:abstractNum w:abstractNumId="17" w15:restartNumberingAfterBreak="0">
     <w:nsid w:val="7AA5675A"/>
     <w:multiLevelType w:val="hybridMultilevel"/>
     <w:tmpl w:val="8B68790C"/>
@@ -8573,7 +11036,7 @@
       </w:rPr>
     </w:lvl>
   </w:abstractNum>
-  <w:abstractNum w:abstractNumId="8" w15:restartNumberingAfterBreak="0">
+  <w:abstractNum w:abstractNumId="18" w15:restartNumberingAfterBreak="0">
     <w:nsid w:val="7B0125E0"/>
     <w:multiLevelType w:val="hybridMultilevel"/>
     <w:tmpl w:val="9B360426"/>
@@ -8690,28 +11153,58 @@
     <w:abstractNumId w:val="0"/>
   </w:num>
   <w:num w:numId="2">
+    <w:abstractNumId w:val="7"/>
+  </w:num>
+  <w:num w:numId="3">
+    <w:abstractNumId w:val="6"/>
+  </w:num>
+  <w:num w:numId="4">
+    <w:abstractNumId w:val="3"/>
+  </w:num>
+  <w:num w:numId="5">
+    <w:abstractNumId w:val="18"/>
+  </w:num>
+  <w:num w:numId="6">
+    <w:abstractNumId w:val="5"/>
+  </w:num>
+  <w:num w:numId="7">
+    <w:abstractNumId w:val="17"/>
+  </w:num>
+  <w:num w:numId="8">
+    <w:abstractNumId w:val="16"/>
+  </w:num>
+  <w:num w:numId="9">
+    <w:abstractNumId w:val="12"/>
+  </w:num>
+  <w:num w:numId="10">
     <w:abstractNumId w:val="4"/>
   </w:num>
-  <w:num w:numId="3">
-    <w:abstractNumId w:val="3"/>
-  </w:num>
-  <w:num w:numId="4">
+  <w:num w:numId="11">
     <w:abstractNumId w:val="1"/>
   </w:num>
-  <w:num w:numId="5">
+  <w:num w:numId="12">
+    <w:abstractNumId w:val="11"/>
+  </w:num>
+  <w:num w:numId="13">
+    <w:abstractNumId w:val="10"/>
+  </w:num>
+  <w:num w:numId="14">
+    <w:abstractNumId w:val="9"/>
+  </w:num>
+  <w:num w:numId="15">
     <w:abstractNumId w:val="8"/>
   </w:num>
-  <w:num w:numId="6">
+  <w:num w:numId="16">
+    <w:abstractNumId w:val="15"/>
+  </w:num>
+  <w:num w:numId="17">
     <w:abstractNumId w:val="2"/>
   </w:num>
-  <w:num w:numId="7">
-    <w:abstractNumId w:val="7"/>
+  <w:num w:numId="18">
+    <w:abstractNumId w:val="14"/>
   </w:num>
-  <w:num w:numId="8">
-    <w:abstractNumId w:val="6"/>
-  </w:num>
-  <w:num w:numId="9">
-    <w:abstractNumId w:val="5"/>
+  <w:num w:numId="19">
+    <w:abstractNumId w:val="13"/>
   </w:num>
 </w:numbering>
 </file>

</xml_diff>

<commit_message>
Updated SRS section 3.3
- Added system use case diagram to subsection 3.3.1 under section 3.3.
</commit_message>
<xml_diff>
--- a/Software Requirements Specification.docx
+++ b/Software Requirements Specification.docx
@@ -5633,7 +5633,23 @@
           <w:sz w:val="22"/>
           <w:szCs w:val="22"/>
         </w:rPr>
-        <w:t xml:space="preserve"> Each subsection will describe any inputs or outputs required by the function. Refer technical information can be found within Appendix A – Data Dictionary on page 10.</w:t>
+        <w:t xml:space="preserve"> Each subsection will describe any inputs or outputs required by the function. Refer technical information can be found within Appendix A – Data Dictionary on page 1</w:t>
+      </w:r>
+      <w:r>
+        <w:rPr>
+          <w:rFonts w:ascii="Arial" w:hAnsi="Arial" w:cs="Arial"/>
+          <w:sz w:val="22"/>
+          <w:szCs w:val="22"/>
+        </w:rPr>
+        <w:t>2</w:t>
+      </w:r>
+      <w:r>
+        <w:rPr>
+          <w:rFonts w:ascii="Arial" w:hAnsi="Arial" w:cs="Arial"/>
+          <w:sz w:val="22"/>
+          <w:szCs w:val="22"/>
+        </w:rPr>
+        <w:t>.</w:t>
       </w:r>
     </w:p>
     <w:p>
@@ -5927,6 +5943,41 @@
           <w:rFonts w:ascii="Arial" w:hAnsi="Arial"/>
           <w:sz w:val="22"/>
         </w:rPr>
+        <w:t xml:space="preserve">The system shall associate a randomly generated, unique 8-digit ID </w:t>
+      </w:r>
+      <w:r>
+        <w:rPr>
+          <w:rFonts w:ascii="Arial" w:hAnsi="Arial"/>
+          <w:sz w:val="22"/>
+        </w:rPr>
+        <w:t xml:space="preserve">for the </w:t>
+      </w:r>
+      <w:r>
+        <w:rPr>
+          <w:rFonts w:ascii="Arial" w:hAnsi="Arial"/>
+          <w:sz w:val="22"/>
+        </w:rPr>
+        <w:t>user.</w:t>
+      </w:r>
+    </w:p>
+    <w:p>
+      <w:pPr>
+        <w:pStyle w:val="ListParagraph"/>
+        <w:numPr>
+          <w:ilvl w:val="0"/>
+          <w:numId w:val="10"/>
+        </w:numPr>
+        <w:rPr>
+          <w:rFonts w:ascii="Arial" w:hAnsi="Arial"/>
+          <w:b/>
+          <w:sz w:val="22"/>
+        </w:rPr>
+      </w:pPr>
+      <w:r>
+        <w:rPr>
+          <w:rFonts w:ascii="Arial" w:hAnsi="Arial"/>
+          <w:sz w:val="22"/>
+        </w:rPr>
         <w:t>The system shall display an error message if there is an issue with creating an account with the application.</w:t>
       </w:r>
     </w:p>
@@ -6948,6 +6999,177 @@
     </w:p>
     <w:p>
       <w:pPr>
+        <w:rPr>
+          <w:rFonts w:ascii="Arial" w:hAnsi="Arial"/>
+          <w:b/>
+          <w:sz w:val="22"/>
+        </w:rPr>
+      </w:pPr>
+    </w:p>
+    <w:p>
+      <w:pPr>
+        <w:rPr>
+          <w:rFonts w:ascii="Arial" w:hAnsi="Arial"/>
+          <w:b/>
+          <w:sz w:val="22"/>
+        </w:rPr>
+      </w:pPr>
+    </w:p>
+    <w:p>
+      <w:pPr>
+        <w:rPr>
+          <w:rFonts w:ascii="Arial" w:hAnsi="Arial"/>
+          <w:b/>
+          <w:sz w:val="22"/>
+        </w:rPr>
+      </w:pPr>
+    </w:p>
+    <w:p>
+      <w:pPr>
+        <w:rPr>
+          <w:rFonts w:ascii="Arial" w:hAnsi="Arial"/>
+          <w:b/>
+          <w:sz w:val="22"/>
+        </w:rPr>
+      </w:pPr>
+    </w:p>
+    <w:p>
+      <w:pPr>
+        <w:rPr>
+          <w:rFonts w:ascii="Arial" w:hAnsi="Arial"/>
+          <w:b/>
+          <w:sz w:val="22"/>
+        </w:rPr>
+      </w:pPr>
+    </w:p>
+    <w:p>
+      <w:pPr>
+        <w:rPr>
+          <w:rFonts w:ascii="Arial" w:hAnsi="Arial"/>
+          <w:b/>
+          <w:sz w:val="22"/>
+        </w:rPr>
+      </w:pPr>
+    </w:p>
+    <w:p>
+      <w:pPr>
+        <w:rPr>
+          <w:rFonts w:ascii="Arial" w:hAnsi="Arial"/>
+          <w:b/>
+          <w:sz w:val="22"/>
+        </w:rPr>
+      </w:pPr>
+    </w:p>
+    <w:p>
+      <w:pPr>
+        <w:rPr>
+          <w:rFonts w:ascii="Arial" w:hAnsi="Arial"/>
+          <w:b/>
+          <w:sz w:val="22"/>
+        </w:rPr>
+      </w:pPr>
+    </w:p>
+    <w:p>
+      <w:pPr>
+        <w:rPr>
+          <w:rFonts w:ascii="Arial" w:hAnsi="Arial"/>
+          <w:b/>
+          <w:sz w:val="22"/>
+        </w:rPr>
+      </w:pPr>
+    </w:p>
+    <w:p>
+      <w:pPr>
+        <w:rPr>
+          <w:rFonts w:ascii="Arial" w:hAnsi="Arial"/>
+          <w:b/>
+          <w:sz w:val="22"/>
+        </w:rPr>
+      </w:pPr>
+    </w:p>
+    <w:p>
+      <w:pPr>
+        <w:rPr>
+          <w:rFonts w:ascii="Arial" w:hAnsi="Arial"/>
+          <w:b/>
+          <w:sz w:val="22"/>
+        </w:rPr>
+      </w:pPr>
+    </w:p>
+    <w:p>
+      <w:pPr>
+        <w:rPr>
+          <w:rFonts w:ascii="Arial" w:hAnsi="Arial"/>
+          <w:b/>
+          <w:sz w:val="22"/>
+        </w:rPr>
+      </w:pPr>
+    </w:p>
+    <w:p>
+      <w:pPr>
+        <w:rPr>
+          <w:rFonts w:ascii="Arial" w:hAnsi="Arial"/>
+          <w:b/>
+          <w:sz w:val="22"/>
+        </w:rPr>
+      </w:pPr>
+    </w:p>
+    <w:p>
+      <w:pPr>
+        <w:rPr>
+          <w:rFonts w:ascii="Arial" w:hAnsi="Arial"/>
+          <w:b/>
+          <w:sz w:val="22"/>
+        </w:rPr>
+      </w:pPr>
+    </w:p>
+    <w:p>
+      <w:pPr>
+        <w:rPr>
+          <w:rFonts w:ascii="Arial" w:hAnsi="Arial"/>
+          <w:b/>
+          <w:sz w:val="22"/>
+        </w:rPr>
+      </w:pPr>
+    </w:p>
+    <w:p>
+      <w:pPr>
+        <w:rPr>
+          <w:rFonts w:ascii="Arial" w:hAnsi="Arial"/>
+          <w:b/>
+          <w:sz w:val="22"/>
+        </w:rPr>
+      </w:pPr>
+    </w:p>
+    <w:p>
+      <w:pPr>
+        <w:rPr>
+          <w:rFonts w:ascii="Arial" w:hAnsi="Arial"/>
+          <w:b/>
+          <w:sz w:val="22"/>
+        </w:rPr>
+      </w:pPr>
+    </w:p>
+    <w:p>
+      <w:pPr>
+        <w:rPr>
+          <w:rFonts w:ascii="Arial" w:hAnsi="Arial"/>
+          <w:b/>
+          <w:sz w:val="22"/>
+        </w:rPr>
+      </w:pPr>
+    </w:p>
+    <w:p>
+      <w:pPr>
+        <w:rPr>
+          <w:rFonts w:ascii="Arial" w:hAnsi="Arial"/>
+          <w:b/>
+          <w:sz w:val="22"/>
+        </w:rPr>
+      </w:pPr>
+    </w:p>
+    <w:p>
+      <w:pPr>
         <w:pStyle w:val="Heading2"/>
         <w:rPr>
           <w:rFonts w:ascii="Arial" w:hAnsi="Arial"/>
@@ -6958,6 +7180,7 @@
         <w:rPr>
           <w:rFonts w:ascii="Arial" w:hAnsi="Arial"/>
         </w:rPr>
+        <w:lastRenderedPageBreak/>
         <w:t>Behaviour Requirements</w:t>
       </w:r>
       <w:bookmarkEnd w:id="48"/>
@@ -6970,55 +7193,68 @@
         </w:rPr>
       </w:pPr>
       <w:r>
+        <w:drawing>
+          <wp:anchor distT="0" distB="0" distL="114300" distR="114300" simplePos="0" relativeHeight="251659264" behindDoc="1" locked="0" layoutInCell="1" allowOverlap="1" wp14:anchorId="1CAE1CC3" wp14:editId="6978E2FC">
+            <wp:simplePos x="0" y="0"/>
+            <wp:positionH relativeFrom="column">
+              <wp:posOffset>0</wp:posOffset>
+            </wp:positionH>
+            <wp:positionV relativeFrom="paragraph">
+              <wp:posOffset>219710</wp:posOffset>
+            </wp:positionV>
+            <wp:extent cx="6126480" cy="4467860"/>
+            <wp:effectExtent l="0" t="0" r="7620" b="8890"/>
+            <wp:wrapNone/>
+            <wp:docPr id="3" name="Picture 3"/>
+            <wp:cNvGraphicFramePr>
+              <a:graphicFrameLocks xmlns:a="http://schemas.openxmlformats.org/drawingml/2006/main" noChangeAspect="1"/>
+            </wp:cNvGraphicFramePr>
+            <a:graphic xmlns:a="http://schemas.openxmlformats.org/drawingml/2006/main">
+              <a:graphicData uri="http://schemas.openxmlformats.org/drawingml/2006/picture">
+                <pic:pic xmlns:pic="http://schemas.openxmlformats.org/drawingml/2006/picture">
+                  <pic:nvPicPr>
+                    <pic:cNvPr id="0" name="Picture 1"/>
+                    <pic:cNvPicPr>
+                      <a:picLocks noChangeAspect="1" noChangeArrowheads="1"/>
+                    </pic:cNvPicPr>
+                  </pic:nvPicPr>
+                  <pic:blipFill>
+                    <a:blip r:embed="rId16">
+                      <a:extLst>
+                        <a:ext uri="{28A0092B-C50C-407E-A947-70E740481C1C}">
+                          <a14:useLocalDpi xmlns:a14="http://schemas.microsoft.com/office/drawing/2010/main" val="0"/>
+                        </a:ext>
+                      </a:extLst>
+                    </a:blip>
+                    <a:srcRect/>
+                    <a:stretch>
+                      <a:fillRect/>
+                    </a:stretch>
+                  </pic:blipFill>
+                  <pic:spPr bwMode="auto">
+                    <a:xfrm>
+                      <a:off x="0" y="0"/>
+                      <a:ext cx="6126480" cy="4467860"/>
+                    </a:xfrm>
+                    <a:prstGeom prst="rect">
+                      <a:avLst/>
+                    </a:prstGeom>
+                    <a:noFill/>
+                    <a:ln>
+                      <a:noFill/>
+                    </a:ln>
+                  </pic:spPr>
+                </pic:pic>
+              </a:graphicData>
+            </a:graphic>
+          </wp:anchor>
+        </w:drawing>
+      </w:r>
+      <w:r>
         <w:rPr>
           <w:rFonts w:ascii="Arial" w:hAnsi="Arial"/>
         </w:rPr>
         <w:t>Use Case View</w:t>
-      </w:r>
-    </w:p>
-    <w:p>
-      <w:pPr>
-        <w:pStyle w:val="template"/>
-        <w:spacing w:line="240" w:lineRule="auto"/>
-        <w:jc w:val="both"/>
-      </w:pPr>
-      <w:r>
-        <w:t>&lt;</w:t>
-      </w:r>
-      <w:r>
-        <w:rPr>
-          <w:color w:val="0000FF"/>
-        </w:rPr>
-        <w:t xml:space="preserve">A use case defines a goal-oriented set of interactions between external actors and the system under consideration. </w:t>
-      </w:r>
-    </w:p>
-    <w:p>
-      <w:pPr>
-        <w:pStyle w:val="template"/>
-        <w:spacing w:line="240" w:lineRule="auto"/>
-        <w:jc w:val="both"/>
-      </w:pPr>
-    </w:p>
-    <w:p>
-      <w:pPr>
-        <w:pStyle w:val="template"/>
-        <w:spacing w:line="240" w:lineRule="auto"/>
-        <w:jc w:val="both"/>
-      </w:pPr>
-      <w:r>
-        <w:t>TO DO: Provid</w:t>
-      </w:r>
-      <w:r>
-        <w:t xml:space="preserve">e a use case diagram which shows </w:t>
-      </w:r>
-      <w:r>
-        <w:t>the entire system and all possible actors. Do not include detailed use case descriptions (these will be needed when you will be working on the Test Plan), but make sure to include a short description of what every use-case is, who are the actors in your diagr</w:t>
-      </w:r>
-      <w:r>
-        <w:t>am</w:t>
-      </w:r>
-      <w:r>
-        <w:t>.&gt;</w:t>
       </w:r>
     </w:p>
     <w:p/>
@@ -7058,20 +7294,6 @@
     <w:p/>
     <w:p/>
     <w:p/>
-    <w:p/>
-    <w:p/>
-    <w:p/>
-    <w:p/>
-    <w:p/>
-    <w:p/>
-    <w:p/>
-    <w:p/>
-    <w:p/>
-    <w:p/>
-    <w:p/>
-    <w:p/>
-    <w:p/>
-    <w:p/>
     <w:p>
       <w:bookmarkStart w:id="49" w:name="_GoBack"/>
       <w:bookmarkEnd w:id="49"/>
@@ -7748,8 +7970,8 @@
           <w:color w:val="FFFFFF"/>
         </w:rPr>
       </w:pPr>
-      <w:bookmarkStart w:id="60" w:name="_Toc439994698"/>
-      <w:bookmarkStart w:id="61" w:name="_Toc113291713"/>
+      <w:bookmarkStart w:id="60" w:name="_Toc113291713"/>
+      <w:bookmarkStart w:id="61" w:name="_Toc439994698"/>
       <w:bookmarkEnd w:id="59"/>
       <w:r>
         <w:rPr>
@@ -7759,7 +7981,7 @@
         <w:lastRenderedPageBreak/>
         <w:t>Appendix A – Data Dictionary</w:t>
       </w:r>
-      <w:bookmarkEnd w:id="61"/>
+      <w:bookmarkEnd w:id="60"/>
     </w:p>
     <w:tbl>
       <w:tblPr>
@@ -8617,7 +8839,7 @@
         <w:lastRenderedPageBreak/>
         <w:t>Appendix B</w:t>
       </w:r>
-      <w:bookmarkEnd w:id="60"/>
+      <w:bookmarkEnd w:id="61"/>
       <w:r>
         <w:rPr>
           <w:rFonts w:ascii="Arial" w:hAnsi="Arial"/>
@@ -8838,7 +9060,7 @@
       </w:pPr>
     </w:p>
     <w:sectPr>
-      <w:headerReference w:type="default" r:id="rId16"/>
+      <w:headerReference w:type="default" r:id="rId17"/>
       <w:pgSz w:w="12240" w:h="15840" w:code="1"/>
       <w:pgMar w:top="1440" w:right="1296" w:bottom="1440" w:left="1296" w:header="720" w:footer="720" w:gutter="0"/>
       <w:pgNumType w:start="1"/>
@@ -11798,6 +12020,7 @@
   <w:style w:type="character" w:default="1" w:styleId="DefaultParagraphFont">
     <w:name w:val="Default Paragraph Font"/>
     <w:uiPriority w:val="1"/>
+    <w:semiHidden/>
     <w:unhideWhenUsed/>
   </w:style>
   <w:style w:type="table" w:default="1" w:styleId="TableNormal">

</xml_diff>

<commit_message>
Updated SRS section 4
- Completed sections 4.1, 4.2, and 4.3
</commit_message>
<xml_diff>
--- a/Software Requirements Specification.docx
+++ b/Software Requirements Specification.docx
@@ -2396,7 +2396,16 @@
               <w:jc w:val="center"/>
             </w:pPr>
             <w:r>
-              <w:t>09/30/2018</w:t>
+              <w:t>10</w:t>
+            </w:r>
+            <w:r>
+              <w:t>/</w:t>
+            </w:r>
+            <w:r>
+              <w:t>01</w:t>
+            </w:r>
+            <w:r>
+              <w:t>/2018</w:t>
             </w:r>
           </w:p>
         </w:tc>
@@ -2424,6 +2433,9 @@
             <w:pPr>
               <w:pStyle w:val="Table-Text"/>
             </w:pPr>
+            <w:r>
+              <w:t>Kevin Black</w:t>
+            </w:r>
           </w:p>
         </w:tc>
         <w:tc>
@@ -2435,8 +2447,13 @@
               <w:pStyle w:val="Table-Text"/>
             </w:pPr>
             <w:r>
-              <w:t>Section 4 of the Software Requirements Specification completed.</w:t>
+              <w:t>Section 4 of the Software Requirements Specification completed</w:t>
             </w:r>
+            <w:r>
+              <w:t>, table of contents updated.</w:t>
+            </w:r>
+            <w:bookmarkStart w:id="11" w:name="_GoBack"/>
+            <w:bookmarkEnd w:id="11"/>
           </w:p>
         </w:tc>
         <w:tc>
@@ -2471,7 +2488,7 @@
           <w:sz w:val="22"/>
         </w:rPr>
       </w:pPr>
-      <w:bookmarkStart w:id="11" w:name="_Toc108287589"/>
+      <w:bookmarkStart w:id="12" w:name="_Toc108287589"/>
     </w:p>
     <w:p>
       <w:pPr>
@@ -2489,7 +2506,7 @@
         </w:rPr>
       </w:pPr>
     </w:p>
-    <w:bookmarkEnd w:id="11"/>
+    <w:bookmarkEnd w:id="12"/>
     <w:p>
       <w:pPr>
         <w:sectPr>
@@ -2521,8 +2538,8 @@
           <w:color w:val="FFFFFF"/>
         </w:rPr>
       </w:pPr>
-      <w:bookmarkStart w:id="12" w:name="_Toc439994665"/>
-      <w:bookmarkStart w:id="13" w:name="_Toc113291689"/>
+      <w:bookmarkStart w:id="13" w:name="_Toc439994665"/>
+      <w:bookmarkStart w:id="14" w:name="_Toc113291689"/>
       <w:r>
         <w:rPr>
           <w:rFonts w:ascii="Arial" w:hAnsi="Arial"/>
@@ -2531,8 +2548,8 @@
         <w:lastRenderedPageBreak/>
         <w:t>Introduction</w:t>
       </w:r>
-      <w:bookmarkEnd w:id="12"/>
       <w:bookmarkEnd w:id="13"/>
+      <w:bookmarkEnd w:id="14"/>
     </w:p>
     <w:p>
       <w:pPr>
@@ -2592,16 +2609,16 @@
           <w:rFonts w:ascii="Arial" w:hAnsi="Arial"/>
         </w:rPr>
       </w:pPr>
-      <w:bookmarkStart w:id="14" w:name="_Toc439994667"/>
-      <w:bookmarkStart w:id="15" w:name="_Toc113291690"/>
+      <w:bookmarkStart w:id="15" w:name="_Toc439994667"/>
+      <w:bookmarkStart w:id="16" w:name="_Toc113291690"/>
       <w:r>
         <w:rPr>
           <w:rFonts w:ascii="Arial" w:hAnsi="Arial"/>
         </w:rPr>
         <w:t>Document Purpose</w:t>
       </w:r>
-      <w:bookmarkEnd w:id="14"/>
       <w:bookmarkEnd w:id="15"/>
+      <w:bookmarkEnd w:id="16"/>
       <w:r>
         <w:rPr>
           <w:rFonts w:ascii="Arial" w:hAnsi="Arial"/>
@@ -2662,16 +2679,16 @@
           <w:rFonts w:ascii="Arial" w:hAnsi="Arial"/>
         </w:rPr>
       </w:pPr>
-      <w:bookmarkStart w:id="16" w:name="_Toc439994670"/>
-      <w:bookmarkStart w:id="17" w:name="_Toc113291691"/>
+      <w:bookmarkStart w:id="17" w:name="_Toc439994670"/>
+      <w:bookmarkStart w:id="18" w:name="_Toc113291691"/>
       <w:r>
         <w:rPr>
           <w:rFonts w:ascii="Arial" w:hAnsi="Arial"/>
         </w:rPr>
         <w:t>Product Scope</w:t>
       </w:r>
-      <w:bookmarkEnd w:id="16"/>
       <w:bookmarkEnd w:id="17"/>
+      <w:bookmarkEnd w:id="18"/>
     </w:p>
     <w:p>
       <w:pPr>
@@ -2720,22 +2737,22 @@
           <w:rFonts w:ascii="Arial" w:hAnsi="Arial"/>
         </w:rPr>
       </w:pPr>
-      <w:bookmarkStart w:id="18" w:name="_Toc439994669"/>
-      <w:bookmarkStart w:id="19" w:name="_Toc113291692"/>
+      <w:bookmarkStart w:id="19" w:name="_Toc439994669"/>
+      <w:bookmarkStart w:id="20" w:name="_Toc113291692"/>
       <w:r>
         <w:rPr>
           <w:rFonts w:ascii="Arial" w:hAnsi="Arial"/>
         </w:rPr>
         <w:t xml:space="preserve">Intended Audience and </w:t>
       </w:r>
-      <w:bookmarkEnd w:id="18"/>
+      <w:bookmarkEnd w:id="19"/>
       <w:r>
         <w:rPr>
           <w:rFonts w:ascii="Arial" w:hAnsi="Arial"/>
         </w:rPr>
         <w:t>Document Overview</w:t>
       </w:r>
-      <w:bookmarkEnd w:id="19"/>
+      <w:bookmarkEnd w:id="20"/>
     </w:p>
     <w:p>
       <w:pPr>
@@ -2903,8 +2920,8 @@
           <w:rFonts w:ascii="Arial" w:hAnsi="Arial"/>
         </w:rPr>
       </w:pPr>
-      <w:bookmarkStart w:id="20" w:name="_Toc113291693"/>
-      <w:bookmarkStart w:id="21" w:name="_Toc439994668"/>
+      <w:bookmarkStart w:id="21" w:name="_Toc113291693"/>
+      <w:bookmarkStart w:id="22" w:name="_Toc439994668"/>
       <w:r>
         <w:rPr>
           <w:rFonts w:ascii="Arial" w:hAnsi="Arial"/>
@@ -2912,7 +2929,7 @@
         <w:lastRenderedPageBreak/>
         <w:t>Definitions, Acronyms and Abbreviations</w:t>
       </w:r>
-      <w:bookmarkEnd w:id="20"/>
+      <w:bookmarkEnd w:id="21"/>
     </w:p>
     <w:tbl>
       <w:tblPr>
@@ -3039,6 +3056,28 @@
           </w:p>
         </w:tc>
       </w:tr>
+      <w:tr>
+        <w:tc>
+          <w:tcPr>
+            <w:tcW w:w="1795" w:type="dxa"/>
+          </w:tcPr>
+          <w:p>
+            <w:r>
+              <w:t>5. SRS</w:t>
+            </w:r>
+          </w:p>
+        </w:tc>
+        <w:tc>
+          <w:tcPr>
+            <w:tcW w:w="7843" w:type="dxa"/>
+          </w:tcPr>
+          <w:p>
+            <w:r>
+              <w:t>Software Requirements Specification.</w:t>
+            </w:r>
+          </w:p>
+        </w:tc>
+      </w:tr>
     </w:tbl>
     <w:p>
       <w:pPr>
@@ -3047,15 +3086,15 @@
           <w:rFonts w:ascii="Arial" w:hAnsi="Arial"/>
         </w:rPr>
       </w:pPr>
-      <w:bookmarkStart w:id="22" w:name="_Toc113291694"/>
+      <w:bookmarkStart w:id="23" w:name="_Toc113291694"/>
       <w:r>
         <w:rPr>
           <w:rFonts w:ascii="Arial" w:hAnsi="Arial"/>
         </w:rPr>
         <w:t>Document Conventions</w:t>
       </w:r>
-      <w:bookmarkEnd w:id="21"/>
       <w:bookmarkEnd w:id="22"/>
+      <w:bookmarkEnd w:id="23"/>
     </w:p>
     <w:p>
       <w:pPr>
@@ -3091,22 +3130,22 @@
           <w:rFonts w:ascii="Arial" w:hAnsi="Arial"/>
         </w:rPr>
       </w:pPr>
-      <w:bookmarkStart w:id="23" w:name="_Toc439994672"/>
-      <w:bookmarkStart w:id="24" w:name="_Toc113291695"/>
+      <w:bookmarkStart w:id="24" w:name="_Toc439994672"/>
+      <w:bookmarkStart w:id="25" w:name="_Toc113291695"/>
       <w:r>
         <w:rPr>
           <w:rFonts w:ascii="Arial" w:hAnsi="Arial"/>
         </w:rPr>
         <w:t>References</w:t>
       </w:r>
-      <w:bookmarkEnd w:id="23"/>
+      <w:bookmarkEnd w:id="24"/>
       <w:r>
         <w:rPr>
           <w:rFonts w:ascii="Arial" w:hAnsi="Arial"/>
         </w:rPr>
         <w:t xml:space="preserve"> and Acknowledgments</w:t>
       </w:r>
-      <w:bookmarkEnd w:id="24"/>
+      <w:bookmarkEnd w:id="25"/>
     </w:p>
     <w:p>
       <w:pPr>
@@ -3451,8 +3490,8 @@
           <w:color w:val="FFFFFF"/>
         </w:rPr>
       </w:pPr>
-      <w:bookmarkStart w:id="25" w:name="_Toc439994673"/>
-      <w:bookmarkStart w:id="26" w:name="_Toc113291696"/>
+      <w:bookmarkStart w:id="26" w:name="_Toc439994673"/>
+      <w:bookmarkStart w:id="27" w:name="_Toc113291696"/>
       <w:r>
         <w:rPr>
           <w:rFonts w:ascii="Arial" w:hAnsi="Arial"/>
@@ -3461,8 +3500,8 @@
         <w:lastRenderedPageBreak/>
         <w:t>Overall Description</w:t>
       </w:r>
-      <w:bookmarkEnd w:id="25"/>
       <w:bookmarkEnd w:id="26"/>
+      <w:bookmarkEnd w:id="27"/>
     </w:p>
     <w:p>
       <w:pPr>
@@ -3471,16 +3510,16 @@
           <w:rFonts w:ascii="Arial" w:hAnsi="Arial"/>
         </w:rPr>
       </w:pPr>
-      <w:bookmarkStart w:id="27" w:name="_Toc439994674"/>
-      <w:bookmarkStart w:id="28" w:name="_Toc113291697"/>
+      <w:bookmarkStart w:id="28" w:name="_Toc439994674"/>
+      <w:bookmarkStart w:id="29" w:name="_Toc113291697"/>
       <w:r>
         <w:rPr>
           <w:rFonts w:ascii="Arial" w:hAnsi="Arial"/>
         </w:rPr>
         <w:t>Product Perspective</w:t>
       </w:r>
-      <w:bookmarkEnd w:id="27"/>
       <w:bookmarkEnd w:id="28"/>
+      <w:bookmarkEnd w:id="29"/>
     </w:p>
     <w:p>
       <w:pPr>
@@ -3866,22 +3905,22 @@
           <w:rFonts w:ascii="Arial" w:hAnsi="Arial"/>
         </w:rPr>
       </w:pPr>
-      <w:bookmarkStart w:id="29" w:name="_Toc439994675"/>
-      <w:bookmarkStart w:id="30" w:name="_Toc113291698"/>
+      <w:bookmarkStart w:id="30" w:name="_Toc439994675"/>
+      <w:bookmarkStart w:id="31" w:name="_Toc113291698"/>
       <w:r>
         <w:rPr>
           <w:rFonts w:ascii="Arial" w:hAnsi="Arial"/>
         </w:rPr>
         <w:t xml:space="preserve">Product </w:t>
       </w:r>
-      <w:bookmarkEnd w:id="29"/>
+      <w:bookmarkEnd w:id="30"/>
       <w:r>
         <w:rPr>
           <w:rFonts w:ascii="Arial" w:hAnsi="Arial"/>
         </w:rPr>
         <w:t>Functionality</w:t>
       </w:r>
-      <w:bookmarkEnd w:id="30"/>
+      <w:bookmarkEnd w:id="31"/>
       <w:r>
         <w:rPr>
           <w:rFonts w:ascii="Arial" w:hAnsi="Arial"/>
@@ -4160,16 +4199,16 @@
           <w:rFonts w:ascii="Arial" w:hAnsi="Arial"/>
         </w:rPr>
       </w:pPr>
-      <w:bookmarkStart w:id="31" w:name="_Toc439994676"/>
-      <w:bookmarkStart w:id="32" w:name="_Toc113291699"/>
+      <w:bookmarkStart w:id="32" w:name="_Toc439994676"/>
+      <w:bookmarkStart w:id="33" w:name="_Toc113291699"/>
       <w:r>
         <w:rPr>
           <w:rFonts w:ascii="Arial" w:hAnsi="Arial"/>
         </w:rPr>
         <w:t>Users and Characteristics</w:t>
       </w:r>
-      <w:bookmarkEnd w:id="31"/>
       <w:bookmarkEnd w:id="32"/>
+      <w:bookmarkEnd w:id="33"/>
     </w:p>
     <w:p>
       <w:pPr>
@@ -4308,16 +4347,16 @@
           <w:rFonts w:ascii="Arial" w:hAnsi="Arial"/>
         </w:rPr>
       </w:pPr>
-      <w:bookmarkStart w:id="33" w:name="_Toc439994677"/>
-      <w:bookmarkStart w:id="34" w:name="_Toc113291700"/>
+      <w:bookmarkStart w:id="34" w:name="_Toc439994677"/>
+      <w:bookmarkStart w:id="35" w:name="_Toc113291700"/>
       <w:r>
         <w:rPr>
           <w:rFonts w:ascii="Arial" w:hAnsi="Arial"/>
         </w:rPr>
         <w:t>Operating Environment</w:t>
       </w:r>
-      <w:bookmarkEnd w:id="33"/>
       <w:bookmarkEnd w:id="34"/>
+      <w:bookmarkEnd w:id="35"/>
     </w:p>
     <w:p>
       <w:pPr>
@@ -4492,16 +4531,16 @@
           <w:rFonts w:ascii="Arial" w:hAnsi="Arial"/>
         </w:rPr>
       </w:pPr>
-      <w:bookmarkStart w:id="35" w:name="_Toc439994678"/>
-      <w:bookmarkStart w:id="36" w:name="_Toc113291701"/>
+      <w:bookmarkStart w:id="36" w:name="_Toc439994678"/>
+      <w:bookmarkStart w:id="37" w:name="_Toc113291701"/>
       <w:r>
         <w:rPr>
           <w:rFonts w:ascii="Arial" w:hAnsi="Arial"/>
         </w:rPr>
         <w:t>Design and Implementation Constraints</w:t>
       </w:r>
-      <w:bookmarkEnd w:id="35"/>
       <w:bookmarkEnd w:id="36"/>
+      <w:bookmarkEnd w:id="37"/>
     </w:p>
     <w:p>
       <w:pPr>
@@ -4610,8 +4649,8 @@
           <w:rFonts w:ascii="Arial" w:hAnsi="Arial"/>
         </w:rPr>
       </w:pPr>
-      <w:bookmarkStart w:id="37" w:name="_Toc439994679"/>
-      <w:bookmarkStart w:id="38" w:name="_Toc113291702"/>
+      <w:bookmarkStart w:id="38" w:name="_Toc439994679"/>
+      <w:bookmarkStart w:id="39" w:name="_Toc113291702"/>
       <w:r>
         <w:rPr>
           <w:rFonts w:ascii="Arial" w:hAnsi="Arial"/>
@@ -4619,8 +4658,8 @@
         <w:lastRenderedPageBreak/>
         <w:t>User Documentation</w:t>
       </w:r>
-      <w:bookmarkEnd w:id="37"/>
       <w:bookmarkEnd w:id="38"/>
+      <w:bookmarkEnd w:id="39"/>
     </w:p>
     <w:p>
       <w:pPr>
@@ -4774,16 +4813,16 @@
           <w:rFonts w:ascii="Arial" w:hAnsi="Arial"/>
         </w:rPr>
       </w:pPr>
-      <w:bookmarkStart w:id="39" w:name="_Toc439994680"/>
-      <w:bookmarkStart w:id="40" w:name="_Toc113291703"/>
+      <w:bookmarkStart w:id="40" w:name="_Toc439994680"/>
+      <w:bookmarkStart w:id="41" w:name="_Toc113291703"/>
       <w:r>
         <w:rPr>
           <w:rFonts w:ascii="Arial" w:hAnsi="Arial"/>
         </w:rPr>
         <w:t>Assumptions and Dependencies</w:t>
       </w:r>
-      <w:bookmarkEnd w:id="39"/>
       <w:bookmarkEnd w:id="40"/>
+      <w:bookmarkEnd w:id="41"/>
     </w:p>
     <w:p>
       <w:pPr>
@@ -5085,8 +5124,8 @@
           <w:color w:val="FFFFFF"/>
         </w:rPr>
       </w:pPr>
-      <w:bookmarkStart w:id="41" w:name="_Toc439994682"/>
-      <w:bookmarkStart w:id="42" w:name="_Toc113291704"/>
+      <w:bookmarkStart w:id="42" w:name="_Toc439994682"/>
+      <w:bookmarkStart w:id="43" w:name="_Toc113291704"/>
       <w:r>
         <w:rPr>
           <w:rFonts w:ascii="Arial" w:hAnsi="Arial"/>
@@ -5095,8 +5134,8 @@
         <w:lastRenderedPageBreak/>
         <w:t>Specific Requirements</w:t>
       </w:r>
-      <w:bookmarkEnd w:id="41"/>
       <w:bookmarkEnd w:id="42"/>
+      <w:bookmarkEnd w:id="43"/>
     </w:p>
     <w:p>
       <w:pPr>
@@ -5105,14 +5144,14 @@
           <w:rFonts w:ascii="Arial" w:hAnsi="Arial"/>
         </w:rPr>
       </w:pPr>
-      <w:bookmarkStart w:id="43" w:name="_Toc113291705"/>
+      <w:bookmarkStart w:id="44" w:name="_Toc113291705"/>
       <w:r>
         <w:rPr>
           <w:rFonts w:ascii="Arial" w:hAnsi="Arial"/>
         </w:rPr>
         <w:t>External Interface Requirements</w:t>
       </w:r>
-      <w:bookmarkEnd w:id="43"/>
+      <w:bookmarkEnd w:id="44"/>
     </w:p>
     <w:p>
       <w:pPr>
@@ -5228,14 +5267,14 @@
           <w:rFonts w:ascii="Arial" w:hAnsi="Arial"/>
         </w:rPr>
       </w:pPr>
-      <w:bookmarkStart w:id="44" w:name="_Toc439994684"/>
+      <w:bookmarkStart w:id="45" w:name="_Toc439994684"/>
       <w:r>
         <w:rPr>
           <w:rFonts w:ascii="Arial" w:hAnsi="Arial"/>
         </w:rPr>
         <w:t>Hardware Interfaces</w:t>
       </w:r>
-      <w:bookmarkEnd w:id="44"/>
+      <w:bookmarkEnd w:id="45"/>
     </w:p>
     <w:p>
       <w:pPr>
@@ -5442,14 +5481,14 @@
           <w:rFonts w:ascii="Arial" w:hAnsi="Arial"/>
         </w:rPr>
       </w:pPr>
-      <w:bookmarkStart w:id="45" w:name="_Toc439994685"/>
+      <w:bookmarkStart w:id="46" w:name="_Toc439994685"/>
       <w:r>
         <w:rPr>
           <w:rFonts w:ascii="Arial" w:hAnsi="Arial"/>
         </w:rPr>
         <w:t>Software Interfaces</w:t>
       </w:r>
-      <w:bookmarkEnd w:id="45"/>
+      <w:bookmarkEnd w:id="46"/>
     </w:p>
     <w:p>
       <w:pPr>
@@ -5476,7 +5515,22 @@
         <w:rPr>
           <w:i w:val="0"/>
         </w:rPr>
-        <w:t xml:space="preserve"> application will contain only an uninterrupted integration with the operating/hardware system. While and after the user creates an profile or logs in to the system, each interface accessed by the user will operate the local input, output, and/or operating system devices as needed by the application.</w:t>
+        <w:t xml:space="preserve"> application will contain only an uninterrupted integration with the op</w:t>
+      </w:r>
+    </w:p>
+    <w:p>
+      <w:pPr>
+        <w:pStyle w:val="template"/>
+        <w:jc w:val="both"/>
+        <w:rPr>
+          <w:i w:val="0"/>
+        </w:rPr>
+      </w:pPr>
+      <w:r>
+        <w:rPr>
+          <w:i w:val="0"/>
+        </w:rPr>
+        <w:t>erating/hardware system. While and after the user creates an profile or logs in to the system, each interface accessed by the user will operate the local input, output, and/or operating system devices as needed by the application.</w:t>
       </w:r>
     </w:p>
     <w:p>
@@ -5486,14 +5540,14 @@
           <w:rFonts w:ascii="Arial" w:hAnsi="Arial"/>
         </w:rPr>
       </w:pPr>
-      <w:bookmarkStart w:id="46" w:name="_Toc439994686"/>
+      <w:bookmarkStart w:id="47" w:name="_Toc439994686"/>
       <w:r>
         <w:rPr>
           <w:rFonts w:ascii="Arial" w:hAnsi="Arial"/>
         </w:rPr>
         <w:t>Communications Interfaces</w:t>
       </w:r>
-      <w:bookmarkEnd w:id="46"/>
+      <w:bookmarkEnd w:id="47"/>
     </w:p>
     <w:p>
       <w:pPr>
@@ -5560,14 +5614,14 @@
           <w:rFonts w:ascii="Arial" w:hAnsi="Arial"/>
         </w:rPr>
       </w:pPr>
-      <w:bookmarkStart w:id="47" w:name="_Toc113291706"/>
+      <w:bookmarkStart w:id="48" w:name="_Toc113291706"/>
       <w:r>
         <w:rPr>
           <w:rFonts w:ascii="Arial" w:hAnsi="Arial"/>
         </w:rPr>
         <w:t>Functional Requirements</w:t>
       </w:r>
-      <w:bookmarkEnd w:id="47"/>
+      <w:bookmarkEnd w:id="48"/>
     </w:p>
     <w:p>
       <w:pPr>
@@ -5641,7 +5695,7 @@
           <w:sz w:val="22"/>
           <w:szCs w:val="22"/>
         </w:rPr>
-        <w:t>2</w:t>
+        <w:t>3</w:t>
       </w:r>
       <w:r>
         <w:rPr>
@@ -7175,7 +7229,7 @@
           <w:rFonts w:ascii="Arial" w:hAnsi="Arial"/>
         </w:rPr>
       </w:pPr>
-      <w:bookmarkStart w:id="48" w:name="_Toc113291707"/>
+      <w:bookmarkStart w:id="49" w:name="_Toc113291707"/>
       <w:r>
         <w:rPr>
           <w:rFonts w:ascii="Arial" w:hAnsi="Arial"/>
@@ -7183,7 +7237,7 @@
         <w:lastRenderedPageBreak/>
         <w:t>Behaviour Requirements</w:t>
       </w:r>
-      <w:bookmarkEnd w:id="48"/>
+      <w:bookmarkEnd w:id="49"/>
     </w:p>
     <w:p>
       <w:pPr>
@@ -7294,10 +7348,7 @@
     <w:p/>
     <w:p/>
     <w:p/>
-    <w:p>
-      <w:bookmarkStart w:id="49" w:name="_GoBack"/>
-      <w:bookmarkEnd w:id="49"/>
-    </w:p>
+    <w:p/>
     <w:p/>
     <w:p/>
     <w:p>
@@ -7349,33 +7400,87 @@
       <w:pPr>
         <w:pStyle w:val="template"/>
         <w:jc w:val="both"/>
-      </w:pPr>
-      <w:r>
-        <w:t>&lt;</w:t>
-      </w:r>
-      <w:r>
-        <w:rPr>
-          <w:color w:val="0000FF"/>
-        </w:rPr>
-        <w:t>If there are performance requirements for the product under various circumstances, state them here and explain their rationale, to help the developers understand the intent and make suitable design choices. Specify the timing relationships for real time systems. Make such requirements as specific as possible. You may need to state performance requirements for individual functional requirements or features.</w:t>
-      </w:r>
-      <w:r>
+        <w:rPr>
+          <w:i w:val="0"/>
+        </w:rPr>
+      </w:pPr>
+      <w:r>
+        <w:rPr>
+          <w:i w:val="0"/>
+        </w:rPr>
+        <w:t xml:space="preserve">Given the </w:t>
+      </w:r>
+      <w:r>
+        <w:rPr>
+          <w:i w:val="0"/>
+        </w:rPr>
+        <w:t>small workload</w:t>
+      </w:r>
+      <w:r>
+        <w:rPr>
+          <w:i w:val="0"/>
+        </w:rPr>
+        <w:t xml:space="preserve"> of the application and the </w:t>
+      </w:r>
+      <w:r>
+        <w:rPr>
+          <w:i w:val="0"/>
+        </w:rPr>
+        <w:t xml:space="preserve">scale of the </w:t>
+      </w:r>
+      <w:r>
+        <w:rPr>
+          <w:i w:val="0"/>
+        </w:rPr>
+        <w:t xml:space="preserve">accompanying databases, </w:t>
+      </w:r>
+      <w:r>
+        <w:rPr>
+          <w:i w:val="0"/>
+        </w:rPr>
+        <w:t xml:space="preserve">the response time of </w:t>
+      </w:r>
+      <w:r>
+        <w:rPr>
+          <w:i w:val="0"/>
+        </w:rPr>
+        <w:t xml:space="preserve">various application functions should not take longer than a few seconds to complete, whether the current step in the system ended up passing or failing. </w:t>
+      </w:r>
+      <w:r>
+        <w:rPr>
+          <w:i w:val="0"/>
+        </w:rPr>
+        <w:t xml:space="preserve">In the scenario where a wealth of users operate the application at once, there may be slight delay in response time, but the latter should more than likely be ideal. </w:t>
+      </w:r>
+      <w:r>
+        <w:rPr>
+          <w:i w:val="0"/>
+        </w:rPr>
+        <w:t xml:space="preserve">As for user interaction with specific buttons of the system, action-response time should contain </w:t>
+      </w:r>
+      <w:r>
+        <w:rPr>
+          <w:i w:val="0"/>
+        </w:rPr>
+        <w:t>n</w:t>
+      </w:r>
+      <w:r>
+        <w:rPr>
+          <w:i w:val="0"/>
+        </w:rPr>
+        <w:t>o immediate delays.</w:t>
+      </w:r>
+      <w:r>
+        <w:rPr>
+          <w:i w:val="0"/>
+        </w:rPr>
+        <w:t xml:space="preserve"> The operating system should not have a large impact on application performance as well, but the browser on which the application operates may influence delays depending on browser choice and upload/download speeds.</w:t>
+      </w:r>
+      <w:r>
+        <w:rPr>
+          <w:i w:val="0"/>
+        </w:rPr>
         <w:t xml:space="preserve"> </w:t>
-      </w:r>
-    </w:p>
-    <w:p>
-      <w:pPr>
-        <w:pStyle w:val="template"/>
-        <w:jc w:val="both"/>
-      </w:pPr>
-      <w:r>
-        <w:t xml:space="preserve">TODO: Provide </w:t>
-      </w:r>
-      <w:r>
-        <w:t>relevant</w:t>
-      </w:r>
-      <w:r>
-        <w:t xml:space="preserve"> performance requirements based on the information you collected from the client. For example you can say “1. Any transaction will not take more than 10 seconds, etc…&gt;</w:t>
       </w:r>
     </w:p>
     <w:p>
@@ -7399,34 +7504,24 @@
     <w:p>
       <w:pPr>
         <w:pStyle w:val="template"/>
+        <w:ind w:firstLine="576"/>
         <w:jc w:val="both"/>
-      </w:pPr>
-      <w:r>
-        <w:t>&lt;</w:t>
-      </w:r>
-      <w:r>
-        <w:rPr>
-          <w:color w:val="0000FF"/>
-        </w:rPr>
-        <w:t>Specify those requirements that are concerned with possible loss, damage, or harm that could result from the use of the product. Define any safeguards or actions that must be taken, as well as actions that must be prevented. Refer to any external policies or regulations that state safety issues that affect the product’s design or use. Define any safety certifications that must be satisfied</w:t>
-      </w:r>
-      <w:r>
-        <w:t xml:space="preserve">. </w:t>
-      </w:r>
-      <w:r>
-        <w:rPr>
-          <w:color w:val="0000FF"/>
-        </w:rPr>
-        <w:t>Specify any requirements regarding security or privacy issues surrounding use of the product or protection of the data used or created by the product. Define any user identity authentication requirements.</w:t>
-      </w:r>
-    </w:p>
-    <w:p>
-      <w:pPr>
-        <w:pStyle w:val="template"/>
-        <w:jc w:val="both"/>
-      </w:pPr>
-      <w:r>
-        <w:t xml:space="preserve">TODO: </w:t>
+        <w:rPr>
+          <w:i w:val="0"/>
+        </w:rPr>
+      </w:pPr>
+      <w:r>
+        <w:rPr>
+          <w:b/>
+          <w:i w:val="0"/>
+        </w:rPr>
+        <w:t>4.2.1  Safety Requirements</w:t>
+      </w:r>
+      <w:r>
+        <w:rPr>
+          <w:i w:val="0"/>
+        </w:rPr>
+        <w:t xml:space="preserve"> </w:t>
       </w:r>
     </w:p>
     <w:p>
@@ -7434,21 +7529,24 @@
         <w:pStyle w:val="template"/>
         <w:numPr>
           <w:ilvl w:val="0"/>
-          <w:numId w:val="4"/>
+          <w:numId w:val="20"/>
         </w:numPr>
         <w:jc w:val="both"/>
-      </w:pPr>
-      <w:r>
-        <w:t xml:space="preserve">Provide relevant </w:t>
-      </w:r>
-      <w:r>
-        <w:t xml:space="preserve">safety requirements based on your interview with the client or, on your </w:t>
-      </w:r>
-      <w:r>
-        <w:t>expectation for the product</w:t>
-      </w:r>
-      <w:r>
-        <w:t>.</w:t>
+        <w:rPr>
+          <w:i w:val="0"/>
+        </w:rPr>
+      </w:pPr>
+      <w:r>
+        <w:rPr>
+          <w:i w:val="0"/>
+        </w:rPr>
+        <w:t>S</w:t>
+      </w:r>
+      <w:r>
+        <w:rPr>
+          <w:i w:val="0"/>
+        </w:rPr>
+        <w:t xml:space="preserve">imply ensure that your internet connection to the application is stable so as to prevent the loss of progress. </w:t>
       </w:r>
     </w:p>
     <w:p>
@@ -7456,12 +7554,199 @@
         <w:pStyle w:val="template"/>
         <w:numPr>
           <w:ilvl w:val="0"/>
-          <w:numId w:val="4"/>
+          <w:numId w:val="20"/>
         </w:numPr>
         <w:jc w:val="both"/>
-      </w:pPr>
-      <w:r>
-        <w:t>Describe briefly what level of security is expected from this product by your client and provide a bulleted (or numbered) list of the major security requirements.&gt;</w:t>
+        <w:rPr>
+          <w:i w:val="0"/>
+        </w:rPr>
+      </w:pPr>
+      <w:r>
+        <w:rPr>
+          <w:i w:val="0"/>
+        </w:rPr>
+        <w:t>In the event of a lost transaction or other application issues, please refer to the ‘About’ section on the application and contact the developers directly</w:t>
+      </w:r>
+      <w:r>
+        <w:rPr>
+          <w:i w:val="0"/>
+        </w:rPr>
+        <w:t xml:space="preserve"> through email</w:t>
+      </w:r>
+      <w:r>
+        <w:rPr>
+          <w:i w:val="0"/>
+        </w:rPr>
+        <w:t>.</w:t>
+      </w:r>
+      <w:r>
+        <w:rPr>
+          <w:i w:val="0"/>
+        </w:rPr>
+        <w:t xml:space="preserve"> </w:t>
+      </w:r>
+    </w:p>
+    <w:p>
+      <w:pPr>
+        <w:pStyle w:val="template"/>
+        <w:jc w:val="both"/>
+        <w:rPr>
+          <w:i w:val="0"/>
+        </w:rPr>
+      </w:pPr>
+    </w:p>
+    <w:p>
+      <w:pPr>
+        <w:pStyle w:val="template"/>
+        <w:ind w:firstLine="720"/>
+        <w:jc w:val="both"/>
+        <w:rPr>
+          <w:b/>
+          <w:i w:val="0"/>
+        </w:rPr>
+      </w:pPr>
+      <w:r>
+        <w:rPr>
+          <w:b/>
+          <w:i w:val="0"/>
+        </w:rPr>
+        <w:t>4.2.2  Security Requirements</w:t>
+      </w:r>
+    </w:p>
+    <w:p>
+      <w:pPr>
+        <w:pStyle w:val="template"/>
+        <w:numPr>
+          <w:ilvl w:val="0"/>
+          <w:numId w:val="21"/>
+        </w:numPr>
+        <w:jc w:val="both"/>
+        <w:rPr>
+          <w:i w:val="0"/>
+        </w:rPr>
+      </w:pPr>
+      <w:r>
+        <w:rPr>
+          <w:i w:val="0"/>
+        </w:rPr>
+        <w:t>T</w:t>
+      </w:r>
+      <w:r>
+        <w:rPr>
+          <w:i w:val="0"/>
+        </w:rPr>
+        <w:t xml:space="preserve">he application takes the necessary steps to make sure the accounts of any authenticated user is kept from malicious intent. </w:t>
+      </w:r>
+    </w:p>
+    <w:p>
+      <w:pPr>
+        <w:pStyle w:val="template"/>
+        <w:numPr>
+          <w:ilvl w:val="0"/>
+          <w:numId w:val="21"/>
+        </w:numPr>
+        <w:jc w:val="both"/>
+        <w:rPr>
+          <w:i w:val="0"/>
+        </w:rPr>
+      </w:pPr>
+      <w:r>
+        <w:rPr>
+          <w:b/>
+          <w:i w:val="0"/>
+        </w:rPr>
+        <w:t>SubScruple</w:t>
+      </w:r>
+      <w:r>
+        <w:rPr>
+          <w:i w:val="0"/>
+        </w:rPr>
+        <w:t xml:space="preserve"> developers will ensure the privacy of their users stay concealed from general view and that each part of the system performs their instructions to the fullest extent of the application</w:t>
+      </w:r>
+      <w:r>
+        <w:rPr>
+          <w:i w:val="0"/>
+        </w:rPr>
+        <w:t>’s/developers intentions.</w:t>
+      </w:r>
+      <w:r>
+        <w:rPr>
+          <w:i w:val="0"/>
+        </w:rPr>
+        <w:t xml:space="preserve"> </w:t>
+      </w:r>
+    </w:p>
+    <w:p>
+      <w:pPr>
+        <w:pStyle w:val="template"/>
+        <w:numPr>
+          <w:ilvl w:val="0"/>
+          <w:numId w:val="21"/>
+        </w:numPr>
+        <w:jc w:val="both"/>
+        <w:rPr>
+          <w:i w:val="0"/>
+        </w:rPr>
+      </w:pPr>
+      <w:r>
+        <w:rPr>
+          <w:i w:val="0"/>
+        </w:rPr>
+        <w:t>The integrity of the system is in full control by the</w:t>
+      </w:r>
+      <w:r>
+        <w:rPr>
+          <w:i w:val="0"/>
+        </w:rPr>
+        <w:t xml:space="preserve"> team behind the system</w:t>
+      </w:r>
+      <w:r>
+        <w:rPr>
+          <w:i w:val="0"/>
+        </w:rPr>
+        <w:t>, so</w:t>
+      </w:r>
+      <w:r>
+        <w:rPr>
+          <w:i w:val="0"/>
+        </w:rPr>
+        <w:t xml:space="preserve"> any unauthorized </w:t>
+      </w:r>
+      <w:r>
+        <w:rPr>
+          <w:i w:val="0"/>
+        </w:rPr>
+        <w:t xml:space="preserve">alteration </w:t>
+      </w:r>
+      <w:r>
+        <w:rPr>
+          <w:i w:val="0"/>
+        </w:rPr>
+        <w:t>or reallocation of</w:t>
+      </w:r>
+      <w:r>
+        <w:rPr>
+          <w:i w:val="0"/>
+        </w:rPr>
+        <w:t xml:space="preserve"> application </w:t>
+      </w:r>
+      <w:r>
+        <w:rPr>
+          <w:i w:val="0"/>
+        </w:rPr>
+        <w:t xml:space="preserve">data will be </w:t>
+      </w:r>
+      <w:r>
+        <w:rPr>
+          <w:i w:val="0"/>
+        </w:rPr>
+        <w:t xml:space="preserve">swiftly </w:t>
+      </w:r>
+      <w:r>
+        <w:rPr>
+          <w:i w:val="0"/>
+        </w:rPr>
+        <w:t>resolved to the best of the abilities of the developers and/or administrators alike.</w:t>
       </w:r>
     </w:p>
     <w:p>
@@ -7486,53 +7771,503 @@
       <w:pPr>
         <w:pStyle w:val="template"/>
         <w:jc w:val="both"/>
-      </w:pPr>
-      <w:r>
-        <w:t>&lt;</w:t>
-      </w:r>
-      <w:r>
-        <w:rPr>
-          <w:color w:val="0000FF"/>
-        </w:rPr>
-        <w:t>Specify any additional quality characteristics for the product that will be important to either the customers or the developers. Some to consider are: adaptability, availability, correctness, flexibility, interoperability, maintainability, portability, reliability, reusability, robustness, testability, and usability. Write these to be specific, quantitative, and verifiable when possible. At the least, clarify the relative preferences for various attributes, such as ease of use over ease of learning.</w:t>
-      </w:r>
-      <w:r>
+        <w:rPr>
+          <w:b/>
+          <w:i w:val="0"/>
+        </w:rPr>
+      </w:pPr>
+      <w:r>
+        <w:rPr>
+          <w:i w:val="0"/>
+        </w:rPr>
+        <w:tab/>
+      </w:r>
+      <w:r>
+        <w:rPr>
+          <w:b/>
+          <w:i w:val="0"/>
+        </w:rPr>
+        <w:t>4.3.1</w:t>
+      </w:r>
+      <w:r>
+        <w:rPr>
+          <w:b/>
+          <w:i w:val="0"/>
+        </w:rPr>
+        <w:t xml:space="preserve">  Adaptability</w:t>
+      </w:r>
+    </w:p>
+    <w:p>
+      <w:pPr>
+        <w:pStyle w:val="template"/>
+        <w:numPr>
+          <w:ilvl w:val="0"/>
+          <w:numId w:val="22"/>
+        </w:numPr>
+        <w:jc w:val="both"/>
+        <w:rPr>
+          <w:i w:val="0"/>
+        </w:rPr>
+      </w:pPr>
+      <w:r>
+        <w:rPr>
+          <w:i w:val="0"/>
+        </w:rPr>
+        <w:t xml:space="preserve">The system contains relatively simple adapability as the application will have a general sense of behavior to each individual since most input from users, for most of the functions, should be about the same. In the case of </w:t>
+      </w:r>
+      <w:r>
+        <w:rPr>
+          <w:i w:val="0"/>
+        </w:rPr>
+        <w:t>an error from gathering information about a user or it’s environment, the application will address and not progress until the error is resolved.</w:t>
+      </w:r>
+      <w:r>
+        <w:rPr>
+          <w:i w:val="0"/>
+        </w:rPr>
+        <w:t xml:space="preserve"> The previous statesment can also be applied to the robustness of the system.</w:t>
+      </w:r>
+    </w:p>
+    <w:p>
+      <w:pPr>
+        <w:pStyle w:val="template"/>
+        <w:jc w:val="both"/>
+        <w:rPr>
+          <w:i w:val="0"/>
+        </w:rPr>
+      </w:pPr>
+      <w:r>
+        <w:rPr>
+          <w:b/>
+          <w:i w:val="0"/>
+        </w:rPr>
+        <w:tab/>
+      </w:r>
+    </w:p>
+    <w:p>
+      <w:pPr>
+        <w:pStyle w:val="template"/>
+        <w:jc w:val="both"/>
+        <w:rPr>
+          <w:b/>
+          <w:i w:val="0"/>
+        </w:rPr>
+      </w:pPr>
+      <w:r>
+        <w:rPr>
+          <w:b/>
+          <w:i w:val="0"/>
+        </w:rPr>
+        <w:tab/>
+        <w:t>4.3.2  Usability</w:t>
+      </w:r>
+    </w:p>
+    <w:p>
+      <w:pPr>
+        <w:pStyle w:val="template"/>
+        <w:numPr>
+          <w:ilvl w:val="0"/>
+          <w:numId w:val="22"/>
+        </w:numPr>
+        <w:jc w:val="both"/>
+        <w:rPr>
+          <w:b/>
+          <w:i w:val="0"/>
+        </w:rPr>
+      </w:pPr>
+      <w:r>
+        <w:rPr>
+          <w:i w:val="0"/>
+        </w:rPr>
+        <w:t>The system</w:t>
+      </w:r>
+      <w:r>
+        <w:rPr>
+          <w:i w:val="0"/>
+        </w:rPr>
+        <w:t xml:space="preserve"> usability is one of the primary concerns for the developers at </w:t>
+      </w:r>
+      <w:r>
+        <w:rPr>
+          <w:b/>
+          <w:i w:val="0"/>
+        </w:rPr>
+        <w:t>BBS teemMaets</w:t>
+      </w:r>
+      <w:r>
+        <w:rPr>
+          <w:i w:val="0"/>
+        </w:rPr>
+        <w:t>,</w:t>
+      </w:r>
+      <w:r>
+        <w:rPr>
+          <w:b/>
+          <w:i w:val="0"/>
+        </w:rPr>
         <w:t xml:space="preserve"> </w:t>
       </w:r>
+      <w:r>
+        <w:rPr>
+          <w:i w:val="0"/>
+        </w:rPr>
+        <w:t>which is why the application contains simple to understand user interfaces that makes navigating and maintaining the website a trivial task.</w:t>
+      </w:r>
+      <w:r>
+        <w:rPr>
+          <w:i w:val="0"/>
+        </w:rPr>
+        <w:t xml:space="preserve"> In the case of an error with an interface or a clarity issue that needs to be reaffirmed, notify the developers through the ‘About’ section.</w:t>
+      </w:r>
     </w:p>
     <w:p>
       <w:pPr>
         <w:pStyle w:val="template"/>
         <w:jc w:val="both"/>
+        <w:rPr>
+          <w:b/>
+          <w:i w:val="0"/>
+        </w:rPr>
       </w:pPr>
     </w:p>
     <w:p>
       <w:pPr>
         <w:pStyle w:val="template"/>
         <w:jc w:val="both"/>
-      </w:pPr>
-      <w:r>
-        <w:t>TODO: Use subsections (e.g., 4.3.1 Reliability, 4.3.2 Portability, etc…) provide requirements related to the different software quality attributes. Base the information you include in these subsections on the material you have learned in the class. Make sure, that you do not just write “This software shall be maintainable…” Indicate ho</w:t>
-      </w:r>
-      <w:r>
-        <w:t>w you plan to achieve it, etc</w:t>
-      </w:r>
-      <w:r>
-        <w:t>.&gt;</w:t>
-      </w:r>
-    </w:p>
-    <w:p>
-      <w:pPr>
-        <w:pStyle w:val="template"/>
+        <w:rPr>
+          <w:b/>
+          <w:i w:val="0"/>
+        </w:rPr>
+      </w:pPr>
+      <w:r>
+        <w:rPr>
+          <w:b/>
+          <w:i w:val="0"/>
+        </w:rPr>
+        <w:tab/>
+        <w:t>4.3.3  Reliability</w:t>
+      </w:r>
+    </w:p>
+    <w:p>
+      <w:pPr>
+        <w:pStyle w:val="template"/>
+        <w:numPr>
+          <w:ilvl w:val="0"/>
+          <w:numId w:val="22"/>
+        </w:numPr>
         <w:jc w:val="both"/>
-      </w:pPr>
-    </w:p>
-    <w:p>
-      <w:pPr>
-        <w:pStyle w:val="template"/>
-        <w:rPr>
-          <w:i w:val="0"/>
-        </w:rPr>
+        <w:rPr>
+          <w:b/>
+          <w:i w:val="0"/>
+        </w:rPr>
+      </w:pPr>
+      <w:r>
+        <w:rPr>
+          <w:i w:val="0"/>
+        </w:rPr>
+        <w:t xml:space="preserve">The system reliability </w:t>
+      </w:r>
+      <w:r>
+        <w:rPr>
+          <w:i w:val="0"/>
+        </w:rPr>
+        <w:t xml:space="preserve">will be kept to the highest standard by the developers performing regular checks on the system to ensure that the latter is in good standing </w:t>
+      </w:r>
+      <w:r>
+        <w:rPr>
+          <w:i w:val="0"/>
+        </w:rPr>
+        <w:lastRenderedPageBreak/>
+        <w:t>at all times. In the case of a fault in the integrity of part or whole of the system, the administrators will notify the developers, and the developers will expeditiously resolve the problem.</w:t>
+      </w:r>
+    </w:p>
+    <w:p>
+      <w:pPr>
+        <w:pStyle w:val="template"/>
+        <w:jc w:val="both"/>
+        <w:rPr>
+          <w:b/>
+          <w:i w:val="0"/>
+        </w:rPr>
+      </w:pPr>
+    </w:p>
+    <w:p>
+      <w:pPr>
+        <w:pStyle w:val="template"/>
+        <w:jc w:val="both"/>
+        <w:rPr>
+          <w:b/>
+          <w:i w:val="0"/>
+        </w:rPr>
+      </w:pPr>
+      <w:r>
+        <w:rPr>
+          <w:b/>
+          <w:i w:val="0"/>
+        </w:rPr>
+        <w:tab/>
+        <w:t>4.3.4  Testability</w:t>
+      </w:r>
+    </w:p>
+    <w:p>
+      <w:pPr>
+        <w:pStyle w:val="template"/>
+        <w:numPr>
+          <w:ilvl w:val="0"/>
+          <w:numId w:val="22"/>
+        </w:numPr>
+        <w:jc w:val="both"/>
+        <w:rPr>
+          <w:i w:val="0"/>
+        </w:rPr>
+      </w:pPr>
+      <w:r>
+        <w:rPr>
+          <w:i w:val="0"/>
+        </w:rPr>
+        <w:t xml:space="preserve">The system </w:t>
+      </w:r>
+      <w:r>
+        <w:rPr>
+          <w:i w:val="0"/>
+        </w:rPr>
+        <w:t>stability shall be occasionally reassurred through various tests to make sure each function is kept up to an appropriate standard by the developers. Only after the system confirms its stability with reaching test goals, methods, and resources, will any additional functions be made available to the general public.</w:t>
+      </w:r>
+      <w:r>
+        <w:rPr>
+          <w:i w:val="0"/>
+        </w:rPr>
+        <w:t xml:space="preserve"> </w:t>
+      </w:r>
+      <w:r>
+        <w:rPr>
+          <w:i w:val="0"/>
+        </w:rPr>
+        <w:t xml:space="preserve">Any issues regarding </w:t>
+      </w:r>
+      <w:r>
+        <w:rPr>
+          <w:i w:val="0"/>
+        </w:rPr>
+        <w:t>testability</w:t>
+      </w:r>
+      <w:r>
+        <w:rPr>
+          <w:i w:val="0"/>
+        </w:rPr>
+        <w:t xml:space="preserve"> can be directed to the administrators or developers.</w:t>
+      </w:r>
+    </w:p>
+    <w:p>
+      <w:pPr>
+        <w:pStyle w:val="template"/>
+        <w:jc w:val="both"/>
+        <w:rPr>
+          <w:b/>
+          <w:i w:val="0"/>
+        </w:rPr>
+      </w:pPr>
+    </w:p>
+    <w:p>
+      <w:pPr>
+        <w:pStyle w:val="template"/>
+        <w:jc w:val="both"/>
+        <w:rPr>
+          <w:b/>
+          <w:i w:val="0"/>
+        </w:rPr>
+      </w:pPr>
+      <w:r>
+        <w:rPr>
+          <w:b/>
+          <w:i w:val="0"/>
+        </w:rPr>
+        <w:tab/>
+        <w:t>4.3.5  Portability</w:t>
+      </w:r>
+    </w:p>
+    <w:p>
+      <w:pPr>
+        <w:pStyle w:val="template"/>
+        <w:numPr>
+          <w:ilvl w:val="0"/>
+          <w:numId w:val="22"/>
+        </w:numPr>
+        <w:jc w:val="both"/>
+        <w:rPr>
+          <w:i w:val="0"/>
+        </w:rPr>
+      </w:pPr>
+      <w:r>
+        <w:rPr>
+          <w:i w:val="0"/>
+        </w:rPr>
+        <w:t xml:space="preserve">The system portability shall be another prioritized attribute of our application, as being able to operate this system through different environments allows a diversity of users. Since all that the application requires is a stable </w:t>
+      </w:r>
+      <w:r>
+        <w:rPr>
+          <w:i w:val="0"/>
+        </w:rPr>
+        <w:t>HTTP protocol for communication over the internet for most of the application’s functions</w:t>
+      </w:r>
+      <w:r>
+        <w:rPr>
+          <w:i w:val="0"/>
+        </w:rPr>
+        <w:t>, most of, if not all, operating systems and environments should be able to execute the application correctly. Any issues regarding portability can be directed to the administrators or developers.</w:t>
+      </w:r>
+    </w:p>
+    <w:p>
+      <w:pPr>
+        <w:pStyle w:val="template"/>
+        <w:rPr>
+          <w:i w:val="0"/>
+        </w:rPr>
+      </w:pPr>
+    </w:p>
+    <w:p>
+      <w:pPr>
+        <w:pStyle w:val="template"/>
+      </w:pPr>
+    </w:p>
+    <w:p>
+      <w:pPr>
+        <w:pStyle w:val="template"/>
+      </w:pPr>
+    </w:p>
+    <w:p>
+      <w:pPr>
+        <w:pStyle w:val="template"/>
+      </w:pPr>
+    </w:p>
+    <w:p>
+      <w:pPr>
+        <w:pStyle w:val="template"/>
+      </w:pPr>
+    </w:p>
+    <w:p>
+      <w:pPr>
+        <w:pStyle w:val="template"/>
+      </w:pPr>
+    </w:p>
+    <w:p>
+      <w:pPr>
+        <w:pStyle w:val="template"/>
+      </w:pPr>
+    </w:p>
+    <w:p>
+      <w:pPr>
+        <w:pStyle w:val="template"/>
+      </w:pPr>
+    </w:p>
+    <w:p>
+      <w:pPr>
+        <w:pStyle w:val="template"/>
+      </w:pPr>
+    </w:p>
+    <w:p>
+      <w:pPr>
+        <w:pStyle w:val="template"/>
+      </w:pPr>
+    </w:p>
+    <w:p>
+      <w:pPr>
+        <w:pStyle w:val="template"/>
+      </w:pPr>
+    </w:p>
+    <w:p>
+      <w:pPr>
+        <w:pStyle w:val="template"/>
+      </w:pPr>
+    </w:p>
+    <w:p>
+      <w:pPr>
+        <w:pStyle w:val="template"/>
+      </w:pPr>
+    </w:p>
+    <w:p>
+      <w:pPr>
+        <w:pStyle w:val="template"/>
+      </w:pPr>
+    </w:p>
+    <w:p>
+      <w:pPr>
+        <w:pStyle w:val="template"/>
+      </w:pPr>
+    </w:p>
+    <w:p>
+      <w:pPr>
+        <w:pStyle w:val="template"/>
+      </w:pPr>
+    </w:p>
+    <w:p>
+      <w:pPr>
+        <w:pStyle w:val="template"/>
+      </w:pPr>
+    </w:p>
+    <w:p>
+      <w:pPr>
+        <w:pStyle w:val="template"/>
+      </w:pPr>
+    </w:p>
+    <w:p>
+      <w:pPr>
+        <w:pStyle w:val="template"/>
+      </w:pPr>
+    </w:p>
+    <w:p>
+      <w:pPr>
+        <w:pStyle w:val="template"/>
+      </w:pPr>
+    </w:p>
+    <w:p>
+      <w:pPr>
+        <w:pStyle w:val="template"/>
+      </w:pPr>
+    </w:p>
+    <w:p>
+      <w:pPr>
+        <w:pStyle w:val="template"/>
+      </w:pPr>
+    </w:p>
+    <w:p>
+      <w:pPr>
+        <w:pStyle w:val="template"/>
+      </w:pPr>
+    </w:p>
+    <w:p>
+      <w:pPr>
+        <w:pStyle w:val="template"/>
+      </w:pPr>
+    </w:p>
+    <w:p>
+      <w:pPr>
+        <w:pStyle w:val="template"/>
+      </w:pPr>
+    </w:p>
+    <w:p>
+      <w:pPr>
+        <w:pStyle w:val="template"/>
+      </w:pPr>
+    </w:p>
+    <w:p>
+      <w:pPr>
+        <w:pStyle w:val="template"/>
+      </w:pPr>
+    </w:p>
+    <w:p>
+      <w:pPr>
+        <w:pStyle w:val="template"/>
+      </w:pPr>
+    </w:p>
+    <w:p>
+      <w:pPr>
+        <w:pStyle w:val="template"/>
+      </w:pPr>
+    </w:p>
+    <w:p>
+      <w:pPr>
+        <w:pStyle w:val="template"/>
       </w:pPr>
     </w:p>
     <w:p>
@@ -7771,7 +8506,15 @@
           <w:sz w:val="22"/>
           <w:szCs w:val="22"/>
         </w:rPr>
-        <w:t>protected and maintained under the project requirements and solely the project members for the CS 320 course of WSUV and the academic integrity standards upheld by WSUV.</w:t>
+        <w:t>protected and maintained under the project requirements and solely the project members for the CS 320 course of WSUV and the academic integrity standards upheld by W</w:t>
+      </w:r>
+      <w:r>
+        <w:rPr>
+          <w:rFonts w:ascii="Arial" w:hAnsi="Arial" w:cs="Arial"/>
+          <w:sz w:val="22"/>
+          <w:szCs w:val="22"/>
+        </w:rPr>
+        <w:t>SUV.</w:t>
       </w:r>
     </w:p>
     <w:p>
@@ -9018,7 +9761,7 @@
               <w:rPr>
                 <w:i w:val="0"/>
               </w:rPr>
-              <w:t>Kevin Black, Shane Bellika, Alex Sloan.</w:t>
+              <w:t>Shane Bellika, Kevin Black, Alex Sloan.</w:t>
             </w:r>
           </w:p>
         </w:tc>
@@ -9045,6 +9788,97 @@
                 <w:i w:val="0"/>
               </w:rPr>
               <w:t xml:space="preserve"> Also worked briefly on section 1 together.</w:t>
+            </w:r>
+          </w:p>
+        </w:tc>
+      </w:tr>
+      <w:tr>
+        <w:trPr>
+          <w:trHeight w:val="333"/>
+        </w:trPr>
+        <w:tc>
+          <w:tcPr>
+            <w:tcW w:w="1735" w:type="dxa"/>
+          </w:tcPr>
+          <w:p>
+            <w:pPr>
+              <w:pStyle w:val="template"/>
+              <w:jc w:val="both"/>
+              <w:rPr>
+                <w:i w:val="0"/>
+              </w:rPr>
+            </w:pPr>
+            <w:r>
+              <w:rPr>
+                <w:i w:val="0"/>
+              </w:rPr>
+              <w:t>Multiple dates</w:t>
+            </w:r>
+          </w:p>
+        </w:tc>
+        <w:tc>
+          <w:tcPr>
+            <w:tcW w:w="1379" w:type="dxa"/>
+          </w:tcPr>
+          <w:p>
+            <w:pPr>
+              <w:pStyle w:val="template"/>
+              <w:jc w:val="both"/>
+              <w:rPr>
+                <w:i w:val="0"/>
+              </w:rPr>
+            </w:pPr>
+            <w:r>
+              <w:rPr>
+                <w:i w:val="0"/>
+              </w:rPr>
+              <w:t>Multiple instances</w:t>
+            </w:r>
+          </w:p>
+        </w:tc>
+        <w:tc>
+          <w:tcPr>
+            <w:tcW w:w="2281" w:type="dxa"/>
+          </w:tcPr>
+          <w:p>
+            <w:pPr>
+              <w:pStyle w:val="template"/>
+              <w:jc w:val="both"/>
+              <w:rPr>
+                <w:i w:val="0"/>
+              </w:rPr>
+            </w:pPr>
+            <w:r>
+              <w:rPr>
+                <w:i w:val="0"/>
+              </w:rPr>
+              <w:t>Shane Bellika, Kevin Black, Alex Sloan.</w:t>
+            </w:r>
+          </w:p>
+        </w:tc>
+        <w:tc>
+          <w:tcPr>
+            <w:tcW w:w="4387" w:type="dxa"/>
+          </w:tcPr>
+          <w:p>
+            <w:pPr>
+              <w:pStyle w:val="template"/>
+              <w:jc w:val="both"/>
+              <w:rPr>
+                <w:i w:val="0"/>
+              </w:rPr>
+            </w:pPr>
+            <w:r>
+              <w:rPr>
+                <w:i w:val="0"/>
+              </w:rPr>
+              <w:t xml:space="preserve">Most of the brainstorming and </w:t>
+            </w:r>
+            <w:r>
+              <w:rPr>
+                <w:i w:val="0"/>
+              </w:rPr>
+              <w:t>SRS updating was done through the applications Discord and GitHub, respectively.</w:t>
             </w:r>
           </w:p>
         </w:tc>
@@ -9353,6 +10187,119 @@
     </w:lvl>
   </w:abstractNum>
   <w:abstractNum w:abstractNumId="1" w15:restartNumberingAfterBreak="0">
+    <w:nsid w:val="01DA27DB"/>
+    <w:multiLevelType w:val="hybridMultilevel"/>
+    <w:tmpl w:val="449C7340"/>
+    <w:lvl w:ilvl="0" w:tplc="04090005">
+      <w:start w:val="1"/>
+      <w:numFmt w:val="bullet"/>
+      <w:lvlText w:val=""/>
+      <w:lvlJc w:val="left"/>
+      <w:pPr>
+        <w:ind w:left="1440" w:hanging="360"/>
+      </w:pPr>
+      <w:rPr>
+        <w:rFonts w:ascii="Wingdings" w:hAnsi="Wingdings" w:hint="default"/>
+      </w:rPr>
+    </w:lvl>
+    <w:lvl w:ilvl="1" w:tplc="04090003" w:tentative="1">
+      <w:start w:val="1"/>
+      <w:numFmt w:val="bullet"/>
+      <w:lvlText w:val="o"/>
+      <w:lvlJc w:val="left"/>
+      <w:pPr>
+        <w:ind w:left="2160" w:hanging="360"/>
+      </w:pPr>
+      <w:rPr>
+        <w:rFonts w:ascii="Courier New" w:hAnsi="Courier New" w:cs="Courier New" w:hint="default"/>
+      </w:rPr>
+    </w:lvl>
+    <w:lvl w:ilvl="2" w:tplc="04090005" w:tentative="1">
+      <w:start w:val="1"/>
+      <w:numFmt w:val="bullet"/>
+      <w:lvlText w:val=""/>
+      <w:lvlJc w:val="left"/>
+      <w:pPr>
+        <w:ind w:left="2880" w:hanging="360"/>
+      </w:pPr>
+      <w:rPr>
+        <w:rFonts w:ascii="Wingdings" w:hAnsi="Wingdings" w:hint="default"/>
+      </w:rPr>
+    </w:lvl>
+    <w:lvl w:ilvl="3" w:tplc="04090001" w:tentative="1">
+      <w:start w:val="1"/>
+      <w:numFmt w:val="bullet"/>
+      <w:lvlText w:val=""/>
+      <w:lvlJc w:val="left"/>
+      <w:pPr>
+        <w:ind w:left="3600" w:hanging="360"/>
+      </w:pPr>
+      <w:rPr>
+        <w:rFonts w:ascii="Symbol" w:hAnsi="Symbol" w:hint="default"/>
+      </w:rPr>
+    </w:lvl>
+    <w:lvl w:ilvl="4" w:tplc="04090003" w:tentative="1">
+      <w:start w:val="1"/>
+      <w:numFmt w:val="bullet"/>
+      <w:lvlText w:val="o"/>
+      <w:lvlJc w:val="left"/>
+      <w:pPr>
+        <w:ind w:left="4320" w:hanging="360"/>
+      </w:pPr>
+      <w:rPr>
+        <w:rFonts w:ascii="Courier New" w:hAnsi="Courier New" w:cs="Courier New" w:hint="default"/>
+      </w:rPr>
+    </w:lvl>
+    <w:lvl w:ilvl="5" w:tplc="04090005" w:tentative="1">
+      <w:start w:val="1"/>
+      <w:numFmt w:val="bullet"/>
+      <w:lvlText w:val=""/>
+      <w:lvlJc w:val="left"/>
+      <w:pPr>
+        <w:ind w:left="5040" w:hanging="360"/>
+      </w:pPr>
+      <w:rPr>
+        <w:rFonts w:ascii="Wingdings" w:hAnsi="Wingdings" w:hint="default"/>
+      </w:rPr>
+    </w:lvl>
+    <w:lvl w:ilvl="6" w:tplc="04090001" w:tentative="1">
+      <w:start w:val="1"/>
+      <w:numFmt w:val="bullet"/>
+      <w:lvlText w:val=""/>
+      <w:lvlJc w:val="left"/>
+      <w:pPr>
+        <w:ind w:left="5760" w:hanging="360"/>
+      </w:pPr>
+      <w:rPr>
+        <w:rFonts w:ascii="Symbol" w:hAnsi="Symbol" w:hint="default"/>
+      </w:rPr>
+    </w:lvl>
+    <w:lvl w:ilvl="7" w:tplc="04090003" w:tentative="1">
+      <w:start w:val="1"/>
+      <w:numFmt w:val="bullet"/>
+      <w:lvlText w:val="o"/>
+      <w:lvlJc w:val="left"/>
+      <w:pPr>
+        <w:ind w:left="6480" w:hanging="360"/>
+      </w:pPr>
+      <w:rPr>
+        <w:rFonts w:ascii="Courier New" w:hAnsi="Courier New" w:cs="Courier New" w:hint="default"/>
+      </w:rPr>
+    </w:lvl>
+    <w:lvl w:ilvl="8" w:tplc="04090005" w:tentative="1">
+      <w:start w:val="1"/>
+      <w:numFmt w:val="bullet"/>
+      <w:lvlText w:val=""/>
+      <w:lvlJc w:val="left"/>
+      <w:pPr>
+        <w:ind w:left="7200" w:hanging="360"/>
+      </w:pPr>
+      <w:rPr>
+        <w:rFonts w:ascii="Wingdings" w:hAnsi="Wingdings" w:hint="default"/>
+      </w:rPr>
+    </w:lvl>
+  </w:abstractNum>
+  <w:abstractNum w:abstractNumId="2" w15:restartNumberingAfterBreak="0">
     <w:nsid w:val="0B2D7851"/>
     <w:multiLevelType w:val="hybridMultilevel"/>
     <w:tmpl w:val="3378FA36"/>
@@ -9465,7 +10412,7 @@
       </w:rPr>
     </w:lvl>
   </w:abstractNum>
-  <w:abstractNum w:abstractNumId="2" w15:restartNumberingAfterBreak="0">
+  <w:abstractNum w:abstractNumId="3" w15:restartNumberingAfterBreak="0">
     <w:nsid w:val="12155DF3"/>
     <w:multiLevelType w:val="hybridMultilevel"/>
     <w:tmpl w:val="0484BA48"/>
@@ -9578,7 +10525,7 @@
       </w:rPr>
     </w:lvl>
   </w:abstractNum>
-  <w:abstractNum w:abstractNumId="3" w15:restartNumberingAfterBreak="0">
+  <w:abstractNum w:abstractNumId="4" w15:restartNumberingAfterBreak="0">
     <w:nsid w:val="1856587E"/>
     <w:multiLevelType w:val="hybridMultilevel"/>
     <w:tmpl w:val="3F668FCA"/>
@@ -9718,7 +10665,7 @@
       </w:rPr>
     </w:lvl>
   </w:abstractNum>
-  <w:abstractNum w:abstractNumId="4" w15:restartNumberingAfterBreak="0">
+  <w:abstractNum w:abstractNumId="5" w15:restartNumberingAfterBreak="0">
     <w:nsid w:val="21AD25D7"/>
     <w:multiLevelType w:val="hybridMultilevel"/>
     <w:tmpl w:val="C20E0D72"/>
@@ -9831,7 +10778,7 @@
       </w:rPr>
     </w:lvl>
   </w:abstractNum>
-  <w:abstractNum w:abstractNumId="5" w15:restartNumberingAfterBreak="0">
+  <w:abstractNum w:abstractNumId="6" w15:restartNumberingAfterBreak="0">
     <w:nsid w:val="2833743A"/>
     <w:multiLevelType w:val="hybridMultilevel"/>
     <w:tmpl w:val="6F92B7C8"/>
@@ -9944,7 +10891,7 @@
       </w:rPr>
     </w:lvl>
   </w:abstractNum>
-  <w:abstractNum w:abstractNumId="6" w15:restartNumberingAfterBreak="0">
+  <w:abstractNum w:abstractNumId="7" w15:restartNumberingAfterBreak="0">
     <w:nsid w:val="28754A74"/>
     <w:multiLevelType w:val="multilevel"/>
     <w:tmpl w:val="54BAE08E"/>
@@ -10060,7 +11007,7 @@
       </w:pPr>
     </w:lvl>
   </w:abstractNum>
-  <w:abstractNum w:abstractNumId="7" w15:restartNumberingAfterBreak="0">
+  <w:abstractNum w:abstractNumId="8" w15:restartNumberingAfterBreak="0">
     <w:nsid w:val="2DA71206"/>
     <w:multiLevelType w:val="multilevel"/>
     <w:tmpl w:val="D8BC5BE2"/>
@@ -10128,7 +11075,7 @@
       <w:lvlJc w:val="left"/>
     </w:lvl>
   </w:abstractNum>
-  <w:abstractNum w:abstractNumId="8" w15:restartNumberingAfterBreak="0">
+  <w:abstractNum w:abstractNumId="9" w15:restartNumberingAfterBreak="0">
     <w:nsid w:val="33126AE2"/>
     <w:multiLevelType w:val="hybridMultilevel"/>
     <w:tmpl w:val="4B546748"/>
@@ -10241,7 +11188,7 @@
       </w:rPr>
     </w:lvl>
   </w:abstractNum>
-  <w:abstractNum w:abstractNumId="9" w15:restartNumberingAfterBreak="0">
+  <w:abstractNum w:abstractNumId="10" w15:restartNumberingAfterBreak="0">
     <w:nsid w:val="3AE82711"/>
     <w:multiLevelType w:val="hybridMultilevel"/>
     <w:tmpl w:val="C5FAAC8C"/>
@@ -10354,7 +11301,7 @@
       </w:rPr>
     </w:lvl>
   </w:abstractNum>
-  <w:abstractNum w:abstractNumId="10" w15:restartNumberingAfterBreak="0">
+  <w:abstractNum w:abstractNumId="11" w15:restartNumberingAfterBreak="0">
     <w:nsid w:val="3F710733"/>
     <w:multiLevelType w:val="hybridMultilevel"/>
     <w:tmpl w:val="C3900F68"/>
@@ -10467,7 +11414,7 @@
       </w:rPr>
     </w:lvl>
   </w:abstractNum>
-  <w:abstractNum w:abstractNumId="11" w15:restartNumberingAfterBreak="0">
+  <w:abstractNum w:abstractNumId="12" w15:restartNumberingAfterBreak="0">
     <w:nsid w:val="43543526"/>
     <w:multiLevelType w:val="hybridMultilevel"/>
     <w:tmpl w:val="874AC404"/>
@@ -10580,7 +11527,7 @@
       </w:rPr>
     </w:lvl>
   </w:abstractNum>
-  <w:abstractNum w:abstractNumId="12" w15:restartNumberingAfterBreak="0">
+  <w:abstractNum w:abstractNumId="13" w15:restartNumberingAfterBreak="0">
     <w:nsid w:val="500B7EE1"/>
     <w:multiLevelType w:val="hybridMultilevel"/>
     <w:tmpl w:val="997A4704"/>
@@ -10693,7 +11640,7 @@
       </w:rPr>
     </w:lvl>
   </w:abstractNum>
-  <w:abstractNum w:abstractNumId="13" w15:restartNumberingAfterBreak="0">
+  <w:abstractNum w:abstractNumId="14" w15:restartNumberingAfterBreak="0">
     <w:nsid w:val="54503D00"/>
     <w:multiLevelType w:val="hybridMultilevel"/>
     <w:tmpl w:val="D3A4F79C"/>
@@ -10806,7 +11753,7 @@
       </w:rPr>
     </w:lvl>
   </w:abstractNum>
-  <w:abstractNum w:abstractNumId="14" w15:restartNumberingAfterBreak="0">
+  <w:abstractNum w:abstractNumId="15" w15:restartNumberingAfterBreak="0">
     <w:nsid w:val="5A9C693E"/>
     <w:multiLevelType w:val="hybridMultilevel"/>
     <w:tmpl w:val="52D05FFA"/>
@@ -10919,7 +11866,120 @@
       </w:rPr>
     </w:lvl>
   </w:abstractNum>
-  <w:abstractNum w:abstractNumId="15" w15:restartNumberingAfterBreak="0">
+  <w:abstractNum w:abstractNumId="16" w15:restartNumberingAfterBreak="0">
+    <w:nsid w:val="66115EBD"/>
+    <w:multiLevelType w:val="hybridMultilevel"/>
+    <w:tmpl w:val="809AF90C"/>
+    <w:lvl w:ilvl="0" w:tplc="04090005">
+      <w:start w:val="1"/>
+      <w:numFmt w:val="bullet"/>
+      <w:lvlText w:val=""/>
+      <w:lvlJc w:val="left"/>
+      <w:pPr>
+        <w:ind w:left="1296" w:hanging="360"/>
+      </w:pPr>
+      <w:rPr>
+        <w:rFonts w:ascii="Wingdings" w:hAnsi="Wingdings" w:hint="default"/>
+      </w:rPr>
+    </w:lvl>
+    <w:lvl w:ilvl="1" w:tplc="04090003" w:tentative="1">
+      <w:start w:val="1"/>
+      <w:numFmt w:val="bullet"/>
+      <w:lvlText w:val="o"/>
+      <w:lvlJc w:val="left"/>
+      <w:pPr>
+        <w:ind w:left="2016" w:hanging="360"/>
+      </w:pPr>
+      <w:rPr>
+        <w:rFonts w:ascii="Courier New" w:hAnsi="Courier New" w:cs="Courier New" w:hint="default"/>
+      </w:rPr>
+    </w:lvl>
+    <w:lvl w:ilvl="2" w:tplc="04090005" w:tentative="1">
+      <w:start w:val="1"/>
+      <w:numFmt w:val="bullet"/>
+      <w:lvlText w:val=""/>
+      <w:lvlJc w:val="left"/>
+      <w:pPr>
+        <w:ind w:left="2736" w:hanging="360"/>
+      </w:pPr>
+      <w:rPr>
+        <w:rFonts w:ascii="Wingdings" w:hAnsi="Wingdings" w:hint="default"/>
+      </w:rPr>
+    </w:lvl>
+    <w:lvl w:ilvl="3" w:tplc="04090001" w:tentative="1">
+      <w:start w:val="1"/>
+      <w:numFmt w:val="bullet"/>
+      <w:lvlText w:val=""/>
+      <w:lvlJc w:val="left"/>
+      <w:pPr>
+        <w:ind w:left="3456" w:hanging="360"/>
+      </w:pPr>
+      <w:rPr>
+        <w:rFonts w:ascii="Symbol" w:hAnsi="Symbol" w:hint="default"/>
+      </w:rPr>
+    </w:lvl>
+    <w:lvl w:ilvl="4" w:tplc="04090003" w:tentative="1">
+      <w:start w:val="1"/>
+      <w:numFmt w:val="bullet"/>
+      <w:lvlText w:val="o"/>
+      <w:lvlJc w:val="left"/>
+      <w:pPr>
+        <w:ind w:left="4176" w:hanging="360"/>
+      </w:pPr>
+      <w:rPr>
+        <w:rFonts w:ascii="Courier New" w:hAnsi="Courier New" w:cs="Courier New" w:hint="default"/>
+      </w:rPr>
+    </w:lvl>
+    <w:lvl w:ilvl="5" w:tplc="04090005" w:tentative="1">
+      <w:start w:val="1"/>
+      <w:numFmt w:val="bullet"/>
+      <w:lvlText w:val=""/>
+      <w:lvlJc w:val="left"/>
+      <w:pPr>
+        <w:ind w:left="4896" w:hanging="360"/>
+      </w:pPr>
+      <w:rPr>
+        <w:rFonts w:ascii="Wingdings" w:hAnsi="Wingdings" w:hint="default"/>
+      </w:rPr>
+    </w:lvl>
+    <w:lvl w:ilvl="6" w:tplc="04090001" w:tentative="1">
+      <w:start w:val="1"/>
+      <w:numFmt w:val="bullet"/>
+      <w:lvlText w:val=""/>
+      <w:lvlJc w:val="left"/>
+      <w:pPr>
+        <w:ind w:left="5616" w:hanging="360"/>
+      </w:pPr>
+      <w:rPr>
+        <w:rFonts w:ascii="Symbol" w:hAnsi="Symbol" w:hint="default"/>
+      </w:rPr>
+    </w:lvl>
+    <w:lvl w:ilvl="7" w:tplc="04090003" w:tentative="1">
+      <w:start w:val="1"/>
+      <w:numFmt w:val="bullet"/>
+      <w:lvlText w:val="o"/>
+      <w:lvlJc w:val="left"/>
+      <w:pPr>
+        <w:ind w:left="6336" w:hanging="360"/>
+      </w:pPr>
+      <w:rPr>
+        <w:rFonts w:ascii="Courier New" w:hAnsi="Courier New" w:cs="Courier New" w:hint="default"/>
+      </w:rPr>
+    </w:lvl>
+    <w:lvl w:ilvl="8" w:tplc="04090005" w:tentative="1">
+      <w:start w:val="1"/>
+      <w:numFmt w:val="bullet"/>
+      <w:lvlText w:val=""/>
+      <w:lvlJc w:val="left"/>
+      <w:pPr>
+        <w:ind w:left="7056" w:hanging="360"/>
+      </w:pPr>
+      <w:rPr>
+        <w:rFonts w:ascii="Wingdings" w:hAnsi="Wingdings" w:hint="default"/>
+      </w:rPr>
+    </w:lvl>
+  </w:abstractNum>
+  <w:abstractNum w:abstractNumId="17" w15:restartNumberingAfterBreak="0">
     <w:nsid w:val="6A27267D"/>
     <w:multiLevelType w:val="hybridMultilevel"/>
     <w:tmpl w:val="6C58C584"/>
@@ -11032,7 +12092,7 @@
       </w:rPr>
     </w:lvl>
   </w:abstractNum>
-  <w:abstractNum w:abstractNumId="16" w15:restartNumberingAfterBreak="0">
+  <w:abstractNum w:abstractNumId="18" w15:restartNumberingAfterBreak="0">
     <w:nsid w:val="6F8216EC"/>
     <w:multiLevelType w:val="hybridMultilevel"/>
     <w:tmpl w:val="429238BA"/>
@@ -11145,7 +12205,120 @@
       </w:rPr>
     </w:lvl>
   </w:abstractNum>
-  <w:abstractNum w:abstractNumId="17" w15:restartNumberingAfterBreak="0">
+  <w:abstractNum w:abstractNumId="19" w15:restartNumberingAfterBreak="0">
+    <w:nsid w:val="784F42FA"/>
+    <w:multiLevelType w:val="hybridMultilevel"/>
+    <w:tmpl w:val="838ACBD4"/>
+    <w:lvl w:ilvl="0" w:tplc="04090005">
+      <w:start w:val="1"/>
+      <w:numFmt w:val="bullet"/>
+      <w:lvlText w:val=""/>
+      <w:lvlJc w:val="left"/>
+      <w:pPr>
+        <w:ind w:left="1440" w:hanging="360"/>
+      </w:pPr>
+      <w:rPr>
+        <w:rFonts w:ascii="Wingdings" w:hAnsi="Wingdings" w:hint="default"/>
+      </w:rPr>
+    </w:lvl>
+    <w:lvl w:ilvl="1" w:tplc="04090003" w:tentative="1">
+      <w:start w:val="1"/>
+      <w:numFmt w:val="bullet"/>
+      <w:lvlText w:val="o"/>
+      <w:lvlJc w:val="left"/>
+      <w:pPr>
+        <w:ind w:left="2160" w:hanging="360"/>
+      </w:pPr>
+      <w:rPr>
+        <w:rFonts w:ascii="Courier New" w:hAnsi="Courier New" w:cs="Courier New" w:hint="default"/>
+      </w:rPr>
+    </w:lvl>
+    <w:lvl w:ilvl="2" w:tplc="04090005" w:tentative="1">
+      <w:start w:val="1"/>
+      <w:numFmt w:val="bullet"/>
+      <w:lvlText w:val=""/>
+      <w:lvlJc w:val="left"/>
+      <w:pPr>
+        <w:ind w:left="2880" w:hanging="360"/>
+      </w:pPr>
+      <w:rPr>
+        <w:rFonts w:ascii="Wingdings" w:hAnsi="Wingdings" w:hint="default"/>
+      </w:rPr>
+    </w:lvl>
+    <w:lvl w:ilvl="3" w:tplc="04090001" w:tentative="1">
+      <w:start w:val="1"/>
+      <w:numFmt w:val="bullet"/>
+      <w:lvlText w:val=""/>
+      <w:lvlJc w:val="left"/>
+      <w:pPr>
+        <w:ind w:left="3600" w:hanging="360"/>
+      </w:pPr>
+      <w:rPr>
+        <w:rFonts w:ascii="Symbol" w:hAnsi="Symbol" w:hint="default"/>
+      </w:rPr>
+    </w:lvl>
+    <w:lvl w:ilvl="4" w:tplc="04090003" w:tentative="1">
+      <w:start w:val="1"/>
+      <w:numFmt w:val="bullet"/>
+      <w:lvlText w:val="o"/>
+      <w:lvlJc w:val="left"/>
+      <w:pPr>
+        <w:ind w:left="4320" w:hanging="360"/>
+      </w:pPr>
+      <w:rPr>
+        <w:rFonts w:ascii="Courier New" w:hAnsi="Courier New" w:cs="Courier New" w:hint="default"/>
+      </w:rPr>
+    </w:lvl>
+    <w:lvl w:ilvl="5" w:tplc="04090005" w:tentative="1">
+      <w:start w:val="1"/>
+      <w:numFmt w:val="bullet"/>
+      <w:lvlText w:val=""/>
+      <w:lvlJc w:val="left"/>
+      <w:pPr>
+        <w:ind w:left="5040" w:hanging="360"/>
+      </w:pPr>
+      <w:rPr>
+        <w:rFonts w:ascii="Wingdings" w:hAnsi="Wingdings" w:hint="default"/>
+      </w:rPr>
+    </w:lvl>
+    <w:lvl w:ilvl="6" w:tplc="04090001" w:tentative="1">
+      <w:start w:val="1"/>
+      <w:numFmt w:val="bullet"/>
+      <w:lvlText w:val=""/>
+      <w:lvlJc w:val="left"/>
+      <w:pPr>
+        <w:ind w:left="5760" w:hanging="360"/>
+      </w:pPr>
+      <w:rPr>
+        <w:rFonts w:ascii="Symbol" w:hAnsi="Symbol" w:hint="default"/>
+      </w:rPr>
+    </w:lvl>
+    <w:lvl w:ilvl="7" w:tplc="04090003" w:tentative="1">
+      <w:start w:val="1"/>
+      <w:numFmt w:val="bullet"/>
+      <w:lvlText w:val="o"/>
+      <w:lvlJc w:val="left"/>
+      <w:pPr>
+        <w:ind w:left="6480" w:hanging="360"/>
+      </w:pPr>
+      <w:rPr>
+        <w:rFonts w:ascii="Courier New" w:hAnsi="Courier New" w:cs="Courier New" w:hint="default"/>
+      </w:rPr>
+    </w:lvl>
+    <w:lvl w:ilvl="8" w:tplc="04090005" w:tentative="1">
+      <w:start w:val="1"/>
+      <w:numFmt w:val="bullet"/>
+      <w:lvlText w:val=""/>
+      <w:lvlJc w:val="left"/>
+      <w:pPr>
+        <w:ind w:left="7200" w:hanging="360"/>
+      </w:pPr>
+      <w:rPr>
+        <w:rFonts w:ascii="Wingdings" w:hAnsi="Wingdings" w:hint="default"/>
+      </w:rPr>
+    </w:lvl>
+  </w:abstractNum>
+  <w:abstractNum w:abstractNumId="20" w15:restartNumberingAfterBreak="0">
     <w:nsid w:val="7AA5675A"/>
     <w:multiLevelType w:val="hybridMultilevel"/>
     <w:tmpl w:val="8B68790C"/>
@@ -11258,7 +12431,7 @@
       </w:rPr>
     </w:lvl>
   </w:abstractNum>
-  <w:abstractNum w:abstractNumId="18" w15:restartNumberingAfterBreak="0">
+  <w:abstractNum w:abstractNumId="21" w15:restartNumberingAfterBreak="0">
     <w:nsid w:val="7B0125E0"/>
     <w:multiLevelType w:val="hybridMultilevel"/>
     <w:tmpl w:val="9B360426"/>
@@ -11375,58 +12548,67 @@
     <w:abstractNumId w:val="0"/>
   </w:num>
   <w:num w:numId="2">
+    <w:abstractNumId w:val="8"/>
+  </w:num>
+  <w:num w:numId="3">
     <w:abstractNumId w:val="7"/>
   </w:num>
-  <w:num w:numId="3">
+  <w:num w:numId="4">
+    <w:abstractNumId w:val="4"/>
+  </w:num>
+  <w:num w:numId="5">
+    <w:abstractNumId w:val="21"/>
+  </w:num>
+  <w:num w:numId="6">
     <w:abstractNumId w:val="6"/>
   </w:num>
-  <w:num w:numId="4">
+  <w:num w:numId="7">
+    <w:abstractNumId w:val="20"/>
+  </w:num>
+  <w:num w:numId="8">
+    <w:abstractNumId w:val="18"/>
+  </w:num>
+  <w:num w:numId="9">
+    <w:abstractNumId w:val="13"/>
+  </w:num>
+  <w:num w:numId="10">
+    <w:abstractNumId w:val="5"/>
+  </w:num>
+  <w:num w:numId="11">
+    <w:abstractNumId w:val="2"/>
+  </w:num>
+  <w:num w:numId="12">
+    <w:abstractNumId w:val="12"/>
+  </w:num>
+  <w:num w:numId="13">
+    <w:abstractNumId w:val="11"/>
+  </w:num>
+  <w:num w:numId="14">
+    <w:abstractNumId w:val="10"/>
+  </w:num>
+  <w:num w:numId="15">
+    <w:abstractNumId w:val="9"/>
+  </w:num>
+  <w:num w:numId="16">
+    <w:abstractNumId w:val="17"/>
+  </w:num>
+  <w:num w:numId="17">
     <w:abstractNumId w:val="3"/>
   </w:num>
-  <w:num w:numId="5">
-    <w:abstractNumId w:val="18"/>
+  <w:num w:numId="18">
+    <w:abstractNumId w:val="15"/>
   </w:num>
-  <w:num w:numId="6">
-    <w:abstractNumId w:val="5"/>
+  <w:num w:numId="19">
+    <w:abstractNumId w:val="14"/>
   </w:num>
-  <w:num w:numId="7">
-    <w:abstractNumId w:val="17"/>
-  </w:num>
-  <w:num w:numId="8">
+  <w:num w:numId="20">
     <w:abstractNumId w:val="16"/>
   </w:num>
-  <w:num w:numId="9">
-    <w:abstractNumId w:val="12"/>
-  </w:num>
-  <w:num w:numId="10">
-    <w:abstractNumId w:val="4"/>
-  </w:num>
-  <w:num w:numId="11">
+  <w:num w:numId="21">
     <w:abstractNumId w:val="1"/>
   </w:num>
-  <w:num w:numId="12">
-    <w:abstractNumId w:val="11"/>
-  </w:num>
-  <w:num w:numId="13">
-    <w:abstractNumId w:val="10"/>
-  </w:num>
-  <w:num w:numId="14">
-    <w:abstractNumId w:val="9"/>
-  </w:num>
-  <w:num w:numId="15">
-    <w:abstractNumId w:val="8"/>
-  </w:num>
-  <w:num w:numId="16">
-    <w:abstractNumId w:val="15"/>
-  </w:num>
-  <w:num w:numId="17">
-    <w:abstractNumId w:val="2"/>
-  </w:num>
-  <w:num w:numId="18">
-    <w:abstractNumId w:val="14"/>
-  </w:num>
-  <w:num w:numId="19">
-    <w:abstractNumId w:val="13"/>
+  <w:num w:numId="22">
+    <w:abstractNumId w:val="19"/>
   </w:num>
 </w:numbering>
 </file>

</xml_diff>

<commit_message>
Finished SRS document and PDF conversion
- Updated SRS table of contents
- Saved tentative final version of SRS
</commit_message>
<xml_diff>
--- a/Software Requirements Specification.docx
+++ b/Software Requirements Specification.docx
@@ -721,35 +721,25 @@
         <w:tabs>
           <w:tab w:val="right" w:leader="dot" w:pos="9350"/>
         </w:tabs>
-        <w:rPr>
-          <w:b w:val="0"/>
+        <w:spacing w:before="0" w:after="0" w:line="240" w:lineRule="auto"/>
+        <w:rPr>
           <w:caps w:val="0"/>
-          <w:sz w:val="24"/>
-        </w:rPr>
-      </w:pPr>
-      <w:r>
-        <w:rPr>
-          <w:rFonts w:ascii="Arial" w:hAnsi="Arial"/>
+        </w:rPr>
+      </w:pPr>
+      <w:r>
+        <w:rPr>
+          <w:rFonts w:ascii="Arial" w:hAnsi="Arial" w:cs="Arial"/>
         </w:rPr>
         <w:t>Revisions</w:t>
       </w:r>
       <w:r>
+        <w:rPr>
+          <w:rFonts w:ascii="Arial" w:hAnsi="Arial" w:cs="Arial"/>
+        </w:rPr>
         <w:tab/>
       </w:r>
       <w:r>
-        <w:fldChar w:fldCharType="begin"/>
-      </w:r>
-      <w:r>
-        <w:instrText xml:space="preserve"> PAGEREF _Toc113291686 \h </w:instrText>
-      </w:r>
-      <w:r>
-        <w:fldChar w:fldCharType="separate"/>
-      </w:r>
-      <w:r>
-        <w:t>iii</w:t>
-      </w:r>
-      <w:r>
-        <w:fldChar w:fldCharType="end"/>
+        <w:t>III</w:t>
       </w:r>
     </w:p>
     <w:p>
@@ -759,48 +749,72 @@
           <w:tab w:val="left" w:pos="480"/>
           <w:tab w:val="right" w:leader="dot" w:pos="9350"/>
         </w:tabs>
-        <w:rPr>
+        <w:spacing w:before="0" w:after="0" w:line="240" w:lineRule="auto"/>
+        <w:rPr>
+          <w:rFonts w:ascii="Arial" w:hAnsi="Arial" w:cs="Arial"/>
           <w:b w:val="0"/>
           <w:caps w:val="0"/>
-          <w:sz w:val="24"/>
-        </w:rPr>
-      </w:pPr>
-      <w:r>
-        <w:rPr>
-          <w:rFonts w:ascii="Arial" w:hAnsi="Arial"/>
+        </w:rPr>
+      </w:pPr>
+      <w:r>
+        <w:rPr>
+          <w:rFonts w:ascii="Arial" w:hAnsi="Arial" w:cs="Arial"/>
         </w:rPr>
         <w:t>1</w:t>
       </w:r>
       <w:r>
         <w:rPr>
+          <w:rFonts w:ascii="Arial" w:hAnsi="Arial" w:cs="Arial"/>
           <w:b w:val="0"/>
           <w:caps w:val="0"/>
-          <w:sz w:val="24"/>
         </w:rPr>
         <w:tab/>
       </w:r>
       <w:r>
         <w:rPr>
-          <w:rFonts w:ascii="Arial" w:hAnsi="Arial"/>
+          <w:rFonts w:ascii="Arial" w:hAnsi="Arial" w:cs="Arial"/>
         </w:rPr>
         <w:t>Introduction</w:t>
       </w:r>
       <w:r>
+        <w:rPr>
+          <w:rFonts w:ascii="Arial" w:hAnsi="Arial" w:cs="Arial"/>
+        </w:rPr>
         <w:tab/>
       </w:r>
       <w:r>
+        <w:rPr>
+          <w:rFonts w:ascii="Arial" w:hAnsi="Arial" w:cs="Arial"/>
+        </w:rPr>
         <w:fldChar w:fldCharType="begin"/>
       </w:r>
       <w:r>
+        <w:rPr>
+          <w:rFonts w:ascii="Arial" w:hAnsi="Arial" w:cs="Arial"/>
+        </w:rPr>
         <w:instrText xml:space="preserve"> PAGEREF _Toc113291689 \h </w:instrText>
       </w:r>
       <w:r>
+        <w:rPr>
+          <w:rFonts w:ascii="Arial" w:hAnsi="Arial" w:cs="Arial"/>
+        </w:rPr>
+      </w:r>
+      <w:r>
+        <w:rPr>
+          <w:rFonts w:ascii="Arial" w:hAnsi="Arial" w:cs="Arial"/>
+        </w:rPr>
         <w:fldChar w:fldCharType="separate"/>
       </w:r>
       <w:r>
+        <w:rPr>
+          <w:rFonts w:ascii="Arial" w:hAnsi="Arial" w:cs="Arial"/>
+        </w:rPr>
         <w:t>1</w:t>
       </w:r>
       <w:r>
+        <w:rPr>
+          <w:rFonts w:ascii="Arial" w:hAnsi="Arial" w:cs="Arial"/>
+        </w:rPr>
         <w:fldChar w:fldCharType="end"/>
       </w:r>
     </w:p>
@@ -811,46 +825,70 @@
           <w:tab w:val="left" w:pos="960"/>
           <w:tab w:val="right" w:leader="dot" w:pos="9350"/>
         </w:tabs>
-        <w:rPr>
+        <w:spacing w:line="240" w:lineRule="auto"/>
+        <w:rPr>
+          <w:rFonts w:ascii="Arial" w:hAnsi="Arial" w:cs="Arial"/>
           <w:smallCaps w:val="0"/>
-          <w:sz w:val="24"/>
-        </w:rPr>
-      </w:pPr>
-      <w:r>
-        <w:rPr>
-          <w:rFonts w:ascii="Arial" w:hAnsi="Arial"/>
+        </w:rPr>
+      </w:pPr>
+      <w:r>
+        <w:rPr>
+          <w:rFonts w:ascii="Arial" w:hAnsi="Arial" w:cs="Arial"/>
         </w:rPr>
         <w:t>1.1</w:t>
       </w:r>
       <w:r>
         <w:rPr>
+          <w:rFonts w:ascii="Arial" w:hAnsi="Arial" w:cs="Arial"/>
           <w:smallCaps w:val="0"/>
-          <w:sz w:val="24"/>
         </w:rPr>
         <w:tab/>
       </w:r>
       <w:r>
         <w:rPr>
-          <w:rFonts w:ascii="Arial" w:hAnsi="Arial"/>
+          <w:rFonts w:ascii="Arial" w:hAnsi="Arial" w:cs="Arial"/>
         </w:rPr>
         <w:t>Document Purpose</w:t>
       </w:r>
       <w:r>
+        <w:rPr>
+          <w:rFonts w:ascii="Arial" w:hAnsi="Arial" w:cs="Arial"/>
+        </w:rPr>
         <w:tab/>
       </w:r>
       <w:r>
+        <w:rPr>
+          <w:rFonts w:ascii="Arial" w:hAnsi="Arial" w:cs="Arial"/>
+        </w:rPr>
         <w:fldChar w:fldCharType="begin"/>
       </w:r>
       <w:r>
+        <w:rPr>
+          <w:rFonts w:ascii="Arial" w:hAnsi="Arial" w:cs="Arial"/>
+        </w:rPr>
         <w:instrText xml:space="preserve"> PAGEREF _Toc113291690 \h </w:instrText>
       </w:r>
       <w:r>
+        <w:rPr>
+          <w:rFonts w:ascii="Arial" w:hAnsi="Arial" w:cs="Arial"/>
+        </w:rPr>
+      </w:r>
+      <w:r>
+        <w:rPr>
+          <w:rFonts w:ascii="Arial" w:hAnsi="Arial" w:cs="Arial"/>
+        </w:rPr>
         <w:fldChar w:fldCharType="separate"/>
       </w:r>
       <w:r>
+        <w:rPr>
+          <w:rFonts w:ascii="Arial" w:hAnsi="Arial" w:cs="Arial"/>
+        </w:rPr>
         <w:t>1</w:t>
       </w:r>
       <w:r>
+        <w:rPr>
+          <w:rFonts w:ascii="Arial" w:hAnsi="Arial" w:cs="Arial"/>
+        </w:rPr>
         <w:fldChar w:fldCharType="end"/>
       </w:r>
     </w:p>
@@ -861,46 +899,70 @@
           <w:tab w:val="left" w:pos="960"/>
           <w:tab w:val="right" w:leader="dot" w:pos="9350"/>
         </w:tabs>
-        <w:rPr>
+        <w:spacing w:line="240" w:lineRule="auto"/>
+        <w:rPr>
+          <w:rFonts w:ascii="Arial" w:hAnsi="Arial" w:cs="Arial"/>
           <w:smallCaps w:val="0"/>
-          <w:sz w:val="24"/>
-        </w:rPr>
-      </w:pPr>
-      <w:r>
-        <w:rPr>
-          <w:rFonts w:ascii="Arial" w:hAnsi="Arial"/>
+        </w:rPr>
+      </w:pPr>
+      <w:r>
+        <w:rPr>
+          <w:rFonts w:ascii="Arial" w:hAnsi="Arial" w:cs="Arial"/>
         </w:rPr>
         <w:t>1.2</w:t>
       </w:r>
       <w:r>
         <w:rPr>
+          <w:rFonts w:ascii="Arial" w:hAnsi="Arial" w:cs="Arial"/>
           <w:smallCaps w:val="0"/>
-          <w:sz w:val="24"/>
         </w:rPr>
         <w:tab/>
       </w:r>
       <w:r>
         <w:rPr>
-          <w:rFonts w:ascii="Arial" w:hAnsi="Arial"/>
+          <w:rFonts w:ascii="Arial" w:hAnsi="Arial" w:cs="Arial"/>
         </w:rPr>
         <w:t>Product Scope</w:t>
       </w:r>
       <w:r>
+        <w:rPr>
+          <w:rFonts w:ascii="Arial" w:hAnsi="Arial" w:cs="Arial"/>
+        </w:rPr>
         <w:tab/>
       </w:r>
       <w:r>
+        <w:rPr>
+          <w:rFonts w:ascii="Arial" w:hAnsi="Arial" w:cs="Arial"/>
+        </w:rPr>
         <w:fldChar w:fldCharType="begin"/>
       </w:r>
       <w:r>
+        <w:rPr>
+          <w:rFonts w:ascii="Arial" w:hAnsi="Arial" w:cs="Arial"/>
+        </w:rPr>
         <w:instrText xml:space="preserve"> PAGEREF _Toc113291691 \h </w:instrText>
       </w:r>
       <w:r>
+        <w:rPr>
+          <w:rFonts w:ascii="Arial" w:hAnsi="Arial" w:cs="Arial"/>
+        </w:rPr>
+      </w:r>
+      <w:r>
+        <w:rPr>
+          <w:rFonts w:ascii="Arial" w:hAnsi="Arial" w:cs="Arial"/>
+        </w:rPr>
         <w:fldChar w:fldCharType="separate"/>
       </w:r>
       <w:r>
+        <w:rPr>
+          <w:rFonts w:ascii="Arial" w:hAnsi="Arial" w:cs="Arial"/>
+        </w:rPr>
         <w:t>1</w:t>
       </w:r>
       <w:r>
+        <w:rPr>
+          <w:rFonts w:ascii="Arial" w:hAnsi="Arial" w:cs="Arial"/>
+        </w:rPr>
         <w:fldChar w:fldCharType="end"/>
       </w:r>
     </w:p>
@@ -911,46 +973,70 @@
           <w:tab w:val="left" w:pos="960"/>
           <w:tab w:val="right" w:leader="dot" w:pos="9350"/>
         </w:tabs>
-        <w:rPr>
+        <w:spacing w:line="240" w:lineRule="auto"/>
+        <w:rPr>
+          <w:rFonts w:ascii="Arial" w:hAnsi="Arial" w:cs="Arial"/>
           <w:smallCaps w:val="0"/>
-          <w:sz w:val="24"/>
-        </w:rPr>
-      </w:pPr>
-      <w:r>
-        <w:rPr>
-          <w:rFonts w:ascii="Arial" w:hAnsi="Arial"/>
+        </w:rPr>
+      </w:pPr>
+      <w:r>
+        <w:rPr>
+          <w:rFonts w:ascii="Arial" w:hAnsi="Arial" w:cs="Arial"/>
         </w:rPr>
         <w:t>1.3</w:t>
       </w:r>
       <w:r>
         <w:rPr>
+          <w:rFonts w:ascii="Arial" w:hAnsi="Arial" w:cs="Arial"/>
           <w:smallCaps w:val="0"/>
-          <w:sz w:val="24"/>
         </w:rPr>
         <w:tab/>
       </w:r>
       <w:r>
         <w:rPr>
-          <w:rFonts w:ascii="Arial" w:hAnsi="Arial"/>
+          <w:rFonts w:ascii="Arial" w:hAnsi="Arial" w:cs="Arial"/>
         </w:rPr>
         <w:t>Intended Audience and Document Overview</w:t>
       </w:r>
       <w:r>
+        <w:rPr>
+          <w:rFonts w:ascii="Arial" w:hAnsi="Arial" w:cs="Arial"/>
+        </w:rPr>
         <w:tab/>
       </w:r>
       <w:r>
+        <w:rPr>
+          <w:rFonts w:ascii="Arial" w:hAnsi="Arial" w:cs="Arial"/>
+        </w:rPr>
         <w:fldChar w:fldCharType="begin"/>
       </w:r>
       <w:r>
+        <w:rPr>
+          <w:rFonts w:ascii="Arial" w:hAnsi="Arial" w:cs="Arial"/>
+        </w:rPr>
         <w:instrText xml:space="preserve"> PAGEREF _Toc113291692 \h </w:instrText>
       </w:r>
       <w:r>
+        <w:rPr>
+          <w:rFonts w:ascii="Arial" w:hAnsi="Arial" w:cs="Arial"/>
+        </w:rPr>
+      </w:r>
+      <w:r>
+        <w:rPr>
+          <w:rFonts w:ascii="Arial" w:hAnsi="Arial" w:cs="Arial"/>
+        </w:rPr>
         <w:fldChar w:fldCharType="separate"/>
       </w:r>
       <w:r>
+        <w:rPr>
+          <w:rFonts w:ascii="Arial" w:hAnsi="Arial" w:cs="Arial"/>
+        </w:rPr>
         <w:t>1</w:t>
       </w:r>
       <w:r>
+        <w:rPr>
+          <w:rFonts w:ascii="Arial" w:hAnsi="Arial" w:cs="Arial"/>
+        </w:rPr>
         <w:fldChar w:fldCharType="end"/>
       </w:r>
     </w:p>
@@ -961,47 +1047,37 @@
           <w:tab w:val="left" w:pos="960"/>
           <w:tab w:val="right" w:leader="dot" w:pos="9350"/>
         </w:tabs>
-        <w:rPr>
+        <w:spacing w:line="240" w:lineRule="auto"/>
+        <w:rPr>
+          <w:rFonts w:ascii="Arial" w:hAnsi="Arial" w:cs="Arial"/>
           <w:smallCaps w:val="0"/>
-          <w:sz w:val="24"/>
-        </w:rPr>
-      </w:pPr>
-      <w:r>
-        <w:rPr>
-          <w:rFonts w:ascii="Arial" w:hAnsi="Arial"/>
+        </w:rPr>
+      </w:pPr>
+      <w:r>
+        <w:rPr>
+          <w:rFonts w:ascii="Arial" w:hAnsi="Arial" w:cs="Arial"/>
         </w:rPr>
         <w:t>1.4</w:t>
       </w:r>
       <w:r>
         <w:rPr>
+          <w:rFonts w:ascii="Arial" w:hAnsi="Arial" w:cs="Arial"/>
           <w:smallCaps w:val="0"/>
-          <w:sz w:val="24"/>
         </w:rPr>
         <w:tab/>
       </w:r>
       <w:r>
         <w:rPr>
-          <w:rFonts w:ascii="Arial" w:hAnsi="Arial"/>
+          <w:rFonts w:ascii="Arial" w:hAnsi="Arial" w:cs="Arial"/>
         </w:rPr>
         <w:t>Definitions, Acronyms and Abbreviations</w:t>
       </w:r>
       <w:r>
+        <w:rPr>
+          <w:rFonts w:ascii="Arial" w:hAnsi="Arial" w:cs="Arial"/>
+        </w:rPr>
         <w:tab/>
-      </w:r>
-      <w:r>
-        <w:fldChar w:fldCharType="begin"/>
-      </w:r>
-      <w:r>
-        <w:instrText xml:space="preserve"> PAGEREF _Toc113291693 \h </w:instrText>
-      </w:r>
-      <w:r>
-        <w:fldChar w:fldCharType="separate"/>
-      </w:r>
-      <w:r>
-        <w:t>1</w:t>
-      </w:r>
-      <w:r>
-        <w:fldChar w:fldCharType="end"/>
+        <w:t>2</w:t>
       </w:r>
     </w:p>
     <w:p>
@@ -1011,47 +1087,37 @@
           <w:tab w:val="left" w:pos="960"/>
           <w:tab w:val="right" w:leader="dot" w:pos="9350"/>
         </w:tabs>
-        <w:rPr>
+        <w:spacing w:line="240" w:lineRule="auto"/>
+        <w:rPr>
+          <w:rFonts w:ascii="Arial" w:hAnsi="Arial" w:cs="Arial"/>
           <w:smallCaps w:val="0"/>
-          <w:sz w:val="24"/>
-        </w:rPr>
-      </w:pPr>
-      <w:r>
-        <w:rPr>
-          <w:rFonts w:ascii="Arial" w:hAnsi="Arial"/>
+        </w:rPr>
+      </w:pPr>
+      <w:r>
+        <w:rPr>
+          <w:rFonts w:ascii="Arial" w:hAnsi="Arial" w:cs="Arial"/>
         </w:rPr>
         <w:t>1.5</w:t>
       </w:r>
       <w:r>
         <w:rPr>
+          <w:rFonts w:ascii="Arial" w:hAnsi="Arial" w:cs="Arial"/>
           <w:smallCaps w:val="0"/>
-          <w:sz w:val="24"/>
         </w:rPr>
         <w:tab/>
       </w:r>
       <w:r>
         <w:rPr>
-          <w:rFonts w:ascii="Arial" w:hAnsi="Arial"/>
+          <w:rFonts w:ascii="Arial" w:hAnsi="Arial" w:cs="Arial"/>
         </w:rPr>
         <w:t>Document Conventions</w:t>
       </w:r>
       <w:r>
+        <w:rPr>
+          <w:rFonts w:ascii="Arial" w:hAnsi="Arial" w:cs="Arial"/>
+        </w:rPr>
         <w:tab/>
-      </w:r>
-      <w:r>
-        <w:fldChar w:fldCharType="begin"/>
-      </w:r>
-      <w:r>
-        <w:instrText xml:space="preserve"> PAGEREF _Toc113291694 \h </w:instrText>
-      </w:r>
-      <w:r>
-        <w:fldChar w:fldCharType="separate"/>
-      </w:r>
-      <w:r>
-        <w:t>1</w:t>
-      </w:r>
-      <w:r>
-        <w:fldChar w:fldCharType="end"/>
+        <w:t>2</w:t>
       </w:r>
     </w:p>
     <w:p>
@@ -1061,46 +1127,70 @@
           <w:tab w:val="left" w:pos="960"/>
           <w:tab w:val="right" w:leader="dot" w:pos="9350"/>
         </w:tabs>
-        <w:rPr>
+        <w:spacing w:line="240" w:lineRule="auto"/>
+        <w:rPr>
+          <w:rFonts w:ascii="Arial" w:hAnsi="Arial" w:cs="Arial"/>
           <w:smallCaps w:val="0"/>
-          <w:sz w:val="24"/>
-        </w:rPr>
-      </w:pPr>
-      <w:r>
-        <w:rPr>
-          <w:rFonts w:ascii="Arial" w:hAnsi="Arial"/>
+        </w:rPr>
+      </w:pPr>
+      <w:r>
+        <w:rPr>
+          <w:rFonts w:ascii="Arial" w:hAnsi="Arial" w:cs="Arial"/>
         </w:rPr>
         <w:t>1.6</w:t>
       </w:r>
       <w:r>
         <w:rPr>
+          <w:rFonts w:ascii="Arial" w:hAnsi="Arial" w:cs="Arial"/>
           <w:smallCaps w:val="0"/>
-          <w:sz w:val="24"/>
         </w:rPr>
         <w:tab/>
       </w:r>
       <w:r>
         <w:rPr>
-          <w:rFonts w:ascii="Arial" w:hAnsi="Arial"/>
+          <w:rFonts w:ascii="Arial" w:hAnsi="Arial" w:cs="Arial"/>
         </w:rPr>
         <w:t>References and Acknowledgments</w:t>
       </w:r>
       <w:r>
+        <w:rPr>
+          <w:rFonts w:ascii="Arial" w:hAnsi="Arial" w:cs="Arial"/>
+        </w:rPr>
         <w:tab/>
       </w:r>
       <w:r>
+        <w:rPr>
+          <w:rFonts w:ascii="Arial" w:hAnsi="Arial" w:cs="Arial"/>
+        </w:rPr>
         <w:fldChar w:fldCharType="begin"/>
       </w:r>
       <w:r>
+        <w:rPr>
+          <w:rFonts w:ascii="Arial" w:hAnsi="Arial" w:cs="Arial"/>
+        </w:rPr>
         <w:instrText xml:space="preserve"> PAGEREF _Toc113291695 \h </w:instrText>
       </w:r>
       <w:r>
+        <w:rPr>
+          <w:rFonts w:ascii="Arial" w:hAnsi="Arial" w:cs="Arial"/>
+        </w:rPr>
+      </w:r>
+      <w:r>
+        <w:rPr>
+          <w:rFonts w:ascii="Arial" w:hAnsi="Arial" w:cs="Arial"/>
+        </w:rPr>
         <w:fldChar w:fldCharType="separate"/>
       </w:r>
       <w:r>
+        <w:rPr>
+          <w:rFonts w:ascii="Arial" w:hAnsi="Arial" w:cs="Arial"/>
+        </w:rPr>
         <w:t>2</w:t>
       </w:r>
       <w:r>
+        <w:rPr>
+          <w:rFonts w:ascii="Arial" w:hAnsi="Arial" w:cs="Arial"/>
+        </w:rPr>
         <w:fldChar w:fldCharType="end"/>
       </w:r>
     </w:p>
@@ -1111,48 +1201,72 @@
           <w:tab w:val="left" w:pos="480"/>
           <w:tab w:val="right" w:leader="dot" w:pos="9350"/>
         </w:tabs>
-        <w:rPr>
+        <w:spacing w:before="0" w:after="0" w:line="240" w:lineRule="auto"/>
+        <w:rPr>
+          <w:rFonts w:ascii="Arial" w:hAnsi="Arial" w:cs="Arial"/>
           <w:b w:val="0"/>
           <w:caps w:val="0"/>
-          <w:sz w:val="24"/>
-        </w:rPr>
-      </w:pPr>
-      <w:r>
-        <w:rPr>
-          <w:rFonts w:ascii="Arial" w:hAnsi="Arial"/>
+        </w:rPr>
+      </w:pPr>
+      <w:r>
+        <w:rPr>
+          <w:rFonts w:ascii="Arial" w:hAnsi="Arial" w:cs="Arial"/>
         </w:rPr>
         <w:t>2</w:t>
       </w:r>
       <w:r>
         <w:rPr>
+          <w:rFonts w:ascii="Arial" w:hAnsi="Arial" w:cs="Arial"/>
           <w:b w:val="0"/>
           <w:caps w:val="0"/>
-          <w:sz w:val="24"/>
         </w:rPr>
         <w:tab/>
       </w:r>
       <w:r>
         <w:rPr>
-          <w:rFonts w:ascii="Arial" w:hAnsi="Arial"/>
+          <w:rFonts w:ascii="Arial" w:hAnsi="Arial" w:cs="Arial"/>
         </w:rPr>
         <w:t>Overall Description</w:t>
       </w:r>
       <w:r>
+        <w:rPr>
+          <w:rFonts w:ascii="Arial" w:hAnsi="Arial" w:cs="Arial"/>
+        </w:rPr>
         <w:tab/>
       </w:r>
       <w:r>
+        <w:rPr>
+          <w:rFonts w:ascii="Arial" w:hAnsi="Arial" w:cs="Arial"/>
+        </w:rPr>
         <w:fldChar w:fldCharType="begin"/>
       </w:r>
       <w:r>
+        <w:rPr>
+          <w:rFonts w:ascii="Arial" w:hAnsi="Arial" w:cs="Arial"/>
+        </w:rPr>
         <w:instrText xml:space="preserve"> PAGEREF _Toc113291696 \h </w:instrText>
       </w:r>
       <w:r>
+        <w:rPr>
+          <w:rFonts w:ascii="Arial" w:hAnsi="Arial" w:cs="Arial"/>
+        </w:rPr>
+      </w:r>
+      <w:r>
+        <w:rPr>
+          <w:rFonts w:ascii="Arial" w:hAnsi="Arial" w:cs="Arial"/>
+        </w:rPr>
         <w:fldChar w:fldCharType="separate"/>
       </w:r>
       <w:r>
+        <w:rPr>
+          <w:rFonts w:ascii="Arial" w:hAnsi="Arial" w:cs="Arial"/>
+        </w:rPr>
         <w:t>3</w:t>
       </w:r>
       <w:r>
+        <w:rPr>
+          <w:rFonts w:ascii="Arial" w:hAnsi="Arial" w:cs="Arial"/>
+        </w:rPr>
         <w:fldChar w:fldCharType="end"/>
       </w:r>
     </w:p>
@@ -1163,46 +1277,70 @@
           <w:tab w:val="left" w:pos="960"/>
           <w:tab w:val="right" w:leader="dot" w:pos="9350"/>
         </w:tabs>
-        <w:rPr>
+        <w:spacing w:line="240" w:lineRule="auto"/>
+        <w:rPr>
+          <w:rFonts w:ascii="Arial" w:hAnsi="Arial" w:cs="Arial"/>
           <w:smallCaps w:val="0"/>
-          <w:sz w:val="24"/>
-        </w:rPr>
-      </w:pPr>
-      <w:r>
-        <w:rPr>
-          <w:rFonts w:ascii="Arial" w:hAnsi="Arial"/>
+        </w:rPr>
+      </w:pPr>
+      <w:r>
+        <w:rPr>
+          <w:rFonts w:ascii="Arial" w:hAnsi="Arial" w:cs="Arial"/>
         </w:rPr>
         <w:t>2.1</w:t>
       </w:r>
       <w:r>
         <w:rPr>
+          <w:rFonts w:ascii="Arial" w:hAnsi="Arial" w:cs="Arial"/>
           <w:smallCaps w:val="0"/>
-          <w:sz w:val="24"/>
         </w:rPr>
         <w:tab/>
       </w:r>
       <w:r>
         <w:rPr>
-          <w:rFonts w:ascii="Arial" w:hAnsi="Arial"/>
+          <w:rFonts w:ascii="Arial" w:hAnsi="Arial" w:cs="Arial"/>
         </w:rPr>
         <w:t>Product Perspective</w:t>
       </w:r>
       <w:r>
+        <w:rPr>
+          <w:rFonts w:ascii="Arial" w:hAnsi="Arial" w:cs="Arial"/>
+        </w:rPr>
         <w:tab/>
       </w:r>
       <w:r>
+        <w:rPr>
+          <w:rFonts w:ascii="Arial" w:hAnsi="Arial" w:cs="Arial"/>
+        </w:rPr>
         <w:fldChar w:fldCharType="begin"/>
       </w:r>
       <w:r>
+        <w:rPr>
+          <w:rFonts w:ascii="Arial" w:hAnsi="Arial" w:cs="Arial"/>
+        </w:rPr>
         <w:instrText xml:space="preserve"> PAGEREF _Toc113291697 \h </w:instrText>
       </w:r>
       <w:r>
+        <w:rPr>
+          <w:rFonts w:ascii="Arial" w:hAnsi="Arial" w:cs="Arial"/>
+        </w:rPr>
+      </w:r>
+      <w:r>
+        <w:rPr>
+          <w:rFonts w:ascii="Arial" w:hAnsi="Arial" w:cs="Arial"/>
+        </w:rPr>
         <w:fldChar w:fldCharType="separate"/>
       </w:r>
       <w:r>
+        <w:rPr>
+          <w:rFonts w:ascii="Arial" w:hAnsi="Arial" w:cs="Arial"/>
+        </w:rPr>
         <w:t>3</w:t>
       </w:r>
       <w:r>
+        <w:rPr>
+          <w:rFonts w:ascii="Arial" w:hAnsi="Arial" w:cs="Arial"/>
+        </w:rPr>
         <w:fldChar w:fldCharType="end"/>
       </w:r>
     </w:p>
@@ -1213,46 +1351,70 @@
           <w:tab w:val="left" w:pos="960"/>
           <w:tab w:val="right" w:leader="dot" w:pos="9350"/>
         </w:tabs>
-        <w:rPr>
+        <w:spacing w:line="240" w:lineRule="auto"/>
+        <w:rPr>
+          <w:rFonts w:ascii="Arial" w:hAnsi="Arial" w:cs="Arial"/>
           <w:smallCaps w:val="0"/>
-          <w:sz w:val="24"/>
-        </w:rPr>
-      </w:pPr>
-      <w:r>
-        <w:rPr>
-          <w:rFonts w:ascii="Arial" w:hAnsi="Arial"/>
+        </w:rPr>
+      </w:pPr>
+      <w:r>
+        <w:rPr>
+          <w:rFonts w:ascii="Arial" w:hAnsi="Arial" w:cs="Arial"/>
         </w:rPr>
         <w:t>2.2</w:t>
       </w:r>
       <w:r>
         <w:rPr>
+          <w:rFonts w:ascii="Arial" w:hAnsi="Arial" w:cs="Arial"/>
           <w:smallCaps w:val="0"/>
-          <w:sz w:val="24"/>
         </w:rPr>
         <w:tab/>
       </w:r>
       <w:r>
         <w:rPr>
-          <w:rFonts w:ascii="Arial" w:hAnsi="Arial"/>
+          <w:rFonts w:ascii="Arial" w:hAnsi="Arial" w:cs="Arial"/>
         </w:rPr>
         <w:t>Product Functionality</w:t>
       </w:r>
       <w:r>
+        <w:rPr>
+          <w:rFonts w:ascii="Arial" w:hAnsi="Arial" w:cs="Arial"/>
+        </w:rPr>
         <w:tab/>
       </w:r>
       <w:r>
+        <w:rPr>
+          <w:rFonts w:ascii="Arial" w:hAnsi="Arial" w:cs="Arial"/>
+        </w:rPr>
         <w:fldChar w:fldCharType="begin"/>
       </w:r>
       <w:r>
+        <w:rPr>
+          <w:rFonts w:ascii="Arial" w:hAnsi="Arial" w:cs="Arial"/>
+        </w:rPr>
         <w:instrText xml:space="preserve"> PAGEREF _Toc113291698 \h </w:instrText>
       </w:r>
       <w:r>
+        <w:rPr>
+          <w:rFonts w:ascii="Arial" w:hAnsi="Arial" w:cs="Arial"/>
+        </w:rPr>
+      </w:r>
+      <w:r>
+        <w:rPr>
+          <w:rFonts w:ascii="Arial" w:hAnsi="Arial" w:cs="Arial"/>
+        </w:rPr>
         <w:fldChar w:fldCharType="separate"/>
       </w:r>
       <w:r>
+        <w:rPr>
+          <w:rFonts w:ascii="Arial" w:hAnsi="Arial" w:cs="Arial"/>
+        </w:rPr>
         <w:t>3</w:t>
       </w:r>
       <w:r>
+        <w:rPr>
+          <w:rFonts w:ascii="Arial" w:hAnsi="Arial" w:cs="Arial"/>
+        </w:rPr>
         <w:fldChar w:fldCharType="end"/>
       </w:r>
     </w:p>
@@ -1263,47 +1425,37 @@
           <w:tab w:val="left" w:pos="960"/>
           <w:tab w:val="right" w:leader="dot" w:pos="9350"/>
         </w:tabs>
-        <w:rPr>
+        <w:spacing w:line="240" w:lineRule="auto"/>
+        <w:rPr>
+          <w:rFonts w:ascii="Arial" w:hAnsi="Arial" w:cs="Arial"/>
           <w:smallCaps w:val="0"/>
-          <w:sz w:val="24"/>
-        </w:rPr>
-      </w:pPr>
-      <w:r>
-        <w:rPr>
-          <w:rFonts w:ascii="Arial" w:hAnsi="Arial"/>
+        </w:rPr>
+      </w:pPr>
+      <w:r>
+        <w:rPr>
+          <w:rFonts w:ascii="Arial" w:hAnsi="Arial" w:cs="Arial"/>
         </w:rPr>
         <w:t>2.3</w:t>
       </w:r>
       <w:r>
         <w:rPr>
+          <w:rFonts w:ascii="Arial" w:hAnsi="Arial" w:cs="Arial"/>
           <w:smallCaps w:val="0"/>
-          <w:sz w:val="24"/>
         </w:rPr>
         <w:tab/>
       </w:r>
       <w:r>
         <w:rPr>
-          <w:rFonts w:ascii="Arial" w:hAnsi="Arial"/>
+          <w:rFonts w:ascii="Arial" w:hAnsi="Arial" w:cs="Arial"/>
         </w:rPr>
         <w:t>Users and Characteristics</w:t>
       </w:r>
       <w:r>
+        <w:rPr>
+          <w:rFonts w:ascii="Arial" w:hAnsi="Arial" w:cs="Arial"/>
+        </w:rPr>
         <w:tab/>
-      </w:r>
-      <w:r>
-        <w:fldChar w:fldCharType="begin"/>
-      </w:r>
-      <w:r>
-        <w:instrText xml:space="preserve"> PAGEREF _Toc113291699 \h </w:instrText>
-      </w:r>
-      <w:r>
-        <w:fldChar w:fldCharType="separate"/>
-      </w:r>
-      <w:r>
-        <w:t>3</w:t>
-      </w:r>
-      <w:r>
-        <w:fldChar w:fldCharType="end"/>
+        <w:t>4</w:t>
       </w:r>
     </w:p>
     <w:p>
@@ -1313,47 +1465,37 @@
           <w:tab w:val="left" w:pos="960"/>
           <w:tab w:val="right" w:leader="dot" w:pos="9350"/>
         </w:tabs>
-        <w:rPr>
+        <w:spacing w:line="240" w:lineRule="auto"/>
+        <w:rPr>
+          <w:rFonts w:ascii="Arial" w:hAnsi="Arial" w:cs="Arial"/>
           <w:smallCaps w:val="0"/>
-          <w:sz w:val="24"/>
-        </w:rPr>
-      </w:pPr>
-      <w:r>
-        <w:rPr>
-          <w:rFonts w:ascii="Arial" w:hAnsi="Arial"/>
+        </w:rPr>
+      </w:pPr>
+      <w:r>
+        <w:rPr>
+          <w:rFonts w:ascii="Arial" w:hAnsi="Arial" w:cs="Arial"/>
         </w:rPr>
         <w:t>2.4</w:t>
       </w:r>
       <w:r>
         <w:rPr>
+          <w:rFonts w:ascii="Arial" w:hAnsi="Arial" w:cs="Arial"/>
           <w:smallCaps w:val="0"/>
-          <w:sz w:val="24"/>
         </w:rPr>
         <w:tab/>
       </w:r>
       <w:r>
         <w:rPr>
-          <w:rFonts w:ascii="Arial" w:hAnsi="Arial"/>
+          <w:rFonts w:ascii="Arial" w:hAnsi="Arial" w:cs="Arial"/>
         </w:rPr>
         <w:t>Operating Environment</w:t>
       </w:r>
       <w:r>
+        <w:rPr>
+          <w:rFonts w:ascii="Arial" w:hAnsi="Arial" w:cs="Arial"/>
+        </w:rPr>
         <w:tab/>
-      </w:r>
-      <w:r>
-        <w:fldChar w:fldCharType="begin"/>
-      </w:r>
-      <w:r>
-        <w:instrText xml:space="preserve"> PAGEREF _Toc113291700 \h </w:instrText>
-      </w:r>
-      <w:r>
-        <w:fldChar w:fldCharType="separate"/>
-      </w:r>
-      <w:r>
-        <w:t>3</w:t>
-      </w:r>
-      <w:r>
-        <w:fldChar w:fldCharType="end"/>
+        <w:t>4</w:t>
       </w:r>
     </w:p>
     <w:p>
@@ -1363,46 +1505,70 @@
           <w:tab w:val="left" w:pos="960"/>
           <w:tab w:val="right" w:leader="dot" w:pos="9350"/>
         </w:tabs>
-        <w:rPr>
+        <w:spacing w:line="240" w:lineRule="auto"/>
+        <w:rPr>
+          <w:rFonts w:ascii="Arial" w:hAnsi="Arial" w:cs="Arial"/>
           <w:smallCaps w:val="0"/>
-          <w:sz w:val="24"/>
-        </w:rPr>
-      </w:pPr>
-      <w:r>
-        <w:rPr>
-          <w:rFonts w:ascii="Arial" w:hAnsi="Arial"/>
+        </w:rPr>
+      </w:pPr>
+      <w:r>
+        <w:rPr>
+          <w:rFonts w:ascii="Arial" w:hAnsi="Arial" w:cs="Arial"/>
         </w:rPr>
         <w:t>2.5</w:t>
       </w:r>
       <w:r>
         <w:rPr>
+          <w:rFonts w:ascii="Arial" w:hAnsi="Arial" w:cs="Arial"/>
           <w:smallCaps w:val="0"/>
-          <w:sz w:val="24"/>
         </w:rPr>
         <w:tab/>
       </w:r>
       <w:r>
         <w:rPr>
-          <w:rFonts w:ascii="Arial" w:hAnsi="Arial"/>
+          <w:rFonts w:ascii="Arial" w:hAnsi="Arial" w:cs="Arial"/>
         </w:rPr>
         <w:t>Design and Implementation Constraints</w:t>
       </w:r>
       <w:r>
+        <w:rPr>
+          <w:rFonts w:ascii="Arial" w:hAnsi="Arial" w:cs="Arial"/>
+        </w:rPr>
         <w:tab/>
       </w:r>
       <w:r>
+        <w:rPr>
+          <w:rFonts w:ascii="Arial" w:hAnsi="Arial" w:cs="Arial"/>
+        </w:rPr>
         <w:fldChar w:fldCharType="begin"/>
       </w:r>
       <w:r>
+        <w:rPr>
+          <w:rFonts w:ascii="Arial" w:hAnsi="Arial" w:cs="Arial"/>
+        </w:rPr>
         <w:instrText xml:space="preserve"> PAGEREF _Toc113291701 \h </w:instrText>
       </w:r>
       <w:r>
+        <w:rPr>
+          <w:rFonts w:ascii="Arial" w:hAnsi="Arial" w:cs="Arial"/>
+        </w:rPr>
+      </w:r>
+      <w:r>
+        <w:rPr>
+          <w:rFonts w:ascii="Arial" w:hAnsi="Arial" w:cs="Arial"/>
+        </w:rPr>
         <w:fldChar w:fldCharType="separate"/>
       </w:r>
       <w:r>
+        <w:rPr>
+          <w:rFonts w:ascii="Arial" w:hAnsi="Arial" w:cs="Arial"/>
+        </w:rPr>
         <w:t>4</w:t>
       </w:r>
       <w:r>
+        <w:rPr>
+          <w:rFonts w:ascii="Arial" w:hAnsi="Arial" w:cs="Arial"/>
+        </w:rPr>
         <w:fldChar w:fldCharType="end"/>
       </w:r>
     </w:p>
@@ -1413,47 +1579,37 @@
           <w:tab w:val="left" w:pos="960"/>
           <w:tab w:val="right" w:leader="dot" w:pos="9350"/>
         </w:tabs>
-        <w:rPr>
+        <w:spacing w:line="240" w:lineRule="auto"/>
+        <w:rPr>
+          <w:rFonts w:ascii="Arial" w:hAnsi="Arial" w:cs="Arial"/>
           <w:smallCaps w:val="0"/>
-          <w:sz w:val="24"/>
-        </w:rPr>
-      </w:pPr>
-      <w:r>
-        <w:rPr>
-          <w:rFonts w:ascii="Arial" w:hAnsi="Arial"/>
+        </w:rPr>
+      </w:pPr>
+      <w:r>
+        <w:rPr>
+          <w:rFonts w:ascii="Arial" w:hAnsi="Arial" w:cs="Arial"/>
         </w:rPr>
         <w:t>2.6</w:t>
       </w:r>
       <w:r>
         <w:rPr>
+          <w:rFonts w:ascii="Arial" w:hAnsi="Arial" w:cs="Arial"/>
           <w:smallCaps w:val="0"/>
-          <w:sz w:val="24"/>
         </w:rPr>
         <w:tab/>
       </w:r>
       <w:r>
         <w:rPr>
-          <w:rFonts w:ascii="Arial" w:hAnsi="Arial"/>
+          <w:rFonts w:ascii="Arial" w:hAnsi="Arial" w:cs="Arial"/>
         </w:rPr>
         <w:t>User Documentation</w:t>
       </w:r>
       <w:r>
+        <w:rPr>
+          <w:rFonts w:ascii="Arial" w:hAnsi="Arial" w:cs="Arial"/>
+        </w:rPr>
         <w:tab/>
-      </w:r>
-      <w:r>
-        <w:fldChar w:fldCharType="begin"/>
-      </w:r>
-      <w:r>
-        <w:instrText xml:space="preserve"> PAGEREF _Toc113291702 \h </w:instrText>
-      </w:r>
-      <w:r>
-        <w:fldChar w:fldCharType="separate"/>
-      </w:r>
-      <w:r>
-        <w:t>4</w:t>
-      </w:r>
-      <w:r>
-        <w:fldChar w:fldCharType="end"/>
+        <w:t>5</w:t>
       </w:r>
     </w:p>
     <w:p>
@@ -1463,47 +1619,37 @@
           <w:tab w:val="left" w:pos="960"/>
           <w:tab w:val="right" w:leader="dot" w:pos="9350"/>
         </w:tabs>
-        <w:rPr>
+        <w:spacing w:line="240" w:lineRule="auto"/>
+        <w:rPr>
+          <w:rFonts w:ascii="Arial" w:hAnsi="Arial" w:cs="Arial"/>
           <w:smallCaps w:val="0"/>
-          <w:sz w:val="24"/>
-        </w:rPr>
-      </w:pPr>
-      <w:r>
-        <w:rPr>
-          <w:rFonts w:ascii="Arial" w:hAnsi="Arial"/>
+        </w:rPr>
+      </w:pPr>
+      <w:r>
+        <w:rPr>
+          <w:rFonts w:ascii="Arial" w:hAnsi="Arial" w:cs="Arial"/>
         </w:rPr>
         <w:t>2.7</w:t>
       </w:r>
       <w:r>
         <w:rPr>
+          <w:rFonts w:ascii="Arial" w:hAnsi="Arial" w:cs="Arial"/>
           <w:smallCaps w:val="0"/>
-          <w:sz w:val="24"/>
         </w:rPr>
         <w:tab/>
       </w:r>
       <w:r>
         <w:rPr>
-          <w:rFonts w:ascii="Arial" w:hAnsi="Arial"/>
+          <w:rFonts w:ascii="Arial" w:hAnsi="Arial" w:cs="Arial"/>
         </w:rPr>
         <w:t>Assumptions and Dependencies</w:t>
       </w:r>
       <w:r>
+        <w:rPr>
+          <w:rFonts w:ascii="Arial" w:hAnsi="Arial" w:cs="Arial"/>
+        </w:rPr>
         <w:tab/>
-      </w:r>
-      <w:r>
-        <w:fldChar w:fldCharType="begin"/>
-      </w:r>
-      <w:r>
-        <w:instrText xml:space="preserve"> PAGEREF _Toc113291703 \h </w:instrText>
-      </w:r>
-      <w:r>
-        <w:fldChar w:fldCharType="separate"/>
-      </w:r>
-      <w:r>
-        <w:t>4</w:t>
-      </w:r>
-      <w:r>
-        <w:fldChar w:fldCharType="end"/>
+        <w:t>5</w:t>
       </w:r>
     </w:p>
     <w:p>
@@ -1513,49 +1659,39 @@
           <w:tab w:val="left" w:pos="480"/>
           <w:tab w:val="right" w:leader="dot" w:pos="9350"/>
         </w:tabs>
-        <w:rPr>
+        <w:spacing w:before="0" w:after="0" w:line="240" w:lineRule="auto"/>
+        <w:rPr>
+          <w:rFonts w:ascii="Arial" w:hAnsi="Arial" w:cs="Arial"/>
           <w:b w:val="0"/>
           <w:caps w:val="0"/>
-          <w:sz w:val="24"/>
-        </w:rPr>
-      </w:pPr>
-      <w:r>
-        <w:rPr>
-          <w:rFonts w:ascii="Arial" w:hAnsi="Arial"/>
+        </w:rPr>
+      </w:pPr>
+      <w:r>
+        <w:rPr>
+          <w:rFonts w:ascii="Arial" w:hAnsi="Arial" w:cs="Arial"/>
         </w:rPr>
         <w:t>3</w:t>
       </w:r>
       <w:r>
         <w:rPr>
+          <w:rFonts w:ascii="Arial" w:hAnsi="Arial" w:cs="Arial"/>
           <w:b w:val="0"/>
           <w:caps w:val="0"/>
-          <w:sz w:val="24"/>
         </w:rPr>
         <w:tab/>
       </w:r>
       <w:r>
         <w:rPr>
-          <w:rFonts w:ascii="Arial" w:hAnsi="Arial"/>
+          <w:rFonts w:ascii="Arial" w:hAnsi="Arial" w:cs="Arial"/>
         </w:rPr>
         <w:t>Specific Requirements</w:t>
       </w:r>
       <w:r>
+        <w:rPr>
+          <w:rFonts w:ascii="Arial" w:hAnsi="Arial" w:cs="Arial"/>
+        </w:rPr>
         <w:tab/>
-      </w:r>
-      <w:r>
-        <w:fldChar w:fldCharType="begin"/>
-      </w:r>
-      <w:r>
-        <w:instrText xml:space="preserve"> PAGEREF _Toc113291704 \h </w:instrText>
-      </w:r>
-      <w:r>
-        <w:fldChar w:fldCharType="separate"/>
-      </w:r>
-      <w:r>
-        <w:t>5</w:t>
-      </w:r>
-      <w:r>
-        <w:fldChar w:fldCharType="end"/>
+        <w:t>6</w:t>
       </w:r>
     </w:p>
     <w:p>
@@ -1565,47 +1701,43 @@
           <w:tab w:val="left" w:pos="960"/>
           <w:tab w:val="right" w:leader="dot" w:pos="9350"/>
         </w:tabs>
-        <w:rPr>
+        <w:spacing w:line="240" w:lineRule="auto"/>
+        <w:rPr>
+          <w:rFonts w:ascii="Arial" w:hAnsi="Arial" w:cs="Arial"/>
+        </w:rPr>
+      </w:pPr>
+      <w:r>
+        <w:rPr>
+          <w:rFonts w:ascii="Arial" w:hAnsi="Arial" w:cs="Arial"/>
+        </w:rPr>
+        <w:t>3.1</w:t>
+      </w:r>
+      <w:r>
+        <w:rPr>
+          <w:rFonts w:ascii="Arial" w:hAnsi="Arial" w:cs="Arial"/>
           <w:smallCaps w:val="0"/>
-          <w:sz w:val="24"/>
-        </w:rPr>
-      </w:pPr>
-      <w:r>
-        <w:rPr>
-          <w:rFonts w:ascii="Arial" w:hAnsi="Arial"/>
-        </w:rPr>
-        <w:t>3.1</w:t>
-      </w:r>
-      <w:r>
-        <w:rPr>
+        </w:rPr>
+        <w:tab/>
+      </w:r>
+      <w:r>
+        <w:rPr>
+          <w:rFonts w:ascii="Arial" w:hAnsi="Arial" w:cs="Arial"/>
+        </w:rPr>
+        <w:t>External Interface Requirements</w:t>
+      </w:r>
+      <w:r>
+        <w:rPr>
+          <w:rFonts w:ascii="Arial" w:hAnsi="Arial" w:cs="Arial"/>
+        </w:rPr>
+        <w:tab/>
+        <w:t>6</w:t>
+      </w:r>
+      <w:r>
+        <w:rPr>
+          <w:rFonts w:ascii="Arial" w:hAnsi="Arial" w:cs="Arial"/>
           <w:smallCaps w:val="0"/>
-          <w:sz w:val="24"/>
         </w:rPr>
         <w:tab/>
-      </w:r>
-      <w:r>
-        <w:rPr>
-          <w:rFonts w:ascii="Arial" w:hAnsi="Arial"/>
-        </w:rPr>
-        <w:t>External Interface Requirements</w:t>
-      </w:r>
-      <w:r>
-        <w:tab/>
-      </w:r>
-      <w:r>
-        <w:fldChar w:fldCharType="begin"/>
-      </w:r>
-      <w:r>
-        <w:instrText xml:space="preserve"> PAGEREF _Toc113291705 \h </w:instrText>
-      </w:r>
-      <w:r>
-        <w:fldChar w:fldCharType="separate"/>
-      </w:r>
-      <w:r>
-        <w:t>5</w:t>
-      </w:r>
-      <w:r>
-        <w:fldChar w:fldCharType="end"/>
       </w:r>
     </w:p>
     <w:p>
@@ -1615,46 +1747,70 @@
           <w:tab w:val="left" w:pos="960"/>
           <w:tab w:val="right" w:leader="dot" w:pos="9350"/>
         </w:tabs>
-        <w:rPr>
+        <w:spacing w:line="240" w:lineRule="auto"/>
+        <w:rPr>
+          <w:rFonts w:ascii="Arial" w:hAnsi="Arial" w:cs="Arial"/>
           <w:smallCaps w:val="0"/>
-          <w:sz w:val="24"/>
-        </w:rPr>
-      </w:pPr>
-      <w:r>
-        <w:rPr>
-          <w:rFonts w:ascii="Arial" w:hAnsi="Arial"/>
+        </w:rPr>
+      </w:pPr>
+      <w:r>
+        <w:rPr>
+          <w:rFonts w:ascii="Arial" w:hAnsi="Arial" w:cs="Arial"/>
         </w:rPr>
         <w:t>3.2</w:t>
       </w:r>
       <w:r>
         <w:rPr>
+          <w:rFonts w:ascii="Arial" w:hAnsi="Arial" w:cs="Arial"/>
           <w:smallCaps w:val="0"/>
-          <w:sz w:val="24"/>
         </w:rPr>
         <w:tab/>
       </w:r>
       <w:r>
         <w:rPr>
-          <w:rFonts w:ascii="Arial" w:hAnsi="Arial"/>
+          <w:rFonts w:ascii="Arial" w:hAnsi="Arial" w:cs="Arial"/>
         </w:rPr>
         <w:t>Functional Requirements</w:t>
       </w:r>
       <w:r>
+        <w:rPr>
+          <w:rFonts w:ascii="Arial" w:hAnsi="Arial" w:cs="Arial"/>
+        </w:rPr>
         <w:tab/>
       </w:r>
       <w:r>
+        <w:rPr>
+          <w:rFonts w:ascii="Arial" w:hAnsi="Arial" w:cs="Arial"/>
+        </w:rPr>
         <w:fldChar w:fldCharType="begin"/>
       </w:r>
       <w:r>
+        <w:rPr>
+          <w:rFonts w:ascii="Arial" w:hAnsi="Arial" w:cs="Arial"/>
+        </w:rPr>
         <w:instrText xml:space="preserve"> PAGEREF _Toc113291706 \h </w:instrText>
       </w:r>
       <w:r>
+        <w:rPr>
+          <w:rFonts w:ascii="Arial" w:hAnsi="Arial" w:cs="Arial"/>
+        </w:rPr>
+      </w:r>
+      <w:r>
+        <w:rPr>
+          <w:rFonts w:ascii="Arial" w:hAnsi="Arial" w:cs="Arial"/>
+        </w:rPr>
         <w:fldChar w:fldCharType="separate"/>
       </w:r>
       <w:r>
+        <w:rPr>
+          <w:rFonts w:ascii="Arial" w:hAnsi="Arial" w:cs="Arial"/>
+        </w:rPr>
         <w:t>6</w:t>
       </w:r>
       <w:r>
+        <w:rPr>
+          <w:rFonts w:ascii="Arial" w:hAnsi="Arial" w:cs="Arial"/>
+        </w:rPr>
         <w:fldChar w:fldCharType="end"/>
       </w:r>
     </w:p>
@@ -1665,47 +1821,37 @@
           <w:tab w:val="left" w:pos="960"/>
           <w:tab w:val="right" w:leader="dot" w:pos="9350"/>
         </w:tabs>
-        <w:rPr>
+        <w:spacing w:line="240" w:lineRule="auto"/>
+        <w:rPr>
+          <w:rFonts w:ascii="Arial" w:hAnsi="Arial" w:cs="Arial"/>
           <w:smallCaps w:val="0"/>
-          <w:sz w:val="24"/>
-        </w:rPr>
-      </w:pPr>
-      <w:r>
-        <w:rPr>
-          <w:rFonts w:ascii="Arial" w:hAnsi="Arial"/>
+        </w:rPr>
+      </w:pPr>
+      <w:r>
+        <w:rPr>
+          <w:rFonts w:ascii="Arial" w:hAnsi="Arial" w:cs="Arial"/>
         </w:rPr>
         <w:t>3.3</w:t>
       </w:r>
       <w:r>
         <w:rPr>
+          <w:rFonts w:ascii="Arial" w:hAnsi="Arial" w:cs="Arial"/>
           <w:smallCaps w:val="0"/>
-          <w:sz w:val="24"/>
         </w:rPr>
         <w:tab/>
       </w:r>
       <w:r>
         <w:rPr>
-          <w:rFonts w:ascii="Arial" w:hAnsi="Arial"/>
+          <w:rFonts w:ascii="Arial" w:hAnsi="Arial" w:cs="Arial"/>
         </w:rPr>
         <w:t>Behaviour Requirements</w:t>
       </w:r>
       <w:r>
+        <w:rPr>
+          <w:rFonts w:ascii="Arial" w:hAnsi="Arial" w:cs="Arial"/>
+        </w:rPr>
         <w:tab/>
-      </w:r>
-      <w:r>
-        <w:fldChar w:fldCharType="begin"/>
-      </w:r>
-      <w:r>
-        <w:instrText xml:space="preserve"> PAGEREF _Toc113291707 \h </w:instrText>
-      </w:r>
-      <w:r>
-        <w:fldChar w:fldCharType="separate"/>
-      </w:r>
-      <w:r>
-        <w:t>6</w:t>
-      </w:r>
-      <w:r>
-        <w:fldChar w:fldCharType="end"/>
+        <w:t>9</w:t>
       </w:r>
     </w:p>
     <w:p>
@@ -1715,49 +1861,39 @@
           <w:tab w:val="left" w:pos="480"/>
           <w:tab w:val="right" w:leader="dot" w:pos="9350"/>
         </w:tabs>
-        <w:rPr>
+        <w:spacing w:before="0" w:after="0" w:line="240" w:lineRule="auto"/>
+        <w:rPr>
+          <w:rFonts w:ascii="Arial" w:hAnsi="Arial" w:cs="Arial"/>
           <w:b w:val="0"/>
           <w:caps w:val="0"/>
-          <w:sz w:val="24"/>
-        </w:rPr>
-      </w:pPr>
-      <w:r>
-        <w:rPr>
-          <w:rFonts w:ascii="Arial" w:hAnsi="Arial"/>
+        </w:rPr>
+      </w:pPr>
+      <w:r>
+        <w:rPr>
+          <w:rFonts w:ascii="Arial" w:hAnsi="Arial" w:cs="Arial"/>
         </w:rPr>
         <w:t>4</w:t>
       </w:r>
       <w:r>
         <w:rPr>
+          <w:rFonts w:ascii="Arial" w:hAnsi="Arial" w:cs="Arial"/>
           <w:b w:val="0"/>
           <w:caps w:val="0"/>
-          <w:sz w:val="24"/>
         </w:rPr>
         <w:tab/>
       </w:r>
       <w:r>
         <w:rPr>
-          <w:rFonts w:ascii="Arial" w:hAnsi="Arial"/>
+          <w:rFonts w:ascii="Arial" w:hAnsi="Arial" w:cs="Arial"/>
         </w:rPr>
         <w:t>Other Non-functional Requirements</w:t>
       </w:r>
       <w:r>
+        <w:rPr>
+          <w:rFonts w:ascii="Arial" w:hAnsi="Arial" w:cs="Arial"/>
+        </w:rPr>
         <w:tab/>
-      </w:r>
-      <w:r>
-        <w:fldChar w:fldCharType="begin"/>
-      </w:r>
-      <w:r>
-        <w:instrText xml:space="preserve"> PAGEREF _Toc113291708 \h </w:instrText>
-      </w:r>
-      <w:r>
-        <w:fldChar w:fldCharType="separate"/>
-      </w:r>
-      <w:r>
-        <w:t>7</w:t>
-      </w:r>
-      <w:r>
-        <w:fldChar w:fldCharType="end"/>
+        <w:t>10</w:t>
       </w:r>
     </w:p>
     <w:p>
@@ -1767,47 +1903,37 @@
           <w:tab w:val="left" w:pos="960"/>
           <w:tab w:val="right" w:leader="dot" w:pos="9350"/>
         </w:tabs>
-        <w:rPr>
+        <w:spacing w:line="240" w:lineRule="auto"/>
+        <w:rPr>
+          <w:rFonts w:ascii="Arial" w:hAnsi="Arial" w:cs="Arial"/>
           <w:smallCaps w:val="0"/>
-          <w:sz w:val="24"/>
-        </w:rPr>
-      </w:pPr>
-      <w:r>
-        <w:rPr>
-          <w:rFonts w:ascii="Arial" w:hAnsi="Arial"/>
+        </w:rPr>
+      </w:pPr>
+      <w:r>
+        <w:rPr>
+          <w:rFonts w:ascii="Arial" w:hAnsi="Arial" w:cs="Arial"/>
         </w:rPr>
         <w:t>4.1</w:t>
       </w:r>
       <w:r>
         <w:rPr>
+          <w:rFonts w:ascii="Arial" w:hAnsi="Arial" w:cs="Arial"/>
           <w:smallCaps w:val="0"/>
-          <w:sz w:val="24"/>
         </w:rPr>
         <w:tab/>
       </w:r>
       <w:r>
         <w:rPr>
-          <w:rFonts w:ascii="Arial" w:hAnsi="Arial"/>
+          <w:rFonts w:ascii="Arial" w:hAnsi="Arial" w:cs="Arial"/>
         </w:rPr>
         <w:t>Performance Requirements</w:t>
       </w:r>
       <w:r>
+        <w:rPr>
+          <w:rFonts w:ascii="Arial" w:hAnsi="Arial" w:cs="Arial"/>
+        </w:rPr>
         <w:tab/>
-      </w:r>
-      <w:r>
-        <w:fldChar w:fldCharType="begin"/>
-      </w:r>
-      <w:r>
-        <w:instrText xml:space="preserve"> PAGEREF _Toc113291709 \h </w:instrText>
-      </w:r>
-      <w:r>
-        <w:fldChar w:fldCharType="separate"/>
-      </w:r>
-      <w:r>
-        <w:t>7</w:t>
-      </w:r>
-      <w:r>
-        <w:fldChar w:fldCharType="end"/>
+        <w:t>10</w:t>
       </w:r>
     </w:p>
     <w:p>
@@ -1817,47 +1943,37 @@
           <w:tab w:val="left" w:pos="960"/>
           <w:tab w:val="right" w:leader="dot" w:pos="9350"/>
         </w:tabs>
-        <w:rPr>
+        <w:spacing w:line="240" w:lineRule="auto"/>
+        <w:rPr>
+          <w:rFonts w:ascii="Arial" w:hAnsi="Arial" w:cs="Arial"/>
           <w:smallCaps w:val="0"/>
-          <w:sz w:val="24"/>
-        </w:rPr>
-      </w:pPr>
-      <w:r>
-        <w:rPr>
-          <w:rFonts w:ascii="Arial" w:hAnsi="Arial"/>
+        </w:rPr>
+      </w:pPr>
+      <w:r>
+        <w:rPr>
+          <w:rFonts w:ascii="Arial" w:hAnsi="Arial" w:cs="Arial"/>
         </w:rPr>
         <w:t>4.2</w:t>
       </w:r>
       <w:r>
         <w:rPr>
+          <w:rFonts w:ascii="Arial" w:hAnsi="Arial" w:cs="Arial"/>
           <w:smallCaps w:val="0"/>
-          <w:sz w:val="24"/>
         </w:rPr>
         <w:tab/>
       </w:r>
       <w:r>
         <w:rPr>
-          <w:rFonts w:ascii="Arial" w:hAnsi="Arial"/>
+          <w:rFonts w:ascii="Arial" w:hAnsi="Arial" w:cs="Arial"/>
         </w:rPr>
         <w:t>Safety and Security Requirements</w:t>
       </w:r>
       <w:r>
+        <w:rPr>
+          <w:rFonts w:ascii="Arial" w:hAnsi="Arial" w:cs="Arial"/>
+        </w:rPr>
         <w:tab/>
-      </w:r>
-      <w:r>
-        <w:fldChar w:fldCharType="begin"/>
-      </w:r>
-      <w:r>
-        <w:instrText xml:space="preserve"> PAGEREF _Toc113291710 \h </w:instrText>
-      </w:r>
-      <w:r>
-        <w:fldChar w:fldCharType="separate"/>
-      </w:r>
-      <w:r>
-        <w:t>7</w:t>
-      </w:r>
-      <w:r>
-        <w:fldChar w:fldCharType="end"/>
+        <w:t>10</w:t>
       </w:r>
     </w:p>
     <w:p>
@@ -1867,47 +1983,37 @@
           <w:tab w:val="left" w:pos="960"/>
           <w:tab w:val="right" w:leader="dot" w:pos="9350"/>
         </w:tabs>
-        <w:rPr>
+        <w:spacing w:line="240" w:lineRule="auto"/>
+        <w:rPr>
+          <w:rFonts w:ascii="Arial" w:hAnsi="Arial" w:cs="Arial"/>
           <w:smallCaps w:val="0"/>
-          <w:sz w:val="24"/>
-        </w:rPr>
-      </w:pPr>
-      <w:r>
-        <w:rPr>
-          <w:rFonts w:ascii="Arial" w:hAnsi="Arial"/>
+        </w:rPr>
+      </w:pPr>
+      <w:r>
+        <w:rPr>
+          <w:rFonts w:ascii="Arial" w:hAnsi="Arial" w:cs="Arial"/>
         </w:rPr>
         <w:t>4.3</w:t>
       </w:r>
       <w:r>
         <w:rPr>
+          <w:rFonts w:ascii="Arial" w:hAnsi="Arial" w:cs="Arial"/>
           <w:smallCaps w:val="0"/>
-          <w:sz w:val="24"/>
         </w:rPr>
         <w:tab/>
       </w:r>
       <w:r>
         <w:rPr>
-          <w:rFonts w:ascii="Arial" w:hAnsi="Arial"/>
+          <w:rFonts w:ascii="Arial" w:hAnsi="Arial" w:cs="Arial"/>
         </w:rPr>
         <w:t>Software Quality Attributes</w:t>
       </w:r>
       <w:r>
+        <w:rPr>
+          <w:rFonts w:ascii="Arial" w:hAnsi="Arial" w:cs="Arial"/>
+        </w:rPr>
         <w:tab/>
-      </w:r>
-      <w:r>
-        <w:fldChar w:fldCharType="begin"/>
-      </w:r>
-      <w:r>
-        <w:instrText xml:space="preserve"> PAGEREF _Toc113291711 \h </w:instrText>
-      </w:r>
-      <w:r>
-        <w:fldChar w:fldCharType="separate"/>
-      </w:r>
-      <w:r>
-        <w:t>7</w:t>
-      </w:r>
-      <w:r>
-        <w:fldChar w:fldCharType="end"/>
+        <w:t>10</w:t>
       </w:r>
     </w:p>
     <w:p>
@@ -1917,49 +2023,39 @@
           <w:tab w:val="left" w:pos="480"/>
           <w:tab w:val="right" w:leader="dot" w:pos="9350"/>
         </w:tabs>
-        <w:rPr>
+        <w:spacing w:before="0" w:after="0" w:line="240" w:lineRule="auto"/>
+        <w:rPr>
+          <w:rFonts w:ascii="Arial" w:hAnsi="Arial" w:cs="Arial"/>
           <w:b w:val="0"/>
           <w:caps w:val="0"/>
-          <w:sz w:val="24"/>
-        </w:rPr>
-      </w:pPr>
-      <w:r>
-        <w:rPr>
-          <w:rFonts w:ascii="Arial" w:hAnsi="Arial"/>
+        </w:rPr>
+      </w:pPr>
+      <w:r>
+        <w:rPr>
+          <w:rFonts w:ascii="Arial" w:hAnsi="Arial" w:cs="Arial"/>
         </w:rPr>
         <w:t>5</w:t>
       </w:r>
       <w:r>
         <w:rPr>
+          <w:rFonts w:ascii="Arial" w:hAnsi="Arial" w:cs="Arial"/>
           <w:b w:val="0"/>
           <w:caps w:val="0"/>
-          <w:sz w:val="24"/>
         </w:rPr>
         <w:tab/>
       </w:r>
       <w:r>
         <w:rPr>
-          <w:rFonts w:ascii="Arial" w:hAnsi="Arial"/>
+          <w:rFonts w:ascii="Arial" w:hAnsi="Arial" w:cs="Arial"/>
         </w:rPr>
         <w:t>Other Requirements</w:t>
       </w:r>
       <w:r>
+        <w:rPr>
+          <w:rFonts w:ascii="Arial" w:hAnsi="Arial" w:cs="Arial"/>
+        </w:rPr>
         <w:tab/>
-      </w:r>
-      <w:r>
-        <w:fldChar w:fldCharType="begin"/>
-      </w:r>
-      <w:r>
-        <w:instrText xml:space="preserve"> PAGEREF _Toc113291712 \h </w:instrText>
-      </w:r>
-      <w:r>
-        <w:fldChar w:fldCharType="separate"/>
-      </w:r>
-      <w:r>
-        <w:t>8</w:t>
-      </w:r>
-      <w:r>
-        <w:fldChar w:fldCharType="end"/>
+        <w:t>12</w:t>
       </w:r>
     </w:p>
     <w:p>
@@ -1968,35 +2064,25 @@
         <w:tabs>
           <w:tab w:val="right" w:leader="dot" w:pos="9350"/>
         </w:tabs>
-        <w:rPr>
+        <w:spacing w:before="0" w:after="0" w:line="240" w:lineRule="auto"/>
+        <w:rPr>
+          <w:rFonts w:ascii="Arial" w:hAnsi="Arial" w:cs="Arial"/>
           <w:b w:val="0"/>
           <w:caps w:val="0"/>
-          <w:sz w:val="24"/>
-        </w:rPr>
-      </w:pPr>
-      <w:r>
-        <w:rPr>
-          <w:rFonts w:ascii="Arial" w:hAnsi="Arial"/>
+        </w:rPr>
+      </w:pPr>
+      <w:r>
+        <w:rPr>
+          <w:rFonts w:ascii="Arial" w:hAnsi="Arial" w:cs="Arial"/>
         </w:rPr>
         <w:t>Appendix A – Data Dictionary</w:t>
       </w:r>
       <w:r>
+        <w:rPr>
+          <w:rFonts w:ascii="Arial" w:hAnsi="Arial" w:cs="Arial"/>
+        </w:rPr>
         <w:tab/>
-      </w:r>
-      <w:r>
-        <w:fldChar w:fldCharType="begin"/>
-      </w:r>
-      <w:r>
-        <w:instrText xml:space="preserve"> PAGEREF _Toc113291713 \h </w:instrText>
-      </w:r>
-      <w:r>
-        <w:fldChar w:fldCharType="separate"/>
-      </w:r>
-      <w:r>
-        <w:t>9</w:t>
-      </w:r>
-      <w:r>
-        <w:fldChar w:fldCharType="end"/>
+        <w:t>13</w:t>
       </w:r>
     </w:p>
     <w:p>
@@ -2005,41 +2091,49 @@
         <w:tabs>
           <w:tab w:val="right" w:leader="dot" w:pos="9350"/>
         </w:tabs>
-        <w:rPr>
+        <w:spacing w:before="0" w:after="0" w:line="240" w:lineRule="auto"/>
+        <w:rPr>
+          <w:rFonts w:ascii="Arial" w:hAnsi="Arial" w:cs="Arial"/>
           <w:b w:val="0"/>
           <w:caps w:val="0"/>
-          <w:sz w:val="24"/>
-        </w:rPr>
-      </w:pPr>
-      <w:r>
-        <w:rPr>
-          <w:rFonts w:ascii="Arial" w:hAnsi="Arial"/>
+        </w:rPr>
+      </w:pPr>
+      <w:r>
+        <w:rPr>
+          <w:rFonts w:ascii="Arial" w:hAnsi="Arial" w:cs="Arial"/>
         </w:rPr>
         <w:t>Appendix B - Group Log</w:t>
       </w:r>
       <w:r>
+        <w:rPr>
+          <w:rFonts w:ascii="Arial" w:hAnsi="Arial" w:cs="Arial"/>
+        </w:rPr>
         <w:tab/>
-      </w:r>
-      <w:r>
-        <w:fldChar w:fldCharType="begin"/>
-      </w:r>
-      <w:r>
-        <w:instrText xml:space="preserve"> PAGEREF _Toc113291714 \h </w:instrText>
-      </w:r>
-      <w:r>
-        <w:fldChar w:fldCharType="separate"/>
-      </w:r>
-      <w:r>
-        <w:t>10</w:t>
-      </w:r>
+        <w:t>14</w:t>
+      </w:r>
+    </w:p>
+    <w:p>
+      <w:pPr>
+        <w:spacing w:line="240" w:lineRule="auto"/>
+        <w:rPr>
+          <w:rFonts w:ascii="Arial" w:hAnsi="Arial" w:cs="Arial"/>
+        </w:rPr>
+      </w:pPr>
+    </w:p>
+    <w:p>
       <w:r>
         <w:fldChar w:fldCharType="end"/>
       </w:r>
     </w:p>
-    <w:p>
-      <w:r>
-        <w:fldChar w:fldCharType="end"/>
-      </w:r>
+    <w:p/>
+    <w:p/>
+    <w:p/>
+    <w:p/>
+    <w:p/>
+    <w:p/>
+    <w:p>
+      <w:bookmarkStart w:id="10" w:name="_GoBack"/>
+      <w:bookmarkEnd w:id="10"/>
     </w:p>
     <w:p/>
     <w:p/>
@@ -2050,6 +2144,7 @@
     <w:p/>
     <w:p/>
     <w:p/>
+    <w:p/>
     <w:p>
       <w:pPr>
         <w:rPr>
@@ -2074,7 +2169,7 @@
           <w:color w:val="FFFFFF"/>
         </w:rPr>
       </w:pPr>
-      <w:bookmarkStart w:id="10" w:name="_Toc113291686"/>
+      <w:bookmarkStart w:id="11" w:name="_Toc113291686"/>
       <w:r>
         <w:rPr>
           <w:rFonts w:ascii="Arial" w:hAnsi="Arial"/>
@@ -2083,7 +2178,7 @@
         <w:lastRenderedPageBreak/>
         <w:t>Revisions</w:t>
       </w:r>
-      <w:bookmarkEnd w:id="10"/>
+      <w:bookmarkEnd w:id="11"/>
     </w:p>
     <w:tbl>
       <w:tblPr>
@@ -2452,8 +2547,6 @@
             <w:r>
               <w:t>, table of contents updated.</w:t>
             </w:r>
-            <w:bookmarkStart w:id="11" w:name="_GoBack"/>
-            <w:bookmarkEnd w:id="11"/>
           </w:p>
         </w:tc>
         <w:tc>
@@ -12644,8 +12737,8 @@
     <w:lsdException w:name="index 7" w:semiHidden="1" w:unhideWhenUsed="1"/>
     <w:lsdException w:name="index 8" w:semiHidden="1" w:unhideWhenUsed="1"/>
     <w:lsdException w:name="index 9" w:semiHidden="1" w:unhideWhenUsed="1"/>
-    <w:lsdException w:name="toc 1" w:semiHidden="1" w:uiPriority="39" w:unhideWhenUsed="1"/>
-    <w:lsdException w:name="toc 2" w:semiHidden="1" w:uiPriority="39" w:unhideWhenUsed="1"/>
+    <w:lsdException w:name="toc 1" w:semiHidden="1" w:uiPriority="0" w:unhideWhenUsed="1"/>
+    <w:lsdException w:name="toc 2" w:semiHidden="1" w:uiPriority="0" w:unhideWhenUsed="1"/>
     <w:lsdException w:name="toc 3" w:semiHidden="1" w:uiPriority="39" w:unhideWhenUsed="1"/>
     <w:lsdException w:name="toc 4" w:semiHidden="1" w:uiPriority="39" w:unhideWhenUsed="1"/>
     <w:lsdException w:name="toc 5" w:semiHidden="1" w:uiPriority="39" w:unhideWhenUsed="1"/>

</xml_diff>

<commit_message>
Updated version log and added commit screenshot
</commit_message>
<xml_diff>
--- a/Software Requirements Specification.docx
+++ b/Software Requirements Specification.docx
@@ -2131,10 +2131,6 @@
     <w:p/>
     <w:p/>
     <w:p/>
-    <w:p>
-      <w:bookmarkStart w:id="10" w:name="_GoBack"/>
-      <w:bookmarkEnd w:id="10"/>
-    </w:p>
     <w:p/>
     <w:p/>
     <w:p/>
@@ -2145,6 +2141,7 @@
     <w:p/>
     <w:p/>
     <w:p/>
+    <w:p/>
     <w:p>
       <w:pPr>
         <w:rPr>
@@ -2169,7 +2166,7 @@
           <w:color w:val="FFFFFF"/>
         </w:rPr>
       </w:pPr>
-      <w:bookmarkStart w:id="11" w:name="_Toc113291686"/>
+      <w:bookmarkStart w:id="10" w:name="_Toc113291686"/>
       <w:r>
         <w:rPr>
           <w:rFonts w:ascii="Arial" w:hAnsi="Arial"/>
@@ -2178,7 +2175,7 @@
         <w:lastRenderedPageBreak/>
         <w:t>Revisions</w:t>
       </w:r>
-      <w:bookmarkEnd w:id="11"/>
+      <w:bookmarkEnd w:id="10"/>
     </w:p>
     <w:tbl>
       <w:tblPr>
@@ -2410,6 +2407,9 @@
             <w:r>
               <w:t>Kevin Black</w:t>
             </w:r>
+            <w:r>
+              <w:t>, Shane Bellika</w:t>
+            </w:r>
           </w:p>
         </w:tc>
         <w:tc>
@@ -2465,6 +2465,9 @@
             </w:pPr>
             <w:r>
               <w:t>Kevin Black</w:t>
+            </w:r>
+            <w:r>
+              <w:t>, Alex Sloan, Shane Bellika</w:t>
             </w:r>
           </w:p>
         </w:tc>
@@ -2531,6 +2534,9 @@
             <w:r>
               <w:t>Kevin Black</w:t>
             </w:r>
+            <w:r>
+              <w:t>, Alex Sloan</w:t>
+            </w:r>
           </w:p>
         </w:tc>
         <w:tc>
@@ -2581,7 +2587,7 @@
           <w:sz w:val="22"/>
         </w:rPr>
       </w:pPr>
-      <w:bookmarkStart w:id="12" w:name="_Toc108287589"/>
+      <w:bookmarkStart w:id="11" w:name="_Toc108287589"/>
     </w:p>
     <w:p>
       <w:pPr>
@@ -2599,7 +2605,6 @@
         </w:rPr>
       </w:pPr>
     </w:p>
-    <w:bookmarkEnd w:id="12"/>
     <w:p>
       <w:pPr>
         <w:sectPr>
@@ -2612,6 +2617,9 @@
           <w:titlePg/>
         </w:sectPr>
       </w:pPr>
+      <w:bookmarkStart w:id="12" w:name="_GoBack"/>
+      <w:bookmarkEnd w:id="11"/>
+      <w:bookmarkEnd w:id="12"/>
     </w:p>
     <w:p>
       <w:pPr>
@@ -8130,25 +8138,7 @@
         <w:rPr>
           <w:i w:val="0"/>
         </w:rPr>
-        <w:t xml:space="preserve"> </w:t>
-      </w:r>
-      <w:r>
-        <w:rPr>
-          <w:i w:val="0"/>
-        </w:rPr>
-        <w:t xml:space="preserve">Any issues regarding </w:t>
-      </w:r>
-      <w:r>
-        <w:rPr>
-          <w:i w:val="0"/>
-        </w:rPr>
-        <w:t>testability</w:t>
-      </w:r>
-      <w:r>
-        <w:rPr>
-          <w:i w:val="0"/>
-        </w:rPr>
-        <w:t xml:space="preserve"> can be directed to the administrators or developers.</w:t>
+        <w:t xml:space="preserve"> Any issues regarding testability can be directed to the administrators or developers.</w:t>
       </w:r>
     </w:p>
     <w:p>
@@ -8195,19 +8185,7 @@
         <w:rPr>
           <w:i w:val="0"/>
         </w:rPr>
-        <w:t xml:space="preserve">The system portability shall be another prioritized attribute of our application, as being able to operate this system through different environments allows a diversity of users. Since all that the application requires is a stable </w:t>
-      </w:r>
-      <w:r>
-        <w:rPr>
-          <w:i w:val="0"/>
-        </w:rPr>
-        <w:t>HTTP protocol for communication over the internet for most of the application’s functions</w:t>
-      </w:r>
-      <w:r>
-        <w:rPr>
-          <w:i w:val="0"/>
-        </w:rPr>
-        <w:t>, most of, if not all, operating systems and environments should be able to execute the application correctly. Any issues regarding portability can be directed to the administrators or developers.</w:t>
+        <w:t>The system portability shall be another prioritized attribute of our application, as being able to operate this system through different environments allows a diversity of users. Since all that the application requires is a stable HTTP protocol for communication over the internet for most of the application’s functions, most of, if not all, operating systems and environments should be able to execute the application correctly. Any issues regarding portability can be directed to the administrators or developers.</w:t>
       </w:r>
     </w:p>
     <w:p>

</xml_diff>